<commit_message>
Updated Server Side Design document to inculde Database design and data delivery design. Database UML still todo and website design still todo 	modified:   DOCS/Drafts/Design Spec/Server side design.docx
</commit_message>
<xml_diff>
--- a/DOCS/Drafts/Design Spec/Server side design.docx
+++ b/DOCS/Drafts/Design Spec/Server side design.docx
@@ -73,7 +73,7 @@
             <w:rPr>
               <w:noProof/>
             </w:rPr>
-            <w:t>Databse Design</w:t>
+            <w:t>Database Design</w:t>
           </w:r>
           <w:r>
             <w:rPr>
@@ -91,7 +91,7 @@
             <w:rPr>
               <w:noProof/>
             </w:rPr>
-            <w:instrText xml:space="preserve"> PAGEREF _Toc246753780 \h </w:instrText>
+            <w:instrText xml:space="preserve"> PAGEREF _Toc247355165 \h </w:instrText>
           </w:r>
           <w:r>
             <w:rPr>
@@ -109,6 +109,67 @@
               <w:noProof/>
             </w:rPr>
             <w:t>1</w:t>
+          </w:r>
+          <w:r>
+            <w:rPr>
+              <w:noProof/>
+            </w:rPr>
+            <w:fldChar w:fldCharType="end"/>
+          </w:r>
+        </w:p>
+        <w:p>
+          <w:pPr>
+            <w:pStyle w:val="TOC2"/>
+            <w:tabs>
+              <w:tab w:val="right" w:leader="dot" w:pos="8290"/>
+            </w:tabs>
+            <w:rPr>
+              <w:noProof/>
+              <w:sz w:val="24"/>
+              <w:szCs w:val="24"/>
+              <w:lang w:eastAsia="ja-JP"/>
+            </w:rPr>
+          </w:pPr>
+          <w:r>
+            <w:rPr>
+              <w:noProof/>
+            </w:rPr>
+            <w:t>Database UML</w:t>
+          </w:r>
+          <w:r>
+            <w:rPr>
+              <w:noProof/>
+            </w:rPr>
+            <w:tab/>
+          </w:r>
+          <w:r>
+            <w:rPr>
+              <w:noProof/>
+            </w:rPr>
+            <w:fldChar w:fldCharType="begin"/>
+          </w:r>
+          <w:r>
+            <w:rPr>
+              <w:noProof/>
+            </w:rPr>
+            <w:instrText xml:space="preserve"> PAGEREF _Toc247355166 \h </w:instrText>
+          </w:r>
+          <w:r>
+            <w:rPr>
+              <w:noProof/>
+            </w:rPr>
+          </w:r>
+          <w:r>
+            <w:rPr>
+              <w:noProof/>
+            </w:rPr>
+            <w:fldChar w:fldCharType="separate"/>
+          </w:r>
+          <w:r>
+            <w:rPr>
+              <w:noProof/>
+            </w:rPr>
+            <w:t>2</w:t>
           </w:r>
           <w:r>
             <w:rPr>
@@ -153,7 +214,7 @@
             <w:rPr>
               <w:noProof/>
             </w:rPr>
-            <w:instrText xml:space="preserve"> PAGEREF _Toc246753781 \h </w:instrText>
+            <w:instrText xml:space="preserve"> PAGEREF _Toc247355167 \h </w:instrText>
           </w:r>
           <w:r>
             <w:rPr>
@@ -170,7 +231,7 @@
             <w:rPr>
               <w:noProof/>
             </w:rPr>
-            <w:t>1</w:t>
+            <w:t>2</w:t>
           </w:r>
           <w:r>
             <w:rPr>
@@ -214,7 +275,7 @@
             <w:rPr>
               <w:noProof/>
             </w:rPr>
-            <w:instrText xml:space="preserve"> PAGEREF _Toc246753782 \h </w:instrText>
+            <w:instrText xml:space="preserve"> PAGEREF _Toc247355168 \h </w:instrText>
           </w:r>
           <w:r>
             <w:rPr>
@@ -231,7 +292,7 @@
             <w:rPr>
               <w:noProof/>
             </w:rPr>
-            <w:t>1</w:t>
+            <w:t>2</w:t>
           </w:r>
           <w:r>
             <w:rPr>
@@ -275,7 +336,7 @@
             <w:rPr>
               <w:noProof/>
             </w:rPr>
-            <w:instrText xml:space="preserve"> PAGEREF _Toc246753783 \h </w:instrText>
+            <w:instrText xml:space="preserve"> PAGEREF _Toc247355169 \h </w:instrText>
           </w:r>
           <w:r>
             <w:rPr>
@@ -292,7 +353,7 @@
             <w:rPr>
               <w:noProof/>
             </w:rPr>
-            <w:t>1</w:t>
+            <w:t>3</w:t>
           </w:r>
           <w:r>
             <w:rPr>
@@ -318,7 +379,7 @@
             <w:rPr>
               <w:noProof/>
             </w:rPr>
-            <w:t>JSON code design</w:t>
+            <w:t>Sample MIME message</w:t>
           </w:r>
           <w:r>
             <w:rPr>
@@ -336,7 +397,7 @@
             <w:rPr>
               <w:noProof/>
             </w:rPr>
-            <w:instrText xml:space="preserve"> PAGEREF _Toc246753784 \h </w:instrText>
+            <w:instrText xml:space="preserve"> PAGEREF _Toc247355170 \h </w:instrText>
           </w:r>
           <w:r>
             <w:rPr>
@@ -353,7 +414,7 @@
             <w:rPr>
               <w:noProof/>
             </w:rPr>
-            <w:t>1</w:t>
+            <w:t>3</w:t>
           </w:r>
           <w:r>
             <w:rPr>
@@ -379,6 +440,128 @@
             <w:rPr>
               <w:noProof/>
             </w:rPr>
+            <w:t>JSON code design</w:t>
+          </w:r>
+          <w:r>
+            <w:rPr>
+              <w:noProof/>
+            </w:rPr>
+            <w:tab/>
+          </w:r>
+          <w:r>
+            <w:rPr>
+              <w:noProof/>
+            </w:rPr>
+            <w:fldChar w:fldCharType="begin"/>
+          </w:r>
+          <w:r>
+            <w:rPr>
+              <w:noProof/>
+            </w:rPr>
+            <w:instrText xml:space="preserve"> PAGEREF _Toc247355171 \h </w:instrText>
+          </w:r>
+          <w:r>
+            <w:rPr>
+              <w:noProof/>
+            </w:rPr>
+          </w:r>
+          <w:r>
+            <w:rPr>
+              <w:noProof/>
+            </w:rPr>
+            <w:fldChar w:fldCharType="separate"/>
+          </w:r>
+          <w:r>
+            <w:rPr>
+              <w:noProof/>
+            </w:rPr>
+            <w:t>3</w:t>
+          </w:r>
+          <w:r>
+            <w:rPr>
+              <w:noProof/>
+            </w:rPr>
+            <w:fldChar w:fldCharType="end"/>
+          </w:r>
+        </w:p>
+        <w:p>
+          <w:pPr>
+            <w:pStyle w:val="TOC2"/>
+            <w:tabs>
+              <w:tab w:val="right" w:leader="dot" w:pos="8290"/>
+            </w:tabs>
+            <w:rPr>
+              <w:noProof/>
+              <w:sz w:val="24"/>
+              <w:szCs w:val="24"/>
+              <w:lang w:eastAsia="ja-JP"/>
+            </w:rPr>
+          </w:pPr>
+          <w:r>
+            <w:rPr>
+              <w:noProof/>
+            </w:rPr>
+            <w:t>Sample JSON format</w:t>
+          </w:r>
+          <w:r>
+            <w:rPr>
+              <w:noProof/>
+            </w:rPr>
+            <w:tab/>
+          </w:r>
+          <w:r>
+            <w:rPr>
+              <w:noProof/>
+            </w:rPr>
+            <w:fldChar w:fldCharType="begin"/>
+          </w:r>
+          <w:r>
+            <w:rPr>
+              <w:noProof/>
+            </w:rPr>
+            <w:instrText xml:space="preserve"> PAGEREF _Toc247355172 \h </w:instrText>
+          </w:r>
+          <w:r>
+            <w:rPr>
+              <w:noProof/>
+            </w:rPr>
+          </w:r>
+          <w:r>
+            <w:rPr>
+              <w:noProof/>
+            </w:rPr>
+            <w:fldChar w:fldCharType="separate"/>
+          </w:r>
+          <w:r>
+            <w:rPr>
+              <w:noProof/>
+            </w:rPr>
+            <w:t>4</w:t>
+          </w:r>
+          <w:r>
+            <w:rPr>
+              <w:noProof/>
+            </w:rPr>
+            <w:fldChar w:fldCharType="end"/>
+          </w:r>
+        </w:p>
+        <w:p>
+          <w:pPr>
+            <w:pStyle w:val="TOC2"/>
+            <w:tabs>
+              <w:tab w:val="right" w:leader="dot" w:pos="8290"/>
+            </w:tabs>
+            <w:rPr>
+              <w:noProof/>
+              <w:sz w:val="24"/>
+              <w:szCs w:val="24"/>
+              <w:lang w:eastAsia="ja-JP"/>
+            </w:rPr>
+          </w:pPr>
+          <w:r>
+            <w:rPr>
+              <w:noProof/>
+            </w:rPr>
             <w:t>Data Delivery Algorithm</w:t>
           </w:r>
           <w:r>
@@ -397,7 +580,7 @@
             <w:rPr>
               <w:noProof/>
             </w:rPr>
-            <w:instrText xml:space="preserve"> PAGEREF _Toc246753785 \h </w:instrText>
+            <w:instrText xml:space="preserve"> PAGEREF _Toc247355173 \h </w:instrText>
           </w:r>
           <w:r>
             <w:rPr>
@@ -414,7 +597,7 @@
             <w:rPr>
               <w:noProof/>
             </w:rPr>
-            <w:t>1</w:t>
+            <w:t>5</w:t>
           </w:r>
           <w:r>
             <w:rPr>
@@ -459,7 +642,7 @@
             <w:rPr>
               <w:noProof/>
             </w:rPr>
-            <w:instrText xml:space="preserve"> PAGEREF _Toc246753786 \h </w:instrText>
+            <w:instrText xml:space="preserve"> PAGEREF _Toc247355174 \h </w:instrText>
           </w:r>
           <w:r>
             <w:rPr>
@@ -476,7 +659,7 @@
             <w:rPr>
               <w:noProof/>
             </w:rPr>
-            <w:t>1</w:t>
+            <w:t>5</w:t>
           </w:r>
           <w:r>
             <w:rPr>
@@ -520,7 +703,7 @@
             <w:rPr>
               <w:noProof/>
             </w:rPr>
-            <w:instrText xml:space="preserve"> PAGEREF _Toc246753787 \h </w:instrText>
+            <w:instrText xml:space="preserve"> PAGEREF _Toc247355175 \h </w:instrText>
           </w:r>
           <w:r>
             <w:rPr>
@@ -537,7 +720,7 @@
             <w:rPr>
               <w:noProof/>
             </w:rPr>
-            <w:t>1</w:t>
+            <w:t>5</w:t>
           </w:r>
           <w:r>
             <w:rPr>
@@ -581,7 +764,7 @@
             <w:rPr>
               <w:noProof/>
             </w:rPr>
-            <w:instrText xml:space="preserve"> PAGEREF _Toc246753788 \h </w:instrText>
+            <w:instrText xml:space="preserve"> PAGEREF _Toc247355176 \h </w:instrText>
           </w:r>
           <w:r>
             <w:rPr>
@@ -598,7 +781,7 @@
             <w:rPr>
               <w:noProof/>
             </w:rPr>
-            <w:t>1</w:t>
+            <w:t>5</w:t>
           </w:r>
           <w:r>
             <w:rPr>
@@ -642,7 +825,7 @@
             <w:rPr>
               <w:noProof/>
             </w:rPr>
-            <w:instrText xml:space="preserve"> PAGEREF _Toc246753789 \h </w:instrText>
+            <w:instrText xml:space="preserve"> PAGEREF _Toc247355177 \h </w:instrText>
           </w:r>
           <w:r>
             <w:rPr>
@@ -659,7 +842,7 @@
             <w:rPr>
               <w:noProof/>
             </w:rPr>
-            <w:t>2</w:t>
+            <w:t>5</w:t>
           </w:r>
           <w:r>
             <w:rPr>
@@ -703,7 +886,7 @@
             <w:rPr>
               <w:noProof/>
             </w:rPr>
-            <w:instrText xml:space="preserve"> PAGEREF _Toc246753790 \h </w:instrText>
+            <w:instrText xml:space="preserve"> PAGEREF _Toc247355178 \h </w:instrText>
           </w:r>
           <w:r>
             <w:rPr>
@@ -720,7 +903,7 @@
             <w:rPr>
               <w:noProof/>
             </w:rPr>
-            <w:t>2</w:t>
+            <w:t>5</w:t>
           </w:r>
           <w:r>
             <w:rPr>
@@ -745,74 +928,28 @@
       <w:pPr>
         <w:pStyle w:val="Heading1"/>
       </w:pPr>
-      <w:bookmarkStart w:id="0" w:name="_Toc246753780"/>
-      <w:r>
-        <w:t>Databse Design</w:t>
+      <w:bookmarkStart w:id="0" w:name="_Toc247355165"/>
+      <w:r>
+        <w:t>Datab</w:t>
+      </w:r>
+      <w:r>
+        <w:t>a</w:t>
+      </w:r>
+      <w:r>
+        <w:t>se Design</w:t>
       </w:r>
       <w:bookmarkEnd w:id="0"/>
     </w:p>
     <w:p>
-      <w:r>
-        <w:t>Database Design, uml…</w:t>
-      </w:r>
-    </w:p>
-    <w:p>
-      <w:pPr>
-        <w:pStyle w:val="Heading1"/>
-      </w:pPr>
-      <w:bookmarkStart w:id="1" w:name="_Toc246753781"/>
-      <w:r>
-        <w:t>Data Delivery Design</w:t>
-      </w:r>
+      <w:pPr>
+        <w:pStyle w:val="Heading2"/>
+      </w:pPr>
+      <w:r>
+        <w:t>Data Definition Dictionary</w:t>
+      </w:r>
+      <w:bookmarkStart w:id="1" w:name="_GoBack"/>
       <w:bookmarkEnd w:id="1"/>
     </w:p>
-    <w:p>
-      <w:pPr>
-        <w:pStyle w:val="Heading2"/>
-      </w:pPr>
-      <w:bookmarkStart w:id="2" w:name="_Toc246753782"/>
-      <w:r>
-        <w:t>POST Request</w:t>
-      </w:r>
-      <w:bookmarkEnd w:id="2"/>
-    </w:p>
-    <w:p>
-      <w:r>
-        <w:t>Post request details…</w:t>
-      </w:r>
-    </w:p>
-    <w:p>
-      <w:pPr>
-        <w:pStyle w:val="Heading2"/>
-      </w:pPr>
-      <w:bookmarkStart w:id="3" w:name="_Toc246753783"/>
-      <w:r>
-        <w:t>MIME message</w:t>
-      </w:r>
-      <w:bookmarkEnd w:id="3"/>
-    </w:p>
-    <w:p>
-      <w:r>
-        <w:t>MIME message details…</w:t>
-      </w:r>
-    </w:p>
-    <w:p>
-      <w:pPr>
-        <w:pStyle w:val="Heading2"/>
-      </w:pPr>
-      <w:bookmarkStart w:id="4" w:name="_Toc246753784"/>
-      <w:r>
-        <w:t>JSON code design</w:t>
-      </w:r>
-      <w:bookmarkEnd w:id="4"/>
-    </w:p>
-    <w:p>
-      <w:bookmarkStart w:id="5" w:name="_Toc246753785"/>
-      <w:r>
-        <w:t>The data set will need to contain a title for the tour, a short description of the tour and a long description, a collection of GPS coordinates for the route, a collection of locations associated with GPS coordinates on the route including images and description, the total time of the route and the total distance of the route.</w:t>
-      </w:r>
-    </w:p>
-    <w:p/>
     <w:p>
       <w:pPr>
         <w:pStyle w:val="Caption"/>
@@ -821,27 +958,1728 @@
       <w:r>
         <w:t xml:space="preserve">Table </w:t>
       </w:r>
-      <w:r>
-        <w:fldChar w:fldCharType="begin"/>
-      </w:r>
-      <w:r>
-        <w:instrText xml:space="preserve"> SEQ Table \* ARABIC </w:instrText>
-      </w:r>
-      <w:r>
-        <w:fldChar w:fldCharType="separate"/>
-      </w:r>
-      <w:r>
-        <w:rPr>
-          <w:noProof/>
-        </w:rPr>
-        <w:t>1</w:t>
-      </w:r>
-      <w:r>
-        <w:rPr>
-          <w:noProof/>
-        </w:rPr>
-        <w:fldChar w:fldCharType="end"/>
-      </w:r>
+      <w:fldSimple w:instr=" SEQ Table \* ARABIC ">
+        <w:r>
+          <w:rPr>
+            <w:noProof/>
+          </w:rPr>
+          <w:t>1</w:t>
+        </w:r>
+      </w:fldSimple>
+      <w:r>
+        <w:t>: Database Tables</w:t>
+      </w:r>
+    </w:p>
+    <w:tbl>
+      <w:tblPr>
+        <w:tblStyle w:val="MediumShading1-Accent1"/>
+        <w:tblW w:w="0" w:type="auto"/>
+        <w:tblLook w:val="04A0" w:firstRow="1" w:lastRow="0" w:firstColumn="1" w:lastColumn="0" w:noHBand="0" w:noVBand="1"/>
+      </w:tblPr>
+      <w:tblGrid>
+        <w:gridCol w:w="2818"/>
+        <w:gridCol w:w="5512"/>
+      </w:tblGrid>
+      <w:tr>
+        <w:trPr>
+          <w:cnfStyle w:val="100000000000" w:firstRow="1" w:lastRow="0" w:firstColumn="0" w:lastColumn="0" w:oddVBand="0" w:evenVBand="0" w:oddHBand="0" w:evenHBand="0" w:firstRowFirstColumn="0" w:firstRowLastColumn="0" w:lastRowFirstColumn="0" w:lastRowLastColumn="0"/>
+        </w:trPr>
+        <w:tc>
+          <w:tcPr>
+            <w:cnfStyle w:val="001000000000" w:firstRow="0" w:lastRow="0" w:firstColumn="1" w:lastColumn="0" w:oddVBand="0" w:evenVBand="0" w:oddHBand="0" w:evenHBand="0" w:firstRowFirstColumn="0" w:firstRowLastColumn="0" w:lastRowFirstColumn="0" w:lastRowLastColumn="0"/>
+            <w:tcW w:w="2818" w:type="dxa"/>
+          </w:tcPr>
+          <w:p>
+            <w:r>
+              <w:t>Table Name</w:t>
+            </w:r>
+          </w:p>
+        </w:tc>
+        <w:tc>
+          <w:tcPr>
+            <w:tcW w:w="5512" w:type="dxa"/>
+          </w:tcPr>
+          <w:p>
+            <w:pPr>
+              <w:cnfStyle w:val="100000000000" w:firstRow="1" w:lastRow="0" w:firstColumn="0" w:lastColumn="0" w:oddVBand="0" w:evenVBand="0" w:oddHBand="0" w:evenHBand="0" w:firstRowFirstColumn="0" w:firstRowLastColumn="0" w:lastRowFirstColumn="0" w:lastRowLastColumn="0"/>
+            </w:pPr>
+            <w:r>
+              <w:t>Table Description</w:t>
+            </w:r>
+          </w:p>
+        </w:tc>
+      </w:tr>
+      <w:tr>
+        <w:trPr>
+          <w:cnfStyle w:val="000000100000" w:firstRow="0" w:lastRow="0" w:firstColumn="0" w:lastColumn="0" w:oddVBand="0" w:evenVBand="0" w:oddHBand="1" w:evenHBand="0" w:firstRowFirstColumn="0" w:firstRowLastColumn="0" w:lastRowFirstColumn="0" w:lastRowLastColumn="0"/>
+        </w:trPr>
+        <w:tc>
+          <w:tcPr>
+            <w:cnfStyle w:val="001000000000" w:firstRow="0" w:lastRow="0" w:firstColumn="1" w:lastColumn="0" w:oddVBand="0" w:evenVBand="0" w:oddHBand="0" w:evenHBand="0" w:firstRowFirstColumn="0" w:firstRowLastColumn="0" w:lastRowFirstColumn="0" w:lastRowLastColumn="0"/>
+            <w:tcW w:w="2818" w:type="dxa"/>
+          </w:tcPr>
+          <w:p>
+            <w:r>
+              <w:t>tours</w:t>
+            </w:r>
+          </w:p>
+        </w:tc>
+        <w:tc>
+          <w:tcPr>
+            <w:tcW w:w="5512" w:type="dxa"/>
+          </w:tcPr>
+          <w:p>
+            <w:pPr>
+              <w:cnfStyle w:val="000000100000" w:firstRow="0" w:lastRow="0" w:firstColumn="0" w:lastColumn="0" w:oddVBand="0" w:evenVBand="0" w:oddHBand="1" w:evenHBand="0" w:firstRowFirstColumn="0" w:firstRowLastColumn="0" w:lastRowFirstColumn="0" w:lastRowLastColumn="0"/>
+            </w:pPr>
+            <w:r>
+              <w:t>A list of walks/ tours which the program will display.</w:t>
+            </w:r>
+          </w:p>
+        </w:tc>
+      </w:tr>
+      <w:tr>
+        <w:trPr>
+          <w:cnfStyle w:val="000000010000" w:firstRow="0" w:lastRow="0" w:firstColumn="0" w:lastColumn="0" w:oddVBand="0" w:evenVBand="0" w:oddHBand="0" w:evenHBand="1" w:firstRowFirstColumn="0" w:firstRowLastColumn="0" w:lastRowFirstColumn="0" w:lastRowLastColumn="0"/>
+        </w:trPr>
+        <w:tc>
+          <w:tcPr>
+            <w:cnfStyle w:val="001000000000" w:firstRow="0" w:lastRow="0" w:firstColumn="1" w:lastColumn="0" w:oddVBand="0" w:evenVBand="0" w:oddHBand="0" w:evenHBand="0" w:firstRowFirstColumn="0" w:firstRowLastColumn="0" w:lastRowFirstColumn="0" w:lastRowLastColumn="0"/>
+            <w:tcW w:w="2818" w:type="dxa"/>
+          </w:tcPr>
+          <w:p>
+            <w:r>
+              <w:t>locations</w:t>
+            </w:r>
+          </w:p>
+        </w:tc>
+        <w:tc>
+          <w:tcPr>
+            <w:tcW w:w="5512" w:type="dxa"/>
+          </w:tcPr>
+          <w:p>
+            <w:pPr>
+              <w:cnfStyle w:val="000000010000" w:firstRow="0" w:lastRow="0" w:firstColumn="0" w:lastColumn="0" w:oddVBand="0" w:evenVBand="0" w:oddHBand="0" w:evenHBand="1" w:firstRowFirstColumn="0" w:firstRowLastColumn="0" w:lastRowFirstColumn="0" w:lastRowLastColumn="0"/>
+            </w:pPr>
+            <w:r>
+              <w:t>A list of geographical locations</w:t>
+            </w:r>
+            <w:r>
+              <w:t xml:space="preserve"> referencing a record in the tour table,</w:t>
+            </w:r>
+            <w:r>
+              <w:t xml:space="preserve"> </w:t>
+            </w:r>
+            <w:r>
+              <w:t>describing the route of the tour as a sequence of locations.</w:t>
+            </w:r>
+          </w:p>
+        </w:tc>
+      </w:tr>
+      <w:tr>
+        <w:trPr>
+          <w:cnfStyle w:val="000000100000" w:firstRow="0" w:lastRow="0" w:firstColumn="0" w:lastColumn="0" w:oddVBand="0" w:evenVBand="0" w:oddHBand="1" w:evenHBand="0" w:firstRowFirstColumn="0" w:firstRowLastColumn="0" w:lastRowFirstColumn="0" w:lastRowLastColumn="0"/>
+        </w:trPr>
+        <w:tc>
+          <w:tcPr>
+            <w:cnfStyle w:val="001000000000" w:firstRow="0" w:lastRow="0" w:firstColumn="1" w:lastColumn="0" w:oddVBand="0" w:evenVBand="0" w:oddHBand="0" w:evenHBand="0" w:firstRowFirstColumn="0" w:firstRowLastColumn="0" w:lastRowFirstColumn="0" w:lastRowLastColumn="0"/>
+            <w:tcW w:w="2818" w:type="dxa"/>
+          </w:tcPr>
+          <w:p>
+            <w:r>
+              <w:t>pointsOfInt</w:t>
+            </w:r>
+          </w:p>
+        </w:tc>
+        <w:tc>
+          <w:tcPr>
+            <w:tcW w:w="5512" w:type="dxa"/>
+          </w:tcPr>
+          <w:p>
+            <w:pPr>
+              <w:cnfStyle w:val="000000100000" w:firstRow="0" w:lastRow="0" w:firstColumn="0" w:lastColumn="0" w:oddVBand="0" w:evenVBand="0" w:oddHBand="1" w:evenHBand="0" w:firstRowFirstColumn="0" w:firstRowLastColumn="0" w:lastRowFirstColumn="0" w:lastRowLastColumn="0"/>
+            </w:pPr>
+            <w:r>
+              <w:t>A list of points of interest along tours referencing a location.</w:t>
+            </w:r>
+          </w:p>
+        </w:tc>
+      </w:tr>
+      <w:tr>
+        <w:trPr>
+          <w:cnfStyle w:val="000000010000" w:firstRow="0" w:lastRow="0" w:firstColumn="0" w:lastColumn="0" w:oddVBand="0" w:evenVBand="0" w:oddHBand="0" w:evenHBand="1" w:firstRowFirstColumn="0" w:firstRowLastColumn="0" w:lastRowFirstColumn="0" w:lastRowLastColumn="0"/>
+        </w:trPr>
+        <w:tc>
+          <w:tcPr>
+            <w:cnfStyle w:val="001000000000" w:firstRow="0" w:lastRow="0" w:firstColumn="1" w:lastColumn="0" w:oddVBand="0" w:evenVBand="0" w:oddHBand="0" w:evenHBand="0" w:firstRowFirstColumn="0" w:firstRowLastColumn="0" w:lastRowFirstColumn="0" w:lastRowLastColumn="0"/>
+            <w:tcW w:w="2818" w:type="dxa"/>
+          </w:tcPr>
+          <w:p>
+            <w:r>
+              <w:t>photos</w:t>
+            </w:r>
+          </w:p>
+        </w:tc>
+        <w:tc>
+          <w:tcPr>
+            <w:tcW w:w="5512" w:type="dxa"/>
+          </w:tcPr>
+          <w:p>
+            <w:pPr>
+              <w:cnfStyle w:val="000000010000" w:firstRow="0" w:lastRow="0" w:firstColumn="0" w:lastColumn="0" w:oddVBand="0" w:evenVBand="0" w:oddHBand="0" w:evenHBand="1" w:firstRowFirstColumn="0" w:firstRowLastColumn="0" w:lastRowFirstColumn="0" w:lastRowLastColumn="0"/>
+            </w:pPr>
+            <w:r>
+              <w:t>A list of photographs referencing a point of interest</w:t>
+            </w:r>
+          </w:p>
+        </w:tc>
+      </w:tr>
+    </w:tbl>
+    <w:p/>
+    <w:p>
+      <w:pPr>
+        <w:pStyle w:val="Caption"/>
+        <w:keepNext/>
+      </w:pPr>
+      <w:r>
+        <w:t xml:space="preserve">Table </w:t>
+      </w:r>
+      <w:fldSimple w:instr=" SEQ Table \* ARABIC ">
+        <w:r>
+          <w:rPr>
+            <w:noProof/>
+          </w:rPr>
+          <w:t>2</w:t>
+        </w:r>
+      </w:fldSimple>
+      <w:r>
+        <w:t>: List of Walks Table</w:t>
+      </w:r>
+    </w:p>
+    <w:tbl>
+      <w:tblPr>
+        <w:tblStyle w:val="MediumShading1-Accent1"/>
+        <w:tblW w:w="0" w:type="auto"/>
+        <w:tblLook w:val="04A0" w:firstRow="1" w:lastRow="0" w:firstColumn="1" w:lastColumn="0" w:noHBand="0" w:noVBand="1"/>
+      </w:tblPr>
+      <w:tblGrid>
+        <w:gridCol w:w="2093"/>
+        <w:gridCol w:w="3544"/>
+        <w:gridCol w:w="2839"/>
+      </w:tblGrid>
+      <w:tr>
+        <w:trPr>
+          <w:cnfStyle w:val="100000000000" w:firstRow="1" w:lastRow="0" w:firstColumn="0" w:lastColumn="0" w:oddVBand="0" w:evenVBand="0" w:oddHBand="0" w:evenHBand="0" w:firstRowFirstColumn="0" w:firstRowLastColumn="0" w:lastRowFirstColumn="0" w:lastRowLastColumn="0"/>
+        </w:trPr>
+        <w:tc>
+          <w:tcPr>
+            <w:cnfStyle w:val="001000000000" w:firstRow="0" w:lastRow="0" w:firstColumn="1" w:lastColumn="0" w:oddVBand="0" w:evenVBand="0" w:oddHBand="0" w:evenHBand="0" w:firstRowFirstColumn="0" w:firstRowLastColumn="0" w:lastRowFirstColumn="0" w:lastRowLastColumn="0"/>
+            <w:tcW w:w="2093" w:type="dxa"/>
+          </w:tcPr>
+          <w:p>
+            <w:r>
+              <w:t>Field Name</w:t>
+            </w:r>
+          </w:p>
+        </w:tc>
+        <w:tc>
+          <w:tcPr>
+            <w:tcW w:w="3544" w:type="dxa"/>
+          </w:tcPr>
+          <w:p>
+            <w:pPr>
+              <w:cnfStyle w:val="100000000000" w:firstRow="1" w:lastRow="0" w:firstColumn="0" w:lastColumn="0" w:oddVBand="0" w:evenVBand="0" w:oddHBand="0" w:evenHBand="0" w:firstRowFirstColumn="0" w:firstRowLastColumn="0" w:lastRowFirstColumn="0" w:lastRowLastColumn="0"/>
+            </w:pPr>
+            <w:r>
+              <w:t>Field Description</w:t>
+            </w:r>
+          </w:p>
+        </w:tc>
+        <w:tc>
+          <w:tcPr>
+            <w:tcW w:w="2839" w:type="dxa"/>
+          </w:tcPr>
+          <w:p>
+            <w:pPr>
+              <w:cnfStyle w:val="100000000000" w:firstRow="1" w:lastRow="0" w:firstColumn="0" w:lastColumn="0" w:oddVBand="0" w:evenVBand="0" w:oddHBand="0" w:evenHBand="0" w:firstRowFirstColumn="0" w:firstRowLastColumn="0" w:lastRowFirstColumn="0" w:lastRowLastColumn="0"/>
+            </w:pPr>
+            <w:r>
+              <w:t>Field Data Format</w:t>
+            </w:r>
+          </w:p>
+        </w:tc>
+      </w:tr>
+      <w:tr>
+        <w:trPr>
+          <w:cnfStyle w:val="000000100000" w:firstRow="0" w:lastRow="0" w:firstColumn="0" w:lastColumn="0" w:oddVBand="0" w:evenVBand="0" w:oddHBand="1" w:evenHBand="0" w:firstRowFirstColumn="0" w:firstRowLastColumn="0" w:lastRowFirstColumn="0" w:lastRowLastColumn="0"/>
+        </w:trPr>
+        <w:tc>
+          <w:tcPr>
+            <w:cnfStyle w:val="001000000000" w:firstRow="0" w:lastRow="0" w:firstColumn="1" w:lastColumn="0" w:oddVBand="0" w:evenVBand="0" w:oddHBand="0" w:evenHBand="0" w:firstRowFirstColumn="0" w:firstRowLastColumn="0" w:lastRowFirstColumn="0" w:lastRowLastColumn="0"/>
+            <w:tcW w:w="2093" w:type="dxa"/>
+          </w:tcPr>
+          <w:p>
+            <w:r>
+              <w:t>id</w:t>
+            </w:r>
+          </w:p>
+        </w:tc>
+        <w:tc>
+          <w:tcPr>
+            <w:tcW w:w="3544" w:type="dxa"/>
+          </w:tcPr>
+          <w:p>
+            <w:pPr>
+              <w:cnfStyle w:val="000000100000" w:firstRow="0" w:lastRow="0" w:firstColumn="0" w:lastColumn="0" w:oddVBand="0" w:evenVBand="0" w:oddHBand="1" w:evenHBand="0" w:firstRowFirstColumn="0" w:firstRowLastColumn="0" w:lastRowFirstColumn="0" w:lastRowLastColumn="0"/>
+            </w:pPr>
+            <w:r>
+              <w:t>Primary Key (auto increment)</w:t>
+            </w:r>
+          </w:p>
+        </w:tc>
+        <w:tc>
+          <w:tcPr>
+            <w:tcW w:w="2839" w:type="dxa"/>
+          </w:tcPr>
+          <w:p>
+            <w:pPr>
+              <w:cnfStyle w:val="000000100000" w:firstRow="0" w:lastRow="0" w:firstColumn="0" w:lastColumn="0" w:oddVBand="0" w:evenVBand="0" w:oddHBand="1" w:evenHBand="0" w:firstRowFirstColumn="0" w:firstRowLastColumn="0" w:lastRowFirstColumn="0" w:lastRowLastColumn="0"/>
+            </w:pPr>
+            <w:r>
+              <w:t>integer</w:t>
+            </w:r>
+          </w:p>
+        </w:tc>
+      </w:tr>
+      <w:tr>
+        <w:trPr>
+          <w:cnfStyle w:val="000000010000" w:firstRow="0" w:lastRow="0" w:firstColumn="0" w:lastColumn="0" w:oddVBand="0" w:evenVBand="0" w:oddHBand="0" w:evenHBand="1" w:firstRowFirstColumn="0" w:firstRowLastColumn="0" w:lastRowFirstColumn="0" w:lastRowLastColumn="0"/>
+        </w:trPr>
+        <w:tc>
+          <w:tcPr>
+            <w:cnfStyle w:val="001000000000" w:firstRow="0" w:lastRow="0" w:firstColumn="1" w:lastColumn="0" w:oddVBand="0" w:evenVBand="0" w:oddHBand="0" w:evenHBand="0" w:firstRowFirstColumn="0" w:firstRowLastColumn="0" w:lastRowFirstColumn="0" w:lastRowLastColumn="0"/>
+            <w:tcW w:w="2093" w:type="dxa"/>
+          </w:tcPr>
+          <w:p>
+            <w:r>
+              <w:t>title</w:t>
+            </w:r>
+          </w:p>
+        </w:tc>
+        <w:tc>
+          <w:tcPr>
+            <w:tcW w:w="3544" w:type="dxa"/>
+          </w:tcPr>
+          <w:p>
+            <w:pPr>
+              <w:cnfStyle w:val="000000010000" w:firstRow="0" w:lastRow="0" w:firstColumn="0" w:lastColumn="0" w:oddVBand="0" w:evenVBand="0" w:oddHBand="0" w:evenHBand="1" w:firstRowFirstColumn="0" w:firstRowLastColumn="0" w:lastRowFirstColumn="0" w:lastRowLastColumn="0"/>
+            </w:pPr>
+            <w:r>
+              <w:t>Title of the tour</w:t>
+            </w:r>
+          </w:p>
+        </w:tc>
+        <w:tc>
+          <w:tcPr>
+            <w:tcW w:w="2839" w:type="dxa"/>
+          </w:tcPr>
+          <w:p>
+            <w:pPr>
+              <w:cnfStyle w:val="000000010000" w:firstRow="0" w:lastRow="0" w:firstColumn="0" w:lastColumn="0" w:oddVBand="0" w:evenVBand="0" w:oddHBand="0" w:evenHBand="1" w:firstRowFirstColumn="0" w:firstRowLastColumn="0" w:lastRowFirstColumn="0" w:lastRowLastColumn="0"/>
+            </w:pPr>
+            <w:r>
+              <w:t>text</w:t>
+            </w:r>
+          </w:p>
+        </w:tc>
+      </w:tr>
+      <w:tr>
+        <w:trPr>
+          <w:cnfStyle w:val="000000100000" w:firstRow="0" w:lastRow="0" w:firstColumn="0" w:lastColumn="0" w:oddVBand="0" w:evenVBand="0" w:oddHBand="1" w:evenHBand="0" w:firstRowFirstColumn="0" w:firstRowLastColumn="0" w:lastRowFirstColumn="0" w:lastRowLastColumn="0"/>
+        </w:trPr>
+        <w:tc>
+          <w:tcPr>
+            <w:cnfStyle w:val="001000000000" w:firstRow="0" w:lastRow="0" w:firstColumn="1" w:lastColumn="0" w:oddVBand="0" w:evenVBand="0" w:oddHBand="0" w:evenHBand="0" w:firstRowFirstColumn="0" w:firstRowLastColumn="0" w:lastRowFirstColumn="0" w:lastRowLastColumn="0"/>
+            <w:tcW w:w="2093" w:type="dxa"/>
+          </w:tcPr>
+          <w:p>
+            <w:r>
+              <w:t>shortDesc</w:t>
+            </w:r>
+          </w:p>
+        </w:tc>
+        <w:tc>
+          <w:tcPr>
+            <w:tcW w:w="3544" w:type="dxa"/>
+          </w:tcPr>
+          <w:p>
+            <w:pPr>
+              <w:cnfStyle w:val="000000100000" w:firstRow="0" w:lastRow="0" w:firstColumn="0" w:lastColumn="0" w:oddVBand="0" w:evenVBand="0" w:oddHBand="1" w:evenHBand="0" w:firstRowFirstColumn="0" w:firstRowLastColumn="0" w:lastRowFirstColumn="0" w:lastRowLastColumn="0"/>
+            </w:pPr>
+            <w:r>
+              <w:t>A short description of the tour (&lt;100 characters)</w:t>
+            </w:r>
+          </w:p>
+        </w:tc>
+        <w:tc>
+          <w:tcPr>
+            <w:tcW w:w="2839" w:type="dxa"/>
+          </w:tcPr>
+          <w:p>
+            <w:pPr>
+              <w:cnfStyle w:val="000000100000" w:firstRow="0" w:lastRow="0" w:firstColumn="0" w:lastColumn="0" w:oddVBand="0" w:evenVBand="0" w:oddHBand="1" w:evenHBand="0" w:firstRowFirstColumn="0" w:firstRowLastColumn="0" w:lastRowFirstColumn="0" w:lastRowLastColumn="0"/>
+            </w:pPr>
+            <w:r>
+              <w:t>text</w:t>
+            </w:r>
+          </w:p>
+        </w:tc>
+      </w:tr>
+      <w:tr>
+        <w:trPr>
+          <w:cnfStyle w:val="000000010000" w:firstRow="0" w:lastRow="0" w:firstColumn="0" w:lastColumn="0" w:oddVBand="0" w:evenVBand="0" w:oddHBand="0" w:evenHBand="1" w:firstRowFirstColumn="0" w:firstRowLastColumn="0" w:lastRowFirstColumn="0" w:lastRowLastColumn="0"/>
+        </w:trPr>
+        <w:tc>
+          <w:tcPr>
+            <w:cnfStyle w:val="001000000000" w:firstRow="0" w:lastRow="0" w:firstColumn="1" w:lastColumn="0" w:oddVBand="0" w:evenVBand="0" w:oddHBand="0" w:evenHBand="0" w:firstRowFirstColumn="0" w:firstRowLastColumn="0" w:lastRowFirstColumn="0" w:lastRowLastColumn="0"/>
+            <w:tcW w:w="2093" w:type="dxa"/>
+          </w:tcPr>
+          <w:p>
+            <w:r>
+              <w:t>longDesc</w:t>
+            </w:r>
+          </w:p>
+        </w:tc>
+        <w:tc>
+          <w:tcPr>
+            <w:tcW w:w="3544" w:type="dxa"/>
+          </w:tcPr>
+          <w:p>
+            <w:pPr>
+              <w:cnfStyle w:val="000000010000" w:firstRow="0" w:lastRow="0" w:firstColumn="0" w:lastColumn="0" w:oddVBand="0" w:evenVBand="0" w:oddHBand="0" w:evenHBand="1" w:firstRowFirstColumn="0" w:firstRowLastColumn="0" w:lastRowFirstColumn="0" w:lastRowLastColumn="0"/>
+            </w:pPr>
+            <w:r>
+              <w:t>A detailed description of the tour.</w:t>
+            </w:r>
+            <w:r>
+              <w:t xml:space="preserve"> (&lt;1000)</w:t>
+            </w:r>
+          </w:p>
+        </w:tc>
+        <w:tc>
+          <w:tcPr>
+            <w:tcW w:w="2839" w:type="dxa"/>
+          </w:tcPr>
+          <w:p>
+            <w:pPr>
+              <w:cnfStyle w:val="000000010000" w:firstRow="0" w:lastRow="0" w:firstColumn="0" w:lastColumn="0" w:oddVBand="0" w:evenVBand="0" w:oddHBand="0" w:evenHBand="1" w:firstRowFirstColumn="0" w:firstRowLastColumn="0" w:lastRowFirstColumn="0" w:lastRowLastColumn="0"/>
+            </w:pPr>
+            <w:r>
+              <w:t>text</w:t>
+            </w:r>
+          </w:p>
+        </w:tc>
+      </w:tr>
+      <w:tr>
+        <w:trPr>
+          <w:cnfStyle w:val="000000100000" w:firstRow="0" w:lastRow="0" w:firstColumn="0" w:lastColumn="0" w:oddVBand="0" w:evenVBand="0" w:oddHBand="1" w:evenHBand="0" w:firstRowFirstColumn="0" w:firstRowLastColumn="0" w:lastRowFirstColumn="0" w:lastRowLastColumn="0"/>
+        </w:trPr>
+        <w:tc>
+          <w:tcPr>
+            <w:cnfStyle w:val="001000000000" w:firstRow="0" w:lastRow="0" w:firstColumn="1" w:lastColumn="0" w:oddVBand="0" w:evenVBand="0" w:oddHBand="0" w:evenHBand="0" w:firstRowFirstColumn="0" w:firstRowLastColumn="0" w:lastRowFirstColumn="0" w:lastRowLastColumn="0"/>
+            <w:tcW w:w="2093" w:type="dxa"/>
+          </w:tcPr>
+          <w:p>
+            <w:r>
+              <w:t>hours</w:t>
+            </w:r>
+          </w:p>
+        </w:tc>
+        <w:tc>
+          <w:tcPr>
+            <w:tcW w:w="3544" w:type="dxa"/>
+          </w:tcPr>
+          <w:p>
+            <w:pPr>
+              <w:cnfStyle w:val="000000100000" w:firstRow="0" w:lastRow="0" w:firstColumn="0" w:lastColumn="0" w:oddVBand="0" w:evenVBand="0" w:oddHBand="1" w:evenHBand="0" w:firstRowFirstColumn="0" w:firstRowLastColumn="0" w:lastRowFirstColumn="0" w:lastRowLastColumn="0"/>
+            </w:pPr>
+            <w:r>
+              <w:t>The number of hours the walk will take</w:t>
+            </w:r>
+          </w:p>
+        </w:tc>
+        <w:tc>
+          <w:tcPr>
+            <w:tcW w:w="2839" w:type="dxa"/>
+          </w:tcPr>
+          <w:p>
+            <w:pPr>
+              <w:cnfStyle w:val="000000100000" w:firstRow="0" w:lastRow="0" w:firstColumn="0" w:lastColumn="0" w:oddVBand="0" w:evenVBand="0" w:oddHBand="1" w:evenHBand="0" w:firstRowFirstColumn="0" w:firstRowLastColumn="0" w:lastRowFirstColumn="0" w:lastRowLastColumn="0"/>
+            </w:pPr>
+            <w:r>
+              <w:t>float</w:t>
+            </w:r>
+          </w:p>
+        </w:tc>
+      </w:tr>
+      <w:tr>
+        <w:trPr>
+          <w:cnfStyle w:val="000000010000" w:firstRow="0" w:lastRow="0" w:firstColumn="0" w:lastColumn="0" w:oddVBand="0" w:evenVBand="0" w:oddHBand="0" w:evenHBand="1" w:firstRowFirstColumn="0" w:firstRowLastColumn="0" w:lastRowFirstColumn="0" w:lastRowLastColumn="0"/>
+        </w:trPr>
+        <w:tc>
+          <w:tcPr>
+            <w:cnfStyle w:val="001000000000" w:firstRow="0" w:lastRow="0" w:firstColumn="1" w:lastColumn="0" w:oddVBand="0" w:evenVBand="0" w:oddHBand="0" w:evenHBand="0" w:firstRowFirstColumn="0" w:firstRowLastColumn="0" w:lastRowFirstColumn="0" w:lastRowLastColumn="0"/>
+            <w:tcW w:w="2093" w:type="dxa"/>
+          </w:tcPr>
+          <w:p>
+            <w:r>
+              <w:lastRenderedPageBreak/>
+              <w:t>distance</w:t>
+            </w:r>
+          </w:p>
+        </w:tc>
+        <w:tc>
+          <w:tcPr>
+            <w:tcW w:w="3544" w:type="dxa"/>
+          </w:tcPr>
+          <w:p>
+            <w:pPr>
+              <w:cnfStyle w:val="000000010000" w:firstRow="0" w:lastRow="0" w:firstColumn="0" w:lastColumn="0" w:oddVBand="0" w:evenVBand="0" w:oddHBand="0" w:evenHBand="1" w:firstRowFirstColumn="0" w:firstRowLastColumn="0" w:lastRowFirstColumn="0" w:lastRowLastColumn="0"/>
+            </w:pPr>
+            <w:r>
+              <w:t>The total distance of the tour in kilometers</w:t>
+            </w:r>
+          </w:p>
+        </w:tc>
+        <w:tc>
+          <w:tcPr>
+            <w:tcW w:w="2839" w:type="dxa"/>
+          </w:tcPr>
+          <w:p>
+            <w:pPr>
+              <w:cnfStyle w:val="000000010000" w:firstRow="0" w:lastRow="0" w:firstColumn="0" w:lastColumn="0" w:oddVBand="0" w:evenVBand="0" w:oddHBand="0" w:evenHBand="1" w:firstRowFirstColumn="0" w:firstRowLastColumn="0" w:lastRowFirstColumn="0" w:lastRowLastColumn="0"/>
+            </w:pPr>
+            <w:r>
+              <w:t>float</w:t>
+            </w:r>
+          </w:p>
+        </w:tc>
+      </w:tr>
+    </w:tbl>
+    <w:p/>
+    <w:p>
+      <w:pPr>
+        <w:pStyle w:val="Caption"/>
+        <w:keepNext/>
+      </w:pPr>
+      <w:r>
+        <w:t xml:space="preserve">Table </w:t>
+      </w:r>
+      <w:fldSimple w:instr=" SEQ Table \* ARABIC ">
+        <w:r>
+          <w:rPr>
+            <w:noProof/>
+          </w:rPr>
+          <w:t>3</w:t>
+        </w:r>
+      </w:fldSimple>
+      <w:r>
+        <w:t>: Location Table</w:t>
+      </w:r>
+    </w:p>
+    <w:tbl>
+      <w:tblPr>
+        <w:tblStyle w:val="MediumShading1-Accent1"/>
+        <w:tblW w:w="0" w:type="auto"/>
+        <w:tblLook w:val="04A0" w:firstRow="1" w:lastRow="0" w:firstColumn="1" w:lastColumn="0" w:noHBand="0" w:noVBand="1"/>
+      </w:tblPr>
+      <w:tblGrid>
+        <w:gridCol w:w="2093"/>
+        <w:gridCol w:w="3544"/>
+        <w:gridCol w:w="2839"/>
+      </w:tblGrid>
+      <w:tr>
+        <w:trPr>
+          <w:cnfStyle w:val="100000000000" w:firstRow="1" w:lastRow="0" w:firstColumn="0" w:lastColumn="0" w:oddVBand="0" w:evenVBand="0" w:oddHBand="0" w:evenHBand="0" w:firstRowFirstColumn="0" w:firstRowLastColumn="0" w:lastRowFirstColumn="0" w:lastRowLastColumn="0"/>
+        </w:trPr>
+        <w:tc>
+          <w:tcPr>
+            <w:cnfStyle w:val="001000000000" w:firstRow="0" w:lastRow="0" w:firstColumn="1" w:lastColumn="0" w:oddVBand="0" w:evenVBand="0" w:oddHBand="0" w:evenHBand="0" w:firstRowFirstColumn="0" w:firstRowLastColumn="0" w:lastRowFirstColumn="0" w:lastRowLastColumn="0"/>
+            <w:tcW w:w="2093" w:type="dxa"/>
+          </w:tcPr>
+          <w:p>
+            <w:r>
+              <w:t>Field Name</w:t>
+            </w:r>
+          </w:p>
+        </w:tc>
+        <w:tc>
+          <w:tcPr>
+            <w:tcW w:w="3544" w:type="dxa"/>
+          </w:tcPr>
+          <w:p>
+            <w:pPr>
+              <w:cnfStyle w:val="100000000000" w:firstRow="1" w:lastRow="0" w:firstColumn="0" w:lastColumn="0" w:oddVBand="0" w:evenVBand="0" w:oddHBand="0" w:evenHBand="0" w:firstRowFirstColumn="0" w:firstRowLastColumn="0" w:lastRowFirstColumn="0" w:lastRowLastColumn="0"/>
+            </w:pPr>
+            <w:r>
+              <w:t>Field Description</w:t>
+            </w:r>
+          </w:p>
+        </w:tc>
+        <w:tc>
+          <w:tcPr>
+            <w:tcW w:w="2839" w:type="dxa"/>
+          </w:tcPr>
+          <w:p>
+            <w:pPr>
+              <w:cnfStyle w:val="100000000000" w:firstRow="1" w:lastRow="0" w:firstColumn="0" w:lastColumn="0" w:oddVBand="0" w:evenVBand="0" w:oddHBand="0" w:evenHBand="0" w:firstRowFirstColumn="0" w:firstRowLastColumn="0" w:lastRowFirstColumn="0" w:lastRowLastColumn="0"/>
+            </w:pPr>
+            <w:r>
+              <w:t>Field Data Format</w:t>
+            </w:r>
+          </w:p>
+        </w:tc>
+      </w:tr>
+      <w:tr>
+        <w:trPr>
+          <w:cnfStyle w:val="000000100000" w:firstRow="0" w:lastRow="0" w:firstColumn="0" w:lastColumn="0" w:oddVBand="0" w:evenVBand="0" w:oddHBand="1" w:evenHBand="0" w:firstRowFirstColumn="0" w:firstRowLastColumn="0" w:lastRowFirstColumn="0" w:lastRowLastColumn="0"/>
+        </w:trPr>
+        <w:tc>
+          <w:tcPr>
+            <w:cnfStyle w:val="001000000000" w:firstRow="0" w:lastRow="0" w:firstColumn="1" w:lastColumn="0" w:oddVBand="0" w:evenVBand="0" w:oddHBand="0" w:evenHBand="0" w:firstRowFirstColumn="0" w:firstRowLastColumn="0" w:lastRowFirstColumn="0" w:lastRowLastColumn="0"/>
+            <w:tcW w:w="2093" w:type="dxa"/>
+          </w:tcPr>
+          <w:p>
+            <w:r>
+              <w:t>id</w:t>
+            </w:r>
+          </w:p>
+        </w:tc>
+        <w:tc>
+          <w:tcPr>
+            <w:tcW w:w="3544" w:type="dxa"/>
+          </w:tcPr>
+          <w:p>
+            <w:pPr>
+              <w:cnfStyle w:val="000000100000" w:firstRow="0" w:lastRow="0" w:firstColumn="0" w:lastColumn="0" w:oddVBand="0" w:evenVBand="0" w:oddHBand="1" w:evenHBand="0" w:firstRowFirstColumn="0" w:firstRowLastColumn="0" w:lastRowFirstColumn="0" w:lastRowLastColumn="0"/>
+            </w:pPr>
+            <w:r>
+              <w:t>Primary Key (auto increment)</w:t>
+            </w:r>
+          </w:p>
+        </w:tc>
+        <w:tc>
+          <w:tcPr>
+            <w:tcW w:w="2839" w:type="dxa"/>
+          </w:tcPr>
+          <w:p>
+            <w:pPr>
+              <w:cnfStyle w:val="000000100000" w:firstRow="0" w:lastRow="0" w:firstColumn="0" w:lastColumn="0" w:oddVBand="0" w:evenVBand="0" w:oddHBand="1" w:evenHBand="0" w:firstRowFirstColumn="0" w:firstRowLastColumn="0" w:lastRowFirstColumn="0" w:lastRowLastColumn="0"/>
+            </w:pPr>
+            <w:r>
+              <w:t>integer</w:t>
+            </w:r>
+          </w:p>
+        </w:tc>
+      </w:tr>
+      <w:tr>
+        <w:trPr>
+          <w:cnfStyle w:val="000000010000" w:firstRow="0" w:lastRow="0" w:firstColumn="0" w:lastColumn="0" w:oddVBand="0" w:evenVBand="0" w:oddHBand="0" w:evenHBand="1" w:firstRowFirstColumn="0" w:firstRowLastColumn="0" w:lastRowFirstColumn="0" w:lastRowLastColumn="0"/>
+        </w:trPr>
+        <w:tc>
+          <w:tcPr>
+            <w:cnfStyle w:val="001000000000" w:firstRow="0" w:lastRow="0" w:firstColumn="1" w:lastColumn="0" w:oddVBand="0" w:evenVBand="0" w:oddHBand="0" w:evenHBand="0" w:firstRowFirstColumn="0" w:firstRowLastColumn="0" w:lastRowFirstColumn="0" w:lastRowLastColumn="0"/>
+            <w:tcW w:w="2093" w:type="dxa"/>
+          </w:tcPr>
+          <w:p>
+            <w:r>
+              <w:t>walkID</w:t>
+            </w:r>
+          </w:p>
+        </w:tc>
+        <w:tc>
+          <w:tcPr>
+            <w:tcW w:w="3544" w:type="dxa"/>
+          </w:tcPr>
+          <w:p>
+            <w:pPr>
+              <w:cnfStyle w:val="000000010000" w:firstRow="0" w:lastRow="0" w:firstColumn="0" w:lastColumn="0" w:oddVBand="0" w:evenVBand="0" w:oddHBand="0" w:evenHBand="1" w:firstRowFirstColumn="0" w:firstRowLastColumn="0" w:lastRowFirstColumn="0" w:lastRowLastColumn="0"/>
+            </w:pPr>
+            <w:r>
+              <w:t>Foreign key, referencing the id field of the tour that the location is associated with</w:t>
+            </w:r>
+          </w:p>
+        </w:tc>
+        <w:tc>
+          <w:tcPr>
+            <w:tcW w:w="2839" w:type="dxa"/>
+          </w:tcPr>
+          <w:p>
+            <w:pPr>
+              <w:cnfStyle w:val="000000010000" w:firstRow="0" w:lastRow="0" w:firstColumn="0" w:lastColumn="0" w:oddVBand="0" w:evenVBand="0" w:oddHBand="0" w:evenHBand="1" w:firstRowFirstColumn="0" w:firstRowLastColumn="0" w:lastRowFirstColumn="0" w:lastRowLastColumn="0"/>
+            </w:pPr>
+            <w:r>
+              <w:t>integer</w:t>
+            </w:r>
+          </w:p>
+        </w:tc>
+      </w:tr>
+      <w:tr>
+        <w:trPr>
+          <w:cnfStyle w:val="000000100000" w:firstRow="0" w:lastRow="0" w:firstColumn="0" w:lastColumn="0" w:oddVBand="0" w:evenVBand="0" w:oddHBand="1" w:evenHBand="0" w:firstRowFirstColumn="0" w:firstRowLastColumn="0" w:lastRowFirstColumn="0" w:lastRowLastColumn="0"/>
+        </w:trPr>
+        <w:tc>
+          <w:tcPr>
+            <w:cnfStyle w:val="001000000000" w:firstRow="0" w:lastRow="0" w:firstColumn="1" w:lastColumn="0" w:oddVBand="0" w:evenVBand="0" w:oddHBand="0" w:evenHBand="0" w:firstRowFirstColumn="0" w:firstRowLastColumn="0" w:lastRowFirstColumn="0" w:lastRowLastColumn="0"/>
+            <w:tcW w:w="2093" w:type="dxa"/>
+          </w:tcPr>
+          <w:p>
+            <w:r>
+              <w:t>latitude</w:t>
+            </w:r>
+          </w:p>
+        </w:tc>
+        <w:tc>
+          <w:tcPr>
+            <w:tcW w:w="3544" w:type="dxa"/>
+          </w:tcPr>
+          <w:p>
+            <w:pPr>
+              <w:cnfStyle w:val="000000100000" w:firstRow="0" w:lastRow="0" w:firstColumn="0" w:lastColumn="0" w:oddVBand="0" w:evenVBand="0" w:oddHBand="1" w:evenHBand="0" w:firstRowFirstColumn="0" w:firstRowLastColumn="0" w:lastRowFirstColumn="0" w:lastRowLastColumn="0"/>
+            </w:pPr>
+            <w:r>
+              <w:t>The latitude map reference for the location</w:t>
+            </w:r>
+          </w:p>
+        </w:tc>
+        <w:tc>
+          <w:tcPr>
+            <w:tcW w:w="2839" w:type="dxa"/>
+          </w:tcPr>
+          <w:p>
+            <w:pPr>
+              <w:cnfStyle w:val="000000100000" w:firstRow="0" w:lastRow="0" w:firstColumn="0" w:lastColumn="0" w:oddVBand="0" w:evenVBand="0" w:oddHBand="1" w:evenHBand="0" w:firstRowFirstColumn="0" w:firstRowLastColumn="0" w:lastRowFirstColumn="0" w:lastRowLastColumn="0"/>
+            </w:pPr>
+            <w:r>
+              <w:t>float</w:t>
+            </w:r>
+          </w:p>
+        </w:tc>
+      </w:tr>
+      <w:tr>
+        <w:trPr>
+          <w:cnfStyle w:val="000000010000" w:firstRow="0" w:lastRow="0" w:firstColumn="0" w:lastColumn="0" w:oddVBand="0" w:evenVBand="0" w:oddHBand="0" w:evenHBand="1" w:firstRowFirstColumn="0" w:firstRowLastColumn="0" w:lastRowFirstColumn="0" w:lastRowLastColumn="0"/>
+        </w:trPr>
+        <w:tc>
+          <w:tcPr>
+            <w:cnfStyle w:val="001000000000" w:firstRow="0" w:lastRow="0" w:firstColumn="1" w:lastColumn="0" w:oddVBand="0" w:evenVBand="0" w:oddHBand="0" w:evenHBand="0" w:firstRowFirstColumn="0" w:firstRowLastColumn="0" w:lastRowFirstColumn="0" w:lastRowLastColumn="0"/>
+            <w:tcW w:w="2093" w:type="dxa"/>
+          </w:tcPr>
+          <w:p>
+            <w:r>
+              <w:t>longitude</w:t>
+            </w:r>
+          </w:p>
+        </w:tc>
+        <w:tc>
+          <w:tcPr>
+            <w:tcW w:w="3544" w:type="dxa"/>
+          </w:tcPr>
+          <w:p>
+            <w:pPr>
+              <w:cnfStyle w:val="000000010000" w:firstRow="0" w:lastRow="0" w:firstColumn="0" w:lastColumn="0" w:oddVBand="0" w:evenVBand="0" w:oddHBand="0" w:evenHBand="1" w:firstRowFirstColumn="0" w:firstRowLastColumn="0" w:lastRowFirstColumn="0" w:lastRowLastColumn="0"/>
+            </w:pPr>
+            <w:r>
+              <w:t>A detailed description of the tour.</w:t>
+            </w:r>
+          </w:p>
+        </w:tc>
+        <w:tc>
+          <w:tcPr>
+            <w:tcW w:w="2839" w:type="dxa"/>
+          </w:tcPr>
+          <w:p>
+            <w:pPr>
+              <w:cnfStyle w:val="000000010000" w:firstRow="0" w:lastRow="0" w:firstColumn="0" w:lastColumn="0" w:oddVBand="0" w:evenVBand="0" w:oddHBand="0" w:evenHBand="1" w:firstRowFirstColumn="0" w:firstRowLastColumn="0" w:lastRowFirstColumn="0" w:lastRowLastColumn="0"/>
+            </w:pPr>
+            <w:r>
+              <w:t>text</w:t>
+            </w:r>
+          </w:p>
+        </w:tc>
+      </w:tr>
+      <w:tr>
+        <w:trPr>
+          <w:cnfStyle w:val="000000100000" w:firstRow="0" w:lastRow="0" w:firstColumn="0" w:lastColumn="0" w:oddVBand="0" w:evenVBand="0" w:oddHBand="1" w:evenHBand="0" w:firstRowFirstColumn="0" w:firstRowLastColumn="0" w:lastRowFirstColumn="0" w:lastRowLastColumn="0"/>
+        </w:trPr>
+        <w:tc>
+          <w:tcPr>
+            <w:cnfStyle w:val="001000000000" w:firstRow="0" w:lastRow="0" w:firstColumn="1" w:lastColumn="0" w:oddVBand="0" w:evenVBand="0" w:oddHBand="0" w:evenHBand="0" w:firstRowFirstColumn="0" w:firstRowLastColumn="0" w:lastRowFirstColumn="0" w:lastRowLastColumn="0"/>
+            <w:tcW w:w="2093" w:type="dxa"/>
+          </w:tcPr>
+          <w:p>
+            <w:r>
+              <w:t>timestamp</w:t>
+            </w:r>
+          </w:p>
+        </w:tc>
+        <w:tc>
+          <w:tcPr>
+            <w:tcW w:w="3544" w:type="dxa"/>
+          </w:tcPr>
+          <w:p>
+            <w:pPr>
+              <w:cnfStyle w:val="000000100000" w:firstRow="0" w:lastRow="0" w:firstColumn="0" w:lastColumn="0" w:oddVBand="0" w:evenVBand="0" w:oddHBand="1" w:evenHBand="0" w:firstRowFirstColumn="0" w:firstRowLastColumn="0" w:lastRowFirstColumn="0" w:lastRowLastColumn="0"/>
+            </w:pPr>
+            <w:r>
+              <w:t>The time in hours from the beginning of the tour</w:t>
+            </w:r>
+          </w:p>
+        </w:tc>
+        <w:tc>
+          <w:tcPr>
+            <w:tcW w:w="2839" w:type="dxa"/>
+          </w:tcPr>
+          <w:p>
+            <w:pPr>
+              <w:cnfStyle w:val="000000100000" w:firstRow="0" w:lastRow="0" w:firstColumn="0" w:lastColumn="0" w:oddVBand="0" w:evenVBand="0" w:oddHBand="1" w:evenHBand="0" w:firstRowFirstColumn="0" w:firstRowLastColumn="0" w:lastRowFirstColumn="0" w:lastRowLastColumn="0"/>
+            </w:pPr>
+            <w:r>
+              <w:t>float</w:t>
+            </w:r>
+          </w:p>
+        </w:tc>
+      </w:tr>
+    </w:tbl>
+    <w:p/>
+    <w:p>
+      <w:pPr>
+        <w:pStyle w:val="Caption"/>
+        <w:keepNext/>
+      </w:pPr>
+      <w:r>
+        <w:t xml:space="preserve">Table </w:t>
+      </w:r>
+      <w:fldSimple w:instr=" SEQ Table \* ARABIC ">
+        <w:r>
+          <w:rPr>
+            <w:noProof/>
+          </w:rPr>
+          <w:t>4</w:t>
+        </w:r>
+      </w:fldSimple>
+      <w:r>
+        <w:t>: Place description table</w:t>
+      </w:r>
+    </w:p>
+    <w:tbl>
+      <w:tblPr>
+        <w:tblStyle w:val="MediumShading1-Accent1"/>
+        <w:tblW w:w="0" w:type="auto"/>
+        <w:tblLook w:val="04A0" w:firstRow="1" w:lastRow="0" w:firstColumn="1" w:lastColumn="0" w:noHBand="0" w:noVBand="1"/>
+      </w:tblPr>
+      <w:tblGrid>
+        <w:gridCol w:w="2093"/>
+        <w:gridCol w:w="3544"/>
+        <w:gridCol w:w="2839"/>
+      </w:tblGrid>
+      <w:tr>
+        <w:trPr>
+          <w:cnfStyle w:val="100000000000" w:firstRow="1" w:lastRow="0" w:firstColumn="0" w:lastColumn="0" w:oddVBand="0" w:evenVBand="0" w:oddHBand="0" w:evenHBand="0" w:firstRowFirstColumn="0" w:firstRowLastColumn="0" w:lastRowFirstColumn="0" w:lastRowLastColumn="0"/>
+        </w:trPr>
+        <w:tc>
+          <w:tcPr>
+            <w:cnfStyle w:val="001000000000" w:firstRow="0" w:lastRow="0" w:firstColumn="1" w:lastColumn="0" w:oddVBand="0" w:evenVBand="0" w:oddHBand="0" w:evenHBand="0" w:firstRowFirstColumn="0" w:firstRowLastColumn="0" w:lastRowFirstColumn="0" w:lastRowLastColumn="0"/>
+            <w:tcW w:w="2093" w:type="dxa"/>
+          </w:tcPr>
+          <w:p>
+            <w:r>
+              <w:t>Field Name</w:t>
+            </w:r>
+          </w:p>
+        </w:tc>
+        <w:tc>
+          <w:tcPr>
+            <w:tcW w:w="3544" w:type="dxa"/>
+          </w:tcPr>
+          <w:p>
+            <w:pPr>
+              <w:cnfStyle w:val="100000000000" w:firstRow="1" w:lastRow="0" w:firstColumn="0" w:lastColumn="0" w:oddVBand="0" w:evenVBand="0" w:oddHBand="0" w:evenHBand="0" w:firstRowFirstColumn="0" w:firstRowLastColumn="0" w:lastRowFirstColumn="0" w:lastRowLastColumn="0"/>
+            </w:pPr>
+            <w:r>
+              <w:t>Field Description</w:t>
+            </w:r>
+          </w:p>
+        </w:tc>
+        <w:tc>
+          <w:tcPr>
+            <w:tcW w:w="2839" w:type="dxa"/>
+          </w:tcPr>
+          <w:p>
+            <w:pPr>
+              <w:cnfStyle w:val="100000000000" w:firstRow="1" w:lastRow="0" w:firstColumn="0" w:lastColumn="0" w:oddVBand="0" w:evenVBand="0" w:oddHBand="0" w:evenHBand="0" w:firstRowFirstColumn="0" w:firstRowLastColumn="0" w:lastRowFirstColumn="0" w:lastRowLastColumn="0"/>
+            </w:pPr>
+            <w:r>
+              <w:t>Field Data Format</w:t>
+            </w:r>
+          </w:p>
+        </w:tc>
+      </w:tr>
+      <w:tr>
+        <w:trPr>
+          <w:cnfStyle w:val="000000100000" w:firstRow="0" w:lastRow="0" w:firstColumn="0" w:lastColumn="0" w:oddVBand="0" w:evenVBand="0" w:oddHBand="1" w:evenHBand="0" w:firstRowFirstColumn="0" w:firstRowLastColumn="0" w:lastRowFirstColumn="0" w:lastRowLastColumn="0"/>
+        </w:trPr>
+        <w:tc>
+          <w:tcPr>
+            <w:cnfStyle w:val="001000000000" w:firstRow="0" w:lastRow="0" w:firstColumn="1" w:lastColumn="0" w:oddVBand="0" w:evenVBand="0" w:oddHBand="0" w:evenHBand="0" w:firstRowFirstColumn="0" w:firstRowLastColumn="0" w:lastRowFirstColumn="0" w:lastRowLastColumn="0"/>
+            <w:tcW w:w="2093" w:type="dxa"/>
+          </w:tcPr>
+          <w:p>
+            <w:r>
+              <w:t>id</w:t>
+            </w:r>
+          </w:p>
+        </w:tc>
+        <w:tc>
+          <w:tcPr>
+            <w:tcW w:w="3544" w:type="dxa"/>
+          </w:tcPr>
+          <w:p>
+            <w:pPr>
+              <w:cnfStyle w:val="000000100000" w:firstRow="0" w:lastRow="0" w:firstColumn="0" w:lastColumn="0" w:oddVBand="0" w:evenVBand="0" w:oddHBand="1" w:evenHBand="0" w:firstRowFirstColumn="0" w:firstRowLastColumn="0" w:lastRowFirstColumn="0" w:lastRowLastColumn="0"/>
+            </w:pPr>
+            <w:r>
+              <w:t>Primary Key (auto increment)</w:t>
+            </w:r>
+          </w:p>
+        </w:tc>
+        <w:tc>
+          <w:tcPr>
+            <w:tcW w:w="2839" w:type="dxa"/>
+          </w:tcPr>
+          <w:p>
+            <w:pPr>
+              <w:cnfStyle w:val="000000100000" w:firstRow="0" w:lastRow="0" w:firstColumn="0" w:lastColumn="0" w:oddVBand="0" w:evenVBand="0" w:oddHBand="1" w:evenHBand="0" w:firstRowFirstColumn="0" w:firstRowLastColumn="0" w:lastRowFirstColumn="0" w:lastRowLastColumn="0"/>
+            </w:pPr>
+            <w:r>
+              <w:t>integer</w:t>
+            </w:r>
+          </w:p>
+        </w:tc>
+      </w:tr>
+      <w:tr>
+        <w:trPr>
+          <w:cnfStyle w:val="000000010000" w:firstRow="0" w:lastRow="0" w:firstColumn="0" w:lastColumn="0" w:oddVBand="0" w:evenVBand="0" w:oddHBand="0" w:evenHBand="1" w:firstRowFirstColumn="0" w:firstRowLastColumn="0" w:lastRowFirstColumn="0" w:lastRowLastColumn="0"/>
+        </w:trPr>
+        <w:tc>
+          <w:tcPr>
+            <w:cnfStyle w:val="001000000000" w:firstRow="0" w:lastRow="0" w:firstColumn="1" w:lastColumn="0" w:oddVBand="0" w:evenVBand="0" w:oddHBand="0" w:evenHBand="0" w:firstRowFirstColumn="0" w:firstRowLastColumn="0" w:lastRowFirstColumn="0" w:lastRowLastColumn="0"/>
+            <w:tcW w:w="2093" w:type="dxa"/>
+          </w:tcPr>
+          <w:p>
+            <w:r>
+              <w:t>locationID</w:t>
+            </w:r>
+          </w:p>
+        </w:tc>
+        <w:tc>
+          <w:tcPr>
+            <w:tcW w:w="3544" w:type="dxa"/>
+          </w:tcPr>
+          <w:p>
+            <w:pPr>
+              <w:cnfStyle w:val="000000010000" w:firstRow="0" w:lastRow="0" w:firstColumn="0" w:lastColumn="0" w:oddVBand="0" w:evenVBand="0" w:oddHBand="0" w:evenHBand="1" w:firstRowFirstColumn="0" w:firstRowLastColumn="0" w:lastRowFirstColumn="0" w:lastRowLastColumn="0"/>
+            </w:pPr>
+            <w:r>
+              <w:t>Foreign key, referencing the location that the point of interest is referencing</w:t>
+            </w:r>
+          </w:p>
+        </w:tc>
+        <w:tc>
+          <w:tcPr>
+            <w:tcW w:w="2839" w:type="dxa"/>
+          </w:tcPr>
+          <w:p>
+            <w:pPr>
+              <w:cnfStyle w:val="000000010000" w:firstRow="0" w:lastRow="0" w:firstColumn="0" w:lastColumn="0" w:oddVBand="0" w:evenVBand="0" w:oddHBand="0" w:evenHBand="1" w:firstRowFirstColumn="0" w:firstRowLastColumn="0" w:lastRowFirstColumn="0" w:lastRowLastColumn="0"/>
+            </w:pPr>
+            <w:r>
+              <w:t>integer</w:t>
+            </w:r>
+          </w:p>
+        </w:tc>
+      </w:tr>
+      <w:tr>
+        <w:trPr>
+          <w:cnfStyle w:val="000000100000" w:firstRow="0" w:lastRow="0" w:firstColumn="0" w:lastColumn="0" w:oddVBand="0" w:evenVBand="0" w:oddHBand="1" w:evenHBand="0" w:firstRowFirstColumn="0" w:firstRowLastColumn="0" w:lastRowFirstColumn="0" w:lastRowLastColumn="0"/>
+        </w:trPr>
+        <w:tc>
+          <w:tcPr>
+            <w:cnfStyle w:val="001000000000" w:firstRow="0" w:lastRow="0" w:firstColumn="1" w:lastColumn="0" w:oddVBand="0" w:evenVBand="0" w:oddHBand="0" w:evenHBand="0" w:firstRowFirstColumn="0" w:firstRowLastColumn="0" w:lastRowFirstColumn="0" w:lastRowLastColumn="0"/>
+            <w:tcW w:w="2093" w:type="dxa"/>
+          </w:tcPr>
+          <w:p>
+            <w:r>
+              <w:t>description</w:t>
+            </w:r>
+          </w:p>
+        </w:tc>
+        <w:tc>
+          <w:tcPr>
+            <w:tcW w:w="3544" w:type="dxa"/>
+          </w:tcPr>
+          <w:p>
+            <w:pPr>
+              <w:cnfStyle w:val="000000100000" w:firstRow="0" w:lastRow="0" w:firstColumn="0" w:lastColumn="0" w:oddVBand="0" w:evenVBand="0" w:oddHBand="1" w:evenHBand="0" w:firstRowFirstColumn="0" w:firstRowLastColumn="0" w:lastRowFirstColumn="0" w:lastRowLastColumn="0"/>
+            </w:pPr>
+            <w:r>
+              <w:t>The description of this point of interest. (&lt;500 characters)</w:t>
+            </w:r>
+          </w:p>
+        </w:tc>
+        <w:tc>
+          <w:tcPr>
+            <w:tcW w:w="2839" w:type="dxa"/>
+          </w:tcPr>
+          <w:p>
+            <w:pPr>
+              <w:cnfStyle w:val="000000100000" w:firstRow="0" w:lastRow="0" w:firstColumn="0" w:lastColumn="0" w:oddVBand="0" w:evenVBand="0" w:oddHBand="1" w:evenHBand="0" w:firstRowFirstColumn="0" w:firstRowLastColumn="0" w:lastRowFirstColumn="0" w:lastRowLastColumn="0"/>
+            </w:pPr>
+            <w:r>
+              <w:t>integer</w:t>
+            </w:r>
+          </w:p>
+        </w:tc>
+      </w:tr>
+    </w:tbl>
+    <w:p/>
+    <w:p>
+      <w:pPr>
+        <w:pStyle w:val="Caption"/>
+        <w:keepNext/>
+      </w:pPr>
+      <w:r>
+        <w:t xml:space="preserve">Table </w:t>
+      </w:r>
+      <w:fldSimple w:instr=" SEQ Table \* ARABIC ">
+        <w:r>
+          <w:rPr>
+            <w:noProof/>
+          </w:rPr>
+          <w:t>5</w:t>
+        </w:r>
+      </w:fldSimple>
+      <w:r>
+        <w:t>: Photo Usage Table</w:t>
+      </w:r>
+    </w:p>
+    <w:tbl>
+      <w:tblPr>
+        <w:tblStyle w:val="MediumShading1-Accent1"/>
+        <w:tblW w:w="0" w:type="auto"/>
+        <w:tblLook w:val="04A0" w:firstRow="1" w:lastRow="0" w:firstColumn="1" w:lastColumn="0" w:noHBand="0" w:noVBand="1"/>
+      </w:tblPr>
+      <w:tblGrid>
+        <w:gridCol w:w="2093"/>
+        <w:gridCol w:w="3544"/>
+        <w:gridCol w:w="2839"/>
+      </w:tblGrid>
+      <w:tr>
+        <w:trPr>
+          <w:cnfStyle w:val="100000000000" w:firstRow="1" w:lastRow="0" w:firstColumn="0" w:lastColumn="0" w:oddVBand="0" w:evenVBand="0" w:oddHBand="0" w:evenHBand="0" w:firstRowFirstColumn="0" w:firstRowLastColumn="0" w:lastRowFirstColumn="0" w:lastRowLastColumn="0"/>
+        </w:trPr>
+        <w:tc>
+          <w:tcPr>
+            <w:cnfStyle w:val="001000000000" w:firstRow="0" w:lastRow="0" w:firstColumn="1" w:lastColumn="0" w:oddVBand="0" w:evenVBand="0" w:oddHBand="0" w:evenHBand="0" w:firstRowFirstColumn="0" w:firstRowLastColumn="0" w:lastRowFirstColumn="0" w:lastRowLastColumn="0"/>
+            <w:tcW w:w="2093" w:type="dxa"/>
+          </w:tcPr>
+          <w:p>
+            <w:r>
+              <w:t>Field Name</w:t>
+            </w:r>
+          </w:p>
+        </w:tc>
+        <w:tc>
+          <w:tcPr>
+            <w:tcW w:w="3544" w:type="dxa"/>
+          </w:tcPr>
+          <w:p>
+            <w:pPr>
+              <w:cnfStyle w:val="100000000000" w:firstRow="1" w:lastRow="0" w:firstColumn="0" w:lastColumn="0" w:oddVBand="0" w:evenVBand="0" w:oddHBand="0" w:evenHBand="0" w:firstRowFirstColumn="0" w:firstRowLastColumn="0" w:lastRowFirstColumn="0" w:lastRowLastColumn="0"/>
+            </w:pPr>
+            <w:r>
+              <w:t>Field Description</w:t>
+            </w:r>
+          </w:p>
+        </w:tc>
+        <w:tc>
+          <w:tcPr>
+            <w:tcW w:w="2839" w:type="dxa"/>
+          </w:tcPr>
+          <w:p>
+            <w:pPr>
+              <w:cnfStyle w:val="100000000000" w:firstRow="1" w:lastRow="0" w:firstColumn="0" w:lastColumn="0" w:oddVBand="0" w:evenVBand="0" w:oddHBand="0" w:evenHBand="0" w:firstRowFirstColumn="0" w:firstRowLastColumn="0" w:lastRowFirstColumn="0" w:lastRowLastColumn="0"/>
+            </w:pPr>
+            <w:r>
+              <w:t>Field Data Format</w:t>
+            </w:r>
+          </w:p>
+        </w:tc>
+      </w:tr>
+      <w:tr>
+        <w:trPr>
+          <w:cnfStyle w:val="000000100000" w:firstRow="0" w:lastRow="0" w:firstColumn="0" w:lastColumn="0" w:oddVBand="0" w:evenVBand="0" w:oddHBand="1" w:evenHBand="0" w:firstRowFirstColumn="0" w:firstRowLastColumn="0" w:lastRowFirstColumn="0" w:lastRowLastColumn="0"/>
+        </w:trPr>
+        <w:tc>
+          <w:tcPr>
+            <w:cnfStyle w:val="001000000000" w:firstRow="0" w:lastRow="0" w:firstColumn="1" w:lastColumn="0" w:oddVBand="0" w:evenVBand="0" w:oddHBand="0" w:evenHBand="0" w:firstRowFirstColumn="0" w:firstRowLastColumn="0" w:lastRowFirstColumn="0" w:lastRowLastColumn="0"/>
+            <w:tcW w:w="2093" w:type="dxa"/>
+          </w:tcPr>
+          <w:p>
+            <w:r>
+              <w:t>id</w:t>
+            </w:r>
+          </w:p>
+        </w:tc>
+        <w:tc>
+          <w:tcPr>
+            <w:tcW w:w="3544" w:type="dxa"/>
+          </w:tcPr>
+          <w:p>
+            <w:pPr>
+              <w:cnfStyle w:val="000000100000" w:firstRow="0" w:lastRow="0" w:firstColumn="0" w:lastColumn="0" w:oddVBand="0" w:evenVBand="0" w:oddHBand="1" w:evenHBand="0" w:firstRowFirstColumn="0" w:firstRowLastColumn="0" w:lastRowFirstColumn="0" w:lastRowLastColumn="0"/>
+            </w:pPr>
+            <w:r>
+              <w:t>Primary Key (auto increment)</w:t>
+            </w:r>
+          </w:p>
+        </w:tc>
+        <w:tc>
+          <w:tcPr>
+            <w:tcW w:w="2839" w:type="dxa"/>
+          </w:tcPr>
+          <w:p>
+            <w:pPr>
+              <w:cnfStyle w:val="000000100000" w:firstRow="0" w:lastRow="0" w:firstColumn="0" w:lastColumn="0" w:oddVBand="0" w:evenVBand="0" w:oddHBand="1" w:evenHBand="0" w:firstRowFirstColumn="0" w:firstRowLastColumn="0" w:lastRowFirstColumn="0" w:lastRowLastColumn="0"/>
+            </w:pPr>
+            <w:r>
+              <w:t>integer</w:t>
+            </w:r>
+          </w:p>
+        </w:tc>
+      </w:tr>
+      <w:tr>
+        <w:trPr>
+          <w:cnfStyle w:val="000000010000" w:firstRow="0" w:lastRow="0" w:firstColumn="0" w:lastColumn="0" w:oddVBand="0" w:evenVBand="0" w:oddHBand="0" w:evenHBand="1" w:firstRowFirstColumn="0" w:firstRowLastColumn="0" w:lastRowFirstColumn="0" w:lastRowLastColumn="0"/>
+        </w:trPr>
+        <w:tc>
+          <w:tcPr>
+            <w:cnfStyle w:val="001000000000" w:firstRow="0" w:lastRow="0" w:firstColumn="1" w:lastColumn="0" w:oddVBand="0" w:evenVBand="0" w:oddHBand="0" w:evenHBand="0" w:firstRowFirstColumn="0" w:firstRowLastColumn="0" w:lastRowFirstColumn="0" w:lastRowLastColumn="0"/>
+            <w:tcW w:w="2093" w:type="dxa"/>
+          </w:tcPr>
+          <w:p>
+            <w:r>
+              <w:t>placeID</w:t>
+            </w:r>
+          </w:p>
+        </w:tc>
+        <w:tc>
+          <w:tcPr>
+            <w:tcW w:w="3544" w:type="dxa"/>
+          </w:tcPr>
+          <w:p>
+            <w:pPr>
+              <w:cnfStyle w:val="000000010000" w:firstRow="0" w:lastRow="0" w:firstColumn="0" w:lastColumn="0" w:oddVBand="0" w:evenVBand="0" w:oddHBand="0" w:evenHBand="1" w:firstRowFirstColumn="0" w:firstRowLastColumn="0" w:lastRowFirstColumn="0" w:lastRowLastColumn="0"/>
+            </w:pPr>
+            <w:r>
+              <w:t>Foreign key, referencing the point of interest that the image is attached to</w:t>
+            </w:r>
+          </w:p>
+        </w:tc>
+        <w:tc>
+          <w:tcPr>
+            <w:tcW w:w="2839" w:type="dxa"/>
+          </w:tcPr>
+          <w:p>
+            <w:pPr>
+              <w:cnfStyle w:val="000000010000" w:firstRow="0" w:lastRow="0" w:firstColumn="0" w:lastColumn="0" w:oddVBand="0" w:evenVBand="0" w:oddHBand="0" w:evenHBand="1" w:firstRowFirstColumn="0" w:firstRowLastColumn="0" w:lastRowFirstColumn="0" w:lastRowLastColumn="0"/>
+            </w:pPr>
+            <w:r>
+              <w:t>integer</w:t>
+            </w:r>
+          </w:p>
+        </w:tc>
+      </w:tr>
+      <w:tr>
+        <w:trPr>
+          <w:cnfStyle w:val="000000100000" w:firstRow="0" w:lastRow="0" w:firstColumn="0" w:lastColumn="0" w:oddVBand="0" w:evenVBand="0" w:oddHBand="1" w:evenHBand="0" w:firstRowFirstColumn="0" w:firstRowLastColumn="0" w:lastRowFirstColumn="0" w:lastRowLastColumn="0"/>
+        </w:trPr>
+        <w:tc>
+          <w:tcPr>
+            <w:cnfStyle w:val="001000000000" w:firstRow="0" w:lastRow="0" w:firstColumn="1" w:lastColumn="0" w:oddVBand="0" w:evenVBand="0" w:oddHBand="0" w:evenHBand="0" w:firstRowFirstColumn="0" w:firstRowLastColumn="0" w:lastRowFirstColumn="0" w:lastRowLastColumn="0"/>
+            <w:tcW w:w="2093" w:type="dxa"/>
+          </w:tcPr>
+          <w:p>
+            <w:r>
+              <w:t>photoName</w:t>
+            </w:r>
+          </w:p>
+        </w:tc>
+        <w:tc>
+          <w:tcPr>
+            <w:tcW w:w="3544" w:type="dxa"/>
+          </w:tcPr>
+          <w:p>
+            <w:pPr>
+              <w:cnfStyle w:val="000000100000" w:firstRow="0" w:lastRow="0" w:firstColumn="0" w:lastColumn="0" w:oddVBand="0" w:evenVBand="0" w:oddHBand="1" w:evenHBand="0" w:firstRowFirstColumn="0" w:firstRowLastColumn="0" w:lastRowFirstColumn="0" w:lastRowLastColumn="0"/>
+            </w:pPr>
+            <w:r>
+              <w:t>The name of the jpg file for the photo (without “.jpg” suffix)</w:t>
+            </w:r>
+          </w:p>
+        </w:tc>
+        <w:tc>
+          <w:tcPr>
+            <w:tcW w:w="2839" w:type="dxa"/>
+          </w:tcPr>
+          <w:p>
+            <w:pPr>
+              <w:cnfStyle w:val="000000100000" w:firstRow="0" w:lastRow="0" w:firstColumn="0" w:lastColumn="0" w:oddVBand="0" w:evenVBand="0" w:oddHBand="1" w:evenHBand="0" w:firstRowFirstColumn="0" w:firstRowLastColumn="0" w:lastRowFirstColumn="0" w:lastRowLastColumn="0"/>
+            </w:pPr>
+            <w:r>
+              <w:t>text</w:t>
+            </w:r>
+          </w:p>
+        </w:tc>
+      </w:tr>
+    </w:tbl>
+    <w:p/>
+    <w:p>
+      <w:pPr>
+        <w:pStyle w:val="Heading2"/>
+      </w:pPr>
+      <w:bookmarkStart w:id="2" w:name="_Toc247355166"/>
+      <w:r>
+        <w:t>Database UML</w:t>
+      </w:r>
+      <w:bookmarkEnd w:id="2"/>
+    </w:p>
+    <w:p>
+      <w:r>
+        <w:t>TODO: Create UML diagram for database design</w:t>
+      </w:r>
+    </w:p>
+    <w:p>
+      <w:pPr>
+        <w:pStyle w:val="Heading1"/>
+      </w:pPr>
+      <w:bookmarkStart w:id="3" w:name="_Toc247355167"/>
+      <w:r>
+        <w:t>Data Delivery Design</w:t>
+      </w:r>
+      <w:bookmarkEnd w:id="3"/>
+    </w:p>
+    <w:p>
+      <w:pPr>
+        <w:pStyle w:val="Heading2"/>
+      </w:pPr>
+      <w:bookmarkStart w:id="4" w:name="_Toc247355168"/>
+      <w:r>
+        <w:t>POST Request</w:t>
+      </w:r>
+      <w:bookmarkEnd w:id="4"/>
+    </w:p>
+    <w:p>
+      <w:r>
+        <w:t>All the data will be packed into a single string, which will be transmitted from the android phone in an HTTP POST request. The value will be paired using the key “message” and will be accessed in PHP using the $_POST[‘message’] handle.</w:t>
+      </w:r>
+    </w:p>
+    <w:p>
+      <w:r>
+        <w:tab/>
+        <w:t>The request will be made to the file upload.php which will be stored in the root of the website.</w:t>
+      </w:r>
+      <w:r>
+        <w:t xml:space="preserve"> All requests will be recorded in by upload.php in a file called log.txt in the root of the site as per the testing strategy.</w:t>
+      </w:r>
+    </w:p>
+    <w:p>
+      <w:pPr>
+        <w:pStyle w:val="Heading2"/>
+      </w:pPr>
+      <w:bookmarkStart w:id="5" w:name="_Toc247355169"/>
+      <w:r>
+        <w:t>MIME message</w:t>
+      </w:r>
+      <w:bookmarkEnd w:id="5"/>
+    </w:p>
+    <w:p>
+      <w:r>
+        <w:t>The mime message will contain a “From” field which will store the user</w:t>
+      </w:r>
+      <w:r>
+        <w:t>’s name and email (From: User’s Name &lt;user@usershost.com&gt;)</w:t>
+      </w:r>
+      <w:r>
+        <w:t xml:space="preserve"> and the name of the tour in the “Subject” field (Subject: My Tour). Writing the tour name to the subject field will allow the server to record the process in the log, even if there is an error with the JSON code.</w:t>
+      </w:r>
+    </w:p>
+    <w:p/>
+    <w:p>
+      <w:pPr>
+        <w:ind w:firstLine="720"/>
+      </w:pPr>
+      <w:r>
+        <w:t>It will include a MIME version declaration of version 1.0 (MIME-Version: 1.0) and a multipart content type</w:t>
+      </w:r>
+      <w:r>
+        <w:t xml:space="preserve"> declaration</w:t>
+      </w:r>
+      <w:r>
+        <w:t xml:space="preserve"> (Content-Type: multipart/mixed; boundary=”part”). The JSON code will be stor</w:t>
+      </w:r>
+      <w:r>
+        <w:t>ed in the only text type part</w:t>
+      </w:r>
+      <w:r>
+        <w:t>. All of the images will be stored as attachments in jpeg format.</w:t>
+      </w:r>
+    </w:p>
+    <w:p>
+      <w:pPr>
+        <w:pStyle w:val="Heading2"/>
+      </w:pPr>
+      <w:bookmarkStart w:id="6" w:name="_Toc247355170"/>
+      <w:r>
+        <w:t>Sample MIME message</w:t>
+      </w:r>
+      <w:bookmarkEnd w:id="6"/>
+    </w:p>
+    <w:p>
+      <w:pPr>
+        <w:widowControl w:val="0"/>
+        <w:autoSpaceDE w:val="0"/>
+        <w:autoSpaceDN w:val="0"/>
+        <w:adjustRightInd w:val="0"/>
+        <w:rPr>
+          <w:rFonts w:ascii="Consolas" w:hAnsi="Consolas" w:cs="Consolas"/>
+          <w:sz w:val="20"/>
+          <w:szCs w:val="26"/>
+        </w:rPr>
+      </w:pPr>
+      <w:r>
+        <w:rPr>
+          <w:rFonts w:ascii="Consolas" w:hAnsi="Consolas" w:cs="Consolas"/>
+          <w:sz w:val="20"/>
+          <w:szCs w:val="26"/>
+        </w:rPr>
+        <w:t xml:space="preserve">From: John Doe </w:t>
+      </w:r>
+      <w:r>
+        <w:rPr>
+          <w:rFonts w:ascii="Consolas" w:hAnsi="Consolas" w:cs="Consolas"/>
+          <w:sz w:val="20"/>
+          <w:szCs w:val="26"/>
+        </w:rPr>
+        <w:t>&lt;</w:t>
+      </w:r>
+      <w:r>
+        <w:rPr>
+          <w:rFonts w:ascii="Consolas" w:hAnsi="Consolas" w:cs="Consolas"/>
+          <w:sz w:val="20"/>
+          <w:szCs w:val="26"/>
+        </w:rPr>
+        <w:t>example@example.com</w:t>
+      </w:r>
+      <w:r>
+        <w:rPr>
+          <w:rFonts w:ascii="Consolas" w:hAnsi="Consolas" w:cs="Consolas"/>
+          <w:sz w:val="20"/>
+          <w:szCs w:val="26"/>
+        </w:rPr>
+        <w:t>&gt;</w:t>
+      </w:r>
+    </w:p>
+    <w:p>
+      <w:pPr>
+        <w:widowControl w:val="0"/>
+        <w:autoSpaceDE w:val="0"/>
+        <w:autoSpaceDN w:val="0"/>
+        <w:adjustRightInd w:val="0"/>
+        <w:rPr>
+          <w:rFonts w:ascii="Consolas" w:hAnsi="Consolas" w:cs="Consolas"/>
+          <w:sz w:val="20"/>
+          <w:szCs w:val="26"/>
+        </w:rPr>
+      </w:pPr>
+      <w:r>
+        <w:rPr>
+          <w:rFonts w:ascii="Consolas" w:hAnsi="Consolas" w:cs="Consolas"/>
+          <w:sz w:val="20"/>
+          <w:szCs w:val="26"/>
+        </w:rPr>
+        <w:t>Subject: TOUR NAME</w:t>
+      </w:r>
+    </w:p>
+    <w:p>
+      <w:pPr>
+        <w:widowControl w:val="0"/>
+        <w:autoSpaceDE w:val="0"/>
+        <w:autoSpaceDN w:val="0"/>
+        <w:adjustRightInd w:val="0"/>
+        <w:rPr>
+          <w:rFonts w:ascii="Consolas" w:hAnsi="Consolas" w:cs="Consolas"/>
+          <w:sz w:val="20"/>
+          <w:szCs w:val="26"/>
+        </w:rPr>
+      </w:pPr>
+      <w:r>
+        <w:rPr>
+          <w:rFonts w:ascii="Consolas" w:hAnsi="Consolas" w:cs="Consolas"/>
+          <w:sz w:val="20"/>
+          <w:szCs w:val="26"/>
+        </w:rPr>
+        <w:t>MIME-Version: 1.0</w:t>
+      </w:r>
+    </w:p>
+    <w:p>
+      <w:pPr>
+        <w:widowControl w:val="0"/>
+        <w:autoSpaceDE w:val="0"/>
+        <w:autoSpaceDN w:val="0"/>
+        <w:adjustRightInd w:val="0"/>
+        <w:rPr>
+          <w:rFonts w:ascii="Consolas" w:hAnsi="Consolas" w:cs="Consolas"/>
+          <w:sz w:val="20"/>
+          <w:szCs w:val="26"/>
+        </w:rPr>
+      </w:pPr>
+      <w:r>
+        <w:rPr>
+          <w:rFonts w:ascii="Consolas" w:hAnsi="Consolas" w:cs="Consolas"/>
+          <w:sz w:val="20"/>
+          <w:szCs w:val="26"/>
+        </w:rPr>
+        <w:t>Content-Type: multipart/mixed;</w:t>
+      </w:r>
+    </w:p>
+    <w:p>
+      <w:pPr>
+        <w:widowControl w:val="0"/>
+        <w:autoSpaceDE w:val="0"/>
+        <w:autoSpaceDN w:val="0"/>
+        <w:adjustRightInd w:val="0"/>
+        <w:rPr>
+          <w:rFonts w:ascii="Consolas" w:hAnsi="Consolas" w:cs="Consolas"/>
+          <w:sz w:val="20"/>
+          <w:szCs w:val="26"/>
+        </w:rPr>
+      </w:pPr>
+      <w:r>
+        <w:rPr>
+          <w:rFonts w:ascii="Consolas" w:hAnsi="Consolas" w:cs="Consolas"/>
+          <w:sz w:val="20"/>
+          <w:szCs w:val="26"/>
+        </w:rPr>
+        <w:t xml:space="preserve">        boundary="part"</w:t>
+      </w:r>
+    </w:p>
+    <w:p>
+      <w:pPr>
+        <w:widowControl w:val="0"/>
+        <w:autoSpaceDE w:val="0"/>
+        <w:autoSpaceDN w:val="0"/>
+        <w:adjustRightInd w:val="0"/>
+        <w:rPr>
+          <w:rFonts w:ascii="Consolas" w:hAnsi="Consolas" w:cs="Consolas"/>
+          <w:sz w:val="20"/>
+          <w:szCs w:val="26"/>
+        </w:rPr>
+      </w:pPr>
+    </w:p>
+    <w:p>
+      <w:pPr>
+        <w:widowControl w:val="0"/>
+        <w:autoSpaceDE w:val="0"/>
+        <w:autoSpaceDN w:val="0"/>
+        <w:adjustRightInd w:val="0"/>
+        <w:rPr>
+          <w:rFonts w:ascii="Consolas" w:hAnsi="Consolas" w:cs="Consolas"/>
+          <w:sz w:val="20"/>
+          <w:szCs w:val="26"/>
+        </w:rPr>
+      </w:pPr>
+      <w:r>
+        <w:rPr>
+          <w:rFonts w:ascii="Consolas" w:hAnsi="Consolas" w:cs="Consolas"/>
+          <w:sz w:val="20"/>
+          <w:szCs w:val="26"/>
+        </w:rPr>
+        <w:t>--part</w:t>
+      </w:r>
+    </w:p>
+    <w:p>
+      <w:pPr>
+        <w:widowControl w:val="0"/>
+        <w:autoSpaceDE w:val="0"/>
+        <w:autoSpaceDN w:val="0"/>
+        <w:adjustRightInd w:val="0"/>
+        <w:rPr>
+          <w:rFonts w:ascii="Consolas" w:hAnsi="Consolas" w:cs="Consolas"/>
+          <w:sz w:val="20"/>
+          <w:szCs w:val="26"/>
+        </w:rPr>
+      </w:pPr>
+      <w:r>
+        <w:rPr>
+          <w:rFonts w:ascii="Consolas" w:hAnsi="Consolas" w:cs="Consolas"/>
+          <w:sz w:val="20"/>
+          <w:szCs w:val="26"/>
+        </w:rPr>
+        <w:t>Content-Type: text/plain</w:t>
+      </w:r>
+    </w:p>
+    <w:p>
+      <w:pPr>
+        <w:widowControl w:val="0"/>
+        <w:autoSpaceDE w:val="0"/>
+        <w:autoSpaceDN w:val="0"/>
+        <w:adjustRightInd w:val="0"/>
+        <w:rPr>
+          <w:rFonts w:ascii="Consolas" w:hAnsi="Consolas" w:cs="Consolas"/>
+          <w:sz w:val="20"/>
+          <w:szCs w:val="26"/>
+        </w:rPr>
+      </w:pPr>
+    </w:p>
+    <w:p>
+      <w:pPr>
+        <w:widowControl w:val="0"/>
+        <w:autoSpaceDE w:val="0"/>
+        <w:autoSpaceDN w:val="0"/>
+        <w:adjustRightInd w:val="0"/>
+        <w:rPr>
+          <w:rFonts w:ascii="Consolas" w:hAnsi="Consolas" w:cs="Consolas"/>
+          <w:sz w:val="20"/>
+          <w:szCs w:val="26"/>
+        </w:rPr>
+      </w:pPr>
+      <w:r>
+        <w:rPr>
+          <w:rFonts w:ascii="Consolas" w:hAnsi="Consolas" w:cs="Consolas"/>
+          <w:sz w:val="20"/>
+          <w:szCs w:val="26"/>
+        </w:rPr>
+        <w:t>JSON CODE GOES HERE</w:t>
+      </w:r>
+    </w:p>
+    <w:p>
+      <w:pPr>
+        <w:widowControl w:val="0"/>
+        <w:autoSpaceDE w:val="0"/>
+        <w:autoSpaceDN w:val="0"/>
+        <w:adjustRightInd w:val="0"/>
+        <w:rPr>
+          <w:rFonts w:ascii="Consolas" w:hAnsi="Consolas" w:cs="Consolas"/>
+          <w:sz w:val="20"/>
+          <w:szCs w:val="26"/>
+        </w:rPr>
+      </w:pPr>
+    </w:p>
+    <w:p>
+      <w:pPr>
+        <w:widowControl w:val="0"/>
+        <w:autoSpaceDE w:val="0"/>
+        <w:autoSpaceDN w:val="0"/>
+        <w:adjustRightInd w:val="0"/>
+        <w:rPr>
+          <w:rFonts w:ascii="Consolas" w:hAnsi="Consolas" w:cs="Consolas"/>
+          <w:sz w:val="20"/>
+          <w:szCs w:val="26"/>
+        </w:rPr>
+      </w:pPr>
+      <w:r>
+        <w:rPr>
+          <w:rFonts w:ascii="Consolas" w:hAnsi="Consolas" w:cs="Consolas"/>
+          <w:sz w:val="20"/>
+          <w:szCs w:val="26"/>
+        </w:rPr>
+        <w:t>--part</w:t>
+      </w:r>
+    </w:p>
+    <w:p>
+      <w:pPr>
+        <w:widowControl w:val="0"/>
+        <w:autoSpaceDE w:val="0"/>
+        <w:autoSpaceDN w:val="0"/>
+        <w:adjustRightInd w:val="0"/>
+        <w:rPr>
+          <w:rFonts w:ascii="Consolas" w:hAnsi="Consolas" w:cs="Consolas"/>
+          <w:sz w:val="20"/>
+          <w:szCs w:val="26"/>
+        </w:rPr>
+      </w:pPr>
+      <w:r>
+        <w:rPr>
+          <w:rFonts w:ascii="Consolas" w:hAnsi="Consolas" w:cs="Consolas"/>
+          <w:sz w:val="20"/>
+          <w:szCs w:val="26"/>
+        </w:rPr>
+        <w:t xml:space="preserve">Content-Type: </w:t>
+      </w:r>
+      <w:r>
+        <w:rPr>
+          <w:rFonts w:ascii="Consolas" w:hAnsi="Consolas" w:cs="Consolas"/>
+          <w:sz w:val="20"/>
+          <w:szCs w:val="26"/>
+        </w:rPr>
+        <w:t>image/jpeg</w:t>
+      </w:r>
+      <w:r>
+        <w:rPr>
+          <w:rFonts w:ascii="Consolas" w:hAnsi="Consolas" w:cs="Consolas"/>
+          <w:sz w:val="20"/>
+          <w:szCs w:val="26"/>
+        </w:rPr>
+        <w:t>;</w:t>
+      </w:r>
+    </w:p>
+    <w:p>
+      <w:pPr>
+        <w:widowControl w:val="0"/>
+        <w:autoSpaceDE w:val="0"/>
+        <w:autoSpaceDN w:val="0"/>
+        <w:adjustRightInd w:val="0"/>
+        <w:rPr>
+          <w:rFonts w:ascii="Consolas" w:hAnsi="Consolas" w:cs="Consolas"/>
+          <w:sz w:val="20"/>
+          <w:szCs w:val="26"/>
+        </w:rPr>
+      </w:pPr>
+      <w:r>
+        <w:rPr>
+          <w:rFonts w:ascii="Consolas" w:hAnsi="Consolas" w:cs="Consolas"/>
+          <w:sz w:val="20"/>
+          <w:szCs w:val="26"/>
+        </w:rPr>
+        <w:t>Content-Disposition: attachment;</w:t>
+      </w:r>
+    </w:p>
+    <w:p>
+      <w:pPr>
+        <w:widowControl w:val="0"/>
+        <w:autoSpaceDE w:val="0"/>
+        <w:autoSpaceDN w:val="0"/>
+        <w:adjustRightInd w:val="0"/>
+        <w:rPr>
+          <w:rFonts w:ascii="Consolas" w:hAnsi="Consolas" w:cs="Consolas"/>
+          <w:sz w:val="20"/>
+          <w:szCs w:val="26"/>
+        </w:rPr>
+      </w:pPr>
+      <w:r>
+        <w:rPr>
+          <w:rFonts w:ascii="Consolas" w:hAnsi="Consolas" w:cs="Consolas"/>
+          <w:sz w:val="20"/>
+          <w:szCs w:val="26"/>
+        </w:rPr>
+        <w:t xml:space="preserve">        filename="file1.jpg"</w:t>
+      </w:r>
+    </w:p>
+    <w:p>
+      <w:pPr>
+        <w:widowControl w:val="0"/>
+        <w:autoSpaceDE w:val="0"/>
+        <w:autoSpaceDN w:val="0"/>
+        <w:adjustRightInd w:val="0"/>
+        <w:rPr>
+          <w:rFonts w:ascii="Consolas" w:hAnsi="Consolas" w:cs="Consolas"/>
+          <w:sz w:val="20"/>
+          <w:szCs w:val="26"/>
+        </w:rPr>
+      </w:pPr>
+    </w:p>
+    <w:p>
+      <w:pPr>
+        <w:widowControl w:val="0"/>
+        <w:autoSpaceDE w:val="0"/>
+        <w:autoSpaceDN w:val="0"/>
+        <w:adjustRightInd w:val="0"/>
+        <w:rPr>
+          <w:rFonts w:ascii="Consolas" w:hAnsi="Consolas" w:cs="Consolas"/>
+          <w:sz w:val="20"/>
+          <w:szCs w:val="26"/>
+        </w:rPr>
+      </w:pPr>
+      <w:r>
+        <w:rPr>
+          <w:rFonts w:ascii="Consolas" w:hAnsi="Consolas" w:cs="Consolas"/>
+          <w:sz w:val="20"/>
+          <w:szCs w:val="26"/>
+        </w:rPr>
+        <w:t>jgfc,jbjytf,nmvk-0987y6trfgi9876trdfvbhjytrfdc</w:t>
+      </w:r>
+    </w:p>
+    <w:p>
+      <w:pPr>
+        <w:widowControl w:val="0"/>
+        <w:autoSpaceDE w:val="0"/>
+        <w:autoSpaceDN w:val="0"/>
+        <w:adjustRightInd w:val="0"/>
+        <w:rPr>
+          <w:rFonts w:ascii="Consolas" w:hAnsi="Consolas" w:cs="Consolas"/>
+          <w:sz w:val="20"/>
+          <w:szCs w:val="26"/>
+        </w:rPr>
+      </w:pPr>
+    </w:p>
+    <w:p>
+      <w:pPr>
+        <w:rPr>
+          <w:sz w:val="18"/>
+        </w:rPr>
+      </w:pPr>
+      <w:r>
+        <w:rPr>
+          <w:rFonts w:ascii="Consolas" w:hAnsi="Consolas" w:cs="Consolas"/>
+          <w:sz w:val="20"/>
+          <w:szCs w:val="26"/>
+        </w:rPr>
+        <w:t>--part--</w:t>
+      </w:r>
+    </w:p>
+    <w:p>
+      <w:pPr>
+        <w:pStyle w:val="Heading2"/>
+      </w:pPr>
+      <w:bookmarkStart w:id="7" w:name="_Toc247355171"/>
+      <w:r>
+        <w:t>JSON code design</w:t>
+      </w:r>
+      <w:bookmarkEnd w:id="7"/>
+    </w:p>
+    <w:p>
+      <w:r>
+        <w:t>The data set will need to contain a title for the tour, a short description of the tour and a long description, a collection of GPS coordinates for the route, a collection of locations associated with GPS coordinates on the route including images and description, the total time of the route and the total distance of the route.</w:t>
+      </w:r>
+    </w:p>
+    <w:p/>
+    <w:p>
+      <w:pPr>
+        <w:pStyle w:val="Caption"/>
+        <w:keepNext/>
+      </w:pPr>
+      <w:r>
+        <w:t xml:space="preserve">Table </w:t>
+      </w:r>
+      <w:fldSimple w:instr=" SEQ Table \* ARABIC ">
+        <w:r>
+          <w:rPr>
+            <w:noProof/>
+          </w:rPr>
+          <w:t>6</w:t>
+        </w:r>
+      </w:fldSimple>
       <w:r>
         <w:t xml:space="preserve"> Fields for root of JSON data set</w:t>
       </w:r>
@@ -909,11 +2747,9 @@
             <w:tcW w:w="1951" w:type="dxa"/>
           </w:tcPr>
           <w:p>
-            <w:proofErr w:type="gramStart"/>
             <w:r>
               <w:t>title</w:t>
             </w:r>
-            <w:proofErr w:type="gramEnd"/>
           </w:p>
         </w:tc>
         <w:tc>
@@ -953,11 +2789,9 @@
             <w:tcW w:w="1951" w:type="dxa"/>
           </w:tcPr>
           <w:p>
-            <w:proofErr w:type="gramStart"/>
-            <w:r>
-              <w:t>shortDesk</w:t>
-            </w:r>
-            <w:proofErr w:type="gramEnd"/>
+            <w:r>
+              <w:t>shortDesc</w:t>
+            </w:r>
           </w:p>
         </w:tc>
         <w:tc>
@@ -997,11 +2831,9 @@
             <w:tcW w:w="1951" w:type="dxa"/>
           </w:tcPr>
           <w:p>
-            <w:proofErr w:type="gramStart"/>
-            <w:r>
-              <w:t>longDesk</w:t>
-            </w:r>
-            <w:proofErr w:type="gramEnd"/>
+            <w:r>
+              <w:t>longDesc</w:t>
+            </w:r>
           </w:p>
         </w:tc>
         <w:tc>
@@ -1013,11 +2845,7 @@
               <w:cnfStyle w:val="000000100000" w:firstRow="0" w:lastRow="0" w:firstColumn="0" w:lastColumn="0" w:oddVBand="0" w:evenVBand="0" w:oddHBand="1" w:evenHBand="0" w:firstRowFirstColumn="0" w:firstRowLastColumn="0" w:lastRowFirstColumn="0" w:lastRowLastColumn="0"/>
             </w:pPr>
             <w:r>
-              <w:t xml:space="preserve">A long description of the tour to be displayed alongside the map on the </w:t>
-            </w:r>
-            <w:r>
-              <w:lastRenderedPageBreak/>
-              <w:t>website.</w:t>
+              <w:t>A long description of the tour to be displayed alongside the map on the website.</w:t>
             </w:r>
           </w:p>
         </w:tc>
@@ -1030,7 +2858,6 @@
               <w:cnfStyle w:val="000000100000" w:firstRow="0" w:lastRow="0" w:firstColumn="0" w:lastColumn="0" w:oddVBand="0" w:evenVBand="0" w:oddHBand="1" w:evenHBand="0" w:firstRowFirstColumn="0" w:firstRowLastColumn="0" w:lastRowFirstColumn="0" w:lastRowLastColumn="0"/>
             </w:pPr>
             <w:r>
-              <w:lastRenderedPageBreak/>
               <w:t>A string of &lt;1000 characters</w:t>
             </w:r>
           </w:p>
@@ -1046,12 +2873,9 @@
             <w:tcW w:w="1951" w:type="dxa"/>
           </w:tcPr>
           <w:p>
-            <w:proofErr w:type="gramStart"/>
-            <w:r>
-              <w:lastRenderedPageBreak/>
+            <w:r>
               <w:t>route</w:t>
             </w:r>
-            <w:proofErr w:type="gramEnd"/>
           </w:p>
         </w:tc>
         <w:tc>
@@ -1091,11 +2915,9 @@
             <w:tcW w:w="1951" w:type="dxa"/>
           </w:tcPr>
           <w:p>
-            <w:proofErr w:type="gramStart"/>
             <w:r>
               <w:t>locations</w:t>
             </w:r>
-            <w:proofErr w:type="gramEnd"/>
           </w:p>
         </w:tc>
         <w:tc>
@@ -1121,6 +2943,9 @@
             </w:pPr>
             <w:r>
               <w:t>A collection of objects representing locations of interest.</w:t>
+            </w:r>
+            <w:r>
+              <w:t xml:space="preserve"> (See Table 3)</w:t>
             </w:r>
           </w:p>
         </w:tc>
@@ -1135,11 +2960,9 @@
             <w:tcW w:w="1951" w:type="dxa"/>
           </w:tcPr>
           <w:p>
-            <w:proofErr w:type="gramStart"/>
             <w:r>
               <w:t>time</w:t>
             </w:r>
-            <w:proofErr w:type="gramEnd"/>
           </w:p>
         </w:tc>
         <w:tc>
@@ -1163,11 +2986,12 @@
             <w:pPr>
               <w:cnfStyle w:val="000000010000" w:firstRow="0" w:lastRow="0" w:firstColumn="0" w:lastColumn="0" w:oddVBand="0" w:evenVBand="0" w:oddHBand="0" w:evenHBand="1" w:firstRowFirstColumn="0" w:firstRowLastColumn="0" w:lastRowFirstColumn="0" w:lastRowLastColumn="0"/>
             </w:pPr>
-            <w:proofErr w:type="gramStart"/>
-            <w:r>
-              <w:t>integer</w:t>
-            </w:r>
-            <w:proofErr w:type="gramEnd"/>
+            <w:r>
+              <w:t>I</w:t>
+            </w:r>
+            <w:r>
+              <w:t>nteger</w:t>
+            </w:r>
           </w:p>
         </w:tc>
       </w:tr>
@@ -1181,11 +3005,9 @@
             <w:tcW w:w="1951" w:type="dxa"/>
           </w:tcPr>
           <w:p>
-            <w:proofErr w:type="gramStart"/>
             <w:r>
               <w:t>distance</w:t>
             </w:r>
-            <w:proofErr w:type="gramEnd"/>
           </w:p>
         </w:tc>
         <w:tc>
@@ -1209,11 +3031,12 @@
             <w:pPr>
               <w:cnfStyle w:val="000000100000" w:firstRow="0" w:lastRow="0" w:firstColumn="0" w:lastColumn="0" w:oddVBand="0" w:evenVBand="0" w:oddHBand="1" w:evenHBand="0" w:firstRowFirstColumn="0" w:firstRowLastColumn="0" w:lastRowFirstColumn="0" w:lastRowLastColumn="0"/>
             </w:pPr>
-            <w:proofErr w:type="gramStart"/>
-            <w:r>
-              <w:t>integer</w:t>
-            </w:r>
-            <w:proofErr w:type="gramEnd"/>
+            <w:r>
+              <w:t>I</w:t>
+            </w:r>
+            <w:r>
+              <w:t>nteger</w:t>
+            </w:r>
           </w:p>
         </w:tc>
       </w:tr>
@@ -1227,32 +3050,25 @@
       <w:r>
         <w:t xml:space="preserve">Table </w:t>
       </w:r>
-      <w:r>
-        <w:fldChar w:fldCharType="begin"/>
-      </w:r>
-      <w:r>
-        <w:instrText xml:space="preserve"> SEQ Table \* ARABIC </w:instrText>
-      </w:r>
-      <w:r>
-        <w:fldChar w:fldCharType="separate"/>
-      </w:r>
-      <w:r>
-        <w:rPr>
-          <w:noProof/>
-        </w:rPr>
-        <w:t>2</w:t>
-      </w:r>
-      <w:r>
-        <w:rPr>
-          <w:noProof/>
-        </w:rPr>
-        <w:fldChar w:fldCharType="end"/>
-      </w:r>
+      <w:fldSimple w:instr=" SEQ Table \* ARABIC ">
+        <w:r>
+          <w:rPr>
+            <w:noProof/>
+          </w:rPr>
+          <w:t>7</w:t>
+        </w:r>
+      </w:fldSimple>
       <w:r>
         <w:rPr>
           <w:lang w:val="en-GB"/>
         </w:rPr>
-        <w:t xml:space="preserve"> Fields for GPS objects</w:t>
+        <w:t xml:space="preserve"> Fields for location/ route</w:t>
+      </w:r>
+      <w:r>
+        <w:rPr>
+          <w:lang w:val="en-GB"/>
+        </w:rPr>
+        <w:t xml:space="preserve"> objects</w:t>
       </w:r>
     </w:p>
     <w:tbl>
@@ -1318,11 +3134,9 @@
             <w:tcW w:w="1951" w:type="dxa"/>
           </w:tcPr>
           <w:p>
-            <w:proofErr w:type="gramStart"/>
             <w:r>
               <w:t>id</w:t>
             </w:r>
-            <w:proofErr w:type="gramEnd"/>
           </w:p>
         </w:tc>
         <w:tc>
@@ -1346,11 +3160,12 @@
             <w:pPr>
               <w:cnfStyle w:val="000000100000" w:firstRow="0" w:lastRow="0" w:firstColumn="0" w:lastColumn="0" w:oddVBand="0" w:evenVBand="0" w:oddHBand="1" w:evenHBand="0" w:firstRowFirstColumn="0" w:firstRowLastColumn="0" w:lastRowFirstColumn="0" w:lastRowLastColumn="0"/>
             </w:pPr>
-            <w:proofErr w:type="gramStart"/>
-            <w:r>
-              <w:t>integer</w:t>
-            </w:r>
-            <w:proofErr w:type="gramEnd"/>
+            <w:r>
+              <w:t>I</w:t>
+            </w:r>
+            <w:r>
+              <w:t>nteger</w:t>
+            </w:r>
           </w:p>
         </w:tc>
       </w:tr>
@@ -1364,11 +3179,9 @@
             <w:tcW w:w="1951" w:type="dxa"/>
           </w:tcPr>
           <w:p>
-            <w:proofErr w:type="gramStart"/>
             <w:r>
               <w:t>longitude</w:t>
             </w:r>
-            <w:proofErr w:type="gramEnd"/>
           </w:p>
         </w:tc>
         <w:tc>
@@ -1392,11 +3205,12 @@
             <w:pPr>
               <w:cnfStyle w:val="000000010000" w:firstRow="0" w:lastRow="0" w:firstColumn="0" w:lastColumn="0" w:oddVBand="0" w:evenVBand="0" w:oddHBand="0" w:evenHBand="1" w:firstRowFirstColumn="0" w:firstRowLastColumn="0" w:lastRowFirstColumn="0" w:lastRowLastColumn="0"/>
             </w:pPr>
-            <w:proofErr w:type="gramStart"/>
-            <w:r>
-              <w:t>integer</w:t>
-            </w:r>
-            <w:proofErr w:type="gramEnd"/>
+            <w:r>
+              <w:t>I</w:t>
+            </w:r>
+            <w:r>
+              <w:t>nteger</w:t>
+            </w:r>
           </w:p>
         </w:tc>
       </w:tr>
@@ -1410,11 +3224,9 @@
             <w:tcW w:w="1951" w:type="dxa"/>
           </w:tcPr>
           <w:p>
-            <w:proofErr w:type="gramStart"/>
             <w:r>
               <w:t>latitude</w:t>
             </w:r>
-            <w:proofErr w:type="gramEnd"/>
           </w:p>
         </w:tc>
         <w:tc>
@@ -1438,11 +3250,12 @@
             <w:pPr>
               <w:cnfStyle w:val="000000100000" w:firstRow="0" w:lastRow="0" w:firstColumn="0" w:lastColumn="0" w:oddVBand="0" w:evenVBand="0" w:oddHBand="1" w:evenHBand="0" w:firstRowFirstColumn="0" w:firstRowLastColumn="0" w:lastRowFirstColumn="0" w:lastRowLastColumn="0"/>
             </w:pPr>
-            <w:proofErr w:type="gramStart"/>
-            <w:r>
-              <w:t>integer</w:t>
-            </w:r>
-            <w:proofErr w:type="gramEnd"/>
+            <w:r>
+              <w:t>I</w:t>
+            </w:r>
+            <w:r>
+              <w:t>nteger</w:t>
+            </w:r>
           </w:p>
         </w:tc>
       </w:tr>
@@ -1456,11 +3269,9 @@
             <w:tcW w:w="1951" w:type="dxa"/>
           </w:tcPr>
           <w:p>
-            <w:proofErr w:type="gramStart"/>
             <w:r>
               <w:t>time</w:t>
             </w:r>
-            <w:proofErr w:type="gramEnd"/>
           </w:p>
         </w:tc>
         <w:tc>
@@ -1484,11 +3295,12 @@
             <w:pPr>
               <w:cnfStyle w:val="000000010000" w:firstRow="0" w:lastRow="0" w:firstColumn="0" w:lastColumn="0" w:oddVBand="0" w:evenVBand="0" w:oddHBand="0" w:evenHBand="1" w:firstRowFirstColumn="0" w:firstRowLastColumn="0" w:lastRowFirstColumn="0" w:lastRowLastColumn="0"/>
             </w:pPr>
-            <w:proofErr w:type="gramStart"/>
-            <w:r>
-              <w:t>integer</w:t>
-            </w:r>
-            <w:proofErr w:type="gramEnd"/>
+            <w:r>
+              <w:t>I</w:t>
+            </w:r>
+            <w:r>
+              <w:t>nteger</w:t>
+            </w:r>
           </w:p>
         </w:tc>
       </w:tr>
@@ -1502,32 +3314,25 @@
       <w:r>
         <w:t xml:space="preserve">Table </w:t>
       </w:r>
-      <w:r>
-        <w:fldChar w:fldCharType="begin"/>
-      </w:r>
-      <w:r>
-        <w:instrText xml:space="preserve"> SEQ Table \* ARABIC </w:instrText>
-      </w:r>
-      <w:r>
-        <w:fldChar w:fldCharType="separate"/>
-      </w:r>
-      <w:r>
-        <w:rPr>
-          <w:noProof/>
-        </w:rPr>
-        <w:t>3</w:t>
-      </w:r>
-      <w:r>
-        <w:rPr>
-          <w:noProof/>
-        </w:rPr>
-        <w:fldChar w:fldCharType="end"/>
-      </w:r>
+      <w:fldSimple w:instr=" SEQ Table \* ARABIC ">
+        <w:r>
+          <w:rPr>
+            <w:noProof/>
+          </w:rPr>
+          <w:t>8</w:t>
+        </w:r>
+      </w:fldSimple>
       <w:r>
         <w:rPr>
           <w:lang w:val="en-GB"/>
         </w:rPr>
-        <w:t xml:space="preserve"> Fields for location object</w:t>
+        <w:t xml:space="preserve"> Fields for POI</w:t>
+      </w:r>
+      <w:r>
+        <w:rPr>
+          <w:lang w:val="en-GB"/>
+        </w:rPr>
+        <w:t xml:space="preserve"> object</w:t>
       </w:r>
     </w:p>
     <w:tbl>
@@ -1593,11 +3398,9 @@
             <w:tcW w:w="1951" w:type="dxa"/>
           </w:tcPr>
           <w:p>
-            <w:proofErr w:type="gramStart"/>
             <w:r>
               <w:t>coord</w:t>
             </w:r>
-            <w:proofErr w:type="gramEnd"/>
           </w:p>
         </w:tc>
         <w:tc>
@@ -1621,11 +3424,9 @@
             <w:pPr>
               <w:cnfStyle w:val="000000100000" w:firstRow="0" w:lastRow="0" w:firstColumn="0" w:lastColumn="0" w:oddVBand="0" w:evenVBand="0" w:oddHBand="1" w:evenHBand="0" w:firstRowFirstColumn="0" w:firstRowLastColumn="0" w:lastRowFirstColumn="0" w:lastRowLastColumn="0"/>
             </w:pPr>
-            <w:proofErr w:type="gramStart"/>
             <w:r>
               <w:t>integer</w:t>
             </w:r>
-            <w:proofErr w:type="gramEnd"/>
           </w:p>
         </w:tc>
       </w:tr>
@@ -1639,11 +3440,9 @@
             <w:tcW w:w="1951" w:type="dxa"/>
           </w:tcPr>
           <w:p>
-            <w:proofErr w:type="gramStart"/>
             <w:r>
               <w:t>description</w:t>
             </w:r>
-            <w:proofErr w:type="gramEnd"/>
           </w:p>
         </w:tc>
         <w:tc>
@@ -1683,11 +3482,9 @@
             <w:tcW w:w="1951" w:type="dxa"/>
           </w:tcPr>
           <w:p>
-            <w:proofErr w:type="gramStart"/>
             <w:r>
               <w:t>media</w:t>
             </w:r>
-            <w:proofErr w:type="gramEnd"/>
           </w:p>
         </w:tc>
         <w:tc>
@@ -1723,24 +3520,26 @@
       <w:pPr>
         <w:pStyle w:val="Heading2"/>
       </w:pPr>
-      <w:bookmarkStart w:id="6" w:name="_Toc370843812"/>
+      <w:bookmarkStart w:id="8" w:name="_Toc370843812"/>
+      <w:bookmarkStart w:id="9" w:name="_Toc247355172"/>
       <w:r>
         <w:t>Sample JSON format</w:t>
       </w:r>
-      <w:bookmarkEnd w:id="6"/>
-    </w:p>
-    <w:p>
-      <w:pPr>
-        <w:rPr>
-          <w:rFonts w:ascii="Courier New" w:hAnsi="Courier New" w:cs="Courier New"/>
-          <w:sz w:val="18"/>
-          <w:szCs w:val="18"/>
-        </w:rPr>
-      </w:pPr>
-      <w:r>
-        <w:rPr>
-          <w:rFonts w:ascii="Courier New" w:hAnsi="Courier New" w:cs="Courier New"/>
-          <w:sz w:val="18"/>
+      <w:bookmarkEnd w:id="8"/>
+      <w:bookmarkEnd w:id="9"/>
+    </w:p>
+    <w:p>
+      <w:pPr>
+        <w:rPr>
+          <w:rFonts w:ascii="Courier New" w:hAnsi="Courier New" w:cs="Courier New"/>
+          <w:sz w:val="20"/>
+          <w:szCs w:val="18"/>
+        </w:rPr>
+      </w:pPr>
+      <w:r>
+        <w:rPr>
+          <w:rFonts w:ascii="Courier New" w:hAnsi="Courier New" w:cs="Courier New"/>
+          <w:sz w:val="20"/>
           <w:szCs w:val="18"/>
         </w:rPr>
         <w:t>{</w:t>
@@ -1750,14 +3549,14 @@
       <w:pPr>
         <w:rPr>
           <w:rFonts w:ascii="Courier New" w:hAnsi="Courier New" w:cs="Courier New"/>
-          <w:sz w:val="18"/>
-          <w:szCs w:val="18"/>
-        </w:rPr>
-      </w:pPr>
-      <w:r>
-        <w:rPr>
-          <w:rFonts w:ascii="Courier New" w:hAnsi="Courier New" w:cs="Courier New"/>
-          <w:sz w:val="18"/>
+          <w:sz w:val="20"/>
+          <w:szCs w:val="18"/>
+        </w:rPr>
+      </w:pPr>
+      <w:r>
+        <w:rPr>
+          <w:rFonts w:ascii="Courier New" w:hAnsi="Courier New" w:cs="Courier New"/>
+          <w:sz w:val="20"/>
           <w:szCs w:val="18"/>
         </w:rPr>
         <w:t xml:space="preserve">    "Title": "My Walk",</w:t>
@@ -1767,112 +3566,311 @@
       <w:pPr>
         <w:rPr>
           <w:rFonts w:ascii="Courier New" w:hAnsi="Courier New" w:cs="Courier New"/>
-          <w:sz w:val="18"/>
-          <w:szCs w:val="18"/>
-        </w:rPr>
-      </w:pPr>
-      <w:r>
-        <w:rPr>
-          <w:rFonts w:ascii="Courier New" w:hAnsi="Courier New" w:cs="Courier New"/>
-          <w:sz w:val="18"/>
-          <w:szCs w:val="18"/>
-        </w:rPr>
-        <w:t xml:space="preserve">    "</w:t>
-      </w:r>
-      <w:proofErr w:type="gramStart"/>
-      <w:r>
-        <w:rPr>
-          <w:rFonts w:ascii="Courier New" w:hAnsi="Courier New" w:cs="Courier New"/>
-          <w:sz w:val="18"/>
-          <w:szCs w:val="18"/>
-        </w:rPr>
-        <w:t>shortDesc</w:t>
-      </w:r>
-      <w:proofErr w:type="gramEnd"/>
-      <w:r>
-        <w:rPr>
-          <w:rFonts w:ascii="Courier New" w:hAnsi="Courier New" w:cs="Courier New"/>
-          <w:sz w:val="18"/>
-          <w:szCs w:val="18"/>
-        </w:rPr>
-        <w:t>": "A walk from grans house to my house",</w:t>
-      </w:r>
-    </w:p>
-    <w:p>
-      <w:pPr>
-        <w:rPr>
-          <w:rFonts w:ascii="Courier New" w:hAnsi="Courier New" w:cs="Courier New"/>
-          <w:sz w:val="18"/>
-          <w:szCs w:val="18"/>
-        </w:rPr>
-      </w:pPr>
-      <w:r>
-        <w:rPr>
-          <w:rFonts w:ascii="Courier New" w:hAnsi="Courier New" w:cs="Courier New"/>
-          <w:sz w:val="18"/>
-          <w:szCs w:val="18"/>
-        </w:rPr>
-        <w:t xml:space="preserve">    "</w:t>
-      </w:r>
-      <w:proofErr w:type="gramStart"/>
-      <w:r>
-        <w:rPr>
-          <w:rFonts w:ascii="Courier New" w:hAnsi="Courier New" w:cs="Courier New"/>
-          <w:sz w:val="18"/>
-          <w:szCs w:val="18"/>
-        </w:rPr>
-        <w:t>longDesc</w:t>
-      </w:r>
-      <w:proofErr w:type="gramEnd"/>
-      <w:r>
-        <w:rPr>
-          <w:rFonts w:ascii="Courier New" w:hAnsi="Courier New" w:cs="Courier New"/>
-          <w:sz w:val="18"/>
-          <w:szCs w:val="18"/>
-        </w:rPr>
-        <w:t>": "This is a walk that I take from my house to my nans. I hope you enjoy it…</w:t>
-      </w:r>
-      <w:proofErr w:type="gramStart"/>
-      <w:r>
-        <w:rPr>
-          <w:rFonts w:ascii="Courier New" w:hAnsi="Courier New" w:cs="Courier New"/>
-          <w:sz w:val="18"/>
-          <w:szCs w:val="18"/>
-        </w:rPr>
-        <w:t>",</w:t>
-      </w:r>
-      <w:proofErr w:type="gramEnd"/>
-    </w:p>
-    <w:p>
-      <w:pPr>
-        <w:rPr>
-          <w:rFonts w:ascii="Courier New" w:hAnsi="Courier New" w:cs="Courier New"/>
-          <w:sz w:val="18"/>
-          <w:szCs w:val="18"/>
-        </w:rPr>
-      </w:pPr>
-      <w:r>
-        <w:rPr>
-          <w:rFonts w:ascii="Courier New" w:hAnsi="Courier New" w:cs="Courier New"/>
-          <w:sz w:val="18"/>
-          <w:szCs w:val="18"/>
-        </w:rPr>
-        <w:t xml:space="preserve">    "</w:t>
-      </w:r>
-      <w:proofErr w:type="gramStart"/>
-      <w:r>
-        <w:rPr>
-          <w:rFonts w:ascii="Courier New" w:hAnsi="Courier New" w:cs="Courier New"/>
-          <w:sz w:val="18"/>
-          <w:szCs w:val="18"/>
-        </w:rPr>
-        <w:t>route</w:t>
-      </w:r>
-      <w:proofErr w:type="gramEnd"/>
-      <w:r>
-        <w:rPr>
-          <w:rFonts w:ascii="Courier New" w:hAnsi="Courier New" w:cs="Courier New"/>
-          <w:sz w:val="18"/>
+          <w:sz w:val="20"/>
+          <w:szCs w:val="18"/>
+        </w:rPr>
+      </w:pPr>
+      <w:r>
+        <w:rPr>
+          <w:rFonts w:ascii="Courier New" w:hAnsi="Courier New" w:cs="Courier New"/>
+          <w:sz w:val="20"/>
+          <w:szCs w:val="18"/>
+        </w:rPr>
+        <w:t xml:space="preserve">    "shortDesc": "A walk from grans house to my house",</w:t>
+      </w:r>
+    </w:p>
+    <w:p>
+      <w:pPr>
+        <w:rPr>
+          <w:rFonts w:ascii="Courier New" w:hAnsi="Courier New" w:cs="Courier New"/>
+          <w:sz w:val="20"/>
+          <w:szCs w:val="18"/>
+        </w:rPr>
+      </w:pPr>
+      <w:r>
+        <w:rPr>
+          <w:rFonts w:ascii="Courier New" w:hAnsi="Courier New" w:cs="Courier New"/>
+          <w:sz w:val="20"/>
+          <w:szCs w:val="18"/>
+        </w:rPr>
+        <w:t xml:space="preserve">    "longDesc": "This is a walk that I take from my house to my nans. I hope you enjoy it…",</w:t>
+      </w:r>
+    </w:p>
+    <w:p>
+      <w:pPr>
+        <w:rPr>
+          <w:rFonts w:ascii="Courier New" w:hAnsi="Courier New" w:cs="Courier New"/>
+          <w:sz w:val="20"/>
+          <w:szCs w:val="18"/>
+        </w:rPr>
+      </w:pPr>
+      <w:r>
+        <w:rPr>
+          <w:rFonts w:ascii="Courier New" w:hAnsi="Courier New" w:cs="Courier New"/>
+          <w:sz w:val="20"/>
+          <w:szCs w:val="18"/>
+        </w:rPr>
+        <w:t xml:space="preserve">    "route": [</w:t>
+      </w:r>
+    </w:p>
+    <w:p>
+      <w:pPr>
+        <w:rPr>
+          <w:rFonts w:ascii="Courier New" w:hAnsi="Courier New" w:cs="Courier New"/>
+          <w:sz w:val="20"/>
+          <w:szCs w:val="18"/>
+        </w:rPr>
+      </w:pPr>
+      <w:r>
+        <w:rPr>
+          <w:rFonts w:ascii="Courier New" w:hAnsi="Courier New" w:cs="Courier New"/>
+          <w:sz w:val="20"/>
+          <w:szCs w:val="18"/>
+        </w:rPr>
+        <w:t xml:space="preserve">        {</w:t>
+      </w:r>
+    </w:p>
+    <w:p>
+      <w:pPr>
+        <w:rPr>
+          <w:rFonts w:ascii="Courier New" w:hAnsi="Courier New" w:cs="Courier New"/>
+          <w:sz w:val="20"/>
+          <w:szCs w:val="18"/>
+        </w:rPr>
+      </w:pPr>
+      <w:r>
+        <w:rPr>
+          <w:rFonts w:ascii="Courier New" w:hAnsi="Courier New" w:cs="Courier New"/>
+          <w:sz w:val="20"/>
+          <w:szCs w:val="18"/>
+        </w:rPr>
+        <w:t xml:space="preserve">            "id": 0,</w:t>
+      </w:r>
+    </w:p>
+    <w:p>
+      <w:pPr>
+        <w:rPr>
+          <w:rFonts w:ascii="Courier New" w:hAnsi="Courier New" w:cs="Courier New"/>
+          <w:sz w:val="20"/>
+          <w:szCs w:val="18"/>
+        </w:rPr>
+      </w:pPr>
+      <w:r>
+        <w:rPr>
+          <w:rFonts w:ascii="Courier New" w:hAnsi="Courier New" w:cs="Courier New"/>
+          <w:sz w:val="20"/>
+          <w:szCs w:val="18"/>
+        </w:rPr>
+        <w:t xml:space="preserve">            "longitude": 345674,</w:t>
+      </w:r>
+    </w:p>
+    <w:p>
+      <w:pPr>
+        <w:rPr>
+          <w:rFonts w:ascii="Courier New" w:hAnsi="Courier New" w:cs="Courier New"/>
+          <w:sz w:val="20"/>
+          <w:szCs w:val="18"/>
+        </w:rPr>
+      </w:pPr>
+      <w:r>
+        <w:rPr>
+          <w:rFonts w:ascii="Courier New" w:hAnsi="Courier New" w:cs="Courier New"/>
+          <w:sz w:val="20"/>
+          <w:szCs w:val="18"/>
+        </w:rPr>
+        <w:t xml:space="preserve">            "latitude": 583848,</w:t>
+      </w:r>
+    </w:p>
+    <w:p>
+      <w:pPr>
+        <w:rPr>
+          <w:rFonts w:ascii="Courier New" w:hAnsi="Courier New" w:cs="Courier New"/>
+          <w:sz w:val="20"/>
+          <w:szCs w:val="18"/>
+        </w:rPr>
+      </w:pPr>
+      <w:r>
+        <w:rPr>
+          <w:rFonts w:ascii="Courier New" w:hAnsi="Courier New" w:cs="Courier New"/>
+          <w:sz w:val="20"/>
+          <w:szCs w:val="18"/>
+        </w:rPr>
+        <w:t xml:space="preserve">            "time": 0</w:t>
+      </w:r>
+    </w:p>
+    <w:p>
+      <w:pPr>
+        <w:rPr>
+          <w:rFonts w:ascii="Courier New" w:hAnsi="Courier New" w:cs="Courier New"/>
+          <w:sz w:val="20"/>
+          <w:szCs w:val="18"/>
+        </w:rPr>
+      </w:pPr>
+      <w:r>
+        <w:rPr>
+          <w:rFonts w:ascii="Courier New" w:hAnsi="Courier New" w:cs="Courier New"/>
+          <w:sz w:val="20"/>
+          <w:szCs w:val="18"/>
+        </w:rPr>
+        <w:t xml:space="preserve">        },</w:t>
+      </w:r>
+    </w:p>
+    <w:p>
+      <w:pPr>
+        <w:rPr>
+          <w:rFonts w:ascii="Courier New" w:hAnsi="Courier New" w:cs="Courier New"/>
+          <w:sz w:val="20"/>
+          <w:szCs w:val="18"/>
+        </w:rPr>
+      </w:pPr>
+      <w:r>
+        <w:rPr>
+          <w:rFonts w:ascii="Courier New" w:hAnsi="Courier New" w:cs="Courier New"/>
+          <w:sz w:val="20"/>
+          <w:szCs w:val="18"/>
+        </w:rPr>
+        <w:t xml:space="preserve">        {</w:t>
+      </w:r>
+    </w:p>
+    <w:p>
+      <w:pPr>
+        <w:rPr>
+          <w:rFonts w:ascii="Courier New" w:hAnsi="Courier New" w:cs="Courier New"/>
+          <w:sz w:val="20"/>
+          <w:szCs w:val="18"/>
+        </w:rPr>
+      </w:pPr>
+      <w:r>
+        <w:rPr>
+          <w:rFonts w:ascii="Courier New" w:hAnsi="Courier New" w:cs="Courier New"/>
+          <w:sz w:val="20"/>
+          <w:szCs w:val="18"/>
+        </w:rPr>
+        <w:t xml:space="preserve">            "id": 1,</w:t>
+      </w:r>
+    </w:p>
+    <w:p>
+      <w:pPr>
+        <w:rPr>
+          <w:rFonts w:ascii="Courier New" w:hAnsi="Courier New" w:cs="Courier New"/>
+          <w:sz w:val="20"/>
+          <w:szCs w:val="18"/>
+        </w:rPr>
+      </w:pPr>
+      <w:r>
+        <w:rPr>
+          <w:rFonts w:ascii="Courier New" w:hAnsi="Courier New" w:cs="Courier New"/>
+          <w:sz w:val="20"/>
+          <w:szCs w:val="18"/>
+        </w:rPr>
+        <w:t xml:space="preserve">            "longitude": 345684,</w:t>
+      </w:r>
+    </w:p>
+    <w:p>
+      <w:pPr>
+        <w:rPr>
+          <w:rFonts w:ascii="Courier New" w:hAnsi="Courier New" w:cs="Courier New"/>
+          <w:sz w:val="20"/>
+          <w:szCs w:val="18"/>
+        </w:rPr>
+      </w:pPr>
+      <w:r>
+        <w:rPr>
+          <w:rFonts w:ascii="Courier New" w:hAnsi="Courier New" w:cs="Courier New"/>
+          <w:sz w:val="20"/>
+          <w:szCs w:val="18"/>
+        </w:rPr>
+        <w:t xml:space="preserve">            "latitude": 583848,</w:t>
+      </w:r>
+    </w:p>
+    <w:p>
+      <w:pPr>
+        <w:rPr>
+          <w:rFonts w:ascii="Courier New" w:hAnsi="Courier New" w:cs="Courier New"/>
+          <w:sz w:val="20"/>
+          <w:szCs w:val="18"/>
+        </w:rPr>
+      </w:pPr>
+      <w:r>
+        <w:rPr>
+          <w:rFonts w:ascii="Courier New" w:hAnsi="Courier New" w:cs="Courier New"/>
+          <w:sz w:val="20"/>
+          <w:szCs w:val="18"/>
+        </w:rPr>
+        <w:t xml:space="preserve">            "time": 5</w:t>
+      </w:r>
+    </w:p>
+    <w:p>
+      <w:pPr>
+        <w:rPr>
+          <w:rFonts w:ascii="Courier New" w:hAnsi="Courier New" w:cs="Courier New"/>
+          <w:sz w:val="20"/>
+          <w:szCs w:val="18"/>
+        </w:rPr>
+      </w:pPr>
+      <w:r>
+        <w:rPr>
+          <w:rFonts w:ascii="Courier New" w:hAnsi="Courier New" w:cs="Courier New"/>
+          <w:sz w:val="20"/>
+          <w:szCs w:val="18"/>
+        </w:rPr>
+        <w:t xml:space="preserve">        },</w:t>
+      </w:r>
+    </w:p>
+    <w:p>
+      <w:pPr>
+        <w:rPr>
+          <w:rFonts w:ascii="Courier New" w:hAnsi="Courier New" w:cs="Courier New"/>
+          <w:sz w:val="20"/>
+          <w:szCs w:val="18"/>
+        </w:rPr>
+      </w:pPr>
+      <w:r>
+        <w:rPr>
+          <w:rFonts w:ascii="Courier New" w:hAnsi="Courier New" w:cs="Courier New"/>
+          <w:sz w:val="20"/>
+          <w:szCs w:val="18"/>
+        </w:rPr>
+        <w:t>//LOTS MORE HERE…</w:t>
+      </w:r>
+    </w:p>
+    <w:p>
+      <w:pPr>
+        <w:rPr>
+          <w:rFonts w:ascii="Courier New" w:hAnsi="Courier New" w:cs="Courier New"/>
+          <w:sz w:val="20"/>
+          <w:szCs w:val="18"/>
+        </w:rPr>
+      </w:pPr>
+      <w:r>
+        <w:rPr>
+          <w:rFonts w:ascii="Courier New" w:hAnsi="Courier New" w:cs="Courier New"/>
+          <w:sz w:val="20"/>
+          <w:szCs w:val="18"/>
+        </w:rPr>
+        <w:t xml:space="preserve">    ],</w:t>
+      </w:r>
+    </w:p>
+    <w:p>
+      <w:pPr>
+        <w:rPr>
+          <w:rFonts w:ascii="Courier New" w:hAnsi="Courier New" w:cs="Courier New"/>
+          <w:sz w:val="20"/>
+          <w:szCs w:val="18"/>
+        </w:rPr>
+      </w:pPr>
+      <w:r>
+        <w:rPr>
+          <w:rFonts w:ascii="Courier New" w:hAnsi="Courier New" w:cs="Courier New"/>
+          <w:sz w:val="20"/>
+          <w:szCs w:val="18"/>
+        </w:rPr>
+        <w:t xml:space="preserve">    "pointOfInts</w:t>
+      </w:r>
+      <w:r>
+        <w:rPr>
+          <w:rFonts w:ascii="Courier New" w:hAnsi="Courier New" w:cs="Courier New"/>
+          <w:sz w:val="20"/>
           <w:szCs w:val="18"/>
         </w:rPr>
         <w:t>": [</w:t>
@@ -1882,14 +3880,14 @@
       <w:pPr>
         <w:rPr>
           <w:rFonts w:ascii="Courier New" w:hAnsi="Courier New" w:cs="Courier New"/>
-          <w:sz w:val="18"/>
-          <w:szCs w:val="18"/>
-        </w:rPr>
-      </w:pPr>
-      <w:r>
-        <w:rPr>
-          <w:rFonts w:ascii="Courier New" w:hAnsi="Courier New" w:cs="Courier New"/>
-          <w:sz w:val="18"/>
+          <w:sz w:val="20"/>
+          <w:szCs w:val="18"/>
+        </w:rPr>
+      </w:pPr>
+      <w:r>
+        <w:rPr>
+          <w:rFonts w:ascii="Courier New" w:hAnsi="Courier New" w:cs="Courier New"/>
+          <w:sz w:val="20"/>
           <w:szCs w:val="18"/>
         </w:rPr>
         <w:t xml:space="preserve">        {</w:t>
@@ -1899,154 +3897,139 @@
       <w:pPr>
         <w:rPr>
           <w:rFonts w:ascii="Courier New" w:hAnsi="Courier New" w:cs="Courier New"/>
-          <w:sz w:val="18"/>
-          <w:szCs w:val="18"/>
-        </w:rPr>
-      </w:pPr>
-      <w:r>
-        <w:rPr>
-          <w:rFonts w:ascii="Courier New" w:hAnsi="Courier New" w:cs="Courier New"/>
-          <w:sz w:val="18"/>
-          <w:szCs w:val="18"/>
-        </w:rPr>
-        <w:t xml:space="preserve">            "</w:t>
-      </w:r>
-      <w:proofErr w:type="gramStart"/>
-      <w:r>
-        <w:rPr>
-          <w:rFonts w:ascii="Courier New" w:hAnsi="Courier New" w:cs="Courier New"/>
-          <w:sz w:val="18"/>
-          <w:szCs w:val="18"/>
-        </w:rPr>
-        <w:t>id</w:t>
-      </w:r>
-      <w:proofErr w:type="gramEnd"/>
-      <w:r>
-        <w:rPr>
-          <w:rFonts w:ascii="Courier New" w:hAnsi="Courier New" w:cs="Courier New"/>
-          <w:sz w:val="18"/>
-          <w:szCs w:val="18"/>
-        </w:rPr>
-        <w:t>": 0,</w:t>
-      </w:r>
-    </w:p>
-    <w:p>
-      <w:pPr>
-        <w:rPr>
-          <w:rFonts w:ascii="Courier New" w:hAnsi="Courier New" w:cs="Courier New"/>
-          <w:sz w:val="18"/>
-          <w:szCs w:val="18"/>
-        </w:rPr>
-      </w:pPr>
-      <w:r>
-        <w:rPr>
-          <w:rFonts w:ascii="Courier New" w:hAnsi="Courier New" w:cs="Courier New"/>
-          <w:sz w:val="18"/>
-          <w:szCs w:val="18"/>
-        </w:rPr>
-        <w:t xml:space="preserve">            "</w:t>
-      </w:r>
-      <w:proofErr w:type="gramStart"/>
-      <w:r>
-        <w:rPr>
-          <w:rFonts w:ascii="Courier New" w:hAnsi="Courier New" w:cs="Courier New"/>
-          <w:sz w:val="18"/>
-          <w:szCs w:val="18"/>
-        </w:rPr>
-        <w:t>longitude</w:t>
-      </w:r>
-      <w:proofErr w:type="gramEnd"/>
-      <w:r>
-        <w:rPr>
-          <w:rFonts w:ascii="Courier New" w:hAnsi="Courier New" w:cs="Courier New"/>
-          <w:sz w:val="18"/>
-          <w:szCs w:val="18"/>
-        </w:rPr>
-        <w:t>": 345674,</w:t>
-      </w:r>
-    </w:p>
-    <w:p>
-      <w:pPr>
-        <w:rPr>
-          <w:rFonts w:ascii="Courier New" w:hAnsi="Courier New" w:cs="Courier New"/>
-          <w:sz w:val="18"/>
-          <w:szCs w:val="18"/>
-        </w:rPr>
-      </w:pPr>
-      <w:r>
-        <w:rPr>
-          <w:rFonts w:ascii="Courier New" w:hAnsi="Courier New" w:cs="Courier New"/>
-          <w:sz w:val="18"/>
-          <w:szCs w:val="18"/>
-        </w:rPr>
-        <w:t xml:space="preserve">            "</w:t>
-      </w:r>
-      <w:proofErr w:type="gramStart"/>
-      <w:r>
-        <w:rPr>
-          <w:rFonts w:ascii="Courier New" w:hAnsi="Courier New" w:cs="Courier New"/>
-          <w:sz w:val="18"/>
-          <w:szCs w:val="18"/>
-        </w:rPr>
-        <w:t>latitude</w:t>
-      </w:r>
-      <w:proofErr w:type="gramEnd"/>
-      <w:r>
-        <w:rPr>
-          <w:rFonts w:ascii="Courier New" w:hAnsi="Courier New" w:cs="Courier New"/>
-          <w:sz w:val="18"/>
-          <w:szCs w:val="18"/>
-        </w:rPr>
-        <w:t>": 583848,</w:t>
-      </w:r>
-    </w:p>
-    <w:p>
-      <w:pPr>
-        <w:rPr>
-          <w:rFonts w:ascii="Courier New" w:hAnsi="Courier New" w:cs="Courier New"/>
-          <w:sz w:val="18"/>
-          <w:szCs w:val="18"/>
-        </w:rPr>
-      </w:pPr>
-      <w:r>
-        <w:rPr>
-          <w:rFonts w:ascii="Courier New" w:hAnsi="Courier New" w:cs="Courier New"/>
-          <w:sz w:val="18"/>
-          <w:szCs w:val="18"/>
-        </w:rPr>
-        <w:t xml:space="preserve">            "</w:t>
-      </w:r>
-      <w:proofErr w:type="gramStart"/>
-      <w:r>
-        <w:rPr>
-          <w:rFonts w:ascii="Courier New" w:hAnsi="Courier New" w:cs="Courier New"/>
-          <w:sz w:val="18"/>
-          <w:szCs w:val="18"/>
-        </w:rPr>
-        <w:t>time</w:t>
-      </w:r>
-      <w:proofErr w:type="gramEnd"/>
-      <w:r>
-        <w:rPr>
-          <w:rFonts w:ascii="Courier New" w:hAnsi="Courier New" w:cs="Courier New"/>
-          <w:sz w:val="18"/>
-          <w:szCs w:val="18"/>
-        </w:rPr>
-        <w:t>": 0</w:t>
-      </w:r>
-    </w:p>
-    <w:p>
-      <w:pPr>
-        <w:rPr>
-          <w:rFonts w:ascii="Courier New" w:hAnsi="Courier New" w:cs="Courier New"/>
-          <w:sz w:val="18"/>
-          <w:szCs w:val="18"/>
-        </w:rPr>
-      </w:pPr>
-      <w:r>
-        <w:rPr>
-          <w:rFonts w:ascii="Courier New" w:hAnsi="Courier New" w:cs="Courier New"/>
-          <w:sz w:val="18"/>
+          <w:sz w:val="20"/>
+          <w:szCs w:val="18"/>
+        </w:rPr>
+      </w:pPr>
+      <w:r>
+        <w:rPr>
+          <w:rFonts w:ascii="Courier New" w:hAnsi="Courier New" w:cs="Courier New"/>
+          <w:sz w:val="20"/>
+          <w:szCs w:val="18"/>
+        </w:rPr>
+        <w:t xml:space="preserve">            "coord": 5,</w:t>
+      </w:r>
+    </w:p>
+    <w:p>
+      <w:pPr>
+        <w:rPr>
+          <w:rFonts w:ascii="Courier New" w:hAnsi="Courier New" w:cs="Courier New"/>
+          <w:sz w:val="20"/>
+          <w:szCs w:val="18"/>
+        </w:rPr>
+      </w:pPr>
+      <w:r>
+        <w:rPr>
+          <w:rFonts w:ascii="Courier New" w:hAnsi="Courier New" w:cs="Courier New"/>
+          <w:sz w:val="20"/>
+          <w:szCs w:val="18"/>
+        </w:rPr>
+        <w:t xml:space="preserve">            "description": "This is where I live",</w:t>
+      </w:r>
+    </w:p>
+    <w:p>
+      <w:pPr>
+        <w:rPr>
+          <w:rFonts w:ascii="Courier New" w:hAnsi="Courier New" w:cs="Courier New"/>
+          <w:sz w:val="20"/>
+          <w:szCs w:val="18"/>
+          <w:lang w:val="fr-FR"/>
+        </w:rPr>
+      </w:pPr>
+      <w:r>
+        <w:rPr>
+          <w:rFonts w:ascii="Courier New" w:hAnsi="Courier New" w:cs="Courier New"/>
+          <w:sz w:val="20"/>
+          <w:szCs w:val="18"/>
+        </w:rPr>
+        <w:t xml:space="preserve">            </w:t>
+      </w:r>
+      <w:r>
+        <w:rPr>
+          <w:rFonts w:ascii="Courier New" w:hAnsi="Courier New" w:cs="Courier New"/>
+          <w:sz w:val="20"/>
+          <w:szCs w:val="18"/>
+          <w:lang w:val="fr-FR"/>
+        </w:rPr>
+        <w:t>"media": [</w:t>
+      </w:r>
+    </w:p>
+    <w:p>
+      <w:pPr>
+        <w:rPr>
+          <w:rFonts w:ascii="Courier New" w:hAnsi="Courier New" w:cs="Courier New"/>
+          <w:sz w:val="20"/>
+          <w:szCs w:val="18"/>
+          <w:lang w:val="fr-FR"/>
+        </w:rPr>
+      </w:pPr>
+      <w:r>
+        <w:rPr>
+          <w:rFonts w:ascii="Courier New" w:hAnsi="Courier New" w:cs="Courier New"/>
+          <w:sz w:val="20"/>
+          <w:szCs w:val="18"/>
+          <w:lang w:val="fr-FR"/>
+        </w:rPr>
+        <w:t xml:space="preserve">                "file1.jpg",</w:t>
+      </w:r>
+    </w:p>
+    <w:p>
+      <w:pPr>
+        <w:rPr>
+          <w:rFonts w:ascii="Courier New" w:hAnsi="Courier New" w:cs="Courier New"/>
+          <w:sz w:val="20"/>
+          <w:szCs w:val="18"/>
+          <w:lang w:val="fr-FR"/>
+        </w:rPr>
+      </w:pPr>
+      <w:r>
+        <w:rPr>
+          <w:rFonts w:ascii="Courier New" w:hAnsi="Courier New" w:cs="Courier New"/>
+          <w:sz w:val="20"/>
+          <w:szCs w:val="18"/>
+          <w:lang w:val="fr-FR"/>
+        </w:rPr>
+        <w:t xml:space="preserve">                "file2.jpg"</w:t>
+      </w:r>
+    </w:p>
+    <w:p>
+      <w:pPr>
+        <w:rPr>
+          <w:rFonts w:ascii="Courier New" w:hAnsi="Courier New" w:cs="Courier New"/>
+          <w:sz w:val="20"/>
+          <w:szCs w:val="18"/>
+        </w:rPr>
+      </w:pPr>
+      <w:r>
+        <w:rPr>
+          <w:rFonts w:ascii="Courier New" w:hAnsi="Courier New" w:cs="Courier New"/>
+          <w:sz w:val="20"/>
+          <w:szCs w:val="18"/>
+          <w:lang w:val="fr-FR"/>
+        </w:rPr>
+        <w:t xml:space="preserve">            </w:t>
+      </w:r>
+      <w:r>
+        <w:rPr>
+          <w:rFonts w:ascii="Courier New" w:hAnsi="Courier New" w:cs="Courier New"/>
+          <w:sz w:val="20"/>
+          <w:szCs w:val="18"/>
+        </w:rPr>
+        <w:t>]</w:t>
+      </w:r>
+    </w:p>
+    <w:p>
+      <w:pPr>
+        <w:rPr>
+          <w:rFonts w:ascii="Courier New" w:hAnsi="Courier New" w:cs="Courier New"/>
+          <w:sz w:val="20"/>
+          <w:szCs w:val="18"/>
+        </w:rPr>
+      </w:pPr>
+      <w:r>
+        <w:rPr>
+          <w:rFonts w:ascii="Courier New" w:hAnsi="Courier New" w:cs="Courier New"/>
+          <w:sz w:val="20"/>
           <w:szCs w:val="18"/>
         </w:rPr>
         <w:t xml:space="preserve">        },</w:t>
@@ -2056,14 +4039,14 @@
       <w:pPr>
         <w:rPr>
           <w:rFonts w:ascii="Courier New" w:hAnsi="Courier New" w:cs="Courier New"/>
-          <w:sz w:val="18"/>
-          <w:szCs w:val="18"/>
-        </w:rPr>
-      </w:pPr>
-      <w:r>
-        <w:rPr>
-          <w:rFonts w:ascii="Courier New" w:hAnsi="Courier New" w:cs="Courier New"/>
-          <w:sz w:val="18"/>
+          <w:sz w:val="20"/>
+          <w:szCs w:val="18"/>
+        </w:rPr>
+      </w:pPr>
+      <w:r>
+        <w:rPr>
+          <w:rFonts w:ascii="Courier New" w:hAnsi="Courier New" w:cs="Courier New"/>
+          <w:sz w:val="20"/>
           <w:szCs w:val="18"/>
         </w:rPr>
         <w:t xml:space="preserve">        {</w:t>
@@ -2073,154 +4056,65 @@
       <w:pPr>
         <w:rPr>
           <w:rFonts w:ascii="Courier New" w:hAnsi="Courier New" w:cs="Courier New"/>
-          <w:sz w:val="18"/>
-          <w:szCs w:val="18"/>
-        </w:rPr>
-      </w:pPr>
-      <w:r>
-        <w:rPr>
-          <w:rFonts w:ascii="Courier New" w:hAnsi="Courier New" w:cs="Courier New"/>
-          <w:sz w:val="18"/>
-          <w:szCs w:val="18"/>
-        </w:rPr>
-        <w:t xml:space="preserve">            "</w:t>
-      </w:r>
-      <w:proofErr w:type="gramStart"/>
-      <w:r>
-        <w:rPr>
-          <w:rFonts w:ascii="Courier New" w:hAnsi="Courier New" w:cs="Courier New"/>
-          <w:sz w:val="18"/>
-          <w:szCs w:val="18"/>
-        </w:rPr>
-        <w:t>id</w:t>
-      </w:r>
-      <w:proofErr w:type="gramEnd"/>
-      <w:r>
-        <w:rPr>
-          <w:rFonts w:ascii="Courier New" w:hAnsi="Courier New" w:cs="Courier New"/>
-          <w:sz w:val="18"/>
-          <w:szCs w:val="18"/>
-        </w:rPr>
-        <w:t>": 1,</w:t>
-      </w:r>
-    </w:p>
-    <w:p>
-      <w:pPr>
-        <w:rPr>
-          <w:rFonts w:ascii="Courier New" w:hAnsi="Courier New" w:cs="Courier New"/>
-          <w:sz w:val="18"/>
-          <w:szCs w:val="18"/>
-        </w:rPr>
-      </w:pPr>
-      <w:r>
-        <w:rPr>
-          <w:rFonts w:ascii="Courier New" w:hAnsi="Courier New" w:cs="Courier New"/>
-          <w:sz w:val="18"/>
-          <w:szCs w:val="18"/>
-        </w:rPr>
-        <w:t xml:space="preserve">            "</w:t>
-      </w:r>
-      <w:proofErr w:type="gramStart"/>
-      <w:r>
-        <w:rPr>
-          <w:rFonts w:ascii="Courier New" w:hAnsi="Courier New" w:cs="Courier New"/>
-          <w:sz w:val="18"/>
-          <w:szCs w:val="18"/>
-        </w:rPr>
-        <w:t>longitude</w:t>
-      </w:r>
-      <w:proofErr w:type="gramEnd"/>
-      <w:r>
-        <w:rPr>
-          <w:rFonts w:ascii="Courier New" w:hAnsi="Courier New" w:cs="Courier New"/>
-          <w:sz w:val="18"/>
-          <w:szCs w:val="18"/>
-        </w:rPr>
-        <w:t>": 345684,</w:t>
-      </w:r>
-    </w:p>
-    <w:p>
-      <w:pPr>
-        <w:rPr>
-          <w:rFonts w:ascii="Courier New" w:hAnsi="Courier New" w:cs="Courier New"/>
-          <w:sz w:val="18"/>
-          <w:szCs w:val="18"/>
-        </w:rPr>
-      </w:pPr>
-      <w:r>
-        <w:rPr>
-          <w:rFonts w:ascii="Courier New" w:hAnsi="Courier New" w:cs="Courier New"/>
-          <w:sz w:val="18"/>
-          <w:szCs w:val="18"/>
-        </w:rPr>
-        <w:t xml:space="preserve">            "</w:t>
-      </w:r>
-      <w:proofErr w:type="gramStart"/>
-      <w:r>
-        <w:rPr>
-          <w:rFonts w:ascii="Courier New" w:hAnsi="Courier New" w:cs="Courier New"/>
-          <w:sz w:val="18"/>
-          <w:szCs w:val="18"/>
-        </w:rPr>
-        <w:t>latitude</w:t>
-      </w:r>
-      <w:proofErr w:type="gramEnd"/>
-      <w:r>
-        <w:rPr>
-          <w:rFonts w:ascii="Courier New" w:hAnsi="Courier New" w:cs="Courier New"/>
-          <w:sz w:val="18"/>
-          <w:szCs w:val="18"/>
-        </w:rPr>
-        <w:t>": 583848,</w:t>
-      </w:r>
-    </w:p>
-    <w:p>
-      <w:pPr>
-        <w:rPr>
-          <w:rFonts w:ascii="Courier New" w:hAnsi="Courier New" w:cs="Courier New"/>
-          <w:sz w:val="18"/>
-          <w:szCs w:val="18"/>
-        </w:rPr>
-      </w:pPr>
-      <w:r>
-        <w:rPr>
-          <w:rFonts w:ascii="Courier New" w:hAnsi="Courier New" w:cs="Courier New"/>
-          <w:sz w:val="18"/>
-          <w:szCs w:val="18"/>
-        </w:rPr>
-        <w:t xml:space="preserve">            "</w:t>
-      </w:r>
-      <w:proofErr w:type="gramStart"/>
-      <w:r>
-        <w:rPr>
-          <w:rFonts w:ascii="Courier New" w:hAnsi="Courier New" w:cs="Courier New"/>
-          <w:sz w:val="18"/>
-          <w:szCs w:val="18"/>
-        </w:rPr>
-        <w:t>time</w:t>
-      </w:r>
-      <w:proofErr w:type="gramEnd"/>
-      <w:r>
-        <w:rPr>
-          <w:rFonts w:ascii="Courier New" w:hAnsi="Courier New" w:cs="Courier New"/>
-          <w:sz w:val="18"/>
-          <w:szCs w:val="18"/>
-        </w:rPr>
-        <w:t>": 5</w:t>
-      </w:r>
-    </w:p>
-    <w:p>
-      <w:pPr>
-        <w:rPr>
-          <w:rFonts w:ascii="Courier New" w:hAnsi="Courier New" w:cs="Courier New"/>
-          <w:sz w:val="18"/>
-          <w:szCs w:val="18"/>
-        </w:rPr>
-      </w:pPr>
-      <w:r>
-        <w:rPr>
-          <w:rFonts w:ascii="Courier New" w:hAnsi="Courier New" w:cs="Courier New"/>
-          <w:sz w:val="18"/>
+          <w:sz w:val="20"/>
+          <w:szCs w:val="18"/>
+        </w:rPr>
+      </w:pPr>
+      <w:r>
+        <w:rPr>
+          <w:rFonts w:ascii="Courier New" w:hAnsi="Courier New" w:cs="Courier New"/>
+          <w:sz w:val="20"/>
+          <w:szCs w:val="18"/>
+        </w:rPr>
+        <w:t xml:space="preserve">            "coord": 17,</w:t>
+      </w:r>
+    </w:p>
+    <w:p>
+      <w:pPr>
+        <w:rPr>
+          <w:rFonts w:ascii="Courier New" w:hAnsi="Courier New" w:cs="Courier New"/>
+          <w:sz w:val="20"/>
+          <w:szCs w:val="18"/>
+        </w:rPr>
+      </w:pPr>
+      <w:r>
+        <w:rPr>
+          <w:rFonts w:ascii="Courier New" w:hAnsi="Courier New" w:cs="Courier New"/>
+          <w:sz w:val="20"/>
+          <w:szCs w:val="18"/>
+        </w:rPr>
+        <w:t xml:space="preserve">            "description": "This is about half way",</w:t>
+      </w:r>
+    </w:p>
+    <w:p>
+      <w:pPr>
+        <w:rPr>
+          <w:rFonts w:ascii="Courier New" w:hAnsi="Courier New" w:cs="Courier New"/>
+          <w:sz w:val="20"/>
+          <w:szCs w:val="18"/>
+        </w:rPr>
+      </w:pPr>
+      <w:r>
+        <w:rPr>
+          <w:rFonts w:ascii="Courier New" w:hAnsi="Courier New" w:cs="Courier New"/>
+          <w:sz w:val="20"/>
+          <w:szCs w:val="18"/>
+        </w:rPr>
+        <w:t xml:space="preserve">            "media": []</w:t>
+      </w:r>
+    </w:p>
+    <w:p>
+      <w:pPr>
+        <w:rPr>
+          <w:rFonts w:ascii="Courier New" w:hAnsi="Courier New" w:cs="Courier New"/>
+          <w:sz w:val="20"/>
+          <w:szCs w:val="18"/>
+        </w:rPr>
+      </w:pPr>
+      <w:r>
+        <w:rPr>
+          <w:rFonts w:ascii="Courier New" w:hAnsi="Courier New" w:cs="Courier New"/>
+          <w:sz w:val="20"/>
           <w:szCs w:val="18"/>
         </w:rPr>
         <w:t xml:space="preserve">        },</w:t>
@@ -2230,31 +4124,133 @@
       <w:pPr>
         <w:rPr>
           <w:rFonts w:ascii="Courier New" w:hAnsi="Courier New" w:cs="Courier New"/>
-          <w:sz w:val="18"/>
-          <w:szCs w:val="18"/>
-        </w:rPr>
-      </w:pPr>
-      <w:r>
-        <w:rPr>
-          <w:rFonts w:ascii="Courier New" w:hAnsi="Courier New" w:cs="Courier New"/>
-          <w:sz w:val="18"/>
-          <w:szCs w:val="18"/>
-        </w:rPr>
-        <w:t>//LOTS MORE HERE…</w:t>
-      </w:r>
-    </w:p>
-    <w:p>
-      <w:pPr>
-        <w:rPr>
-          <w:rFonts w:ascii="Courier New" w:hAnsi="Courier New" w:cs="Courier New"/>
-          <w:sz w:val="18"/>
-          <w:szCs w:val="18"/>
-        </w:rPr>
-      </w:pPr>
-      <w:r>
-        <w:rPr>
-          <w:rFonts w:ascii="Courier New" w:hAnsi="Courier New" w:cs="Courier New"/>
-          <w:sz w:val="18"/>
+          <w:sz w:val="20"/>
+          <w:szCs w:val="18"/>
+        </w:rPr>
+      </w:pPr>
+      <w:r>
+        <w:rPr>
+          <w:rFonts w:ascii="Courier New" w:hAnsi="Courier New" w:cs="Courier New"/>
+          <w:sz w:val="20"/>
+          <w:szCs w:val="18"/>
+        </w:rPr>
+        <w:t xml:space="preserve">        {</w:t>
+      </w:r>
+    </w:p>
+    <w:p>
+      <w:pPr>
+        <w:rPr>
+          <w:rFonts w:ascii="Courier New" w:hAnsi="Courier New" w:cs="Courier New"/>
+          <w:sz w:val="20"/>
+          <w:szCs w:val="18"/>
+        </w:rPr>
+      </w:pPr>
+      <w:r>
+        <w:rPr>
+          <w:rFonts w:ascii="Courier New" w:hAnsi="Courier New" w:cs="Courier New"/>
+          <w:sz w:val="20"/>
+          <w:szCs w:val="18"/>
+        </w:rPr>
+        <w:t xml:space="preserve">            "coord": 25,</w:t>
+      </w:r>
+    </w:p>
+    <w:p>
+      <w:pPr>
+        <w:rPr>
+          <w:rFonts w:ascii="Courier New" w:hAnsi="Courier New" w:cs="Courier New"/>
+          <w:sz w:val="20"/>
+          <w:szCs w:val="18"/>
+        </w:rPr>
+      </w:pPr>
+      <w:r>
+        <w:rPr>
+          <w:rFonts w:ascii="Courier New" w:hAnsi="Courier New" w:cs="Courier New"/>
+          <w:sz w:val="20"/>
+          <w:szCs w:val="18"/>
+        </w:rPr>
+        <w:t xml:space="preserve">            "description": "This is where my gran lives",</w:t>
+      </w:r>
+    </w:p>
+    <w:p>
+      <w:pPr>
+        <w:rPr>
+          <w:rFonts w:ascii="Courier New" w:hAnsi="Courier New" w:cs="Courier New"/>
+          <w:sz w:val="20"/>
+          <w:szCs w:val="18"/>
+        </w:rPr>
+      </w:pPr>
+      <w:r>
+        <w:rPr>
+          <w:rFonts w:ascii="Courier New" w:hAnsi="Courier New" w:cs="Courier New"/>
+          <w:sz w:val="20"/>
+          <w:szCs w:val="18"/>
+        </w:rPr>
+        <w:t xml:space="preserve">            "media": [</w:t>
+      </w:r>
+    </w:p>
+    <w:p>
+      <w:pPr>
+        <w:rPr>
+          <w:rFonts w:ascii="Courier New" w:hAnsi="Courier New" w:cs="Courier New"/>
+          <w:sz w:val="20"/>
+          <w:szCs w:val="18"/>
+        </w:rPr>
+      </w:pPr>
+      <w:r>
+        <w:rPr>
+          <w:rFonts w:ascii="Courier New" w:hAnsi="Courier New" w:cs="Courier New"/>
+          <w:sz w:val="20"/>
+          <w:szCs w:val="18"/>
+        </w:rPr>
+        <w:t xml:space="preserve">                "file3.jpg"</w:t>
+      </w:r>
+    </w:p>
+    <w:p>
+      <w:pPr>
+        <w:rPr>
+          <w:rFonts w:ascii="Courier New" w:hAnsi="Courier New" w:cs="Courier New"/>
+          <w:sz w:val="20"/>
+          <w:szCs w:val="18"/>
+        </w:rPr>
+      </w:pPr>
+      <w:r>
+        <w:rPr>
+          <w:rFonts w:ascii="Courier New" w:hAnsi="Courier New" w:cs="Courier New"/>
+          <w:sz w:val="20"/>
+          <w:szCs w:val="18"/>
+        </w:rPr>
+        <w:t xml:space="preserve">            ]</w:t>
+      </w:r>
+    </w:p>
+    <w:p>
+      <w:pPr>
+        <w:rPr>
+          <w:rFonts w:ascii="Courier New" w:hAnsi="Courier New" w:cs="Courier New"/>
+          <w:sz w:val="20"/>
+          <w:szCs w:val="18"/>
+        </w:rPr>
+      </w:pPr>
+      <w:r>
+        <w:rPr>
+          <w:rFonts w:ascii="Courier New" w:hAnsi="Courier New" w:cs="Courier New"/>
+          <w:sz w:val="20"/>
+          <w:szCs w:val="18"/>
+        </w:rPr>
+        <w:t xml:space="preserve">        }</w:t>
+      </w:r>
+    </w:p>
+    <w:p>
+      <w:pPr>
+        <w:rPr>
+          <w:rFonts w:ascii="Courier New" w:hAnsi="Courier New" w:cs="Courier New"/>
+          <w:sz w:val="20"/>
+          <w:szCs w:val="18"/>
+        </w:rPr>
+      </w:pPr>
+      <w:r>
+        <w:rPr>
+          <w:rFonts w:ascii="Courier New" w:hAnsi="Courier New" w:cs="Courier New"/>
+          <w:sz w:val="20"/>
           <w:szCs w:val="18"/>
         </w:rPr>
         <w:t xml:space="preserve">    ],</w:t>
@@ -2264,681 +4260,48 @@
       <w:pPr>
         <w:rPr>
           <w:rFonts w:ascii="Courier New" w:hAnsi="Courier New" w:cs="Courier New"/>
-          <w:sz w:val="18"/>
-          <w:szCs w:val="18"/>
-        </w:rPr>
-      </w:pPr>
-      <w:r>
-        <w:rPr>
-          <w:rFonts w:ascii="Courier New" w:hAnsi="Courier New" w:cs="Courier New"/>
-          <w:sz w:val="18"/>
-          <w:szCs w:val="18"/>
-        </w:rPr>
-        <w:t xml:space="preserve">    "</w:t>
-      </w:r>
-      <w:proofErr w:type="gramStart"/>
-      <w:r>
-        <w:rPr>
-          <w:rFonts w:ascii="Courier New" w:hAnsi="Courier New" w:cs="Courier New"/>
-          <w:sz w:val="18"/>
-          <w:szCs w:val="18"/>
-        </w:rPr>
-        <w:t>locations</w:t>
-      </w:r>
-      <w:proofErr w:type="gramEnd"/>
-      <w:r>
-        <w:rPr>
-          <w:rFonts w:ascii="Courier New" w:hAnsi="Courier New" w:cs="Courier New"/>
-          <w:sz w:val="18"/>
-          <w:szCs w:val="18"/>
-        </w:rPr>
-        <w:t>": [</w:t>
-      </w:r>
-    </w:p>
-    <w:p>
-      <w:pPr>
-        <w:rPr>
-          <w:rFonts w:ascii="Courier New" w:hAnsi="Courier New" w:cs="Courier New"/>
-          <w:sz w:val="18"/>
-          <w:szCs w:val="18"/>
-        </w:rPr>
-      </w:pPr>
-      <w:r>
-        <w:rPr>
-          <w:rFonts w:ascii="Courier New" w:hAnsi="Courier New" w:cs="Courier New"/>
-          <w:sz w:val="18"/>
-          <w:szCs w:val="18"/>
-        </w:rPr>
-        <w:t xml:space="preserve">        {</w:t>
-      </w:r>
-    </w:p>
-    <w:p>
-      <w:pPr>
-        <w:rPr>
-          <w:rFonts w:ascii="Courier New" w:hAnsi="Courier New" w:cs="Courier New"/>
-          <w:sz w:val="18"/>
-          <w:szCs w:val="18"/>
-        </w:rPr>
-      </w:pPr>
-      <w:r>
-        <w:rPr>
-          <w:rFonts w:ascii="Courier New" w:hAnsi="Courier New" w:cs="Courier New"/>
-          <w:sz w:val="18"/>
-          <w:szCs w:val="18"/>
-        </w:rPr>
-        <w:t xml:space="preserve">            "</w:t>
-      </w:r>
-      <w:proofErr w:type="gramStart"/>
-      <w:r>
-        <w:rPr>
-          <w:rFonts w:ascii="Courier New" w:hAnsi="Courier New" w:cs="Courier New"/>
-          <w:sz w:val="18"/>
-          <w:szCs w:val="18"/>
-        </w:rPr>
-        <w:t>coord</w:t>
-      </w:r>
-      <w:proofErr w:type="gramEnd"/>
-      <w:r>
-        <w:rPr>
-          <w:rFonts w:ascii="Courier New" w:hAnsi="Courier New" w:cs="Courier New"/>
-          <w:sz w:val="18"/>
-          <w:szCs w:val="18"/>
-        </w:rPr>
-        <w:t>": 5,</w:t>
-      </w:r>
-    </w:p>
-    <w:p>
-      <w:pPr>
-        <w:rPr>
-          <w:rFonts w:ascii="Courier New" w:hAnsi="Courier New" w:cs="Courier New"/>
-          <w:sz w:val="18"/>
-          <w:szCs w:val="18"/>
-        </w:rPr>
-      </w:pPr>
-      <w:r>
-        <w:rPr>
-          <w:rFonts w:ascii="Courier New" w:hAnsi="Courier New" w:cs="Courier New"/>
-          <w:sz w:val="18"/>
-          <w:szCs w:val="18"/>
-        </w:rPr>
-        <w:t xml:space="preserve">            "</w:t>
-      </w:r>
-      <w:proofErr w:type="gramStart"/>
-      <w:r>
-        <w:rPr>
-          <w:rFonts w:ascii="Courier New" w:hAnsi="Courier New" w:cs="Courier New"/>
-          <w:sz w:val="18"/>
-          <w:szCs w:val="18"/>
-        </w:rPr>
-        <w:t>description</w:t>
-      </w:r>
-      <w:proofErr w:type="gramEnd"/>
-      <w:r>
-        <w:rPr>
-          <w:rFonts w:ascii="Courier New" w:hAnsi="Courier New" w:cs="Courier New"/>
-          <w:sz w:val="18"/>
-          <w:szCs w:val="18"/>
-        </w:rPr>
-        <w:t>": "This is where I live",</w:t>
-      </w:r>
-    </w:p>
-    <w:p>
-      <w:pPr>
-        <w:rPr>
-          <w:rFonts w:ascii="Courier New" w:hAnsi="Courier New" w:cs="Courier New"/>
-          <w:sz w:val="18"/>
-          <w:szCs w:val="18"/>
-          <w:lang w:val="fr-FR"/>
-        </w:rPr>
-      </w:pPr>
-      <w:r>
-        <w:rPr>
-          <w:rFonts w:ascii="Courier New" w:hAnsi="Courier New" w:cs="Courier New"/>
-          <w:sz w:val="18"/>
-          <w:szCs w:val="18"/>
-        </w:rPr>
-        <w:t xml:space="preserve">            </w:t>
-      </w:r>
-      <w:r>
-        <w:rPr>
-          <w:rFonts w:ascii="Courier New" w:hAnsi="Courier New" w:cs="Courier New"/>
-          <w:sz w:val="18"/>
-          <w:szCs w:val="18"/>
-          <w:lang w:val="fr-FR"/>
-        </w:rPr>
-        <w:t>"</w:t>
-      </w:r>
-      <w:proofErr w:type="gramStart"/>
-      <w:r>
-        <w:rPr>
-          <w:rFonts w:ascii="Courier New" w:hAnsi="Courier New" w:cs="Courier New"/>
-          <w:sz w:val="18"/>
-          <w:szCs w:val="18"/>
-          <w:lang w:val="fr-FR"/>
-        </w:rPr>
-        <w:t>media</w:t>
-      </w:r>
-      <w:proofErr w:type="gramEnd"/>
-      <w:r>
-        <w:rPr>
-          <w:rFonts w:ascii="Courier New" w:hAnsi="Courier New" w:cs="Courier New"/>
-          <w:sz w:val="18"/>
-          <w:szCs w:val="18"/>
-          <w:lang w:val="fr-FR"/>
-        </w:rPr>
-        <w:t>": [</w:t>
-      </w:r>
-    </w:p>
-    <w:p>
-      <w:pPr>
-        <w:rPr>
-          <w:rFonts w:ascii="Courier New" w:hAnsi="Courier New" w:cs="Courier New"/>
-          <w:sz w:val="18"/>
-          <w:szCs w:val="18"/>
-          <w:lang w:val="fr-FR"/>
-        </w:rPr>
-      </w:pPr>
-      <w:r>
-        <w:rPr>
-          <w:rFonts w:ascii="Courier New" w:hAnsi="Courier New" w:cs="Courier New"/>
-          <w:sz w:val="18"/>
-          <w:szCs w:val="18"/>
-          <w:lang w:val="fr-FR"/>
-        </w:rPr>
-        <w:t xml:space="preserve">                "file1.jpg",</w:t>
-      </w:r>
-    </w:p>
-    <w:p>
-      <w:pPr>
-        <w:rPr>
-          <w:rFonts w:ascii="Courier New" w:hAnsi="Courier New" w:cs="Courier New"/>
-          <w:sz w:val="18"/>
-          <w:szCs w:val="18"/>
-          <w:lang w:val="fr-FR"/>
-        </w:rPr>
-      </w:pPr>
-      <w:r>
-        <w:rPr>
-          <w:rFonts w:ascii="Courier New" w:hAnsi="Courier New" w:cs="Courier New"/>
-          <w:sz w:val="18"/>
-          <w:szCs w:val="18"/>
-          <w:lang w:val="fr-FR"/>
-        </w:rPr>
-        <w:t xml:space="preserve">                "file2.jpg"</w:t>
-      </w:r>
-    </w:p>
-    <w:p>
-      <w:pPr>
-        <w:rPr>
-          <w:rFonts w:ascii="Courier New" w:hAnsi="Courier New" w:cs="Courier New"/>
-          <w:sz w:val="18"/>
-          <w:szCs w:val="18"/>
-        </w:rPr>
-      </w:pPr>
-      <w:r>
-        <w:rPr>
-          <w:rFonts w:ascii="Courier New" w:hAnsi="Courier New" w:cs="Courier New"/>
-          <w:sz w:val="18"/>
-          <w:szCs w:val="18"/>
-          <w:lang w:val="fr-FR"/>
-        </w:rPr>
-        <w:t xml:space="preserve">            </w:t>
-      </w:r>
-      <w:r>
-        <w:rPr>
-          <w:rFonts w:ascii="Courier New" w:hAnsi="Courier New" w:cs="Courier New"/>
-          <w:sz w:val="18"/>
-          <w:szCs w:val="18"/>
-        </w:rPr>
-        <w:t>]</w:t>
-      </w:r>
-    </w:p>
-    <w:p>
-      <w:pPr>
-        <w:rPr>
-          <w:rFonts w:ascii="Courier New" w:hAnsi="Courier New" w:cs="Courier New"/>
-          <w:sz w:val="18"/>
-          <w:szCs w:val="18"/>
-        </w:rPr>
-      </w:pPr>
-      <w:r>
-        <w:rPr>
-          <w:rFonts w:ascii="Courier New" w:hAnsi="Courier New" w:cs="Courier New"/>
-          <w:sz w:val="18"/>
-          <w:szCs w:val="18"/>
-        </w:rPr>
-        <w:t xml:space="preserve">        },</w:t>
-      </w:r>
-    </w:p>
-    <w:p>
-      <w:pPr>
-        <w:rPr>
-          <w:rFonts w:ascii="Courier New" w:hAnsi="Courier New" w:cs="Courier New"/>
-          <w:sz w:val="18"/>
-          <w:szCs w:val="18"/>
-        </w:rPr>
-      </w:pPr>
-      <w:r>
-        <w:rPr>
-          <w:rFonts w:ascii="Courier New" w:hAnsi="Courier New" w:cs="Courier New"/>
-          <w:sz w:val="18"/>
-          <w:szCs w:val="18"/>
-        </w:rPr>
-        <w:t xml:space="preserve">        {</w:t>
-      </w:r>
-    </w:p>
-    <w:p>
-      <w:pPr>
-        <w:rPr>
-          <w:rFonts w:ascii="Courier New" w:hAnsi="Courier New" w:cs="Courier New"/>
-          <w:sz w:val="18"/>
-          <w:szCs w:val="18"/>
-        </w:rPr>
-      </w:pPr>
-      <w:r>
-        <w:rPr>
-          <w:rFonts w:ascii="Courier New" w:hAnsi="Courier New" w:cs="Courier New"/>
-          <w:sz w:val="18"/>
-          <w:szCs w:val="18"/>
-        </w:rPr>
-        <w:t xml:space="preserve">            "</w:t>
-      </w:r>
-      <w:proofErr w:type="gramStart"/>
-      <w:r>
-        <w:rPr>
-          <w:rFonts w:ascii="Courier New" w:hAnsi="Courier New" w:cs="Courier New"/>
-          <w:sz w:val="18"/>
-          <w:szCs w:val="18"/>
-        </w:rPr>
-        <w:t>coord</w:t>
-      </w:r>
-      <w:proofErr w:type="gramEnd"/>
-      <w:r>
-        <w:rPr>
-          <w:rFonts w:ascii="Courier New" w:hAnsi="Courier New" w:cs="Courier New"/>
-          <w:sz w:val="18"/>
-          <w:szCs w:val="18"/>
-        </w:rPr>
-        <w:t>": 17,</w:t>
-      </w:r>
-    </w:p>
-    <w:p>
-      <w:pPr>
-        <w:rPr>
-          <w:rFonts w:ascii="Courier New" w:hAnsi="Courier New" w:cs="Courier New"/>
-          <w:sz w:val="18"/>
-          <w:szCs w:val="18"/>
-        </w:rPr>
-      </w:pPr>
-      <w:r>
-        <w:rPr>
-          <w:rFonts w:ascii="Courier New" w:hAnsi="Courier New" w:cs="Courier New"/>
-          <w:sz w:val="18"/>
-          <w:szCs w:val="18"/>
-        </w:rPr>
-        <w:t xml:space="preserve">            "</w:t>
-      </w:r>
-      <w:proofErr w:type="gramStart"/>
-      <w:r>
-        <w:rPr>
-          <w:rFonts w:ascii="Courier New" w:hAnsi="Courier New" w:cs="Courier New"/>
-          <w:sz w:val="18"/>
-          <w:szCs w:val="18"/>
-        </w:rPr>
-        <w:t>description</w:t>
-      </w:r>
-      <w:proofErr w:type="gramEnd"/>
-      <w:r>
-        <w:rPr>
-          <w:rFonts w:ascii="Courier New" w:hAnsi="Courier New" w:cs="Courier New"/>
-          <w:sz w:val="18"/>
-          <w:szCs w:val="18"/>
-        </w:rPr>
-        <w:t>": "This is about half way",</w:t>
-      </w:r>
-    </w:p>
-    <w:p>
-      <w:pPr>
-        <w:rPr>
-          <w:rFonts w:ascii="Courier New" w:hAnsi="Courier New" w:cs="Courier New"/>
-          <w:sz w:val="18"/>
-          <w:szCs w:val="18"/>
-        </w:rPr>
-      </w:pPr>
-      <w:r>
-        <w:rPr>
-          <w:rFonts w:ascii="Courier New" w:hAnsi="Courier New" w:cs="Courier New"/>
-          <w:sz w:val="18"/>
-          <w:szCs w:val="18"/>
-        </w:rPr>
-        <w:t xml:space="preserve">            "</w:t>
-      </w:r>
-      <w:proofErr w:type="gramStart"/>
-      <w:r>
-        <w:rPr>
-          <w:rFonts w:ascii="Courier New" w:hAnsi="Courier New" w:cs="Courier New"/>
-          <w:sz w:val="18"/>
-          <w:szCs w:val="18"/>
-        </w:rPr>
-        <w:t>media</w:t>
-      </w:r>
-      <w:proofErr w:type="gramEnd"/>
-      <w:r>
-        <w:rPr>
-          <w:rFonts w:ascii="Courier New" w:hAnsi="Courier New" w:cs="Courier New"/>
-          <w:sz w:val="18"/>
-          <w:szCs w:val="18"/>
-        </w:rPr>
-        <w:t>": []</w:t>
-      </w:r>
-    </w:p>
-    <w:p>
-      <w:pPr>
-        <w:rPr>
-          <w:rFonts w:ascii="Courier New" w:hAnsi="Courier New" w:cs="Courier New"/>
-          <w:sz w:val="18"/>
-          <w:szCs w:val="18"/>
-        </w:rPr>
-      </w:pPr>
-      <w:r>
-        <w:rPr>
-          <w:rFonts w:ascii="Courier New" w:hAnsi="Courier New" w:cs="Courier New"/>
-          <w:sz w:val="18"/>
-          <w:szCs w:val="18"/>
-        </w:rPr>
-        <w:t xml:space="preserve">        },</w:t>
-      </w:r>
-    </w:p>
-    <w:p>
-      <w:pPr>
-        <w:rPr>
-          <w:rFonts w:ascii="Courier New" w:hAnsi="Courier New" w:cs="Courier New"/>
-          <w:sz w:val="18"/>
-          <w:szCs w:val="18"/>
-        </w:rPr>
-      </w:pPr>
-      <w:r>
-        <w:rPr>
-          <w:rFonts w:ascii="Courier New" w:hAnsi="Courier New" w:cs="Courier New"/>
-          <w:sz w:val="18"/>
-          <w:szCs w:val="18"/>
-        </w:rPr>
-        <w:t xml:space="preserve">        {</w:t>
-      </w:r>
-    </w:p>
-    <w:p>
-      <w:pPr>
-        <w:rPr>
-          <w:rFonts w:ascii="Courier New" w:hAnsi="Courier New" w:cs="Courier New"/>
-          <w:sz w:val="18"/>
-          <w:szCs w:val="18"/>
-        </w:rPr>
-      </w:pPr>
-      <w:r>
-        <w:rPr>
-          <w:rFonts w:ascii="Courier New" w:hAnsi="Courier New" w:cs="Courier New"/>
-          <w:sz w:val="18"/>
-          <w:szCs w:val="18"/>
-        </w:rPr>
-        <w:t xml:space="preserve">            "</w:t>
-      </w:r>
-      <w:proofErr w:type="gramStart"/>
-      <w:r>
-        <w:rPr>
-          <w:rFonts w:ascii="Courier New" w:hAnsi="Courier New" w:cs="Courier New"/>
-          <w:sz w:val="18"/>
-          <w:szCs w:val="18"/>
-        </w:rPr>
-        <w:t>coord</w:t>
-      </w:r>
-      <w:proofErr w:type="gramEnd"/>
-      <w:r>
-        <w:rPr>
-          <w:rFonts w:ascii="Courier New" w:hAnsi="Courier New" w:cs="Courier New"/>
-          <w:sz w:val="18"/>
-          <w:szCs w:val="18"/>
-        </w:rPr>
-        <w:t>": 25,</w:t>
-      </w:r>
-    </w:p>
-    <w:p>
-      <w:pPr>
-        <w:rPr>
-          <w:rFonts w:ascii="Courier New" w:hAnsi="Courier New" w:cs="Courier New"/>
-          <w:sz w:val="18"/>
-          <w:szCs w:val="18"/>
-        </w:rPr>
-      </w:pPr>
-      <w:r>
-        <w:rPr>
-          <w:rFonts w:ascii="Courier New" w:hAnsi="Courier New" w:cs="Courier New"/>
-          <w:sz w:val="18"/>
-          <w:szCs w:val="18"/>
-        </w:rPr>
-        <w:t xml:space="preserve">            "</w:t>
-      </w:r>
-      <w:proofErr w:type="gramStart"/>
-      <w:r>
-        <w:rPr>
-          <w:rFonts w:ascii="Courier New" w:hAnsi="Courier New" w:cs="Courier New"/>
-          <w:sz w:val="18"/>
-          <w:szCs w:val="18"/>
-        </w:rPr>
-        <w:t>description</w:t>
-      </w:r>
-      <w:proofErr w:type="gramEnd"/>
-      <w:r>
-        <w:rPr>
-          <w:rFonts w:ascii="Courier New" w:hAnsi="Courier New" w:cs="Courier New"/>
-          <w:sz w:val="18"/>
-          <w:szCs w:val="18"/>
-        </w:rPr>
-        <w:t>": "This is where my gran lives",</w:t>
-      </w:r>
-    </w:p>
-    <w:p>
-      <w:pPr>
-        <w:rPr>
-          <w:rFonts w:ascii="Courier New" w:hAnsi="Courier New" w:cs="Courier New"/>
-          <w:sz w:val="18"/>
-          <w:szCs w:val="18"/>
-        </w:rPr>
-      </w:pPr>
-      <w:r>
-        <w:rPr>
-          <w:rFonts w:ascii="Courier New" w:hAnsi="Courier New" w:cs="Courier New"/>
-          <w:sz w:val="18"/>
-          <w:szCs w:val="18"/>
-        </w:rPr>
-        <w:t xml:space="preserve">            "</w:t>
-      </w:r>
-      <w:proofErr w:type="gramStart"/>
-      <w:r>
-        <w:rPr>
-          <w:rFonts w:ascii="Courier New" w:hAnsi="Courier New" w:cs="Courier New"/>
-          <w:sz w:val="18"/>
-          <w:szCs w:val="18"/>
-        </w:rPr>
-        <w:t>media</w:t>
-      </w:r>
-      <w:proofErr w:type="gramEnd"/>
-      <w:r>
-        <w:rPr>
-          <w:rFonts w:ascii="Courier New" w:hAnsi="Courier New" w:cs="Courier New"/>
-          <w:sz w:val="18"/>
-          <w:szCs w:val="18"/>
-        </w:rPr>
-        <w:t>": [</w:t>
-      </w:r>
-    </w:p>
-    <w:p>
-      <w:pPr>
-        <w:rPr>
-          <w:rFonts w:ascii="Courier New" w:hAnsi="Courier New" w:cs="Courier New"/>
-          <w:sz w:val="18"/>
-          <w:szCs w:val="18"/>
-        </w:rPr>
-      </w:pPr>
-      <w:r>
-        <w:rPr>
-          <w:rFonts w:ascii="Courier New" w:hAnsi="Courier New" w:cs="Courier New"/>
-          <w:sz w:val="18"/>
-          <w:szCs w:val="18"/>
-        </w:rPr>
-        <w:t xml:space="preserve">                "</w:t>
-      </w:r>
-      <w:proofErr w:type="gramStart"/>
-      <w:r>
-        <w:rPr>
-          <w:rFonts w:ascii="Courier New" w:hAnsi="Courier New" w:cs="Courier New"/>
-          <w:sz w:val="18"/>
-          <w:szCs w:val="18"/>
-        </w:rPr>
-        <w:t>file3.jpg</w:t>
-      </w:r>
-      <w:proofErr w:type="gramEnd"/>
-      <w:r>
-        <w:rPr>
-          <w:rFonts w:ascii="Courier New" w:hAnsi="Courier New" w:cs="Courier New"/>
-          <w:sz w:val="18"/>
-          <w:szCs w:val="18"/>
-        </w:rPr>
-        <w:t>"</w:t>
-      </w:r>
-    </w:p>
-    <w:p>
-      <w:pPr>
-        <w:rPr>
-          <w:rFonts w:ascii="Courier New" w:hAnsi="Courier New" w:cs="Courier New"/>
-          <w:sz w:val="18"/>
-          <w:szCs w:val="18"/>
-        </w:rPr>
-      </w:pPr>
-      <w:r>
-        <w:rPr>
-          <w:rFonts w:ascii="Courier New" w:hAnsi="Courier New" w:cs="Courier New"/>
-          <w:sz w:val="18"/>
-          <w:szCs w:val="18"/>
-        </w:rPr>
-        <w:t xml:space="preserve">            ]</w:t>
-      </w:r>
-    </w:p>
-    <w:p>
-      <w:pPr>
-        <w:rPr>
-          <w:rFonts w:ascii="Courier New" w:hAnsi="Courier New" w:cs="Courier New"/>
-          <w:sz w:val="18"/>
-          <w:szCs w:val="18"/>
-        </w:rPr>
-      </w:pPr>
-      <w:r>
-        <w:rPr>
-          <w:rFonts w:ascii="Courier New" w:hAnsi="Courier New" w:cs="Courier New"/>
-          <w:sz w:val="18"/>
-          <w:szCs w:val="18"/>
-        </w:rPr>
-        <w:t xml:space="preserve">        }</w:t>
-      </w:r>
-    </w:p>
-    <w:p>
-      <w:pPr>
-        <w:rPr>
-          <w:rFonts w:ascii="Courier New" w:hAnsi="Courier New" w:cs="Courier New"/>
-          <w:sz w:val="18"/>
-          <w:szCs w:val="18"/>
-        </w:rPr>
-      </w:pPr>
-      <w:r>
-        <w:rPr>
-          <w:rFonts w:ascii="Courier New" w:hAnsi="Courier New" w:cs="Courier New"/>
-          <w:sz w:val="18"/>
-          <w:szCs w:val="18"/>
-        </w:rPr>
-        <w:t xml:space="preserve">    ],</w:t>
-      </w:r>
-    </w:p>
-    <w:p>
-      <w:pPr>
-        <w:rPr>
-          <w:rFonts w:ascii="Courier New" w:hAnsi="Courier New" w:cs="Courier New"/>
-          <w:sz w:val="18"/>
-          <w:szCs w:val="18"/>
-        </w:rPr>
-      </w:pPr>
-      <w:r>
-        <w:rPr>
-          <w:rFonts w:ascii="Courier New" w:hAnsi="Courier New" w:cs="Courier New"/>
-          <w:sz w:val="18"/>
-          <w:szCs w:val="18"/>
-        </w:rPr>
-        <w:t xml:space="preserve">    "</w:t>
-      </w:r>
-      <w:proofErr w:type="gramStart"/>
-      <w:r>
-        <w:rPr>
-          <w:rFonts w:ascii="Courier New" w:hAnsi="Courier New" w:cs="Courier New"/>
-          <w:sz w:val="18"/>
-          <w:szCs w:val="18"/>
-        </w:rPr>
-        <w:t>time</w:t>
-      </w:r>
-      <w:proofErr w:type="gramEnd"/>
-      <w:r>
-        <w:rPr>
-          <w:rFonts w:ascii="Courier New" w:hAnsi="Courier New" w:cs="Courier New"/>
-          <w:sz w:val="18"/>
-          <w:szCs w:val="18"/>
-        </w:rPr>
-        <w:t>": 45676,</w:t>
-      </w:r>
-    </w:p>
-    <w:p>
-      <w:pPr>
-        <w:rPr>
-          <w:rFonts w:ascii="Courier New" w:hAnsi="Courier New" w:cs="Courier New"/>
-          <w:sz w:val="18"/>
-          <w:szCs w:val="18"/>
-        </w:rPr>
-      </w:pPr>
-      <w:r>
-        <w:rPr>
-          <w:rFonts w:ascii="Courier New" w:hAnsi="Courier New" w:cs="Courier New"/>
-          <w:sz w:val="18"/>
-          <w:szCs w:val="18"/>
-        </w:rPr>
-        <w:t xml:space="preserve">    "</w:t>
-      </w:r>
-      <w:proofErr w:type="gramStart"/>
-      <w:r>
-        <w:rPr>
-          <w:rFonts w:ascii="Courier New" w:hAnsi="Courier New" w:cs="Courier New"/>
-          <w:sz w:val="18"/>
-          <w:szCs w:val="18"/>
-        </w:rPr>
-        <w:t>distance</w:t>
-      </w:r>
-      <w:proofErr w:type="gramEnd"/>
-      <w:r>
-        <w:rPr>
-          <w:rFonts w:ascii="Courier New" w:hAnsi="Courier New" w:cs="Courier New"/>
-          <w:sz w:val="18"/>
-          <w:szCs w:val="18"/>
-        </w:rPr>
-        <w:t>": 23454</w:t>
-      </w:r>
-    </w:p>
-    <w:p>
-      <w:pPr>
-        <w:rPr>
-          <w:rFonts w:ascii="Courier New" w:hAnsi="Courier New" w:cs="Courier New"/>
-          <w:sz w:val="18"/>
-          <w:szCs w:val="18"/>
-        </w:rPr>
-      </w:pPr>
-      <w:r>
-        <w:rPr>
-          <w:rFonts w:ascii="Courier New" w:hAnsi="Courier New" w:cs="Courier New"/>
-          <w:sz w:val="18"/>
+          <w:sz w:val="20"/>
+          <w:szCs w:val="18"/>
+        </w:rPr>
+      </w:pPr>
+      <w:r>
+        <w:rPr>
+          <w:rFonts w:ascii="Courier New" w:hAnsi="Courier New" w:cs="Courier New"/>
+          <w:sz w:val="20"/>
+          <w:szCs w:val="18"/>
+        </w:rPr>
+        <w:t xml:space="preserve">    "time": 45676,</w:t>
+      </w:r>
+    </w:p>
+    <w:p>
+      <w:pPr>
+        <w:rPr>
+          <w:rFonts w:ascii="Courier New" w:hAnsi="Courier New" w:cs="Courier New"/>
+          <w:sz w:val="20"/>
+          <w:szCs w:val="18"/>
+        </w:rPr>
+      </w:pPr>
+      <w:r>
+        <w:rPr>
+          <w:rFonts w:ascii="Courier New" w:hAnsi="Courier New" w:cs="Courier New"/>
+          <w:sz w:val="20"/>
+          <w:szCs w:val="18"/>
+        </w:rPr>
+        <w:t xml:space="preserve">    "distance": 23454</w:t>
+      </w:r>
+    </w:p>
+    <w:p>
+      <w:pPr>
+        <w:rPr>
+          <w:rFonts w:ascii="Courier New" w:hAnsi="Courier New" w:cs="Courier New"/>
+          <w:sz w:val="20"/>
+          <w:szCs w:val="18"/>
+        </w:rPr>
+      </w:pPr>
+      <w:r>
+        <w:rPr>
+          <w:rFonts w:ascii="Courier New" w:hAnsi="Courier New" w:cs="Courier New"/>
+          <w:sz w:val="20"/>
           <w:szCs w:val="18"/>
         </w:rPr>
         <w:t>}</w:t>
@@ -2948,10 +4311,11 @@
       <w:pPr>
         <w:pStyle w:val="Heading2"/>
       </w:pPr>
+      <w:bookmarkStart w:id="10" w:name="_Toc247355173"/>
       <w:r>
         <w:t>Data Delivery Algorithm</w:t>
       </w:r>
-      <w:bookmarkEnd w:id="5"/>
+      <w:bookmarkEnd w:id="10"/>
     </w:p>
     <w:p>
       <w:r>
@@ -2962,23 +4326,21 @@
       <w:pPr>
         <w:pStyle w:val="Heading1"/>
       </w:pPr>
-      <w:bookmarkStart w:id="7" w:name="_Toc246753786"/>
+      <w:bookmarkStart w:id="11" w:name="_Toc247355174"/>
       <w:r>
         <w:t>Website Design</w:t>
       </w:r>
-      <w:bookmarkStart w:id="8" w:name="_GoBack"/>
-      <w:bookmarkEnd w:id="7"/>
-      <w:bookmarkEnd w:id="8"/>
+      <w:bookmarkEnd w:id="11"/>
     </w:p>
     <w:p>
       <w:pPr>
         <w:pStyle w:val="Heading2"/>
       </w:pPr>
-      <w:bookmarkStart w:id="9" w:name="_Toc246753787"/>
+      <w:bookmarkStart w:id="12" w:name="_Toc247355175"/>
       <w:r>
         <w:t>Site map</w:t>
       </w:r>
-      <w:bookmarkEnd w:id="9"/>
+      <w:bookmarkEnd w:id="12"/>
     </w:p>
     <w:p>
       <w:r>
@@ -2994,11 +4356,11 @@
       <w:pPr>
         <w:pStyle w:val="Heading2"/>
       </w:pPr>
-      <w:bookmarkStart w:id="10" w:name="_Toc246753788"/>
+      <w:bookmarkStart w:id="13" w:name="_Toc247355176"/>
       <w:r>
         <w:t>User System Design</w:t>
       </w:r>
-      <w:bookmarkEnd w:id="10"/>
+      <w:bookmarkEnd w:id="13"/>
     </w:p>
     <w:p>
       <w:r>
@@ -3014,11 +4376,11 @@
       <w:pPr>
         <w:pStyle w:val="Heading2"/>
       </w:pPr>
-      <w:bookmarkStart w:id="11" w:name="_Toc246753789"/>
+      <w:bookmarkStart w:id="14" w:name="_Toc247355177"/>
       <w:r>
         <w:t>Interface/ Graphical Design</w:t>
       </w:r>
-      <w:bookmarkEnd w:id="11"/>
+      <w:bookmarkEnd w:id="14"/>
     </w:p>
     <w:p>
       <w:r>
@@ -3034,11 +4396,11 @@
       <w:pPr>
         <w:pStyle w:val="Heading2"/>
       </w:pPr>
-      <w:bookmarkStart w:id="12" w:name="_Toc246753790"/>
+      <w:bookmarkStart w:id="15" w:name="_Toc247355178"/>
       <w:r>
         <w:t>Mapping Design</w:t>
       </w:r>
-      <w:bookmarkEnd w:id="12"/>
+      <w:bookmarkEnd w:id="15"/>
     </w:p>
     <w:p>
       <w:r>
@@ -3700,6 +5062,129 @@
       <w:szCs w:val="18"/>
     </w:rPr>
   </w:style>
+  <w:style w:type="character" w:styleId="Hyperlink">
+    <w:name w:val="Hyperlink"/>
+    <w:basedOn w:val="DefaultParagraphFont"/>
+    <w:uiPriority w:val="99"/>
+    <w:unhideWhenUsed/>
+    <w:rsid w:val="004F4364"/>
+    <w:rPr>
+      <w:color w:val="0000FF" w:themeColor="hyperlink"/>
+      <w:u w:val="single"/>
+    </w:rPr>
+  </w:style>
+  <w:style w:type="table" w:styleId="TableGrid">
+    <w:name w:val="Table Grid"/>
+    <w:basedOn w:val="TableNormal"/>
+    <w:uiPriority w:val="59"/>
+    <w:rsid w:val="00B25EA1"/>
+    <w:tblPr>
+      <w:tblInd w:w="0" w:type="dxa"/>
+      <w:tblBorders>
+        <w:top w:val="single" w:sz="4" w:space="0" w:color="auto"/>
+        <w:left w:val="single" w:sz="4" w:space="0" w:color="auto"/>
+        <w:bottom w:val="single" w:sz="4" w:space="0" w:color="auto"/>
+        <w:right w:val="single" w:sz="4" w:space="0" w:color="auto"/>
+        <w:insideH w:val="single" w:sz="4" w:space="0" w:color="auto"/>
+        <w:insideV w:val="single" w:sz="4" w:space="0" w:color="auto"/>
+      </w:tblBorders>
+      <w:tblCellMar>
+        <w:top w:w="0" w:type="dxa"/>
+        <w:left w:w="108" w:type="dxa"/>
+        <w:bottom w:w="0" w:type="dxa"/>
+        <w:right w:w="108" w:type="dxa"/>
+      </w:tblCellMar>
+    </w:tblPr>
+  </w:style>
+  <w:style w:type="table" w:styleId="LightList-Accent1">
+    <w:name w:val="Light List Accent 1"/>
+    <w:basedOn w:val="TableNormal"/>
+    <w:uiPriority w:val="61"/>
+    <w:rsid w:val="00B25EA1"/>
+    <w:tblPr>
+      <w:tblStyleRowBandSize w:val="1"/>
+      <w:tblStyleColBandSize w:val="1"/>
+      <w:tblInd w:w="0" w:type="dxa"/>
+      <w:tblBorders>
+        <w:top w:val="single" w:sz="8" w:space="0" w:color="4F81BD" w:themeColor="accent1"/>
+        <w:left w:val="single" w:sz="8" w:space="0" w:color="4F81BD" w:themeColor="accent1"/>
+        <w:bottom w:val="single" w:sz="8" w:space="0" w:color="4F81BD" w:themeColor="accent1"/>
+        <w:right w:val="single" w:sz="8" w:space="0" w:color="4F81BD" w:themeColor="accent1"/>
+      </w:tblBorders>
+      <w:tblCellMar>
+        <w:top w:w="0" w:type="dxa"/>
+        <w:left w:w="108" w:type="dxa"/>
+        <w:bottom w:w="0" w:type="dxa"/>
+        <w:right w:w="108" w:type="dxa"/>
+      </w:tblCellMar>
+    </w:tblPr>
+    <w:tblStylePr w:type="firstRow">
+      <w:pPr>
+        <w:spacing w:before="0" w:after="0" w:line="240" w:lineRule="auto"/>
+      </w:pPr>
+      <w:rPr>
+        <w:b/>
+        <w:bCs/>
+        <w:color w:val="FFFFFF" w:themeColor="background1"/>
+      </w:rPr>
+      <w:tblPr/>
+      <w:tcPr>
+        <w:shd w:val="clear" w:color="auto" w:fill="4F81BD" w:themeFill="accent1"/>
+      </w:tcPr>
+    </w:tblStylePr>
+    <w:tblStylePr w:type="lastRow">
+      <w:pPr>
+        <w:spacing w:before="0" w:after="0" w:line="240" w:lineRule="auto"/>
+      </w:pPr>
+      <w:rPr>
+        <w:b/>
+        <w:bCs/>
+      </w:rPr>
+      <w:tblPr/>
+      <w:tcPr>
+        <w:tcBorders>
+          <w:top w:val="double" w:sz="6" w:space="0" w:color="4F81BD" w:themeColor="accent1"/>
+          <w:left w:val="single" w:sz="8" w:space="0" w:color="4F81BD" w:themeColor="accent1"/>
+          <w:bottom w:val="single" w:sz="8" w:space="0" w:color="4F81BD" w:themeColor="accent1"/>
+          <w:right w:val="single" w:sz="8" w:space="0" w:color="4F81BD" w:themeColor="accent1"/>
+        </w:tcBorders>
+      </w:tcPr>
+    </w:tblStylePr>
+    <w:tblStylePr w:type="firstCol">
+      <w:rPr>
+        <w:b/>
+        <w:bCs/>
+      </w:rPr>
+    </w:tblStylePr>
+    <w:tblStylePr w:type="lastCol">
+      <w:rPr>
+        <w:b/>
+        <w:bCs/>
+      </w:rPr>
+    </w:tblStylePr>
+    <w:tblStylePr w:type="band1Vert">
+      <w:tblPr/>
+      <w:tcPr>
+        <w:tcBorders>
+          <w:top w:val="single" w:sz="8" w:space="0" w:color="4F81BD" w:themeColor="accent1"/>
+          <w:left w:val="single" w:sz="8" w:space="0" w:color="4F81BD" w:themeColor="accent1"/>
+          <w:bottom w:val="single" w:sz="8" w:space="0" w:color="4F81BD" w:themeColor="accent1"/>
+          <w:right w:val="single" w:sz="8" w:space="0" w:color="4F81BD" w:themeColor="accent1"/>
+        </w:tcBorders>
+      </w:tcPr>
+    </w:tblStylePr>
+    <w:tblStylePr w:type="band1Horz">
+      <w:tblPr/>
+      <w:tcPr>
+        <w:tcBorders>
+          <w:top w:val="single" w:sz="8" w:space="0" w:color="4F81BD" w:themeColor="accent1"/>
+          <w:left w:val="single" w:sz="8" w:space="0" w:color="4F81BD" w:themeColor="accent1"/>
+          <w:bottom w:val="single" w:sz="8" w:space="0" w:color="4F81BD" w:themeColor="accent1"/>
+          <w:right w:val="single" w:sz="8" w:space="0" w:color="4F81BD" w:themeColor="accent1"/>
+        </w:tcBorders>
+      </w:tcPr>
+    </w:tblStylePr>
+  </w:style>
 </w:styles>
 </file>
 
@@ -4337,6 +5822,129 @@
       <w:szCs w:val="18"/>
     </w:rPr>
   </w:style>
+  <w:style w:type="character" w:styleId="Hyperlink">
+    <w:name w:val="Hyperlink"/>
+    <w:basedOn w:val="DefaultParagraphFont"/>
+    <w:uiPriority w:val="99"/>
+    <w:unhideWhenUsed/>
+    <w:rsid w:val="004F4364"/>
+    <w:rPr>
+      <w:color w:val="0000FF" w:themeColor="hyperlink"/>
+      <w:u w:val="single"/>
+    </w:rPr>
+  </w:style>
+  <w:style w:type="table" w:styleId="TableGrid">
+    <w:name w:val="Table Grid"/>
+    <w:basedOn w:val="TableNormal"/>
+    <w:uiPriority w:val="59"/>
+    <w:rsid w:val="00B25EA1"/>
+    <w:tblPr>
+      <w:tblInd w:w="0" w:type="dxa"/>
+      <w:tblBorders>
+        <w:top w:val="single" w:sz="4" w:space="0" w:color="auto"/>
+        <w:left w:val="single" w:sz="4" w:space="0" w:color="auto"/>
+        <w:bottom w:val="single" w:sz="4" w:space="0" w:color="auto"/>
+        <w:right w:val="single" w:sz="4" w:space="0" w:color="auto"/>
+        <w:insideH w:val="single" w:sz="4" w:space="0" w:color="auto"/>
+        <w:insideV w:val="single" w:sz="4" w:space="0" w:color="auto"/>
+      </w:tblBorders>
+      <w:tblCellMar>
+        <w:top w:w="0" w:type="dxa"/>
+        <w:left w:w="108" w:type="dxa"/>
+        <w:bottom w:w="0" w:type="dxa"/>
+        <w:right w:w="108" w:type="dxa"/>
+      </w:tblCellMar>
+    </w:tblPr>
+  </w:style>
+  <w:style w:type="table" w:styleId="LightList-Accent1">
+    <w:name w:val="Light List Accent 1"/>
+    <w:basedOn w:val="TableNormal"/>
+    <w:uiPriority w:val="61"/>
+    <w:rsid w:val="00B25EA1"/>
+    <w:tblPr>
+      <w:tblStyleRowBandSize w:val="1"/>
+      <w:tblStyleColBandSize w:val="1"/>
+      <w:tblInd w:w="0" w:type="dxa"/>
+      <w:tblBorders>
+        <w:top w:val="single" w:sz="8" w:space="0" w:color="4F81BD" w:themeColor="accent1"/>
+        <w:left w:val="single" w:sz="8" w:space="0" w:color="4F81BD" w:themeColor="accent1"/>
+        <w:bottom w:val="single" w:sz="8" w:space="0" w:color="4F81BD" w:themeColor="accent1"/>
+        <w:right w:val="single" w:sz="8" w:space="0" w:color="4F81BD" w:themeColor="accent1"/>
+      </w:tblBorders>
+      <w:tblCellMar>
+        <w:top w:w="0" w:type="dxa"/>
+        <w:left w:w="108" w:type="dxa"/>
+        <w:bottom w:w="0" w:type="dxa"/>
+        <w:right w:w="108" w:type="dxa"/>
+      </w:tblCellMar>
+    </w:tblPr>
+    <w:tblStylePr w:type="firstRow">
+      <w:pPr>
+        <w:spacing w:before="0" w:after="0" w:line="240" w:lineRule="auto"/>
+      </w:pPr>
+      <w:rPr>
+        <w:b/>
+        <w:bCs/>
+        <w:color w:val="FFFFFF" w:themeColor="background1"/>
+      </w:rPr>
+      <w:tblPr/>
+      <w:tcPr>
+        <w:shd w:val="clear" w:color="auto" w:fill="4F81BD" w:themeFill="accent1"/>
+      </w:tcPr>
+    </w:tblStylePr>
+    <w:tblStylePr w:type="lastRow">
+      <w:pPr>
+        <w:spacing w:before="0" w:after="0" w:line="240" w:lineRule="auto"/>
+      </w:pPr>
+      <w:rPr>
+        <w:b/>
+        <w:bCs/>
+      </w:rPr>
+      <w:tblPr/>
+      <w:tcPr>
+        <w:tcBorders>
+          <w:top w:val="double" w:sz="6" w:space="0" w:color="4F81BD" w:themeColor="accent1"/>
+          <w:left w:val="single" w:sz="8" w:space="0" w:color="4F81BD" w:themeColor="accent1"/>
+          <w:bottom w:val="single" w:sz="8" w:space="0" w:color="4F81BD" w:themeColor="accent1"/>
+          <w:right w:val="single" w:sz="8" w:space="0" w:color="4F81BD" w:themeColor="accent1"/>
+        </w:tcBorders>
+      </w:tcPr>
+    </w:tblStylePr>
+    <w:tblStylePr w:type="firstCol">
+      <w:rPr>
+        <w:b/>
+        <w:bCs/>
+      </w:rPr>
+    </w:tblStylePr>
+    <w:tblStylePr w:type="lastCol">
+      <w:rPr>
+        <w:b/>
+        <w:bCs/>
+      </w:rPr>
+    </w:tblStylePr>
+    <w:tblStylePr w:type="band1Vert">
+      <w:tblPr/>
+      <w:tcPr>
+        <w:tcBorders>
+          <w:top w:val="single" w:sz="8" w:space="0" w:color="4F81BD" w:themeColor="accent1"/>
+          <w:left w:val="single" w:sz="8" w:space="0" w:color="4F81BD" w:themeColor="accent1"/>
+          <w:bottom w:val="single" w:sz="8" w:space="0" w:color="4F81BD" w:themeColor="accent1"/>
+          <w:right w:val="single" w:sz="8" w:space="0" w:color="4F81BD" w:themeColor="accent1"/>
+        </w:tcBorders>
+      </w:tcPr>
+    </w:tblStylePr>
+    <w:tblStylePr w:type="band1Horz">
+      <w:tblPr/>
+      <w:tcPr>
+        <w:tcBorders>
+          <w:top w:val="single" w:sz="8" w:space="0" w:color="4F81BD" w:themeColor="accent1"/>
+          <w:left w:val="single" w:sz="8" w:space="0" w:color="4F81BD" w:themeColor="accent1"/>
+          <w:bottom w:val="single" w:sz="8" w:space="0" w:color="4F81BD" w:themeColor="accent1"/>
+          <w:right w:val="single" w:sz="8" w:space="0" w:color="4F81BD" w:themeColor="accent1"/>
+        </w:tcBorders>
+      </w:tcPr>
+    </w:tblStylePr>
+  </w:style>
 </w:styles>
 </file>
 
@@ -4665,7 +6273,7 @@
 </file>
 
 <file path=customXml/itemProps1.xml><?xml version="1.0" encoding="utf-8"?>
-<ds:datastoreItem xmlns:ds="http://schemas.openxmlformats.org/officeDocument/2006/customXml" ds:itemID="{20165E07-44D5-A645-99A2-6574F7CA02B2}">
+<ds:datastoreItem xmlns:ds="http://schemas.openxmlformats.org/officeDocument/2006/customXml" ds:itemID="{CA689D4C-F9C5-3D49-9DFD-6FAEA74BFB53}">
   <ds:schemaRefs>
     <ds:schemaRef ds:uri="http://schemas.openxmlformats.org/officeDocument/2006/bibliography"/>
   </ds:schemaRefs>

</xml_diff>

<commit_message>
Added algorithm design to serverside design 	modified:   DOCS/Drafts/Design Spec/Server side design.docx
</commit_message>
<xml_diff>
--- a/DOCS/Drafts/Design Spec/Server side design.docx
+++ b/DOCS/Drafts/Design Spec/Server side design.docx
@@ -947,8 +947,6 @@
       <w:r>
         <w:t>Data Definition Dictionary</w:t>
       </w:r>
-      <w:bookmarkStart w:id="1" w:name="_GoBack"/>
-      <w:bookmarkEnd w:id="1"/>
     </w:p>
     <w:p>
       <w:pPr>
@@ -958,14 +956,27 @@
       <w:r>
         <w:t xml:space="preserve">Table </w:t>
       </w:r>
-      <w:fldSimple w:instr=" SEQ Table \* ARABIC ">
-        <w:r>
-          <w:rPr>
-            <w:noProof/>
-          </w:rPr>
-          <w:t>1</w:t>
-        </w:r>
-      </w:fldSimple>
+      <w:r>
+        <w:fldChar w:fldCharType="begin"/>
+      </w:r>
+      <w:r>
+        <w:instrText xml:space="preserve"> SEQ Table \* ARABIC </w:instrText>
+      </w:r>
+      <w:r>
+        <w:fldChar w:fldCharType="separate"/>
+      </w:r>
+      <w:r>
+        <w:rPr>
+          <w:noProof/>
+        </w:rPr>
+        <w:t>1</w:t>
+      </w:r>
+      <w:r>
+        <w:rPr>
+          <w:noProof/>
+        </w:rPr>
+        <w:fldChar w:fldCharType="end"/>
+      </w:r>
       <w:r>
         <w:t>: Database Tables</w:t>
       </w:r>
@@ -1019,9 +1030,11 @@
             <w:tcW w:w="2818" w:type="dxa"/>
           </w:tcPr>
           <w:p>
+            <w:proofErr w:type="gramStart"/>
             <w:r>
               <w:t>tours</w:t>
             </w:r>
+            <w:proofErr w:type="gramEnd"/>
           </w:p>
         </w:tc>
         <w:tc>
@@ -1033,7 +1046,15 @@
               <w:cnfStyle w:val="000000100000" w:firstRow="0" w:lastRow="0" w:firstColumn="0" w:lastColumn="0" w:oddVBand="0" w:evenVBand="0" w:oddHBand="1" w:evenHBand="0" w:firstRowFirstColumn="0" w:firstRowLastColumn="0" w:lastRowFirstColumn="0" w:lastRowLastColumn="0"/>
             </w:pPr>
             <w:r>
-              <w:t>A list of walks/ tours which the program will display.</w:t>
+              <w:t xml:space="preserve">A list of walks/ </w:t>
+            </w:r>
+            <w:proofErr w:type="gramStart"/>
+            <w:r>
+              <w:t>tours which</w:t>
+            </w:r>
+            <w:proofErr w:type="gramEnd"/>
+            <w:r>
+              <w:t xml:space="preserve"> the program will display.</w:t>
             </w:r>
           </w:p>
         </w:tc>
@@ -1048,9 +1069,11 @@
             <w:tcW w:w="2818" w:type="dxa"/>
           </w:tcPr>
           <w:p>
+            <w:proofErr w:type="gramStart"/>
             <w:r>
               <w:t>locations</w:t>
             </w:r>
+            <w:proofErr w:type="gramEnd"/>
           </w:p>
         </w:tc>
         <w:tc>
@@ -1086,9 +1109,13 @@
             <w:tcW w:w="2818" w:type="dxa"/>
           </w:tcPr>
           <w:p>
+            <w:proofErr w:type="spellStart"/>
+            <w:proofErr w:type="gramStart"/>
             <w:r>
               <w:t>pointsOfInt</w:t>
             </w:r>
+            <w:proofErr w:type="spellEnd"/>
+            <w:proofErr w:type="gramEnd"/>
           </w:p>
         </w:tc>
         <w:tc>
@@ -1115,9 +1142,11 @@
             <w:tcW w:w="2818" w:type="dxa"/>
           </w:tcPr>
           <w:p>
+            <w:proofErr w:type="gramStart"/>
             <w:r>
               <w:t>photos</w:t>
             </w:r>
+            <w:proofErr w:type="gramEnd"/>
           </w:p>
         </w:tc>
         <w:tc>
@@ -1144,14 +1173,30 @@
       <w:r>
         <w:t xml:space="preserve">Table </w:t>
       </w:r>
-      <w:fldSimple w:instr=" SEQ Table \* ARABIC ">
-        <w:r>
-          <w:rPr>
-            <w:noProof/>
-          </w:rPr>
-          <w:t>2</w:t>
-        </w:r>
-      </w:fldSimple>
+      <w:r>
+        <w:fldChar w:fldCharType="begin"/>
+      </w:r>
+      <w:r>
+        <w:instrText xml:space="preserve"> SEQ</w:instrText>
+      </w:r>
+      <w:r>
+        <w:instrText xml:space="preserve"> Table \* ARABIC </w:instrText>
+      </w:r>
+      <w:r>
+        <w:fldChar w:fldCharType="separate"/>
+      </w:r>
+      <w:r>
+        <w:rPr>
+          <w:noProof/>
+        </w:rPr>
+        <w:t>2</w:t>
+      </w:r>
+      <w:r>
+        <w:rPr>
+          <w:noProof/>
+        </w:rPr>
+        <w:fldChar w:fldCharType="end"/>
+      </w:r>
       <w:r>
         <w:t>: List of Walks Table</w:t>
       </w:r>
@@ -1219,9 +1264,11 @@
             <w:tcW w:w="2093" w:type="dxa"/>
           </w:tcPr>
           <w:p>
+            <w:proofErr w:type="gramStart"/>
             <w:r>
               <w:t>id</w:t>
             </w:r>
+            <w:proofErr w:type="gramEnd"/>
           </w:p>
         </w:tc>
         <w:tc>
@@ -1245,9 +1292,11 @@
             <w:pPr>
               <w:cnfStyle w:val="000000100000" w:firstRow="0" w:lastRow="0" w:firstColumn="0" w:lastColumn="0" w:oddVBand="0" w:evenVBand="0" w:oddHBand="1" w:evenHBand="0" w:firstRowFirstColumn="0" w:firstRowLastColumn="0" w:lastRowFirstColumn="0" w:lastRowLastColumn="0"/>
             </w:pPr>
+            <w:proofErr w:type="gramStart"/>
             <w:r>
               <w:t>integer</w:t>
             </w:r>
+            <w:proofErr w:type="gramEnd"/>
           </w:p>
         </w:tc>
       </w:tr>
@@ -1261,9 +1310,11 @@
             <w:tcW w:w="2093" w:type="dxa"/>
           </w:tcPr>
           <w:p>
+            <w:proofErr w:type="gramStart"/>
             <w:r>
               <w:t>title</w:t>
             </w:r>
+            <w:proofErr w:type="gramEnd"/>
           </w:p>
         </w:tc>
         <w:tc>
@@ -1287,9 +1338,11 @@
             <w:pPr>
               <w:cnfStyle w:val="000000010000" w:firstRow="0" w:lastRow="0" w:firstColumn="0" w:lastColumn="0" w:oddVBand="0" w:evenVBand="0" w:oddHBand="0" w:evenHBand="1" w:firstRowFirstColumn="0" w:firstRowLastColumn="0" w:lastRowFirstColumn="0" w:lastRowLastColumn="0"/>
             </w:pPr>
+            <w:proofErr w:type="gramStart"/>
             <w:r>
               <w:t>text</w:t>
             </w:r>
+            <w:proofErr w:type="gramEnd"/>
           </w:p>
         </w:tc>
       </w:tr>
@@ -1303,9 +1356,13 @@
             <w:tcW w:w="2093" w:type="dxa"/>
           </w:tcPr>
           <w:p>
+            <w:proofErr w:type="spellStart"/>
+            <w:proofErr w:type="gramStart"/>
             <w:r>
               <w:t>shortDesc</w:t>
             </w:r>
+            <w:proofErr w:type="spellEnd"/>
+            <w:proofErr w:type="gramEnd"/>
           </w:p>
         </w:tc>
         <w:tc>
@@ -1329,9 +1386,11 @@
             <w:pPr>
               <w:cnfStyle w:val="000000100000" w:firstRow="0" w:lastRow="0" w:firstColumn="0" w:lastColumn="0" w:oddVBand="0" w:evenVBand="0" w:oddHBand="1" w:evenHBand="0" w:firstRowFirstColumn="0" w:firstRowLastColumn="0" w:lastRowFirstColumn="0" w:lastRowLastColumn="0"/>
             </w:pPr>
+            <w:proofErr w:type="gramStart"/>
             <w:r>
               <w:t>text</w:t>
             </w:r>
+            <w:proofErr w:type="gramEnd"/>
           </w:p>
         </w:tc>
       </w:tr>
@@ -1345,9 +1404,13 @@
             <w:tcW w:w="2093" w:type="dxa"/>
           </w:tcPr>
           <w:p>
+            <w:proofErr w:type="spellStart"/>
+            <w:proofErr w:type="gramStart"/>
             <w:r>
               <w:t>longDesc</w:t>
             </w:r>
+            <w:proofErr w:type="spellEnd"/>
+            <w:proofErr w:type="gramEnd"/>
           </w:p>
         </w:tc>
         <w:tc>
@@ -1374,9 +1437,11 @@
             <w:pPr>
               <w:cnfStyle w:val="000000010000" w:firstRow="0" w:lastRow="0" w:firstColumn="0" w:lastColumn="0" w:oddVBand="0" w:evenVBand="0" w:oddHBand="0" w:evenHBand="1" w:firstRowFirstColumn="0" w:firstRowLastColumn="0" w:lastRowFirstColumn="0" w:lastRowLastColumn="0"/>
             </w:pPr>
+            <w:proofErr w:type="gramStart"/>
             <w:r>
               <w:t>text</w:t>
             </w:r>
+            <w:proofErr w:type="gramEnd"/>
           </w:p>
         </w:tc>
       </w:tr>
@@ -1390,9 +1455,11 @@
             <w:tcW w:w="2093" w:type="dxa"/>
           </w:tcPr>
           <w:p>
+            <w:proofErr w:type="gramStart"/>
             <w:r>
               <w:t>hours</w:t>
             </w:r>
+            <w:proofErr w:type="gramEnd"/>
           </w:p>
         </w:tc>
         <w:tc>
@@ -1416,9 +1483,11 @@
             <w:pPr>
               <w:cnfStyle w:val="000000100000" w:firstRow="0" w:lastRow="0" w:firstColumn="0" w:lastColumn="0" w:oddVBand="0" w:evenVBand="0" w:oddHBand="1" w:evenHBand="0" w:firstRowFirstColumn="0" w:firstRowLastColumn="0" w:lastRowFirstColumn="0" w:lastRowLastColumn="0"/>
             </w:pPr>
+            <w:proofErr w:type="gramStart"/>
             <w:r>
               <w:t>float</w:t>
             </w:r>
+            <w:proofErr w:type="gramEnd"/>
           </w:p>
         </w:tc>
       </w:tr>
@@ -1432,10 +1501,12 @@
             <w:tcW w:w="2093" w:type="dxa"/>
           </w:tcPr>
           <w:p>
+            <w:proofErr w:type="gramStart"/>
             <w:r>
               <w:lastRenderedPageBreak/>
               <w:t>distance</w:t>
             </w:r>
+            <w:proofErr w:type="gramEnd"/>
           </w:p>
         </w:tc>
         <w:tc>
@@ -1459,9 +1530,11 @@
             <w:pPr>
               <w:cnfStyle w:val="000000010000" w:firstRow="0" w:lastRow="0" w:firstColumn="0" w:lastColumn="0" w:oddVBand="0" w:evenVBand="0" w:oddHBand="0" w:evenHBand="1" w:firstRowFirstColumn="0" w:firstRowLastColumn="0" w:lastRowFirstColumn="0" w:lastRowLastColumn="0"/>
             </w:pPr>
+            <w:proofErr w:type="gramStart"/>
             <w:r>
               <w:t>float</w:t>
             </w:r>
+            <w:proofErr w:type="gramEnd"/>
           </w:p>
         </w:tc>
       </w:tr>
@@ -1475,14 +1548,27 @@
       <w:r>
         <w:t xml:space="preserve">Table </w:t>
       </w:r>
-      <w:fldSimple w:instr=" SEQ Table \* ARABIC ">
-        <w:r>
-          <w:rPr>
-            <w:noProof/>
-          </w:rPr>
-          <w:t>3</w:t>
-        </w:r>
-      </w:fldSimple>
+      <w:r>
+        <w:fldChar w:fldCharType="begin"/>
+      </w:r>
+      <w:r>
+        <w:instrText xml:space="preserve"> SEQ Table \* ARABIC </w:instrText>
+      </w:r>
+      <w:r>
+        <w:fldChar w:fldCharType="separate"/>
+      </w:r>
+      <w:r>
+        <w:rPr>
+          <w:noProof/>
+        </w:rPr>
+        <w:t>3</w:t>
+      </w:r>
+      <w:r>
+        <w:rPr>
+          <w:noProof/>
+        </w:rPr>
+        <w:fldChar w:fldCharType="end"/>
+      </w:r>
       <w:r>
         <w:t>: Location Table</w:t>
       </w:r>
@@ -1550,9 +1636,11 @@
             <w:tcW w:w="2093" w:type="dxa"/>
           </w:tcPr>
           <w:p>
+            <w:proofErr w:type="gramStart"/>
             <w:r>
               <w:t>id</w:t>
             </w:r>
+            <w:proofErr w:type="gramEnd"/>
           </w:p>
         </w:tc>
         <w:tc>
@@ -1576,9 +1664,11 @@
             <w:pPr>
               <w:cnfStyle w:val="000000100000" w:firstRow="0" w:lastRow="0" w:firstColumn="0" w:lastColumn="0" w:oddVBand="0" w:evenVBand="0" w:oddHBand="1" w:evenHBand="0" w:firstRowFirstColumn="0" w:firstRowLastColumn="0" w:lastRowFirstColumn="0" w:lastRowLastColumn="0"/>
             </w:pPr>
+            <w:proofErr w:type="gramStart"/>
             <w:r>
               <w:t>integer</w:t>
             </w:r>
+            <w:proofErr w:type="gramEnd"/>
           </w:p>
         </w:tc>
       </w:tr>
@@ -1592,9 +1682,13 @@
             <w:tcW w:w="2093" w:type="dxa"/>
           </w:tcPr>
           <w:p>
+            <w:proofErr w:type="spellStart"/>
+            <w:proofErr w:type="gramStart"/>
             <w:r>
               <w:t>walkID</w:t>
             </w:r>
+            <w:proofErr w:type="spellEnd"/>
+            <w:proofErr w:type="gramEnd"/>
           </w:p>
         </w:tc>
         <w:tc>
@@ -1618,9 +1712,11 @@
             <w:pPr>
               <w:cnfStyle w:val="000000010000" w:firstRow="0" w:lastRow="0" w:firstColumn="0" w:lastColumn="0" w:oddVBand="0" w:evenVBand="0" w:oddHBand="0" w:evenHBand="1" w:firstRowFirstColumn="0" w:firstRowLastColumn="0" w:lastRowFirstColumn="0" w:lastRowLastColumn="0"/>
             </w:pPr>
+            <w:proofErr w:type="gramStart"/>
             <w:r>
               <w:t>integer</w:t>
             </w:r>
+            <w:proofErr w:type="gramEnd"/>
           </w:p>
         </w:tc>
       </w:tr>
@@ -1634,9 +1730,11 @@
             <w:tcW w:w="2093" w:type="dxa"/>
           </w:tcPr>
           <w:p>
+            <w:proofErr w:type="gramStart"/>
             <w:r>
               <w:t>latitude</w:t>
             </w:r>
+            <w:proofErr w:type="gramEnd"/>
           </w:p>
         </w:tc>
         <w:tc>
@@ -1660,9 +1758,11 @@
             <w:pPr>
               <w:cnfStyle w:val="000000100000" w:firstRow="0" w:lastRow="0" w:firstColumn="0" w:lastColumn="0" w:oddVBand="0" w:evenVBand="0" w:oddHBand="1" w:evenHBand="0" w:firstRowFirstColumn="0" w:firstRowLastColumn="0" w:lastRowFirstColumn="0" w:lastRowLastColumn="0"/>
             </w:pPr>
+            <w:proofErr w:type="gramStart"/>
             <w:r>
               <w:t>float</w:t>
             </w:r>
+            <w:proofErr w:type="gramEnd"/>
           </w:p>
         </w:tc>
       </w:tr>
@@ -1676,9 +1776,11 @@
             <w:tcW w:w="2093" w:type="dxa"/>
           </w:tcPr>
           <w:p>
+            <w:proofErr w:type="gramStart"/>
             <w:r>
               <w:t>longitude</w:t>
             </w:r>
+            <w:proofErr w:type="gramEnd"/>
           </w:p>
         </w:tc>
         <w:tc>
@@ -1702,9 +1804,11 @@
             <w:pPr>
               <w:cnfStyle w:val="000000010000" w:firstRow="0" w:lastRow="0" w:firstColumn="0" w:lastColumn="0" w:oddVBand="0" w:evenVBand="0" w:oddHBand="0" w:evenHBand="1" w:firstRowFirstColumn="0" w:firstRowLastColumn="0" w:lastRowFirstColumn="0" w:lastRowLastColumn="0"/>
             </w:pPr>
+            <w:proofErr w:type="gramStart"/>
             <w:r>
               <w:t>text</w:t>
             </w:r>
+            <w:proofErr w:type="gramEnd"/>
           </w:p>
         </w:tc>
       </w:tr>
@@ -1718,9 +1822,11 @@
             <w:tcW w:w="2093" w:type="dxa"/>
           </w:tcPr>
           <w:p>
+            <w:proofErr w:type="gramStart"/>
             <w:r>
               <w:t>timestamp</w:t>
             </w:r>
+            <w:proofErr w:type="gramEnd"/>
           </w:p>
         </w:tc>
         <w:tc>
@@ -1744,9 +1850,11 @@
             <w:pPr>
               <w:cnfStyle w:val="000000100000" w:firstRow="0" w:lastRow="0" w:firstColumn="0" w:lastColumn="0" w:oddVBand="0" w:evenVBand="0" w:oddHBand="1" w:evenHBand="0" w:firstRowFirstColumn="0" w:firstRowLastColumn="0" w:lastRowFirstColumn="0" w:lastRowLastColumn="0"/>
             </w:pPr>
+            <w:proofErr w:type="gramStart"/>
             <w:r>
               <w:t>float</w:t>
             </w:r>
+            <w:proofErr w:type="gramEnd"/>
           </w:p>
         </w:tc>
       </w:tr>
@@ -1760,14 +1868,27 @@
       <w:r>
         <w:t xml:space="preserve">Table </w:t>
       </w:r>
-      <w:fldSimple w:instr=" SEQ Table \* ARABIC ">
-        <w:r>
-          <w:rPr>
-            <w:noProof/>
-          </w:rPr>
-          <w:t>4</w:t>
-        </w:r>
-      </w:fldSimple>
+      <w:r>
+        <w:fldChar w:fldCharType="begin"/>
+      </w:r>
+      <w:r>
+        <w:instrText xml:space="preserve"> SEQ Table \* ARABIC </w:instrText>
+      </w:r>
+      <w:r>
+        <w:fldChar w:fldCharType="separate"/>
+      </w:r>
+      <w:r>
+        <w:rPr>
+          <w:noProof/>
+        </w:rPr>
+        <w:t>4</w:t>
+      </w:r>
+      <w:r>
+        <w:rPr>
+          <w:noProof/>
+        </w:rPr>
+        <w:fldChar w:fldCharType="end"/>
+      </w:r>
       <w:r>
         <w:t>: Place description table</w:t>
       </w:r>
@@ -1835,9 +1956,11 @@
             <w:tcW w:w="2093" w:type="dxa"/>
           </w:tcPr>
           <w:p>
+            <w:proofErr w:type="gramStart"/>
             <w:r>
               <w:t>id</w:t>
             </w:r>
+            <w:proofErr w:type="gramEnd"/>
           </w:p>
         </w:tc>
         <w:tc>
@@ -1861,9 +1984,11 @@
             <w:pPr>
               <w:cnfStyle w:val="000000100000" w:firstRow="0" w:lastRow="0" w:firstColumn="0" w:lastColumn="0" w:oddVBand="0" w:evenVBand="0" w:oddHBand="1" w:evenHBand="0" w:firstRowFirstColumn="0" w:firstRowLastColumn="0" w:lastRowFirstColumn="0" w:lastRowLastColumn="0"/>
             </w:pPr>
+            <w:proofErr w:type="gramStart"/>
             <w:r>
               <w:t>integer</w:t>
             </w:r>
+            <w:proofErr w:type="gramEnd"/>
           </w:p>
         </w:tc>
       </w:tr>
@@ -1877,9 +2002,13 @@
             <w:tcW w:w="2093" w:type="dxa"/>
           </w:tcPr>
           <w:p>
+            <w:proofErr w:type="spellStart"/>
+            <w:proofErr w:type="gramStart"/>
             <w:r>
               <w:t>locationID</w:t>
             </w:r>
+            <w:proofErr w:type="spellEnd"/>
+            <w:proofErr w:type="gramEnd"/>
           </w:p>
         </w:tc>
         <w:tc>
@@ -1903,9 +2032,11 @@
             <w:pPr>
               <w:cnfStyle w:val="000000010000" w:firstRow="0" w:lastRow="0" w:firstColumn="0" w:lastColumn="0" w:oddVBand="0" w:evenVBand="0" w:oddHBand="0" w:evenHBand="1" w:firstRowFirstColumn="0" w:firstRowLastColumn="0" w:lastRowFirstColumn="0" w:lastRowLastColumn="0"/>
             </w:pPr>
+            <w:proofErr w:type="gramStart"/>
             <w:r>
               <w:t>integer</w:t>
             </w:r>
+            <w:proofErr w:type="gramEnd"/>
           </w:p>
         </w:tc>
       </w:tr>
@@ -1919,9 +2050,11 @@
             <w:tcW w:w="2093" w:type="dxa"/>
           </w:tcPr>
           <w:p>
+            <w:proofErr w:type="gramStart"/>
             <w:r>
               <w:t>description</w:t>
             </w:r>
+            <w:proofErr w:type="gramEnd"/>
           </w:p>
         </w:tc>
         <w:tc>
@@ -1945,9 +2078,11 @@
             <w:pPr>
               <w:cnfStyle w:val="000000100000" w:firstRow="0" w:lastRow="0" w:firstColumn="0" w:lastColumn="0" w:oddVBand="0" w:evenVBand="0" w:oddHBand="1" w:evenHBand="0" w:firstRowFirstColumn="0" w:firstRowLastColumn="0" w:lastRowFirstColumn="0" w:lastRowLastColumn="0"/>
             </w:pPr>
+            <w:proofErr w:type="gramStart"/>
             <w:r>
               <w:t>integer</w:t>
             </w:r>
+            <w:proofErr w:type="gramEnd"/>
           </w:p>
         </w:tc>
       </w:tr>
@@ -1961,14 +2096,27 @@
       <w:r>
         <w:t xml:space="preserve">Table </w:t>
       </w:r>
-      <w:fldSimple w:instr=" SEQ Table \* ARABIC ">
-        <w:r>
-          <w:rPr>
-            <w:noProof/>
-          </w:rPr>
-          <w:t>5</w:t>
-        </w:r>
-      </w:fldSimple>
+      <w:r>
+        <w:fldChar w:fldCharType="begin"/>
+      </w:r>
+      <w:r>
+        <w:instrText xml:space="preserve"> SEQ Table \* ARABIC </w:instrText>
+      </w:r>
+      <w:r>
+        <w:fldChar w:fldCharType="separate"/>
+      </w:r>
+      <w:r>
+        <w:rPr>
+          <w:noProof/>
+        </w:rPr>
+        <w:t>5</w:t>
+      </w:r>
+      <w:r>
+        <w:rPr>
+          <w:noProof/>
+        </w:rPr>
+        <w:fldChar w:fldCharType="end"/>
+      </w:r>
       <w:r>
         <w:t>: Photo Usage Table</w:t>
       </w:r>
@@ -2036,9 +2184,11 @@
             <w:tcW w:w="2093" w:type="dxa"/>
           </w:tcPr>
           <w:p>
+            <w:proofErr w:type="gramStart"/>
             <w:r>
               <w:t>id</w:t>
             </w:r>
+            <w:proofErr w:type="gramEnd"/>
           </w:p>
         </w:tc>
         <w:tc>
@@ -2062,9 +2212,11 @@
             <w:pPr>
               <w:cnfStyle w:val="000000100000" w:firstRow="0" w:lastRow="0" w:firstColumn="0" w:lastColumn="0" w:oddVBand="0" w:evenVBand="0" w:oddHBand="1" w:evenHBand="0" w:firstRowFirstColumn="0" w:firstRowLastColumn="0" w:lastRowFirstColumn="0" w:lastRowLastColumn="0"/>
             </w:pPr>
+            <w:proofErr w:type="gramStart"/>
             <w:r>
               <w:t>integer</w:t>
             </w:r>
+            <w:proofErr w:type="gramEnd"/>
           </w:p>
         </w:tc>
       </w:tr>
@@ -2078,9 +2230,13 @@
             <w:tcW w:w="2093" w:type="dxa"/>
           </w:tcPr>
           <w:p>
+            <w:proofErr w:type="spellStart"/>
+            <w:proofErr w:type="gramStart"/>
             <w:r>
               <w:t>placeID</w:t>
             </w:r>
+            <w:proofErr w:type="spellEnd"/>
+            <w:proofErr w:type="gramEnd"/>
           </w:p>
         </w:tc>
         <w:tc>
@@ -2104,9 +2260,11 @@
             <w:pPr>
               <w:cnfStyle w:val="000000010000" w:firstRow="0" w:lastRow="0" w:firstColumn="0" w:lastColumn="0" w:oddVBand="0" w:evenVBand="0" w:oddHBand="0" w:evenHBand="1" w:firstRowFirstColumn="0" w:firstRowLastColumn="0" w:lastRowFirstColumn="0" w:lastRowLastColumn="0"/>
             </w:pPr>
+            <w:proofErr w:type="gramStart"/>
             <w:r>
               <w:t>integer</w:t>
             </w:r>
+            <w:proofErr w:type="gramEnd"/>
           </w:p>
         </w:tc>
       </w:tr>
@@ -2120,9 +2278,13 @@
             <w:tcW w:w="2093" w:type="dxa"/>
           </w:tcPr>
           <w:p>
+            <w:proofErr w:type="spellStart"/>
+            <w:proofErr w:type="gramStart"/>
             <w:r>
               <w:t>photoName</w:t>
             </w:r>
+            <w:proofErr w:type="spellEnd"/>
+            <w:proofErr w:type="gramEnd"/>
           </w:p>
         </w:tc>
         <w:tc>
@@ -2134,7 +2296,15 @@
               <w:cnfStyle w:val="000000100000" w:firstRow="0" w:lastRow="0" w:firstColumn="0" w:lastColumn="0" w:oddVBand="0" w:evenVBand="0" w:oddHBand="1" w:evenHBand="0" w:firstRowFirstColumn="0" w:firstRowLastColumn="0" w:lastRowFirstColumn="0" w:lastRowLastColumn="0"/>
             </w:pPr>
             <w:r>
-              <w:t>The name of the jpg file for the photo (without “.jpg” suffix)</w:t>
+              <w:t>The name of the jpg file for the photo (without “</w:t>
+            </w:r>
+            <w:proofErr w:type="gramStart"/>
+            <w:r>
+              <w:t>.jpg</w:t>
+            </w:r>
+            <w:proofErr w:type="gramEnd"/>
+            <w:r>
+              <w:t>” suffix)</w:t>
             </w:r>
           </w:p>
         </w:tc>
@@ -2146,9 +2316,11 @@
             <w:pPr>
               <w:cnfStyle w:val="000000100000" w:firstRow="0" w:lastRow="0" w:firstColumn="0" w:lastColumn="0" w:oddVBand="0" w:evenVBand="0" w:oddHBand="1" w:evenHBand="0" w:firstRowFirstColumn="0" w:firstRowLastColumn="0" w:lastRowFirstColumn="0" w:lastRowLastColumn="0"/>
             </w:pPr>
+            <w:proofErr w:type="gramStart"/>
             <w:r>
               <w:t>text</w:t>
             </w:r>
+            <w:proofErr w:type="gramEnd"/>
           </w:p>
         </w:tc>
       </w:tr>
@@ -2158,102 +2330,126 @@
       <w:pPr>
         <w:pStyle w:val="Heading2"/>
       </w:pPr>
-      <w:bookmarkStart w:id="2" w:name="_Toc247355166"/>
+      <w:bookmarkStart w:id="1" w:name="_Toc247355166"/>
       <w:r>
         <w:t>Database UML</w:t>
       </w:r>
+      <w:bookmarkEnd w:id="1"/>
+    </w:p>
+    <w:p>
+      <w:r>
+        <w:t>TODO: Create UML diagram for database design</w:t>
+      </w:r>
+    </w:p>
+    <w:p>
+      <w:pPr>
+        <w:pStyle w:val="Heading1"/>
+      </w:pPr>
+      <w:bookmarkStart w:id="2" w:name="_Toc247355167"/>
+      <w:r>
+        <w:t>Data Delivery Design</w:t>
+      </w:r>
       <w:bookmarkEnd w:id="2"/>
     </w:p>
     <w:p>
-      <w:r>
-        <w:t>TODO: Create UML diagram for database design</w:t>
-      </w:r>
-    </w:p>
-    <w:p>
-      <w:pPr>
-        <w:pStyle w:val="Heading1"/>
-      </w:pPr>
-      <w:bookmarkStart w:id="3" w:name="_Toc247355167"/>
-      <w:r>
-        <w:t>Data Delivery Design</w:t>
+      <w:pPr>
+        <w:pStyle w:val="Heading2"/>
+      </w:pPr>
+      <w:bookmarkStart w:id="3" w:name="_Toc247355168"/>
+      <w:r>
+        <w:t>POST Request</w:t>
       </w:r>
       <w:bookmarkEnd w:id="3"/>
     </w:p>
     <w:p>
+      <w:r>
+        <w:t>All the data will be packed into a single string, which will be transmitted from the android phone in an HTTP POST request. The value will be paired using the key “message” and will be accessed in PHP using the $_</w:t>
+      </w:r>
+      <w:proofErr w:type="gramStart"/>
+      <w:r>
+        <w:t>POST[</w:t>
+      </w:r>
+      <w:proofErr w:type="gramEnd"/>
+      <w:r>
+        <w:t>‘message’] handle.</w:t>
+      </w:r>
+    </w:p>
+    <w:p>
+      <w:r>
+        <w:tab/>
+        <w:t xml:space="preserve">The request will be made to the file </w:t>
+      </w:r>
+      <w:proofErr w:type="spellStart"/>
+      <w:r>
+        <w:t>upload.php</w:t>
+      </w:r>
+      <w:proofErr w:type="spellEnd"/>
+      <w:r>
+        <w:t xml:space="preserve"> which will be stored in the root of the website.</w:t>
+      </w:r>
+      <w:r>
+        <w:t xml:space="preserve"> All requests will be recorded in by </w:t>
+      </w:r>
+      <w:proofErr w:type="spellStart"/>
+      <w:r>
+        <w:t>upload.php</w:t>
+      </w:r>
+      <w:proofErr w:type="spellEnd"/>
+      <w:r>
+        <w:t xml:space="preserve"> in a file called log.txt in the root of the site as per the testing strategy.</w:t>
+      </w:r>
+    </w:p>
+    <w:p>
       <w:pPr>
         <w:pStyle w:val="Heading2"/>
       </w:pPr>
-      <w:bookmarkStart w:id="4" w:name="_Toc247355168"/>
-      <w:r>
-        <w:t>POST Request</w:t>
+      <w:bookmarkStart w:id="4" w:name="_Toc247355169"/>
+      <w:r>
+        <w:t>MIME message</w:t>
       </w:r>
       <w:bookmarkEnd w:id="4"/>
     </w:p>
     <w:p>
       <w:r>
-        <w:t>All the data will be packed into a single string, which will be transmitted from the android phone in an HTTP POST request. The value will be paired using the key “message” and will be accessed in PHP using the $_POST[‘message’] handle.</w:t>
-      </w:r>
-    </w:p>
-    <w:p>
-      <w:r>
-        <w:tab/>
-        <w:t>The request will be made to the file upload.php which will be stored in the root of the website.</w:t>
-      </w:r>
-      <w:r>
-        <w:t xml:space="preserve"> All requests will be recorded in by upload.php in a file called log.txt in the root of the site as per the testing strategy.</w:t>
+        <w:t>The mime message will contain a “From” field which will store the user</w:t>
+      </w:r>
+      <w:r>
+        <w:t>’s name and email (From: User’s Name &lt;user@usershost.com&gt;)</w:t>
+      </w:r>
+      <w:r>
+        <w:t xml:space="preserve"> and the name of the tour in the “Subject” field (Subject: My Tour). Writing the tour name to the subject field will allow the server to record the process in the log, even if there is an error with the JSON code.</w:t>
+      </w:r>
+    </w:p>
+    <w:p/>
+    <w:p>
+      <w:pPr>
+        <w:ind w:firstLine="720"/>
+      </w:pPr>
+      <w:r>
+        <w:t>It will include a MIME version declaration of version 1.0 (MIME-Version: 1.0) and a multipart content type</w:t>
+      </w:r>
+      <w:r>
+        <w:t xml:space="preserve"> declaration</w:t>
+      </w:r>
+      <w:r>
+        <w:t xml:space="preserve"> (Content-Type: multipart/mixed; boundary=”part”). The JSON code will be stor</w:t>
+      </w:r>
+      <w:r>
+        <w:t>ed in the only text type part</w:t>
+      </w:r>
+      <w:r>
+        <w:t>. All of the images will be stored as attachments in jpeg format.</w:t>
       </w:r>
     </w:p>
     <w:p>
       <w:pPr>
         <w:pStyle w:val="Heading2"/>
       </w:pPr>
-      <w:bookmarkStart w:id="5" w:name="_Toc247355169"/>
-      <w:r>
-        <w:t>MIME message</w:t>
+      <w:bookmarkStart w:id="5" w:name="_Toc247355170"/>
+      <w:r>
+        <w:t>Sample MIME message</w:t>
       </w:r>
       <w:bookmarkEnd w:id="5"/>
-    </w:p>
-    <w:p>
-      <w:r>
-        <w:t>The mime message will contain a “From” field which will store the user</w:t>
-      </w:r>
-      <w:r>
-        <w:t>’s name and email (From: User’s Name &lt;user@usershost.com&gt;)</w:t>
-      </w:r>
-      <w:r>
-        <w:t xml:space="preserve"> and the name of the tour in the “Subject” field (Subject: My Tour). Writing the tour name to the subject field will allow the server to record the process in the log, even if there is an error with the JSON code.</w:t>
-      </w:r>
-    </w:p>
-    <w:p/>
-    <w:p>
-      <w:pPr>
-        <w:ind w:firstLine="720"/>
-      </w:pPr>
-      <w:r>
-        <w:t>It will include a MIME version declaration of version 1.0 (MIME-Version: 1.0) and a multipart content type</w:t>
-      </w:r>
-      <w:r>
-        <w:t xml:space="preserve"> declaration</w:t>
-      </w:r>
-      <w:r>
-        <w:t xml:space="preserve"> (Content-Type: multipart/mixed; boundary=”part”). The JSON code will be stor</w:t>
-      </w:r>
-      <w:r>
-        <w:t>ed in the only text type part</w:t>
-      </w:r>
-      <w:r>
-        <w:t>. All of the images will be stored as attachments in jpeg format.</w:t>
-      </w:r>
-    </w:p>
-    <w:p>
-      <w:pPr>
-        <w:pStyle w:val="Heading2"/>
-      </w:pPr>
-      <w:bookmarkStart w:id="6" w:name="_Toc247355170"/>
-      <w:r>
-        <w:t>Sample MIME message</w:t>
-      </w:r>
-      <w:bookmarkEnd w:id="6"/>
     </w:p>
     <w:p>
       <w:pPr>
@@ -2381,7 +2577,25 @@
           <w:sz w:val="20"/>
           <w:szCs w:val="26"/>
         </w:rPr>
-        <w:t xml:space="preserve">        boundary="part"</w:t>
+        <w:t xml:space="preserve">        </w:t>
+      </w:r>
+      <w:proofErr w:type="gramStart"/>
+      <w:r>
+        <w:rPr>
+          <w:rFonts w:ascii="Consolas" w:hAnsi="Consolas" w:cs="Consolas"/>
+          <w:sz w:val="20"/>
+          <w:szCs w:val="26"/>
+        </w:rPr>
+        <w:t>boundary</w:t>
+      </w:r>
+      <w:proofErr w:type="gramEnd"/>
+      <w:r>
+        <w:rPr>
+          <w:rFonts w:ascii="Consolas" w:hAnsi="Consolas" w:cs="Consolas"/>
+          <w:sz w:val="20"/>
+          <w:szCs w:val="26"/>
+        </w:rPr>
+        <w:t>="part"</w:t>
       </w:r>
     </w:p>
     <w:p>
@@ -2415,8 +2629,18 @@
           <w:sz w:val="20"/>
           <w:szCs w:val="26"/>
         </w:rPr>
-        <w:t>--part</w:t>
-      </w:r>
+        <w:t>--</w:t>
+      </w:r>
+      <w:proofErr w:type="gramStart"/>
+      <w:r>
+        <w:rPr>
+          <w:rFonts w:ascii="Consolas" w:hAnsi="Consolas" w:cs="Consolas"/>
+          <w:sz w:val="20"/>
+          <w:szCs w:val="26"/>
+        </w:rPr>
+        <w:t>part</w:t>
+      </w:r>
+      <w:proofErr w:type="gramEnd"/>
     </w:p>
     <w:p>
       <w:pPr>
@@ -2504,8 +2728,18 @@
           <w:sz w:val="20"/>
           <w:szCs w:val="26"/>
         </w:rPr>
-        <w:t>--part</w:t>
-      </w:r>
+        <w:t>--</w:t>
+      </w:r>
+      <w:proofErr w:type="gramStart"/>
+      <w:r>
+        <w:rPr>
+          <w:rFonts w:ascii="Consolas" w:hAnsi="Consolas" w:cs="Consolas"/>
+          <w:sz w:val="20"/>
+          <w:szCs w:val="26"/>
+        </w:rPr>
+        <w:t>part</w:t>
+      </w:r>
+      <w:proofErr w:type="gramEnd"/>
     </w:p>
     <w:p>
       <w:pPr>
@@ -2583,7 +2817,25 @@
           <w:sz w:val="20"/>
           <w:szCs w:val="26"/>
         </w:rPr>
-        <w:t xml:space="preserve">        filename="file1.jpg"</w:t>
+        <w:t xml:space="preserve">        </w:t>
+      </w:r>
+      <w:proofErr w:type="gramStart"/>
+      <w:r>
+        <w:rPr>
+          <w:rFonts w:ascii="Consolas" w:hAnsi="Consolas" w:cs="Consolas"/>
+          <w:sz w:val="20"/>
+          <w:szCs w:val="26"/>
+        </w:rPr>
+        <w:t>filename</w:t>
+      </w:r>
+      <w:proofErr w:type="gramEnd"/>
+      <w:r>
+        <w:rPr>
+          <w:rFonts w:ascii="Consolas" w:hAnsi="Consolas" w:cs="Consolas"/>
+          <w:sz w:val="20"/>
+          <w:szCs w:val="26"/>
+        </w:rPr>
+        <w:t>="file1.jpg"</w:t>
       </w:r>
     </w:p>
     <w:p>
@@ -2611,13 +2863,23 @@
           <w:szCs w:val="26"/>
         </w:rPr>
       </w:pPr>
+      <w:proofErr w:type="gramStart"/>
       <w:r>
         <w:rPr>
           <w:rFonts w:ascii="Consolas" w:hAnsi="Consolas" w:cs="Consolas"/>
           <w:sz w:val="20"/>
           <w:szCs w:val="26"/>
         </w:rPr>
-        <w:t>jgfc,jbjytf,nmvk-0987y6trfgi9876trdfvbhjytrfdc</w:t>
+        <w:t>jgfc,jbjytf,nmvk</w:t>
+      </w:r>
+      <w:proofErr w:type="gramEnd"/>
+      <w:r>
+        <w:rPr>
+          <w:rFonts w:ascii="Consolas" w:hAnsi="Consolas" w:cs="Consolas"/>
+          <w:sz w:val="20"/>
+          <w:szCs w:val="26"/>
+        </w:rPr>
+        <w:t>-0987y6trfgi9876trdfvbhjytrfdc</w:t>
       </w:r>
     </w:p>
     <w:p>
@@ -2645,18 +2907,36 @@
           <w:sz w:val="20"/>
           <w:szCs w:val="26"/>
         </w:rPr>
-        <w:t>--part--</w:t>
+        <w:t>--</w:t>
+      </w:r>
+      <w:proofErr w:type="gramStart"/>
+      <w:r>
+        <w:rPr>
+          <w:rFonts w:ascii="Consolas" w:hAnsi="Consolas" w:cs="Consolas"/>
+          <w:sz w:val="20"/>
+          <w:szCs w:val="26"/>
+        </w:rPr>
+        <w:t>part</w:t>
+      </w:r>
+      <w:proofErr w:type="gramEnd"/>
+      <w:r>
+        <w:rPr>
+          <w:rFonts w:ascii="Consolas" w:hAnsi="Consolas" w:cs="Consolas"/>
+          <w:sz w:val="20"/>
+          <w:szCs w:val="26"/>
+        </w:rPr>
+        <w:t>--</w:t>
       </w:r>
     </w:p>
     <w:p>
       <w:pPr>
         <w:pStyle w:val="Heading2"/>
       </w:pPr>
-      <w:bookmarkStart w:id="7" w:name="_Toc247355171"/>
+      <w:bookmarkStart w:id="6" w:name="_Toc247355171"/>
       <w:r>
         <w:t>JSON code design</w:t>
       </w:r>
-      <w:bookmarkEnd w:id="7"/>
+      <w:bookmarkEnd w:id="6"/>
     </w:p>
     <w:p>
       <w:r>
@@ -2672,14 +2952,27 @@
       <w:r>
         <w:t xml:space="preserve">Table </w:t>
       </w:r>
-      <w:fldSimple w:instr=" SEQ Table \* ARABIC ">
-        <w:r>
-          <w:rPr>
-            <w:noProof/>
-          </w:rPr>
-          <w:t>6</w:t>
-        </w:r>
-      </w:fldSimple>
+      <w:r>
+        <w:fldChar w:fldCharType="begin"/>
+      </w:r>
+      <w:r>
+        <w:instrText xml:space="preserve"> SEQ Table \* ARABIC </w:instrText>
+      </w:r>
+      <w:r>
+        <w:fldChar w:fldCharType="separate"/>
+      </w:r>
+      <w:r>
+        <w:rPr>
+          <w:noProof/>
+        </w:rPr>
+        <w:t>6</w:t>
+      </w:r>
+      <w:r>
+        <w:rPr>
+          <w:noProof/>
+        </w:rPr>
+        <w:fldChar w:fldCharType="end"/>
+      </w:r>
       <w:r>
         <w:t xml:space="preserve"> Fields for root of JSON data set</w:t>
       </w:r>
@@ -2747,9 +3040,11 @@
             <w:tcW w:w="1951" w:type="dxa"/>
           </w:tcPr>
           <w:p>
+            <w:proofErr w:type="gramStart"/>
             <w:r>
               <w:t>title</w:t>
             </w:r>
+            <w:proofErr w:type="gramEnd"/>
           </w:p>
         </w:tc>
         <w:tc>
@@ -2789,9 +3084,13 @@
             <w:tcW w:w="1951" w:type="dxa"/>
           </w:tcPr>
           <w:p>
+            <w:proofErr w:type="spellStart"/>
+            <w:proofErr w:type="gramStart"/>
             <w:r>
               <w:t>shortDesc</w:t>
             </w:r>
+            <w:proofErr w:type="spellEnd"/>
+            <w:proofErr w:type="gramEnd"/>
           </w:p>
         </w:tc>
         <w:tc>
@@ -2831,9 +3130,13 @@
             <w:tcW w:w="1951" w:type="dxa"/>
           </w:tcPr>
           <w:p>
+            <w:proofErr w:type="spellStart"/>
+            <w:proofErr w:type="gramStart"/>
             <w:r>
               <w:t>longDesc</w:t>
             </w:r>
+            <w:proofErr w:type="spellEnd"/>
+            <w:proofErr w:type="gramEnd"/>
           </w:p>
         </w:tc>
         <w:tc>
@@ -2873,9 +3176,11 @@
             <w:tcW w:w="1951" w:type="dxa"/>
           </w:tcPr>
           <w:p>
+            <w:proofErr w:type="gramStart"/>
             <w:r>
               <w:t>route</w:t>
             </w:r>
+            <w:proofErr w:type="gramEnd"/>
           </w:p>
         </w:tc>
         <w:tc>
@@ -2915,9 +3220,11 @@
             <w:tcW w:w="1951" w:type="dxa"/>
           </w:tcPr>
           <w:p>
+            <w:proofErr w:type="gramStart"/>
             <w:r>
               <w:t>locations</w:t>
             </w:r>
+            <w:proofErr w:type="gramEnd"/>
           </w:p>
         </w:tc>
         <w:tc>
@@ -2960,9 +3267,11 @@
             <w:tcW w:w="1951" w:type="dxa"/>
           </w:tcPr>
           <w:p>
+            <w:proofErr w:type="gramStart"/>
             <w:r>
               <w:t>time</w:t>
             </w:r>
+            <w:proofErr w:type="gramEnd"/>
           </w:p>
         </w:tc>
         <w:tc>
@@ -3005,9 +3314,11 @@
             <w:tcW w:w="1951" w:type="dxa"/>
           </w:tcPr>
           <w:p>
+            <w:proofErr w:type="gramStart"/>
             <w:r>
               <w:t>distance</w:t>
             </w:r>
+            <w:proofErr w:type="gramEnd"/>
           </w:p>
         </w:tc>
         <w:tc>
@@ -3050,14 +3361,27 @@
       <w:r>
         <w:t xml:space="preserve">Table </w:t>
       </w:r>
-      <w:fldSimple w:instr=" SEQ Table \* ARABIC ">
-        <w:r>
-          <w:rPr>
-            <w:noProof/>
-          </w:rPr>
-          <w:t>7</w:t>
-        </w:r>
-      </w:fldSimple>
+      <w:r>
+        <w:fldChar w:fldCharType="begin"/>
+      </w:r>
+      <w:r>
+        <w:instrText xml:space="preserve"> SEQ Table \* ARABIC </w:instrText>
+      </w:r>
+      <w:r>
+        <w:fldChar w:fldCharType="separate"/>
+      </w:r>
+      <w:r>
+        <w:rPr>
+          <w:noProof/>
+        </w:rPr>
+        <w:t>7</w:t>
+      </w:r>
+      <w:r>
+        <w:rPr>
+          <w:noProof/>
+        </w:rPr>
+        <w:fldChar w:fldCharType="end"/>
+      </w:r>
       <w:r>
         <w:rPr>
           <w:lang w:val="en-GB"/>
@@ -3134,9 +3458,11 @@
             <w:tcW w:w="1951" w:type="dxa"/>
           </w:tcPr>
           <w:p>
+            <w:proofErr w:type="gramStart"/>
             <w:r>
               <w:t>id</w:t>
             </w:r>
+            <w:proofErr w:type="gramEnd"/>
           </w:p>
         </w:tc>
         <w:tc>
@@ -3179,9 +3505,11 @@
             <w:tcW w:w="1951" w:type="dxa"/>
           </w:tcPr>
           <w:p>
+            <w:proofErr w:type="gramStart"/>
             <w:r>
               <w:t>longitude</w:t>
             </w:r>
+            <w:proofErr w:type="gramEnd"/>
           </w:p>
         </w:tc>
         <w:tc>
@@ -3224,9 +3552,11 @@
             <w:tcW w:w="1951" w:type="dxa"/>
           </w:tcPr>
           <w:p>
+            <w:proofErr w:type="gramStart"/>
             <w:r>
               <w:t>latitude</w:t>
             </w:r>
+            <w:proofErr w:type="gramEnd"/>
           </w:p>
         </w:tc>
         <w:tc>
@@ -3269,9 +3599,11 @@
             <w:tcW w:w="1951" w:type="dxa"/>
           </w:tcPr>
           <w:p>
+            <w:proofErr w:type="gramStart"/>
             <w:r>
               <w:t>time</w:t>
             </w:r>
+            <w:proofErr w:type="gramEnd"/>
           </w:p>
         </w:tc>
         <w:tc>
@@ -3314,14 +3646,27 @@
       <w:r>
         <w:t xml:space="preserve">Table </w:t>
       </w:r>
-      <w:fldSimple w:instr=" SEQ Table \* ARABIC ">
-        <w:r>
-          <w:rPr>
-            <w:noProof/>
-          </w:rPr>
-          <w:t>8</w:t>
-        </w:r>
-      </w:fldSimple>
+      <w:r>
+        <w:fldChar w:fldCharType="begin"/>
+      </w:r>
+      <w:r>
+        <w:instrText xml:space="preserve"> SEQ Table \* ARABIC </w:instrText>
+      </w:r>
+      <w:r>
+        <w:fldChar w:fldCharType="separate"/>
+      </w:r>
+      <w:r>
+        <w:rPr>
+          <w:noProof/>
+        </w:rPr>
+        <w:t>8</w:t>
+      </w:r>
+      <w:r>
+        <w:rPr>
+          <w:noProof/>
+        </w:rPr>
+        <w:fldChar w:fldCharType="end"/>
+      </w:r>
       <w:r>
         <w:rPr>
           <w:lang w:val="en-GB"/>
@@ -3398,9 +3743,13 @@
             <w:tcW w:w="1951" w:type="dxa"/>
           </w:tcPr>
           <w:p>
+            <w:proofErr w:type="spellStart"/>
+            <w:proofErr w:type="gramStart"/>
             <w:r>
               <w:t>coord</w:t>
             </w:r>
+            <w:proofErr w:type="spellEnd"/>
+            <w:proofErr w:type="gramEnd"/>
           </w:p>
         </w:tc>
         <w:tc>
@@ -3424,9 +3773,11 @@
             <w:pPr>
               <w:cnfStyle w:val="000000100000" w:firstRow="0" w:lastRow="0" w:firstColumn="0" w:lastColumn="0" w:oddVBand="0" w:evenVBand="0" w:oddHBand="1" w:evenHBand="0" w:firstRowFirstColumn="0" w:firstRowLastColumn="0" w:lastRowFirstColumn="0" w:lastRowLastColumn="0"/>
             </w:pPr>
+            <w:proofErr w:type="gramStart"/>
             <w:r>
               <w:t>integer</w:t>
             </w:r>
+            <w:proofErr w:type="gramEnd"/>
           </w:p>
         </w:tc>
       </w:tr>
@@ -3440,9 +3791,11 @@
             <w:tcW w:w="1951" w:type="dxa"/>
           </w:tcPr>
           <w:p>
+            <w:proofErr w:type="gramStart"/>
             <w:r>
               <w:t>description</w:t>
             </w:r>
+            <w:proofErr w:type="gramEnd"/>
           </w:p>
         </w:tc>
         <w:tc>
@@ -3482,9 +3835,11 @@
             <w:tcW w:w="1951" w:type="dxa"/>
           </w:tcPr>
           <w:p>
+            <w:proofErr w:type="gramStart"/>
             <w:r>
               <w:t>media</w:t>
             </w:r>
+            <w:proofErr w:type="gramEnd"/>
           </w:p>
         </w:tc>
         <w:tc>
@@ -3520,807 +3875,1362 @@
       <w:pPr>
         <w:pStyle w:val="Heading2"/>
       </w:pPr>
-      <w:bookmarkStart w:id="8" w:name="_Toc370843812"/>
-      <w:bookmarkStart w:id="9" w:name="_Toc247355172"/>
+      <w:bookmarkStart w:id="7" w:name="_Toc370843812"/>
+      <w:bookmarkStart w:id="8" w:name="_Toc247355172"/>
       <w:r>
         <w:t>Sample JSON format</w:t>
       </w:r>
+      <w:bookmarkEnd w:id="7"/>
       <w:bookmarkEnd w:id="8"/>
+    </w:p>
+    <w:p>
+      <w:pPr>
+        <w:rPr>
+          <w:rFonts w:ascii="Courier New" w:hAnsi="Courier New" w:cs="Courier New"/>
+          <w:sz w:val="20"/>
+          <w:szCs w:val="18"/>
+        </w:rPr>
+      </w:pPr>
+      <w:r>
+        <w:rPr>
+          <w:rFonts w:ascii="Courier New" w:hAnsi="Courier New" w:cs="Courier New"/>
+          <w:sz w:val="20"/>
+          <w:szCs w:val="18"/>
+        </w:rPr>
+        <w:t>{</w:t>
+      </w:r>
+    </w:p>
+    <w:p>
+      <w:pPr>
+        <w:rPr>
+          <w:rFonts w:ascii="Courier New" w:hAnsi="Courier New" w:cs="Courier New"/>
+          <w:sz w:val="20"/>
+          <w:szCs w:val="18"/>
+        </w:rPr>
+      </w:pPr>
+      <w:r>
+        <w:rPr>
+          <w:rFonts w:ascii="Courier New" w:hAnsi="Courier New" w:cs="Courier New"/>
+          <w:sz w:val="20"/>
+          <w:szCs w:val="18"/>
+        </w:rPr>
+        <w:t xml:space="preserve">    "Title": "My Walk",</w:t>
+      </w:r>
+    </w:p>
+    <w:p>
+      <w:pPr>
+        <w:rPr>
+          <w:rFonts w:ascii="Courier New" w:hAnsi="Courier New" w:cs="Courier New"/>
+          <w:sz w:val="20"/>
+          <w:szCs w:val="18"/>
+        </w:rPr>
+      </w:pPr>
+      <w:r>
+        <w:rPr>
+          <w:rFonts w:ascii="Courier New" w:hAnsi="Courier New" w:cs="Courier New"/>
+          <w:sz w:val="20"/>
+          <w:szCs w:val="18"/>
+        </w:rPr>
+        <w:t xml:space="preserve">    "</w:t>
+      </w:r>
+      <w:proofErr w:type="spellStart"/>
+      <w:proofErr w:type="gramStart"/>
+      <w:r>
+        <w:rPr>
+          <w:rFonts w:ascii="Courier New" w:hAnsi="Courier New" w:cs="Courier New"/>
+          <w:sz w:val="20"/>
+          <w:szCs w:val="18"/>
+        </w:rPr>
+        <w:t>shortDesc</w:t>
+      </w:r>
+      <w:proofErr w:type="spellEnd"/>
+      <w:proofErr w:type="gramEnd"/>
+      <w:r>
+        <w:rPr>
+          <w:rFonts w:ascii="Courier New" w:hAnsi="Courier New" w:cs="Courier New"/>
+          <w:sz w:val="20"/>
+          <w:szCs w:val="18"/>
+        </w:rPr>
+        <w:t>": "A walk from grans house to my house",</w:t>
+      </w:r>
+    </w:p>
+    <w:p>
+      <w:pPr>
+        <w:rPr>
+          <w:rFonts w:ascii="Courier New" w:hAnsi="Courier New" w:cs="Courier New"/>
+          <w:sz w:val="20"/>
+          <w:szCs w:val="18"/>
+        </w:rPr>
+      </w:pPr>
+      <w:r>
+        <w:rPr>
+          <w:rFonts w:ascii="Courier New" w:hAnsi="Courier New" w:cs="Courier New"/>
+          <w:sz w:val="20"/>
+          <w:szCs w:val="18"/>
+        </w:rPr>
+        <w:t xml:space="preserve">    "</w:t>
+      </w:r>
+      <w:proofErr w:type="spellStart"/>
+      <w:proofErr w:type="gramStart"/>
+      <w:r>
+        <w:rPr>
+          <w:rFonts w:ascii="Courier New" w:hAnsi="Courier New" w:cs="Courier New"/>
+          <w:sz w:val="20"/>
+          <w:szCs w:val="18"/>
+        </w:rPr>
+        <w:t>longDesc</w:t>
+      </w:r>
+      <w:proofErr w:type="spellEnd"/>
+      <w:proofErr w:type="gramEnd"/>
+      <w:r>
+        <w:rPr>
+          <w:rFonts w:ascii="Courier New" w:hAnsi="Courier New" w:cs="Courier New"/>
+          <w:sz w:val="20"/>
+          <w:szCs w:val="18"/>
+        </w:rPr>
+        <w:t>": "This is a walk that I take from my house to my nans. I hope you enjoy it…</w:t>
+      </w:r>
+      <w:proofErr w:type="gramStart"/>
+      <w:r>
+        <w:rPr>
+          <w:rFonts w:ascii="Courier New" w:hAnsi="Courier New" w:cs="Courier New"/>
+          <w:sz w:val="20"/>
+          <w:szCs w:val="18"/>
+        </w:rPr>
+        <w:t>",</w:t>
+      </w:r>
+      <w:proofErr w:type="gramEnd"/>
+    </w:p>
+    <w:p>
+      <w:pPr>
+        <w:rPr>
+          <w:rFonts w:ascii="Courier New" w:hAnsi="Courier New" w:cs="Courier New"/>
+          <w:sz w:val="20"/>
+          <w:szCs w:val="18"/>
+        </w:rPr>
+      </w:pPr>
+      <w:r>
+        <w:rPr>
+          <w:rFonts w:ascii="Courier New" w:hAnsi="Courier New" w:cs="Courier New"/>
+          <w:sz w:val="20"/>
+          <w:szCs w:val="18"/>
+        </w:rPr>
+        <w:t xml:space="preserve">    "</w:t>
+      </w:r>
+      <w:proofErr w:type="gramStart"/>
+      <w:r>
+        <w:rPr>
+          <w:rFonts w:ascii="Courier New" w:hAnsi="Courier New" w:cs="Courier New"/>
+          <w:sz w:val="20"/>
+          <w:szCs w:val="18"/>
+        </w:rPr>
+        <w:t>route</w:t>
+      </w:r>
+      <w:proofErr w:type="gramEnd"/>
+      <w:r>
+        <w:rPr>
+          <w:rFonts w:ascii="Courier New" w:hAnsi="Courier New" w:cs="Courier New"/>
+          <w:sz w:val="20"/>
+          <w:szCs w:val="18"/>
+        </w:rPr>
+        <w:t>": [</w:t>
+      </w:r>
+    </w:p>
+    <w:p>
+      <w:pPr>
+        <w:rPr>
+          <w:rFonts w:ascii="Courier New" w:hAnsi="Courier New" w:cs="Courier New"/>
+          <w:sz w:val="20"/>
+          <w:szCs w:val="18"/>
+        </w:rPr>
+      </w:pPr>
+      <w:r>
+        <w:rPr>
+          <w:rFonts w:ascii="Courier New" w:hAnsi="Courier New" w:cs="Courier New"/>
+          <w:sz w:val="20"/>
+          <w:szCs w:val="18"/>
+        </w:rPr>
+        <w:t xml:space="preserve">        {</w:t>
+      </w:r>
+    </w:p>
+    <w:p>
+      <w:pPr>
+        <w:rPr>
+          <w:rFonts w:ascii="Courier New" w:hAnsi="Courier New" w:cs="Courier New"/>
+          <w:sz w:val="20"/>
+          <w:szCs w:val="18"/>
+        </w:rPr>
+      </w:pPr>
+      <w:r>
+        <w:rPr>
+          <w:rFonts w:ascii="Courier New" w:hAnsi="Courier New" w:cs="Courier New"/>
+          <w:sz w:val="20"/>
+          <w:szCs w:val="18"/>
+        </w:rPr>
+        <w:t xml:space="preserve">            "</w:t>
+      </w:r>
+      <w:proofErr w:type="gramStart"/>
+      <w:r>
+        <w:rPr>
+          <w:rFonts w:ascii="Courier New" w:hAnsi="Courier New" w:cs="Courier New"/>
+          <w:sz w:val="20"/>
+          <w:szCs w:val="18"/>
+        </w:rPr>
+        <w:t>id</w:t>
+      </w:r>
+      <w:proofErr w:type="gramEnd"/>
+      <w:r>
+        <w:rPr>
+          <w:rFonts w:ascii="Courier New" w:hAnsi="Courier New" w:cs="Courier New"/>
+          <w:sz w:val="20"/>
+          <w:szCs w:val="18"/>
+        </w:rPr>
+        <w:t>": 0,</w:t>
+      </w:r>
+    </w:p>
+    <w:p>
+      <w:pPr>
+        <w:rPr>
+          <w:rFonts w:ascii="Courier New" w:hAnsi="Courier New" w:cs="Courier New"/>
+          <w:sz w:val="20"/>
+          <w:szCs w:val="18"/>
+        </w:rPr>
+      </w:pPr>
+      <w:r>
+        <w:rPr>
+          <w:rFonts w:ascii="Courier New" w:hAnsi="Courier New" w:cs="Courier New"/>
+          <w:sz w:val="20"/>
+          <w:szCs w:val="18"/>
+        </w:rPr>
+        <w:t xml:space="preserve">            "</w:t>
+      </w:r>
+      <w:proofErr w:type="gramStart"/>
+      <w:r>
+        <w:rPr>
+          <w:rFonts w:ascii="Courier New" w:hAnsi="Courier New" w:cs="Courier New"/>
+          <w:sz w:val="20"/>
+          <w:szCs w:val="18"/>
+        </w:rPr>
+        <w:t>longitude</w:t>
+      </w:r>
+      <w:proofErr w:type="gramEnd"/>
+      <w:r>
+        <w:rPr>
+          <w:rFonts w:ascii="Courier New" w:hAnsi="Courier New" w:cs="Courier New"/>
+          <w:sz w:val="20"/>
+          <w:szCs w:val="18"/>
+        </w:rPr>
+        <w:t>": 345674,</w:t>
+      </w:r>
+    </w:p>
+    <w:p>
+      <w:pPr>
+        <w:rPr>
+          <w:rFonts w:ascii="Courier New" w:hAnsi="Courier New" w:cs="Courier New"/>
+          <w:sz w:val="20"/>
+          <w:szCs w:val="18"/>
+        </w:rPr>
+      </w:pPr>
+      <w:r>
+        <w:rPr>
+          <w:rFonts w:ascii="Courier New" w:hAnsi="Courier New" w:cs="Courier New"/>
+          <w:sz w:val="20"/>
+          <w:szCs w:val="18"/>
+        </w:rPr>
+        <w:t xml:space="preserve">            "</w:t>
+      </w:r>
+      <w:proofErr w:type="gramStart"/>
+      <w:r>
+        <w:rPr>
+          <w:rFonts w:ascii="Courier New" w:hAnsi="Courier New" w:cs="Courier New"/>
+          <w:sz w:val="20"/>
+          <w:szCs w:val="18"/>
+        </w:rPr>
+        <w:t>latitude</w:t>
+      </w:r>
+      <w:proofErr w:type="gramEnd"/>
+      <w:r>
+        <w:rPr>
+          <w:rFonts w:ascii="Courier New" w:hAnsi="Courier New" w:cs="Courier New"/>
+          <w:sz w:val="20"/>
+          <w:szCs w:val="18"/>
+        </w:rPr>
+        <w:t>": 583848,</w:t>
+      </w:r>
+    </w:p>
+    <w:p>
+      <w:pPr>
+        <w:rPr>
+          <w:rFonts w:ascii="Courier New" w:hAnsi="Courier New" w:cs="Courier New"/>
+          <w:sz w:val="20"/>
+          <w:szCs w:val="18"/>
+        </w:rPr>
+      </w:pPr>
+      <w:r>
+        <w:rPr>
+          <w:rFonts w:ascii="Courier New" w:hAnsi="Courier New" w:cs="Courier New"/>
+          <w:sz w:val="20"/>
+          <w:szCs w:val="18"/>
+        </w:rPr>
+        <w:t xml:space="preserve">            "</w:t>
+      </w:r>
+      <w:proofErr w:type="gramStart"/>
+      <w:r>
+        <w:rPr>
+          <w:rFonts w:ascii="Courier New" w:hAnsi="Courier New" w:cs="Courier New"/>
+          <w:sz w:val="20"/>
+          <w:szCs w:val="18"/>
+        </w:rPr>
+        <w:t>time</w:t>
+      </w:r>
+      <w:proofErr w:type="gramEnd"/>
+      <w:r>
+        <w:rPr>
+          <w:rFonts w:ascii="Courier New" w:hAnsi="Courier New" w:cs="Courier New"/>
+          <w:sz w:val="20"/>
+          <w:szCs w:val="18"/>
+        </w:rPr>
+        <w:t>": 0</w:t>
+      </w:r>
+    </w:p>
+    <w:p>
+      <w:pPr>
+        <w:rPr>
+          <w:rFonts w:ascii="Courier New" w:hAnsi="Courier New" w:cs="Courier New"/>
+          <w:sz w:val="20"/>
+          <w:szCs w:val="18"/>
+        </w:rPr>
+      </w:pPr>
+      <w:r>
+        <w:rPr>
+          <w:rFonts w:ascii="Courier New" w:hAnsi="Courier New" w:cs="Courier New"/>
+          <w:sz w:val="20"/>
+          <w:szCs w:val="18"/>
+        </w:rPr>
+        <w:t xml:space="preserve">        },</w:t>
+      </w:r>
+    </w:p>
+    <w:p>
+      <w:pPr>
+        <w:rPr>
+          <w:rFonts w:ascii="Courier New" w:hAnsi="Courier New" w:cs="Courier New"/>
+          <w:sz w:val="20"/>
+          <w:szCs w:val="18"/>
+        </w:rPr>
+      </w:pPr>
+      <w:r>
+        <w:rPr>
+          <w:rFonts w:ascii="Courier New" w:hAnsi="Courier New" w:cs="Courier New"/>
+          <w:sz w:val="20"/>
+          <w:szCs w:val="18"/>
+        </w:rPr>
+        <w:t xml:space="preserve">        {</w:t>
+      </w:r>
+    </w:p>
+    <w:p>
+      <w:pPr>
+        <w:rPr>
+          <w:rFonts w:ascii="Courier New" w:hAnsi="Courier New" w:cs="Courier New"/>
+          <w:sz w:val="20"/>
+          <w:szCs w:val="18"/>
+        </w:rPr>
+      </w:pPr>
+      <w:r>
+        <w:rPr>
+          <w:rFonts w:ascii="Courier New" w:hAnsi="Courier New" w:cs="Courier New"/>
+          <w:sz w:val="20"/>
+          <w:szCs w:val="18"/>
+        </w:rPr>
+        <w:t xml:space="preserve">            "</w:t>
+      </w:r>
+      <w:proofErr w:type="gramStart"/>
+      <w:r>
+        <w:rPr>
+          <w:rFonts w:ascii="Courier New" w:hAnsi="Courier New" w:cs="Courier New"/>
+          <w:sz w:val="20"/>
+          <w:szCs w:val="18"/>
+        </w:rPr>
+        <w:t>id</w:t>
+      </w:r>
+      <w:proofErr w:type="gramEnd"/>
+      <w:r>
+        <w:rPr>
+          <w:rFonts w:ascii="Courier New" w:hAnsi="Courier New" w:cs="Courier New"/>
+          <w:sz w:val="20"/>
+          <w:szCs w:val="18"/>
+        </w:rPr>
+        <w:t>": 1,</w:t>
+      </w:r>
+    </w:p>
+    <w:p>
+      <w:pPr>
+        <w:rPr>
+          <w:rFonts w:ascii="Courier New" w:hAnsi="Courier New" w:cs="Courier New"/>
+          <w:sz w:val="20"/>
+          <w:szCs w:val="18"/>
+        </w:rPr>
+      </w:pPr>
+      <w:r>
+        <w:rPr>
+          <w:rFonts w:ascii="Courier New" w:hAnsi="Courier New" w:cs="Courier New"/>
+          <w:sz w:val="20"/>
+          <w:szCs w:val="18"/>
+        </w:rPr>
+        <w:t xml:space="preserve">            "</w:t>
+      </w:r>
+      <w:proofErr w:type="gramStart"/>
+      <w:r>
+        <w:rPr>
+          <w:rFonts w:ascii="Courier New" w:hAnsi="Courier New" w:cs="Courier New"/>
+          <w:sz w:val="20"/>
+          <w:szCs w:val="18"/>
+        </w:rPr>
+        <w:t>longitude</w:t>
+      </w:r>
+      <w:proofErr w:type="gramEnd"/>
+      <w:r>
+        <w:rPr>
+          <w:rFonts w:ascii="Courier New" w:hAnsi="Courier New" w:cs="Courier New"/>
+          <w:sz w:val="20"/>
+          <w:szCs w:val="18"/>
+        </w:rPr>
+        <w:t>": 345684,</w:t>
+      </w:r>
+    </w:p>
+    <w:p>
+      <w:pPr>
+        <w:rPr>
+          <w:rFonts w:ascii="Courier New" w:hAnsi="Courier New" w:cs="Courier New"/>
+          <w:sz w:val="20"/>
+          <w:szCs w:val="18"/>
+        </w:rPr>
+      </w:pPr>
+      <w:r>
+        <w:rPr>
+          <w:rFonts w:ascii="Courier New" w:hAnsi="Courier New" w:cs="Courier New"/>
+          <w:sz w:val="20"/>
+          <w:szCs w:val="18"/>
+        </w:rPr>
+        <w:t xml:space="preserve">            "</w:t>
+      </w:r>
+      <w:proofErr w:type="gramStart"/>
+      <w:r>
+        <w:rPr>
+          <w:rFonts w:ascii="Courier New" w:hAnsi="Courier New" w:cs="Courier New"/>
+          <w:sz w:val="20"/>
+          <w:szCs w:val="18"/>
+        </w:rPr>
+        <w:t>latitude</w:t>
+      </w:r>
+      <w:proofErr w:type="gramEnd"/>
+      <w:r>
+        <w:rPr>
+          <w:rFonts w:ascii="Courier New" w:hAnsi="Courier New" w:cs="Courier New"/>
+          <w:sz w:val="20"/>
+          <w:szCs w:val="18"/>
+        </w:rPr>
+        <w:t>": 583848,</w:t>
+      </w:r>
+    </w:p>
+    <w:p>
+      <w:pPr>
+        <w:rPr>
+          <w:rFonts w:ascii="Courier New" w:hAnsi="Courier New" w:cs="Courier New"/>
+          <w:sz w:val="20"/>
+          <w:szCs w:val="18"/>
+        </w:rPr>
+      </w:pPr>
+      <w:r>
+        <w:rPr>
+          <w:rFonts w:ascii="Courier New" w:hAnsi="Courier New" w:cs="Courier New"/>
+          <w:sz w:val="20"/>
+          <w:szCs w:val="18"/>
+        </w:rPr>
+        <w:t xml:space="preserve">            "</w:t>
+      </w:r>
+      <w:proofErr w:type="gramStart"/>
+      <w:r>
+        <w:rPr>
+          <w:rFonts w:ascii="Courier New" w:hAnsi="Courier New" w:cs="Courier New"/>
+          <w:sz w:val="20"/>
+          <w:szCs w:val="18"/>
+        </w:rPr>
+        <w:t>time</w:t>
+      </w:r>
+      <w:proofErr w:type="gramEnd"/>
+      <w:r>
+        <w:rPr>
+          <w:rFonts w:ascii="Courier New" w:hAnsi="Courier New" w:cs="Courier New"/>
+          <w:sz w:val="20"/>
+          <w:szCs w:val="18"/>
+        </w:rPr>
+        <w:t>": 5</w:t>
+      </w:r>
+    </w:p>
+    <w:p>
+      <w:pPr>
+        <w:rPr>
+          <w:rFonts w:ascii="Courier New" w:hAnsi="Courier New" w:cs="Courier New"/>
+          <w:sz w:val="20"/>
+          <w:szCs w:val="18"/>
+        </w:rPr>
+      </w:pPr>
+      <w:r>
+        <w:rPr>
+          <w:rFonts w:ascii="Courier New" w:hAnsi="Courier New" w:cs="Courier New"/>
+          <w:sz w:val="20"/>
+          <w:szCs w:val="18"/>
+        </w:rPr>
+        <w:t xml:space="preserve">        },</w:t>
+      </w:r>
+    </w:p>
+    <w:p>
+      <w:pPr>
+        <w:rPr>
+          <w:rFonts w:ascii="Courier New" w:hAnsi="Courier New" w:cs="Courier New"/>
+          <w:sz w:val="20"/>
+          <w:szCs w:val="18"/>
+        </w:rPr>
+      </w:pPr>
+      <w:r>
+        <w:rPr>
+          <w:rFonts w:ascii="Courier New" w:hAnsi="Courier New" w:cs="Courier New"/>
+          <w:sz w:val="20"/>
+          <w:szCs w:val="18"/>
+        </w:rPr>
+        <w:t>//LOTS MORE HERE…</w:t>
+      </w:r>
+    </w:p>
+    <w:p>
+      <w:pPr>
+        <w:rPr>
+          <w:rFonts w:ascii="Courier New" w:hAnsi="Courier New" w:cs="Courier New"/>
+          <w:sz w:val="20"/>
+          <w:szCs w:val="18"/>
+        </w:rPr>
+      </w:pPr>
+      <w:r>
+        <w:rPr>
+          <w:rFonts w:ascii="Courier New" w:hAnsi="Courier New" w:cs="Courier New"/>
+          <w:sz w:val="20"/>
+          <w:szCs w:val="18"/>
+        </w:rPr>
+        <w:t xml:space="preserve">    ],</w:t>
+      </w:r>
+    </w:p>
+    <w:p>
+      <w:pPr>
+        <w:rPr>
+          <w:rFonts w:ascii="Courier New" w:hAnsi="Courier New" w:cs="Courier New"/>
+          <w:sz w:val="20"/>
+          <w:szCs w:val="18"/>
+        </w:rPr>
+      </w:pPr>
+      <w:r>
+        <w:rPr>
+          <w:rFonts w:ascii="Courier New" w:hAnsi="Courier New" w:cs="Courier New"/>
+          <w:sz w:val="20"/>
+          <w:szCs w:val="18"/>
+        </w:rPr>
+        <w:t xml:space="preserve">    "</w:t>
+      </w:r>
+      <w:proofErr w:type="spellStart"/>
+      <w:proofErr w:type="gramStart"/>
+      <w:r>
+        <w:rPr>
+          <w:rFonts w:ascii="Courier New" w:hAnsi="Courier New" w:cs="Courier New"/>
+          <w:sz w:val="20"/>
+          <w:szCs w:val="18"/>
+        </w:rPr>
+        <w:t>pointOfInts</w:t>
+      </w:r>
+      <w:proofErr w:type="spellEnd"/>
+      <w:proofErr w:type="gramEnd"/>
+      <w:r>
+        <w:rPr>
+          <w:rFonts w:ascii="Courier New" w:hAnsi="Courier New" w:cs="Courier New"/>
+          <w:sz w:val="20"/>
+          <w:szCs w:val="18"/>
+        </w:rPr>
+        <w:t>": [</w:t>
+      </w:r>
+    </w:p>
+    <w:p>
+      <w:pPr>
+        <w:rPr>
+          <w:rFonts w:ascii="Courier New" w:hAnsi="Courier New" w:cs="Courier New"/>
+          <w:sz w:val="20"/>
+          <w:szCs w:val="18"/>
+        </w:rPr>
+      </w:pPr>
+      <w:r>
+        <w:rPr>
+          <w:rFonts w:ascii="Courier New" w:hAnsi="Courier New" w:cs="Courier New"/>
+          <w:sz w:val="20"/>
+          <w:szCs w:val="18"/>
+        </w:rPr>
+        <w:t xml:space="preserve">        {</w:t>
+      </w:r>
+    </w:p>
+    <w:p>
+      <w:pPr>
+        <w:rPr>
+          <w:rFonts w:ascii="Courier New" w:hAnsi="Courier New" w:cs="Courier New"/>
+          <w:sz w:val="20"/>
+          <w:szCs w:val="18"/>
+        </w:rPr>
+      </w:pPr>
+      <w:r>
+        <w:rPr>
+          <w:rFonts w:ascii="Courier New" w:hAnsi="Courier New" w:cs="Courier New"/>
+          <w:sz w:val="20"/>
+          <w:szCs w:val="18"/>
+        </w:rPr>
+        <w:t xml:space="preserve">            "</w:t>
+      </w:r>
+      <w:proofErr w:type="spellStart"/>
+      <w:proofErr w:type="gramStart"/>
+      <w:r>
+        <w:rPr>
+          <w:rFonts w:ascii="Courier New" w:hAnsi="Courier New" w:cs="Courier New"/>
+          <w:sz w:val="20"/>
+          <w:szCs w:val="18"/>
+        </w:rPr>
+        <w:t>coord</w:t>
+      </w:r>
+      <w:proofErr w:type="spellEnd"/>
+      <w:proofErr w:type="gramEnd"/>
+      <w:r>
+        <w:rPr>
+          <w:rFonts w:ascii="Courier New" w:hAnsi="Courier New" w:cs="Courier New"/>
+          <w:sz w:val="20"/>
+          <w:szCs w:val="18"/>
+        </w:rPr>
+        <w:t>": 5,</w:t>
+      </w:r>
+    </w:p>
+    <w:p>
+      <w:pPr>
+        <w:rPr>
+          <w:rFonts w:ascii="Courier New" w:hAnsi="Courier New" w:cs="Courier New"/>
+          <w:sz w:val="20"/>
+          <w:szCs w:val="18"/>
+        </w:rPr>
+      </w:pPr>
+      <w:r>
+        <w:rPr>
+          <w:rFonts w:ascii="Courier New" w:hAnsi="Courier New" w:cs="Courier New"/>
+          <w:sz w:val="20"/>
+          <w:szCs w:val="18"/>
+        </w:rPr>
+        <w:t xml:space="preserve">            "</w:t>
+      </w:r>
+      <w:proofErr w:type="gramStart"/>
+      <w:r>
+        <w:rPr>
+          <w:rFonts w:ascii="Courier New" w:hAnsi="Courier New" w:cs="Courier New"/>
+          <w:sz w:val="20"/>
+          <w:szCs w:val="18"/>
+        </w:rPr>
+        <w:t>description</w:t>
+      </w:r>
+      <w:proofErr w:type="gramEnd"/>
+      <w:r>
+        <w:rPr>
+          <w:rFonts w:ascii="Courier New" w:hAnsi="Courier New" w:cs="Courier New"/>
+          <w:sz w:val="20"/>
+          <w:szCs w:val="18"/>
+        </w:rPr>
+        <w:t>": "This is where I live",</w:t>
+      </w:r>
+    </w:p>
+    <w:p>
+      <w:pPr>
+        <w:rPr>
+          <w:rFonts w:ascii="Courier New" w:hAnsi="Courier New" w:cs="Courier New"/>
+          <w:sz w:val="20"/>
+          <w:szCs w:val="18"/>
+          <w:lang w:val="fr-FR"/>
+        </w:rPr>
+      </w:pPr>
+      <w:r>
+        <w:rPr>
+          <w:rFonts w:ascii="Courier New" w:hAnsi="Courier New" w:cs="Courier New"/>
+          <w:sz w:val="20"/>
+          <w:szCs w:val="18"/>
+        </w:rPr>
+        <w:t xml:space="preserve">            </w:t>
+      </w:r>
+      <w:r>
+        <w:rPr>
+          <w:rFonts w:ascii="Courier New" w:hAnsi="Courier New" w:cs="Courier New"/>
+          <w:sz w:val="20"/>
+          <w:szCs w:val="18"/>
+          <w:lang w:val="fr-FR"/>
+        </w:rPr>
+        <w:t>"</w:t>
+      </w:r>
+      <w:proofErr w:type="gramStart"/>
+      <w:r>
+        <w:rPr>
+          <w:rFonts w:ascii="Courier New" w:hAnsi="Courier New" w:cs="Courier New"/>
+          <w:sz w:val="20"/>
+          <w:szCs w:val="18"/>
+          <w:lang w:val="fr-FR"/>
+        </w:rPr>
+        <w:t>media</w:t>
+      </w:r>
+      <w:proofErr w:type="gramEnd"/>
+      <w:r>
+        <w:rPr>
+          <w:rFonts w:ascii="Courier New" w:hAnsi="Courier New" w:cs="Courier New"/>
+          <w:sz w:val="20"/>
+          <w:szCs w:val="18"/>
+          <w:lang w:val="fr-FR"/>
+        </w:rPr>
+        <w:t>": [</w:t>
+      </w:r>
+    </w:p>
+    <w:p>
+      <w:pPr>
+        <w:rPr>
+          <w:rFonts w:ascii="Courier New" w:hAnsi="Courier New" w:cs="Courier New"/>
+          <w:sz w:val="20"/>
+          <w:szCs w:val="18"/>
+          <w:lang w:val="fr-FR"/>
+        </w:rPr>
+      </w:pPr>
+      <w:r>
+        <w:rPr>
+          <w:rFonts w:ascii="Courier New" w:hAnsi="Courier New" w:cs="Courier New"/>
+          <w:sz w:val="20"/>
+          <w:szCs w:val="18"/>
+          <w:lang w:val="fr-FR"/>
+        </w:rPr>
+        <w:t xml:space="preserve">                "file1.jpg",</w:t>
+      </w:r>
+    </w:p>
+    <w:p>
+      <w:pPr>
+        <w:rPr>
+          <w:rFonts w:ascii="Courier New" w:hAnsi="Courier New" w:cs="Courier New"/>
+          <w:sz w:val="20"/>
+          <w:szCs w:val="18"/>
+          <w:lang w:val="fr-FR"/>
+        </w:rPr>
+      </w:pPr>
+      <w:r>
+        <w:rPr>
+          <w:rFonts w:ascii="Courier New" w:hAnsi="Courier New" w:cs="Courier New"/>
+          <w:sz w:val="20"/>
+          <w:szCs w:val="18"/>
+          <w:lang w:val="fr-FR"/>
+        </w:rPr>
+        <w:t xml:space="preserve">                "file2.jpg"</w:t>
+      </w:r>
+    </w:p>
+    <w:p>
+      <w:pPr>
+        <w:rPr>
+          <w:rFonts w:ascii="Courier New" w:hAnsi="Courier New" w:cs="Courier New"/>
+          <w:sz w:val="20"/>
+          <w:szCs w:val="18"/>
+        </w:rPr>
+      </w:pPr>
+      <w:r>
+        <w:rPr>
+          <w:rFonts w:ascii="Courier New" w:hAnsi="Courier New" w:cs="Courier New"/>
+          <w:sz w:val="20"/>
+          <w:szCs w:val="18"/>
+          <w:lang w:val="fr-FR"/>
+        </w:rPr>
+        <w:t xml:space="preserve">            </w:t>
+      </w:r>
+      <w:r>
+        <w:rPr>
+          <w:rFonts w:ascii="Courier New" w:hAnsi="Courier New" w:cs="Courier New"/>
+          <w:sz w:val="20"/>
+          <w:szCs w:val="18"/>
+        </w:rPr>
+        <w:t>]</w:t>
+      </w:r>
+    </w:p>
+    <w:p>
+      <w:pPr>
+        <w:rPr>
+          <w:rFonts w:ascii="Courier New" w:hAnsi="Courier New" w:cs="Courier New"/>
+          <w:sz w:val="20"/>
+          <w:szCs w:val="18"/>
+        </w:rPr>
+      </w:pPr>
+      <w:r>
+        <w:rPr>
+          <w:rFonts w:ascii="Courier New" w:hAnsi="Courier New" w:cs="Courier New"/>
+          <w:sz w:val="20"/>
+          <w:szCs w:val="18"/>
+        </w:rPr>
+        <w:t xml:space="preserve">        },</w:t>
+      </w:r>
+    </w:p>
+    <w:p>
+      <w:pPr>
+        <w:rPr>
+          <w:rFonts w:ascii="Courier New" w:hAnsi="Courier New" w:cs="Courier New"/>
+          <w:sz w:val="20"/>
+          <w:szCs w:val="18"/>
+        </w:rPr>
+      </w:pPr>
+      <w:r>
+        <w:rPr>
+          <w:rFonts w:ascii="Courier New" w:hAnsi="Courier New" w:cs="Courier New"/>
+          <w:sz w:val="20"/>
+          <w:szCs w:val="18"/>
+        </w:rPr>
+        <w:t xml:space="preserve">        {</w:t>
+      </w:r>
+    </w:p>
+    <w:p>
+      <w:pPr>
+        <w:rPr>
+          <w:rFonts w:ascii="Courier New" w:hAnsi="Courier New" w:cs="Courier New"/>
+          <w:sz w:val="20"/>
+          <w:szCs w:val="18"/>
+        </w:rPr>
+      </w:pPr>
+      <w:r>
+        <w:rPr>
+          <w:rFonts w:ascii="Courier New" w:hAnsi="Courier New" w:cs="Courier New"/>
+          <w:sz w:val="20"/>
+          <w:szCs w:val="18"/>
+        </w:rPr>
+        <w:t xml:space="preserve">            "</w:t>
+      </w:r>
+      <w:proofErr w:type="spellStart"/>
+      <w:proofErr w:type="gramStart"/>
+      <w:r>
+        <w:rPr>
+          <w:rFonts w:ascii="Courier New" w:hAnsi="Courier New" w:cs="Courier New"/>
+          <w:sz w:val="20"/>
+          <w:szCs w:val="18"/>
+        </w:rPr>
+        <w:t>coord</w:t>
+      </w:r>
+      <w:proofErr w:type="spellEnd"/>
+      <w:proofErr w:type="gramEnd"/>
+      <w:r>
+        <w:rPr>
+          <w:rFonts w:ascii="Courier New" w:hAnsi="Courier New" w:cs="Courier New"/>
+          <w:sz w:val="20"/>
+          <w:szCs w:val="18"/>
+        </w:rPr>
+        <w:t>": 17,</w:t>
+      </w:r>
+    </w:p>
+    <w:p>
+      <w:pPr>
+        <w:rPr>
+          <w:rFonts w:ascii="Courier New" w:hAnsi="Courier New" w:cs="Courier New"/>
+          <w:sz w:val="20"/>
+          <w:szCs w:val="18"/>
+        </w:rPr>
+      </w:pPr>
+      <w:r>
+        <w:rPr>
+          <w:rFonts w:ascii="Courier New" w:hAnsi="Courier New" w:cs="Courier New"/>
+          <w:sz w:val="20"/>
+          <w:szCs w:val="18"/>
+        </w:rPr>
+        <w:t xml:space="preserve">            "</w:t>
+      </w:r>
+      <w:proofErr w:type="gramStart"/>
+      <w:r>
+        <w:rPr>
+          <w:rFonts w:ascii="Courier New" w:hAnsi="Courier New" w:cs="Courier New"/>
+          <w:sz w:val="20"/>
+          <w:szCs w:val="18"/>
+        </w:rPr>
+        <w:t>description</w:t>
+      </w:r>
+      <w:proofErr w:type="gramEnd"/>
+      <w:r>
+        <w:rPr>
+          <w:rFonts w:ascii="Courier New" w:hAnsi="Courier New" w:cs="Courier New"/>
+          <w:sz w:val="20"/>
+          <w:szCs w:val="18"/>
+        </w:rPr>
+        <w:t>": "This is about half way",</w:t>
+      </w:r>
+    </w:p>
+    <w:p>
+      <w:pPr>
+        <w:rPr>
+          <w:rFonts w:ascii="Courier New" w:hAnsi="Courier New" w:cs="Courier New"/>
+          <w:sz w:val="20"/>
+          <w:szCs w:val="18"/>
+        </w:rPr>
+      </w:pPr>
+      <w:r>
+        <w:rPr>
+          <w:rFonts w:ascii="Courier New" w:hAnsi="Courier New" w:cs="Courier New"/>
+          <w:sz w:val="20"/>
+          <w:szCs w:val="18"/>
+        </w:rPr>
+        <w:t xml:space="preserve">            "</w:t>
+      </w:r>
+      <w:proofErr w:type="gramStart"/>
+      <w:r>
+        <w:rPr>
+          <w:rFonts w:ascii="Courier New" w:hAnsi="Courier New" w:cs="Courier New"/>
+          <w:sz w:val="20"/>
+          <w:szCs w:val="18"/>
+        </w:rPr>
+        <w:t>media</w:t>
+      </w:r>
+      <w:proofErr w:type="gramEnd"/>
+      <w:r>
+        <w:rPr>
+          <w:rFonts w:ascii="Courier New" w:hAnsi="Courier New" w:cs="Courier New"/>
+          <w:sz w:val="20"/>
+          <w:szCs w:val="18"/>
+        </w:rPr>
+        <w:t>": []</w:t>
+      </w:r>
+    </w:p>
+    <w:p>
+      <w:pPr>
+        <w:rPr>
+          <w:rFonts w:ascii="Courier New" w:hAnsi="Courier New" w:cs="Courier New"/>
+          <w:sz w:val="20"/>
+          <w:szCs w:val="18"/>
+        </w:rPr>
+      </w:pPr>
+      <w:r>
+        <w:rPr>
+          <w:rFonts w:ascii="Courier New" w:hAnsi="Courier New" w:cs="Courier New"/>
+          <w:sz w:val="20"/>
+          <w:szCs w:val="18"/>
+        </w:rPr>
+        <w:t xml:space="preserve">        },</w:t>
+      </w:r>
+    </w:p>
+    <w:p>
+      <w:pPr>
+        <w:rPr>
+          <w:rFonts w:ascii="Courier New" w:hAnsi="Courier New" w:cs="Courier New"/>
+          <w:sz w:val="20"/>
+          <w:szCs w:val="18"/>
+        </w:rPr>
+      </w:pPr>
+      <w:r>
+        <w:rPr>
+          <w:rFonts w:ascii="Courier New" w:hAnsi="Courier New" w:cs="Courier New"/>
+          <w:sz w:val="20"/>
+          <w:szCs w:val="18"/>
+        </w:rPr>
+        <w:t xml:space="preserve">        {</w:t>
+      </w:r>
+    </w:p>
+    <w:p>
+      <w:pPr>
+        <w:rPr>
+          <w:rFonts w:ascii="Courier New" w:hAnsi="Courier New" w:cs="Courier New"/>
+          <w:sz w:val="20"/>
+          <w:szCs w:val="18"/>
+        </w:rPr>
+      </w:pPr>
+      <w:r>
+        <w:rPr>
+          <w:rFonts w:ascii="Courier New" w:hAnsi="Courier New" w:cs="Courier New"/>
+          <w:sz w:val="20"/>
+          <w:szCs w:val="18"/>
+        </w:rPr>
+        <w:t xml:space="preserve">            "</w:t>
+      </w:r>
+      <w:proofErr w:type="spellStart"/>
+      <w:proofErr w:type="gramStart"/>
+      <w:r>
+        <w:rPr>
+          <w:rFonts w:ascii="Courier New" w:hAnsi="Courier New" w:cs="Courier New"/>
+          <w:sz w:val="20"/>
+          <w:szCs w:val="18"/>
+        </w:rPr>
+        <w:t>coord</w:t>
+      </w:r>
+      <w:proofErr w:type="spellEnd"/>
+      <w:proofErr w:type="gramEnd"/>
+      <w:r>
+        <w:rPr>
+          <w:rFonts w:ascii="Courier New" w:hAnsi="Courier New" w:cs="Courier New"/>
+          <w:sz w:val="20"/>
+          <w:szCs w:val="18"/>
+        </w:rPr>
+        <w:t>": 25,</w:t>
+      </w:r>
+    </w:p>
+    <w:p>
+      <w:pPr>
+        <w:rPr>
+          <w:rFonts w:ascii="Courier New" w:hAnsi="Courier New" w:cs="Courier New"/>
+          <w:sz w:val="20"/>
+          <w:szCs w:val="18"/>
+        </w:rPr>
+      </w:pPr>
+      <w:r>
+        <w:rPr>
+          <w:rFonts w:ascii="Courier New" w:hAnsi="Courier New" w:cs="Courier New"/>
+          <w:sz w:val="20"/>
+          <w:szCs w:val="18"/>
+        </w:rPr>
+        <w:t xml:space="preserve">            "</w:t>
+      </w:r>
+      <w:proofErr w:type="gramStart"/>
+      <w:r>
+        <w:rPr>
+          <w:rFonts w:ascii="Courier New" w:hAnsi="Courier New" w:cs="Courier New"/>
+          <w:sz w:val="20"/>
+          <w:szCs w:val="18"/>
+        </w:rPr>
+        <w:t>description</w:t>
+      </w:r>
+      <w:proofErr w:type="gramEnd"/>
+      <w:r>
+        <w:rPr>
+          <w:rFonts w:ascii="Courier New" w:hAnsi="Courier New" w:cs="Courier New"/>
+          <w:sz w:val="20"/>
+          <w:szCs w:val="18"/>
+        </w:rPr>
+        <w:t>": "This is where my gran lives",</w:t>
+      </w:r>
+    </w:p>
+    <w:p>
+      <w:pPr>
+        <w:rPr>
+          <w:rFonts w:ascii="Courier New" w:hAnsi="Courier New" w:cs="Courier New"/>
+          <w:sz w:val="20"/>
+          <w:szCs w:val="18"/>
+        </w:rPr>
+      </w:pPr>
+      <w:r>
+        <w:rPr>
+          <w:rFonts w:ascii="Courier New" w:hAnsi="Courier New" w:cs="Courier New"/>
+          <w:sz w:val="20"/>
+          <w:szCs w:val="18"/>
+        </w:rPr>
+        <w:t xml:space="preserve">            "</w:t>
+      </w:r>
+      <w:proofErr w:type="gramStart"/>
+      <w:r>
+        <w:rPr>
+          <w:rFonts w:ascii="Courier New" w:hAnsi="Courier New" w:cs="Courier New"/>
+          <w:sz w:val="20"/>
+          <w:szCs w:val="18"/>
+        </w:rPr>
+        <w:t>media</w:t>
+      </w:r>
+      <w:proofErr w:type="gramEnd"/>
+      <w:r>
+        <w:rPr>
+          <w:rFonts w:ascii="Courier New" w:hAnsi="Courier New" w:cs="Courier New"/>
+          <w:sz w:val="20"/>
+          <w:szCs w:val="18"/>
+        </w:rPr>
+        <w:t>": [</w:t>
+      </w:r>
+    </w:p>
+    <w:p>
+      <w:pPr>
+        <w:rPr>
+          <w:rFonts w:ascii="Courier New" w:hAnsi="Courier New" w:cs="Courier New"/>
+          <w:sz w:val="20"/>
+          <w:szCs w:val="18"/>
+        </w:rPr>
+      </w:pPr>
+      <w:r>
+        <w:rPr>
+          <w:rFonts w:ascii="Courier New" w:hAnsi="Courier New" w:cs="Courier New"/>
+          <w:sz w:val="20"/>
+          <w:szCs w:val="18"/>
+        </w:rPr>
+        <w:t xml:space="preserve">                "</w:t>
+      </w:r>
+      <w:proofErr w:type="gramStart"/>
+      <w:r>
+        <w:rPr>
+          <w:rFonts w:ascii="Courier New" w:hAnsi="Courier New" w:cs="Courier New"/>
+          <w:sz w:val="20"/>
+          <w:szCs w:val="18"/>
+        </w:rPr>
+        <w:t>file3.jpg</w:t>
+      </w:r>
+      <w:proofErr w:type="gramEnd"/>
+      <w:r>
+        <w:rPr>
+          <w:rFonts w:ascii="Courier New" w:hAnsi="Courier New" w:cs="Courier New"/>
+          <w:sz w:val="20"/>
+          <w:szCs w:val="18"/>
+        </w:rPr>
+        <w:t>"</w:t>
+      </w:r>
+    </w:p>
+    <w:p>
+      <w:pPr>
+        <w:rPr>
+          <w:rFonts w:ascii="Courier New" w:hAnsi="Courier New" w:cs="Courier New"/>
+          <w:sz w:val="20"/>
+          <w:szCs w:val="18"/>
+        </w:rPr>
+      </w:pPr>
+      <w:r>
+        <w:rPr>
+          <w:rFonts w:ascii="Courier New" w:hAnsi="Courier New" w:cs="Courier New"/>
+          <w:sz w:val="20"/>
+          <w:szCs w:val="18"/>
+        </w:rPr>
+        <w:t xml:space="preserve">            ]</w:t>
+      </w:r>
+    </w:p>
+    <w:p>
+      <w:pPr>
+        <w:rPr>
+          <w:rFonts w:ascii="Courier New" w:hAnsi="Courier New" w:cs="Courier New"/>
+          <w:sz w:val="20"/>
+          <w:szCs w:val="18"/>
+        </w:rPr>
+      </w:pPr>
+      <w:r>
+        <w:rPr>
+          <w:rFonts w:ascii="Courier New" w:hAnsi="Courier New" w:cs="Courier New"/>
+          <w:sz w:val="20"/>
+          <w:szCs w:val="18"/>
+        </w:rPr>
+        <w:t xml:space="preserve">        }</w:t>
+      </w:r>
+    </w:p>
+    <w:p>
+      <w:pPr>
+        <w:rPr>
+          <w:rFonts w:ascii="Courier New" w:hAnsi="Courier New" w:cs="Courier New"/>
+          <w:sz w:val="20"/>
+          <w:szCs w:val="18"/>
+        </w:rPr>
+      </w:pPr>
+      <w:r>
+        <w:rPr>
+          <w:rFonts w:ascii="Courier New" w:hAnsi="Courier New" w:cs="Courier New"/>
+          <w:sz w:val="20"/>
+          <w:szCs w:val="18"/>
+        </w:rPr>
+        <w:t xml:space="preserve">    ],</w:t>
+      </w:r>
+    </w:p>
+    <w:p>
+      <w:pPr>
+        <w:rPr>
+          <w:rFonts w:ascii="Courier New" w:hAnsi="Courier New" w:cs="Courier New"/>
+          <w:sz w:val="20"/>
+          <w:szCs w:val="18"/>
+        </w:rPr>
+      </w:pPr>
+      <w:r>
+        <w:rPr>
+          <w:rFonts w:ascii="Courier New" w:hAnsi="Courier New" w:cs="Courier New"/>
+          <w:sz w:val="20"/>
+          <w:szCs w:val="18"/>
+        </w:rPr>
+        <w:t xml:space="preserve">    "</w:t>
+      </w:r>
+      <w:proofErr w:type="gramStart"/>
+      <w:r>
+        <w:rPr>
+          <w:rFonts w:ascii="Courier New" w:hAnsi="Courier New" w:cs="Courier New"/>
+          <w:sz w:val="20"/>
+          <w:szCs w:val="18"/>
+        </w:rPr>
+        <w:t>time</w:t>
+      </w:r>
+      <w:proofErr w:type="gramEnd"/>
+      <w:r>
+        <w:rPr>
+          <w:rFonts w:ascii="Courier New" w:hAnsi="Courier New" w:cs="Courier New"/>
+          <w:sz w:val="20"/>
+          <w:szCs w:val="18"/>
+        </w:rPr>
+        <w:t>": 45676,</w:t>
+      </w:r>
+    </w:p>
+    <w:p>
+      <w:pPr>
+        <w:rPr>
+          <w:rFonts w:ascii="Courier New" w:hAnsi="Courier New" w:cs="Courier New"/>
+          <w:sz w:val="20"/>
+          <w:szCs w:val="18"/>
+        </w:rPr>
+      </w:pPr>
+      <w:r>
+        <w:rPr>
+          <w:rFonts w:ascii="Courier New" w:hAnsi="Courier New" w:cs="Courier New"/>
+          <w:sz w:val="20"/>
+          <w:szCs w:val="18"/>
+        </w:rPr>
+        <w:t xml:space="preserve">    "</w:t>
+      </w:r>
+      <w:proofErr w:type="gramStart"/>
+      <w:r>
+        <w:rPr>
+          <w:rFonts w:ascii="Courier New" w:hAnsi="Courier New" w:cs="Courier New"/>
+          <w:sz w:val="20"/>
+          <w:szCs w:val="18"/>
+        </w:rPr>
+        <w:t>distance</w:t>
+      </w:r>
+      <w:proofErr w:type="gramEnd"/>
+      <w:r>
+        <w:rPr>
+          <w:rFonts w:ascii="Courier New" w:hAnsi="Courier New" w:cs="Courier New"/>
+          <w:sz w:val="20"/>
+          <w:szCs w:val="18"/>
+        </w:rPr>
+        <w:t>": 23454</w:t>
+      </w:r>
+    </w:p>
+    <w:p>
+      <w:pPr>
+        <w:rPr>
+          <w:rFonts w:ascii="Courier New" w:hAnsi="Courier New" w:cs="Courier New"/>
+          <w:sz w:val="20"/>
+          <w:szCs w:val="18"/>
+        </w:rPr>
+      </w:pPr>
+      <w:r>
+        <w:rPr>
+          <w:rFonts w:ascii="Courier New" w:hAnsi="Courier New" w:cs="Courier New"/>
+          <w:sz w:val="20"/>
+          <w:szCs w:val="18"/>
+        </w:rPr>
+        <w:t>}</w:t>
+      </w:r>
+    </w:p>
+    <w:p>
+      <w:pPr>
+        <w:pStyle w:val="Heading2"/>
+      </w:pPr>
+      <w:bookmarkStart w:id="9" w:name="_Toc247355173"/>
+      <w:r>
+        <w:t>Data Delivery Algorithm</w:t>
+      </w:r>
       <w:bookmarkEnd w:id="9"/>
     </w:p>
     <w:p>
       <w:pPr>
-        <w:rPr>
-          <w:rFonts w:ascii="Courier New" w:hAnsi="Courier New" w:cs="Courier New"/>
-          <w:sz w:val="20"/>
-          <w:szCs w:val="18"/>
-        </w:rPr>
-      </w:pPr>
-      <w:r>
-        <w:rPr>
-          <w:rFonts w:ascii="Courier New" w:hAnsi="Courier New" w:cs="Courier New"/>
-          <w:sz w:val="20"/>
-          <w:szCs w:val="18"/>
-        </w:rPr>
-        <w:t>{</w:t>
-      </w:r>
-    </w:p>
-    <w:p>
-      <w:pPr>
-        <w:rPr>
-          <w:rFonts w:ascii="Courier New" w:hAnsi="Courier New" w:cs="Courier New"/>
-          <w:sz w:val="20"/>
-          <w:szCs w:val="18"/>
-        </w:rPr>
-      </w:pPr>
-      <w:r>
-        <w:rPr>
-          <w:rFonts w:ascii="Courier New" w:hAnsi="Courier New" w:cs="Courier New"/>
-          <w:sz w:val="20"/>
-          <w:szCs w:val="18"/>
-        </w:rPr>
-        <w:t xml:space="preserve">    "Title": "My Walk",</w:t>
-      </w:r>
-    </w:p>
-    <w:p>
-      <w:pPr>
-        <w:rPr>
-          <w:rFonts w:ascii="Courier New" w:hAnsi="Courier New" w:cs="Courier New"/>
-          <w:sz w:val="20"/>
-          <w:szCs w:val="18"/>
-        </w:rPr>
-      </w:pPr>
-      <w:r>
-        <w:rPr>
-          <w:rFonts w:ascii="Courier New" w:hAnsi="Courier New" w:cs="Courier New"/>
-          <w:sz w:val="20"/>
-          <w:szCs w:val="18"/>
-        </w:rPr>
-        <w:t xml:space="preserve">    "shortDesc": "A walk from grans house to my house",</w:t>
-      </w:r>
-    </w:p>
-    <w:p>
-      <w:pPr>
-        <w:rPr>
-          <w:rFonts w:ascii="Courier New" w:hAnsi="Courier New" w:cs="Courier New"/>
-          <w:sz w:val="20"/>
-          <w:szCs w:val="18"/>
-        </w:rPr>
-      </w:pPr>
-      <w:r>
-        <w:rPr>
-          <w:rFonts w:ascii="Courier New" w:hAnsi="Courier New" w:cs="Courier New"/>
-          <w:sz w:val="20"/>
-          <w:szCs w:val="18"/>
-        </w:rPr>
-        <w:t xml:space="preserve">    "longDesc": "This is a walk that I take from my house to my nans. I hope you enjoy it…",</w:t>
-      </w:r>
-    </w:p>
-    <w:p>
-      <w:pPr>
-        <w:rPr>
-          <w:rFonts w:ascii="Courier New" w:hAnsi="Courier New" w:cs="Courier New"/>
-          <w:sz w:val="20"/>
-          <w:szCs w:val="18"/>
-        </w:rPr>
-      </w:pPr>
-      <w:r>
-        <w:rPr>
-          <w:rFonts w:ascii="Courier New" w:hAnsi="Courier New" w:cs="Courier New"/>
-          <w:sz w:val="20"/>
-          <w:szCs w:val="18"/>
-        </w:rPr>
-        <w:t xml:space="preserve">    "route": [</w:t>
-      </w:r>
-    </w:p>
-    <w:p>
-      <w:pPr>
-        <w:rPr>
-          <w:rFonts w:ascii="Courier New" w:hAnsi="Courier New" w:cs="Courier New"/>
-          <w:sz w:val="20"/>
-          <w:szCs w:val="18"/>
-        </w:rPr>
-      </w:pPr>
-      <w:r>
-        <w:rPr>
-          <w:rFonts w:ascii="Courier New" w:hAnsi="Courier New" w:cs="Courier New"/>
-          <w:sz w:val="20"/>
-          <w:szCs w:val="18"/>
-        </w:rPr>
-        <w:t xml:space="preserve">        {</w:t>
-      </w:r>
-    </w:p>
-    <w:p>
-      <w:pPr>
-        <w:rPr>
-          <w:rFonts w:ascii="Courier New" w:hAnsi="Courier New" w:cs="Courier New"/>
-          <w:sz w:val="20"/>
-          <w:szCs w:val="18"/>
-        </w:rPr>
-      </w:pPr>
-      <w:r>
-        <w:rPr>
-          <w:rFonts w:ascii="Courier New" w:hAnsi="Courier New" w:cs="Courier New"/>
-          <w:sz w:val="20"/>
-          <w:szCs w:val="18"/>
-        </w:rPr>
-        <w:t xml:space="preserve">            "id": 0,</w:t>
-      </w:r>
-    </w:p>
-    <w:p>
-      <w:pPr>
-        <w:rPr>
-          <w:rFonts w:ascii="Courier New" w:hAnsi="Courier New" w:cs="Courier New"/>
-          <w:sz w:val="20"/>
-          <w:szCs w:val="18"/>
-        </w:rPr>
-      </w:pPr>
-      <w:r>
-        <w:rPr>
-          <w:rFonts w:ascii="Courier New" w:hAnsi="Courier New" w:cs="Courier New"/>
-          <w:sz w:val="20"/>
-          <w:szCs w:val="18"/>
-        </w:rPr>
-        <w:t xml:space="preserve">            "longitude": 345674,</w:t>
-      </w:r>
-    </w:p>
-    <w:p>
-      <w:pPr>
-        <w:rPr>
-          <w:rFonts w:ascii="Courier New" w:hAnsi="Courier New" w:cs="Courier New"/>
-          <w:sz w:val="20"/>
-          <w:szCs w:val="18"/>
-        </w:rPr>
-      </w:pPr>
-      <w:r>
-        <w:rPr>
-          <w:rFonts w:ascii="Courier New" w:hAnsi="Courier New" w:cs="Courier New"/>
-          <w:sz w:val="20"/>
-          <w:szCs w:val="18"/>
-        </w:rPr>
-        <w:t xml:space="preserve">            "latitude": 583848,</w:t>
-      </w:r>
-    </w:p>
-    <w:p>
-      <w:pPr>
-        <w:rPr>
-          <w:rFonts w:ascii="Courier New" w:hAnsi="Courier New" w:cs="Courier New"/>
-          <w:sz w:val="20"/>
-          <w:szCs w:val="18"/>
-        </w:rPr>
-      </w:pPr>
-      <w:r>
-        <w:rPr>
-          <w:rFonts w:ascii="Courier New" w:hAnsi="Courier New" w:cs="Courier New"/>
-          <w:sz w:val="20"/>
-          <w:szCs w:val="18"/>
-        </w:rPr>
-        <w:t xml:space="preserve">            "time": 0</w:t>
-      </w:r>
-    </w:p>
-    <w:p>
-      <w:pPr>
-        <w:rPr>
-          <w:rFonts w:ascii="Courier New" w:hAnsi="Courier New" w:cs="Courier New"/>
-          <w:sz w:val="20"/>
-          <w:szCs w:val="18"/>
-        </w:rPr>
-      </w:pPr>
-      <w:r>
-        <w:rPr>
-          <w:rFonts w:ascii="Courier New" w:hAnsi="Courier New" w:cs="Courier New"/>
-          <w:sz w:val="20"/>
-          <w:szCs w:val="18"/>
-        </w:rPr>
-        <w:t xml:space="preserve">        },</w:t>
-      </w:r>
-    </w:p>
-    <w:p>
-      <w:pPr>
-        <w:rPr>
-          <w:rFonts w:ascii="Courier New" w:hAnsi="Courier New" w:cs="Courier New"/>
-          <w:sz w:val="20"/>
-          <w:szCs w:val="18"/>
-        </w:rPr>
-      </w:pPr>
-      <w:r>
-        <w:rPr>
-          <w:rFonts w:ascii="Courier New" w:hAnsi="Courier New" w:cs="Courier New"/>
-          <w:sz w:val="20"/>
-          <w:szCs w:val="18"/>
-        </w:rPr>
-        <w:t xml:space="preserve">        {</w:t>
-      </w:r>
-    </w:p>
-    <w:p>
-      <w:pPr>
-        <w:rPr>
-          <w:rFonts w:ascii="Courier New" w:hAnsi="Courier New" w:cs="Courier New"/>
-          <w:sz w:val="20"/>
-          <w:szCs w:val="18"/>
-        </w:rPr>
-      </w:pPr>
-      <w:r>
-        <w:rPr>
-          <w:rFonts w:ascii="Courier New" w:hAnsi="Courier New" w:cs="Courier New"/>
-          <w:sz w:val="20"/>
-          <w:szCs w:val="18"/>
-        </w:rPr>
-        <w:t xml:space="preserve">            "id": 1,</w:t>
-      </w:r>
-    </w:p>
-    <w:p>
-      <w:pPr>
-        <w:rPr>
-          <w:rFonts w:ascii="Courier New" w:hAnsi="Courier New" w:cs="Courier New"/>
-          <w:sz w:val="20"/>
-          <w:szCs w:val="18"/>
-        </w:rPr>
-      </w:pPr>
-      <w:r>
-        <w:rPr>
-          <w:rFonts w:ascii="Courier New" w:hAnsi="Courier New" w:cs="Courier New"/>
-          <w:sz w:val="20"/>
-          <w:szCs w:val="18"/>
-        </w:rPr>
-        <w:t xml:space="preserve">            "longitude": 345684,</w:t>
-      </w:r>
-    </w:p>
-    <w:p>
-      <w:pPr>
-        <w:rPr>
-          <w:rFonts w:ascii="Courier New" w:hAnsi="Courier New" w:cs="Courier New"/>
-          <w:sz w:val="20"/>
-          <w:szCs w:val="18"/>
-        </w:rPr>
-      </w:pPr>
-      <w:r>
-        <w:rPr>
-          <w:rFonts w:ascii="Courier New" w:hAnsi="Courier New" w:cs="Courier New"/>
-          <w:sz w:val="20"/>
-          <w:szCs w:val="18"/>
-        </w:rPr>
-        <w:t xml:space="preserve">            "latitude": 583848,</w:t>
-      </w:r>
-    </w:p>
-    <w:p>
-      <w:pPr>
-        <w:rPr>
-          <w:rFonts w:ascii="Courier New" w:hAnsi="Courier New" w:cs="Courier New"/>
-          <w:sz w:val="20"/>
-          <w:szCs w:val="18"/>
-        </w:rPr>
-      </w:pPr>
-      <w:r>
-        <w:rPr>
-          <w:rFonts w:ascii="Courier New" w:hAnsi="Courier New" w:cs="Courier New"/>
-          <w:sz w:val="20"/>
-          <w:szCs w:val="18"/>
-        </w:rPr>
-        <w:t xml:space="preserve">            "time": 5</w:t>
-      </w:r>
-    </w:p>
-    <w:p>
-      <w:pPr>
-        <w:rPr>
-          <w:rFonts w:ascii="Courier New" w:hAnsi="Courier New" w:cs="Courier New"/>
-          <w:sz w:val="20"/>
-          <w:szCs w:val="18"/>
-        </w:rPr>
-      </w:pPr>
-      <w:r>
-        <w:rPr>
-          <w:rFonts w:ascii="Courier New" w:hAnsi="Courier New" w:cs="Courier New"/>
-          <w:sz w:val="20"/>
-          <w:szCs w:val="18"/>
-        </w:rPr>
-        <w:t xml:space="preserve">        },</w:t>
-      </w:r>
-    </w:p>
-    <w:p>
-      <w:pPr>
-        <w:rPr>
-          <w:rFonts w:ascii="Courier New" w:hAnsi="Courier New" w:cs="Courier New"/>
-          <w:sz w:val="20"/>
-          <w:szCs w:val="18"/>
-        </w:rPr>
-      </w:pPr>
-      <w:r>
-        <w:rPr>
-          <w:rFonts w:ascii="Courier New" w:hAnsi="Courier New" w:cs="Courier New"/>
-          <w:sz w:val="20"/>
-          <w:szCs w:val="18"/>
-        </w:rPr>
-        <w:t>//LOTS MORE HERE…</w:t>
-      </w:r>
-    </w:p>
-    <w:p>
-      <w:pPr>
-        <w:rPr>
-          <w:rFonts w:ascii="Courier New" w:hAnsi="Courier New" w:cs="Courier New"/>
-          <w:sz w:val="20"/>
-          <w:szCs w:val="18"/>
-        </w:rPr>
-      </w:pPr>
-      <w:r>
-        <w:rPr>
-          <w:rFonts w:ascii="Courier New" w:hAnsi="Courier New" w:cs="Courier New"/>
-          <w:sz w:val="20"/>
-          <w:szCs w:val="18"/>
-        </w:rPr>
-        <w:t xml:space="preserve">    ],</w:t>
-      </w:r>
-    </w:p>
-    <w:p>
-      <w:pPr>
-        <w:rPr>
-          <w:rFonts w:ascii="Courier New" w:hAnsi="Courier New" w:cs="Courier New"/>
-          <w:sz w:val="20"/>
-          <w:szCs w:val="18"/>
-        </w:rPr>
-      </w:pPr>
-      <w:r>
-        <w:rPr>
-          <w:rFonts w:ascii="Courier New" w:hAnsi="Courier New" w:cs="Courier New"/>
-          <w:sz w:val="20"/>
-          <w:szCs w:val="18"/>
-        </w:rPr>
-        <w:t xml:space="preserve">    "pointOfInts</w:t>
-      </w:r>
-      <w:r>
-        <w:rPr>
-          <w:rFonts w:ascii="Courier New" w:hAnsi="Courier New" w:cs="Courier New"/>
-          <w:sz w:val="20"/>
-          <w:szCs w:val="18"/>
-        </w:rPr>
-        <w:t>": [</w:t>
-      </w:r>
-    </w:p>
-    <w:p>
-      <w:pPr>
-        <w:rPr>
-          <w:rFonts w:ascii="Courier New" w:hAnsi="Courier New" w:cs="Courier New"/>
-          <w:sz w:val="20"/>
-          <w:szCs w:val="18"/>
-        </w:rPr>
-      </w:pPr>
-      <w:r>
-        <w:rPr>
-          <w:rFonts w:ascii="Courier New" w:hAnsi="Courier New" w:cs="Courier New"/>
-          <w:sz w:val="20"/>
-          <w:szCs w:val="18"/>
-        </w:rPr>
-        <w:t xml:space="preserve">        {</w:t>
-      </w:r>
-    </w:p>
-    <w:p>
-      <w:pPr>
-        <w:rPr>
-          <w:rFonts w:ascii="Courier New" w:hAnsi="Courier New" w:cs="Courier New"/>
-          <w:sz w:val="20"/>
-          <w:szCs w:val="18"/>
-        </w:rPr>
-      </w:pPr>
-      <w:r>
-        <w:rPr>
-          <w:rFonts w:ascii="Courier New" w:hAnsi="Courier New" w:cs="Courier New"/>
-          <w:sz w:val="20"/>
-          <w:szCs w:val="18"/>
-        </w:rPr>
-        <w:t xml:space="preserve">            "coord": 5,</w:t>
-      </w:r>
-    </w:p>
-    <w:p>
-      <w:pPr>
-        <w:rPr>
-          <w:rFonts w:ascii="Courier New" w:hAnsi="Courier New" w:cs="Courier New"/>
-          <w:sz w:val="20"/>
-          <w:szCs w:val="18"/>
-        </w:rPr>
-      </w:pPr>
-      <w:r>
-        <w:rPr>
-          <w:rFonts w:ascii="Courier New" w:hAnsi="Courier New" w:cs="Courier New"/>
-          <w:sz w:val="20"/>
-          <w:szCs w:val="18"/>
-        </w:rPr>
-        <w:t xml:space="preserve">            "description": "This is where I live",</w:t>
-      </w:r>
-    </w:p>
-    <w:p>
-      <w:pPr>
-        <w:rPr>
-          <w:rFonts w:ascii="Courier New" w:hAnsi="Courier New" w:cs="Courier New"/>
-          <w:sz w:val="20"/>
-          <w:szCs w:val="18"/>
-          <w:lang w:val="fr-FR"/>
-        </w:rPr>
-      </w:pPr>
-      <w:r>
-        <w:rPr>
-          <w:rFonts w:ascii="Courier New" w:hAnsi="Courier New" w:cs="Courier New"/>
-          <w:sz w:val="20"/>
-          <w:szCs w:val="18"/>
-        </w:rPr>
-        <w:t xml:space="preserve">            </w:t>
-      </w:r>
-      <w:r>
-        <w:rPr>
-          <w:rFonts w:ascii="Courier New" w:hAnsi="Courier New" w:cs="Courier New"/>
-          <w:sz w:val="20"/>
-          <w:szCs w:val="18"/>
-          <w:lang w:val="fr-FR"/>
-        </w:rPr>
-        <w:t>"media": [</w:t>
-      </w:r>
-    </w:p>
-    <w:p>
-      <w:pPr>
-        <w:rPr>
-          <w:rFonts w:ascii="Courier New" w:hAnsi="Courier New" w:cs="Courier New"/>
-          <w:sz w:val="20"/>
-          <w:szCs w:val="18"/>
-          <w:lang w:val="fr-FR"/>
-        </w:rPr>
-      </w:pPr>
-      <w:r>
-        <w:rPr>
-          <w:rFonts w:ascii="Courier New" w:hAnsi="Courier New" w:cs="Courier New"/>
-          <w:sz w:val="20"/>
-          <w:szCs w:val="18"/>
-          <w:lang w:val="fr-FR"/>
-        </w:rPr>
-        <w:t xml:space="preserve">                "file1.jpg",</w:t>
-      </w:r>
-    </w:p>
-    <w:p>
-      <w:pPr>
-        <w:rPr>
-          <w:rFonts w:ascii="Courier New" w:hAnsi="Courier New" w:cs="Courier New"/>
-          <w:sz w:val="20"/>
-          <w:szCs w:val="18"/>
-          <w:lang w:val="fr-FR"/>
-        </w:rPr>
-      </w:pPr>
-      <w:r>
-        <w:rPr>
-          <w:rFonts w:ascii="Courier New" w:hAnsi="Courier New" w:cs="Courier New"/>
-          <w:sz w:val="20"/>
-          <w:szCs w:val="18"/>
-          <w:lang w:val="fr-FR"/>
-        </w:rPr>
-        <w:t xml:space="preserve">                "file2.jpg"</w:t>
-      </w:r>
-    </w:p>
-    <w:p>
-      <w:pPr>
-        <w:rPr>
-          <w:rFonts w:ascii="Courier New" w:hAnsi="Courier New" w:cs="Courier New"/>
-          <w:sz w:val="20"/>
-          <w:szCs w:val="18"/>
-        </w:rPr>
-      </w:pPr>
-      <w:r>
-        <w:rPr>
-          <w:rFonts w:ascii="Courier New" w:hAnsi="Courier New" w:cs="Courier New"/>
-          <w:sz w:val="20"/>
-          <w:szCs w:val="18"/>
-          <w:lang w:val="fr-FR"/>
-        </w:rPr>
-        <w:t xml:space="preserve">            </w:t>
-      </w:r>
-      <w:r>
-        <w:rPr>
-          <w:rFonts w:ascii="Courier New" w:hAnsi="Courier New" w:cs="Courier New"/>
-          <w:sz w:val="20"/>
-          <w:szCs w:val="18"/>
-        </w:rPr>
-        <w:t>]</w:t>
-      </w:r>
-    </w:p>
-    <w:p>
-      <w:pPr>
-        <w:rPr>
-          <w:rFonts w:ascii="Courier New" w:hAnsi="Courier New" w:cs="Courier New"/>
-          <w:sz w:val="20"/>
-          <w:szCs w:val="18"/>
-        </w:rPr>
-      </w:pPr>
-      <w:r>
-        <w:rPr>
-          <w:rFonts w:ascii="Courier New" w:hAnsi="Courier New" w:cs="Courier New"/>
-          <w:sz w:val="20"/>
-          <w:szCs w:val="18"/>
-        </w:rPr>
-        <w:t xml:space="preserve">        },</w:t>
-      </w:r>
-    </w:p>
-    <w:p>
-      <w:pPr>
-        <w:rPr>
-          <w:rFonts w:ascii="Courier New" w:hAnsi="Courier New" w:cs="Courier New"/>
-          <w:sz w:val="20"/>
-          <w:szCs w:val="18"/>
-        </w:rPr>
-      </w:pPr>
-      <w:r>
-        <w:rPr>
-          <w:rFonts w:ascii="Courier New" w:hAnsi="Courier New" w:cs="Courier New"/>
-          <w:sz w:val="20"/>
-          <w:szCs w:val="18"/>
-        </w:rPr>
-        <w:t xml:space="preserve">        {</w:t>
-      </w:r>
-    </w:p>
-    <w:p>
-      <w:pPr>
-        <w:rPr>
-          <w:rFonts w:ascii="Courier New" w:hAnsi="Courier New" w:cs="Courier New"/>
-          <w:sz w:val="20"/>
-          <w:szCs w:val="18"/>
-        </w:rPr>
-      </w:pPr>
-      <w:r>
-        <w:rPr>
-          <w:rFonts w:ascii="Courier New" w:hAnsi="Courier New" w:cs="Courier New"/>
-          <w:sz w:val="20"/>
-          <w:szCs w:val="18"/>
-        </w:rPr>
-        <w:t xml:space="preserve">            "coord": 17,</w:t>
-      </w:r>
-    </w:p>
-    <w:p>
-      <w:pPr>
-        <w:rPr>
-          <w:rFonts w:ascii="Courier New" w:hAnsi="Courier New" w:cs="Courier New"/>
-          <w:sz w:val="20"/>
-          <w:szCs w:val="18"/>
-        </w:rPr>
-      </w:pPr>
-      <w:r>
-        <w:rPr>
-          <w:rFonts w:ascii="Courier New" w:hAnsi="Courier New" w:cs="Courier New"/>
-          <w:sz w:val="20"/>
-          <w:szCs w:val="18"/>
-        </w:rPr>
-        <w:t xml:space="preserve">            "description": "This is about half way",</w:t>
-      </w:r>
-    </w:p>
-    <w:p>
-      <w:pPr>
-        <w:rPr>
-          <w:rFonts w:ascii="Courier New" w:hAnsi="Courier New" w:cs="Courier New"/>
-          <w:sz w:val="20"/>
-          <w:szCs w:val="18"/>
-        </w:rPr>
-      </w:pPr>
-      <w:r>
-        <w:rPr>
-          <w:rFonts w:ascii="Courier New" w:hAnsi="Courier New" w:cs="Courier New"/>
-          <w:sz w:val="20"/>
-          <w:szCs w:val="18"/>
-        </w:rPr>
-        <w:t xml:space="preserve">            "media": []</w:t>
-      </w:r>
-    </w:p>
-    <w:p>
-      <w:pPr>
-        <w:rPr>
-          <w:rFonts w:ascii="Courier New" w:hAnsi="Courier New" w:cs="Courier New"/>
-          <w:sz w:val="20"/>
-          <w:szCs w:val="18"/>
-        </w:rPr>
-      </w:pPr>
-      <w:r>
-        <w:rPr>
-          <w:rFonts w:ascii="Courier New" w:hAnsi="Courier New" w:cs="Courier New"/>
-          <w:sz w:val="20"/>
-          <w:szCs w:val="18"/>
-        </w:rPr>
-        <w:t xml:space="preserve">        },</w:t>
-      </w:r>
-    </w:p>
-    <w:p>
-      <w:pPr>
-        <w:rPr>
-          <w:rFonts w:ascii="Courier New" w:hAnsi="Courier New" w:cs="Courier New"/>
-          <w:sz w:val="20"/>
-          <w:szCs w:val="18"/>
-        </w:rPr>
-      </w:pPr>
-      <w:r>
-        <w:rPr>
-          <w:rFonts w:ascii="Courier New" w:hAnsi="Courier New" w:cs="Courier New"/>
-          <w:sz w:val="20"/>
-          <w:szCs w:val="18"/>
-        </w:rPr>
-        <w:t xml:space="preserve">        {</w:t>
-      </w:r>
-    </w:p>
-    <w:p>
-      <w:pPr>
-        <w:rPr>
-          <w:rFonts w:ascii="Courier New" w:hAnsi="Courier New" w:cs="Courier New"/>
-          <w:sz w:val="20"/>
-          <w:szCs w:val="18"/>
-        </w:rPr>
-      </w:pPr>
-      <w:r>
-        <w:rPr>
-          <w:rFonts w:ascii="Courier New" w:hAnsi="Courier New" w:cs="Courier New"/>
-          <w:sz w:val="20"/>
-          <w:szCs w:val="18"/>
-        </w:rPr>
-        <w:t xml:space="preserve">            "coord": 25,</w:t>
-      </w:r>
-    </w:p>
-    <w:p>
-      <w:pPr>
-        <w:rPr>
-          <w:rFonts w:ascii="Courier New" w:hAnsi="Courier New" w:cs="Courier New"/>
-          <w:sz w:val="20"/>
-          <w:szCs w:val="18"/>
-        </w:rPr>
-      </w:pPr>
-      <w:r>
-        <w:rPr>
-          <w:rFonts w:ascii="Courier New" w:hAnsi="Courier New" w:cs="Courier New"/>
-          <w:sz w:val="20"/>
-          <w:szCs w:val="18"/>
-        </w:rPr>
-        <w:t xml:space="preserve">            "description": "This is where my gran lives",</w:t>
-      </w:r>
-    </w:p>
-    <w:p>
-      <w:pPr>
-        <w:rPr>
-          <w:rFonts w:ascii="Courier New" w:hAnsi="Courier New" w:cs="Courier New"/>
-          <w:sz w:val="20"/>
-          <w:szCs w:val="18"/>
-        </w:rPr>
-      </w:pPr>
-      <w:r>
-        <w:rPr>
-          <w:rFonts w:ascii="Courier New" w:hAnsi="Courier New" w:cs="Courier New"/>
-          <w:sz w:val="20"/>
-          <w:szCs w:val="18"/>
-        </w:rPr>
-        <w:t xml:space="preserve">            "media": [</w:t>
-      </w:r>
-    </w:p>
-    <w:p>
-      <w:pPr>
-        <w:rPr>
-          <w:rFonts w:ascii="Courier New" w:hAnsi="Courier New" w:cs="Courier New"/>
-          <w:sz w:val="20"/>
-          <w:szCs w:val="18"/>
-        </w:rPr>
-      </w:pPr>
-      <w:r>
-        <w:rPr>
-          <w:rFonts w:ascii="Courier New" w:hAnsi="Courier New" w:cs="Courier New"/>
-          <w:sz w:val="20"/>
-          <w:szCs w:val="18"/>
-        </w:rPr>
-        <w:t xml:space="preserve">                "file3.jpg"</w:t>
-      </w:r>
-    </w:p>
-    <w:p>
-      <w:pPr>
-        <w:rPr>
-          <w:rFonts w:ascii="Courier New" w:hAnsi="Courier New" w:cs="Courier New"/>
-          <w:sz w:val="20"/>
-          <w:szCs w:val="18"/>
-        </w:rPr>
-      </w:pPr>
-      <w:r>
-        <w:rPr>
-          <w:rFonts w:ascii="Courier New" w:hAnsi="Courier New" w:cs="Courier New"/>
-          <w:sz w:val="20"/>
-          <w:szCs w:val="18"/>
-        </w:rPr>
-        <w:t xml:space="preserve">            ]</w:t>
-      </w:r>
-    </w:p>
-    <w:p>
-      <w:pPr>
-        <w:rPr>
-          <w:rFonts w:ascii="Courier New" w:hAnsi="Courier New" w:cs="Courier New"/>
-          <w:sz w:val="20"/>
-          <w:szCs w:val="18"/>
-        </w:rPr>
-      </w:pPr>
-      <w:r>
-        <w:rPr>
-          <w:rFonts w:ascii="Courier New" w:hAnsi="Courier New" w:cs="Courier New"/>
-          <w:sz w:val="20"/>
-          <w:szCs w:val="18"/>
-        </w:rPr>
-        <w:t xml:space="preserve">        }</w:t>
-      </w:r>
-    </w:p>
-    <w:p>
-      <w:pPr>
-        <w:rPr>
-          <w:rFonts w:ascii="Courier New" w:hAnsi="Courier New" w:cs="Courier New"/>
-          <w:sz w:val="20"/>
-          <w:szCs w:val="18"/>
-        </w:rPr>
-      </w:pPr>
-      <w:r>
-        <w:rPr>
-          <w:rFonts w:ascii="Courier New" w:hAnsi="Courier New" w:cs="Courier New"/>
-          <w:sz w:val="20"/>
-          <w:szCs w:val="18"/>
-        </w:rPr>
-        <w:t xml:space="preserve">    ],</w:t>
-      </w:r>
-    </w:p>
-    <w:p>
-      <w:pPr>
-        <w:rPr>
-          <w:rFonts w:ascii="Courier New" w:hAnsi="Courier New" w:cs="Courier New"/>
-          <w:sz w:val="20"/>
-          <w:szCs w:val="18"/>
-        </w:rPr>
-      </w:pPr>
-      <w:r>
-        <w:rPr>
-          <w:rFonts w:ascii="Courier New" w:hAnsi="Courier New" w:cs="Courier New"/>
-          <w:sz w:val="20"/>
-          <w:szCs w:val="18"/>
-        </w:rPr>
-        <w:t xml:space="preserve">    "time": 45676,</w:t>
-      </w:r>
-    </w:p>
-    <w:p>
-      <w:pPr>
-        <w:rPr>
-          <w:rFonts w:ascii="Courier New" w:hAnsi="Courier New" w:cs="Courier New"/>
-          <w:sz w:val="20"/>
-          <w:szCs w:val="18"/>
-        </w:rPr>
-      </w:pPr>
-      <w:r>
-        <w:rPr>
-          <w:rFonts w:ascii="Courier New" w:hAnsi="Courier New" w:cs="Courier New"/>
-          <w:sz w:val="20"/>
-          <w:szCs w:val="18"/>
-        </w:rPr>
-        <w:t xml:space="preserve">    "distance": 23454</w:t>
-      </w:r>
-    </w:p>
-    <w:p>
-      <w:pPr>
-        <w:rPr>
-          <w:rFonts w:ascii="Courier New" w:hAnsi="Courier New" w:cs="Courier New"/>
-          <w:sz w:val="20"/>
-          <w:szCs w:val="18"/>
-        </w:rPr>
-      </w:pPr>
-      <w:r>
-        <w:rPr>
-          <w:rFonts w:ascii="Courier New" w:hAnsi="Courier New" w:cs="Courier New"/>
-          <w:sz w:val="20"/>
-          <w:szCs w:val="18"/>
-        </w:rPr>
-        <w:t>}</w:t>
-      </w:r>
-    </w:p>
-    <w:p>
-      <w:pPr>
-        <w:pStyle w:val="Heading2"/>
-      </w:pPr>
-      <w:bookmarkStart w:id="10" w:name="_Toc247355173"/>
-      <w:r>
-        <w:t>Data Delivery Algorithm</w:t>
-      </w:r>
+        <w:pStyle w:val="ListParagraph"/>
+        <w:numPr>
+          <w:ilvl w:val="0"/>
+          <w:numId w:val="1"/>
+        </w:numPr>
+      </w:pPr>
+      <w:r>
+        <w:t>Android app produces JSON text representation of tour objective data structure</w:t>
+      </w:r>
+    </w:p>
+    <w:p>
+      <w:pPr>
+        <w:pStyle w:val="ListParagraph"/>
+        <w:numPr>
+          <w:ilvl w:val="0"/>
+          <w:numId w:val="1"/>
+        </w:numPr>
+      </w:pPr>
+      <w:r>
+        <w:t>Android app packages JSON text and images (as attachments) in a MIME message format</w:t>
+      </w:r>
+    </w:p>
+    <w:p>
+      <w:pPr>
+        <w:pStyle w:val="ListParagraph"/>
+        <w:numPr>
+          <w:ilvl w:val="0"/>
+          <w:numId w:val="1"/>
+        </w:numPr>
+      </w:pPr>
+      <w:r>
+        <w:t>Android app uploads MIME message to a PHP server page over the internet using the HTTP POST method</w:t>
+      </w:r>
+    </w:p>
+    <w:p>
+      <w:pPr>
+        <w:pStyle w:val="ListParagraph"/>
+        <w:numPr>
+          <w:ilvl w:val="0"/>
+          <w:numId w:val="1"/>
+        </w:numPr>
+      </w:pPr>
+      <w:r>
+        <w:t xml:space="preserve">The PHP file </w:t>
+      </w:r>
+      <w:proofErr w:type="spellStart"/>
+      <w:r>
+        <w:t>unpackages</w:t>
+      </w:r>
+      <w:proofErr w:type="spellEnd"/>
+      <w:r>
+        <w:t xml:space="preserve"> the image attachments and saves them to a temporary directory with a unique name (</w:t>
+      </w:r>
+      <w:proofErr w:type="spellStart"/>
+      <w:r>
+        <w:t>ie</w:t>
+      </w:r>
+      <w:proofErr w:type="spellEnd"/>
+      <w:r>
+        <w:t xml:space="preserve"> </w:t>
+      </w:r>
+      <w:proofErr w:type="spellStart"/>
+      <w:r>
+        <w:t>tmp</w:t>
+      </w:r>
+      <w:proofErr w:type="spellEnd"/>
+      <w:r>
+        <w:t>/05012013my_tour). It records success/ failure to the server log and if successful, will progress to step 5.</w:t>
+      </w:r>
+    </w:p>
+    <w:p>
+      <w:pPr>
+        <w:pStyle w:val="ListParagraph"/>
+        <w:numPr>
+          <w:ilvl w:val="0"/>
+          <w:numId w:val="1"/>
+        </w:numPr>
+      </w:pPr>
+      <w:r>
+        <w:t xml:space="preserve">The PHP file extracts the JSON code and produces an SQL query to insert the data into the database. </w:t>
+      </w:r>
+      <w:r>
+        <w:t>It records success/ failure to the server log and if succ</w:t>
+      </w:r>
+      <w:r>
+        <w:t>essful, will progress to step 6.</w:t>
+      </w:r>
+    </w:p>
+    <w:p>
+      <w:pPr>
+        <w:pStyle w:val="ListParagraph"/>
+        <w:numPr>
+          <w:ilvl w:val="0"/>
+          <w:numId w:val="1"/>
+        </w:numPr>
+      </w:pPr>
+      <w:r>
+        <w:t xml:space="preserve">The files are moved from the </w:t>
+      </w:r>
+      <w:proofErr w:type="spellStart"/>
+      <w:r>
+        <w:t>tmp</w:t>
+      </w:r>
+      <w:proofErr w:type="spellEnd"/>
+      <w:r>
+        <w:t xml:space="preserve"> directory to a permanent directory with a unique name. (The primary key of the tour in the database)</w:t>
+      </w:r>
+      <w:bookmarkStart w:id="10" w:name="_GoBack"/>
       <w:bookmarkEnd w:id="10"/>
-    </w:p>
-    <w:p>
-      <w:r>
-        <w:t>Algorithm for processing the data received from the phone</w:t>
-      </w:r>
     </w:p>
     <w:p>
       <w:pPr>
@@ -4426,6 +5336,100 @@
     </w:sectPr>
   </w:body>
 </w:document>
+</file>
+
+<file path=word/numbering.xml><?xml version="1.0" encoding="utf-8"?>
+<w:numbering xmlns:wpc="http://schemas.microsoft.com/office/word/2010/wordprocessingCanvas" xmlns:mo="http://schemas.microsoft.com/office/mac/office/2008/main" xmlns:mc="http://schemas.openxmlformats.org/markup-compatibility/2006" xmlns:mv="urn:schemas-microsoft-com:mac:vml" xmlns:o="urn:schemas-microsoft-com:office:office" xmlns:r="http://schemas.openxmlformats.org/officeDocument/2006/relationships" xmlns:m="http://schemas.openxmlformats.org/officeDocument/2006/math" xmlns:v="urn:schemas-microsoft-com:vml" xmlns:wp14="http://schemas.microsoft.com/office/word/2010/wordprocessingDrawing" xmlns:wp="http://schemas.openxmlformats.org/drawingml/2006/wordprocessingDrawing" xmlns:w10="urn:schemas-microsoft-com:office:word" xmlns:w="http://schemas.openxmlformats.org/wordprocessingml/2006/main" xmlns:w14="http://schemas.microsoft.com/office/word/2010/wordml" xmlns:wpg="http://schemas.microsoft.com/office/word/2010/wordprocessingGroup" xmlns:wpi="http://schemas.microsoft.com/office/word/2010/wordprocessingInk" xmlns:wne="http://schemas.microsoft.com/office/word/2006/wordml" xmlns:wps="http://schemas.microsoft.com/office/word/2010/wordprocessingShape" mc:Ignorable="w14 wp14">
+  <w:abstractNum w:abstractNumId="0">
+    <w:nsid w:val="08E86918"/>
+    <w:multiLevelType w:val="hybridMultilevel"/>
+    <w:tmpl w:val="35100366"/>
+    <w:lvl w:ilvl="0" w:tplc="0409000F">
+      <w:start w:val="1"/>
+      <w:numFmt w:val="decimal"/>
+      <w:lvlText w:val="%1."/>
+      <w:lvlJc w:val="left"/>
+      <w:pPr>
+        <w:ind w:left="720" w:hanging="360"/>
+      </w:pPr>
+    </w:lvl>
+    <w:lvl w:ilvl="1" w:tplc="04090019" w:tentative="1">
+      <w:start w:val="1"/>
+      <w:numFmt w:val="lowerLetter"/>
+      <w:lvlText w:val="%2."/>
+      <w:lvlJc w:val="left"/>
+      <w:pPr>
+        <w:ind w:left="1440" w:hanging="360"/>
+      </w:pPr>
+    </w:lvl>
+    <w:lvl w:ilvl="2" w:tplc="0409001B" w:tentative="1">
+      <w:start w:val="1"/>
+      <w:numFmt w:val="lowerRoman"/>
+      <w:lvlText w:val="%3."/>
+      <w:lvlJc w:val="right"/>
+      <w:pPr>
+        <w:ind w:left="2160" w:hanging="180"/>
+      </w:pPr>
+    </w:lvl>
+    <w:lvl w:ilvl="3" w:tplc="0409000F" w:tentative="1">
+      <w:start w:val="1"/>
+      <w:numFmt w:val="decimal"/>
+      <w:lvlText w:val="%4."/>
+      <w:lvlJc w:val="left"/>
+      <w:pPr>
+        <w:ind w:left="2880" w:hanging="360"/>
+      </w:pPr>
+    </w:lvl>
+    <w:lvl w:ilvl="4" w:tplc="04090019" w:tentative="1">
+      <w:start w:val="1"/>
+      <w:numFmt w:val="lowerLetter"/>
+      <w:lvlText w:val="%5."/>
+      <w:lvlJc w:val="left"/>
+      <w:pPr>
+        <w:ind w:left="3600" w:hanging="360"/>
+      </w:pPr>
+    </w:lvl>
+    <w:lvl w:ilvl="5" w:tplc="0409001B" w:tentative="1">
+      <w:start w:val="1"/>
+      <w:numFmt w:val="lowerRoman"/>
+      <w:lvlText w:val="%6."/>
+      <w:lvlJc w:val="right"/>
+      <w:pPr>
+        <w:ind w:left="4320" w:hanging="180"/>
+      </w:pPr>
+    </w:lvl>
+    <w:lvl w:ilvl="6" w:tplc="0409000F" w:tentative="1">
+      <w:start w:val="1"/>
+      <w:numFmt w:val="decimal"/>
+      <w:lvlText w:val="%7."/>
+      <w:lvlJc w:val="left"/>
+      <w:pPr>
+        <w:ind w:left="5040" w:hanging="360"/>
+      </w:pPr>
+    </w:lvl>
+    <w:lvl w:ilvl="7" w:tplc="04090019" w:tentative="1">
+      <w:start w:val="1"/>
+      <w:numFmt w:val="lowerLetter"/>
+      <w:lvlText w:val="%8."/>
+      <w:lvlJc w:val="left"/>
+      <w:pPr>
+        <w:ind w:left="5760" w:hanging="360"/>
+      </w:pPr>
+    </w:lvl>
+    <w:lvl w:ilvl="8" w:tplc="0409001B" w:tentative="1">
+      <w:start w:val="1"/>
+      <w:numFmt w:val="lowerRoman"/>
+      <w:lvlText w:val="%9."/>
+      <w:lvlJc w:val="right"/>
+      <w:pPr>
+        <w:ind w:left="6480" w:hanging="180"/>
+      </w:pPr>
+    </w:lvl>
+  </w:abstractNum>
+  <w:num w:numId="1">
+    <w:abstractNumId w:val="0"/>
+  </w:num>
+</w:numbering>
 </file>
 
 <file path=word/styles.xml><?xml version="1.0" encoding="utf-8"?>
@@ -5184,6 +6188,17 @@
         </w:tcBorders>
       </w:tcPr>
     </w:tblStylePr>
+  </w:style>
+  <w:style w:type="paragraph" w:styleId="ListParagraph">
+    <w:name w:val="List Paragraph"/>
+    <w:basedOn w:val="Normal"/>
+    <w:uiPriority w:val="34"/>
+    <w:qFormat/>
+    <w:rsid w:val="008B0F29"/>
+    <w:pPr>
+      <w:ind w:left="720"/>
+      <w:contextualSpacing/>
+    </w:pPr>
   </w:style>
 </w:styles>
 </file>
@@ -5945,6 +6960,17 @@
       </w:tcPr>
     </w:tblStylePr>
   </w:style>
+  <w:style w:type="paragraph" w:styleId="ListParagraph">
+    <w:name w:val="List Paragraph"/>
+    <w:basedOn w:val="Normal"/>
+    <w:uiPriority w:val="34"/>
+    <w:qFormat/>
+    <w:rsid w:val="008B0F29"/>
+    <w:pPr>
+      <w:ind w:left="720"/>
+      <w:contextualSpacing/>
+    </w:pPr>
+  </w:style>
 </w:styles>
 </file>
 
@@ -6273,7 +7299,7 @@
 </file>
 
 <file path=customXml/itemProps1.xml><?xml version="1.0" encoding="utf-8"?>
-<ds:datastoreItem xmlns:ds="http://schemas.openxmlformats.org/officeDocument/2006/customXml" ds:itemID="{CA689D4C-F9C5-3D49-9DFD-6FAEA74BFB53}">
+<ds:datastoreItem xmlns:ds="http://schemas.openxmlformats.org/officeDocument/2006/customXml" ds:itemID="{5D402F14-5571-054D-9372-895CF64C05E2}">
   <ds:schemaRefs>
     <ds:schemaRef ds:uri="http://schemas.openxmlformats.org/officeDocument/2006/bibliography"/>
   </ds:schemaRefs>

</xml_diff>

<commit_message>
Added UML ER diagram for database design 	new file:   Drafts/Design Spec/Database ER Diagram.tiff 	modified:   Drafts/Design Spec/Server side design.docx
</commit_message>
<xml_diff>
--- a/DOCS/Drafts/Design Spec/Server side design.docx
+++ b/DOCS/Drafts/Design Spec/Server side design.docx
@@ -956,27 +956,14 @@
       <w:r>
         <w:t xml:space="preserve">Table </w:t>
       </w:r>
-      <w:r>
-        <w:fldChar w:fldCharType="begin"/>
-      </w:r>
-      <w:r>
-        <w:instrText xml:space="preserve"> SEQ Table \* ARABIC </w:instrText>
-      </w:r>
-      <w:r>
-        <w:fldChar w:fldCharType="separate"/>
-      </w:r>
-      <w:r>
-        <w:rPr>
-          <w:noProof/>
-        </w:rPr>
-        <w:t>1</w:t>
-      </w:r>
-      <w:r>
-        <w:rPr>
-          <w:noProof/>
-        </w:rPr>
-        <w:fldChar w:fldCharType="end"/>
-      </w:r>
+      <w:fldSimple w:instr=" SEQ Table \* ARABIC ">
+        <w:r>
+          <w:rPr>
+            <w:noProof/>
+          </w:rPr>
+          <w:t>1</w:t>
+        </w:r>
+      </w:fldSimple>
       <w:r>
         <w:t>: Database Tables</w:t>
       </w:r>
@@ -1048,11 +1035,9 @@
             <w:r>
               <w:t xml:space="preserve">A list of walks/ </w:t>
             </w:r>
-            <w:proofErr w:type="gramStart"/>
-            <w:r>
-              <w:t>tours which</w:t>
-            </w:r>
-            <w:proofErr w:type="gramEnd"/>
+            <w:r>
+              <w:t>tours, which</w:t>
+            </w:r>
             <w:r>
               <w:t xml:space="preserve"> the program will display.</w:t>
             </w:r>
@@ -1173,30 +1158,14 @@
       <w:r>
         <w:t xml:space="preserve">Table </w:t>
       </w:r>
-      <w:r>
-        <w:fldChar w:fldCharType="begin"/>
-      </w:r>
-      <w:r>
-        <w:instrText xml:space="preserve"> SEQ</w:instrText>
-      </w:r>
-      <w:r>
-        <w:instrText xml:space="preserve"> Table \* ARABIC </w:instrText>
-      </w:r>
-      <w:r>
-        <w:fldChar w:fldCharType="separate"/>
-      </w:r>
-      <w:r>
-        <w:rPr>
-          <w:noProof/>
-        </w:rPr>
-        <w:t>2</w:t>
-      </w:r>
-      <w:r>
-        <w:rPr>
-          <w:noProof/>
-        </w:rPr>
-        <w:fldChar w:fldCharType="end"/>
-      </w:r>
+      <w:fldSimple w:instr=" SEQ Table \* ARABIC ">
+        <w:r>
+          <w:rPr>
+            <w:noProof/>
+          </w:rPr>
+          <w:t>2</w:t>
+        </w:r>
+      </w:fldSimple>
       <w:r>
         <w:t>: List of Walks Table</w:t>
       </w:r>
@@ -1548,27 +1517,14 @@
       <w:r>
         <w:t xml:space="preserve">Table </w:t>
       </w:r>
-      <w:r>
-        <w:fldChar w:fldCharType="begin"/>
-      </w:r>
-      <w:r>
-        <w:instrText xml:space="preserve"> SEQ Table \* ARABIC </w:instrText>
-      </w:r>
-      <w:r>
-        <w:fldChar w:fldCharType="separate"/>
-      </w:r>
-      <w:r>
-        <w:rPr>
-          <w:noProof/>
-        </w:rPr>
-        <w:t>3</w:t>
-      </w:r>
-      <w:r>
-        <w:rPr>
-          <w:noProof/>
-        </w:rPr>
-        <w:fldChar w:fldCharType="end"/>
-      </w:r>
+      <w:fldSimple w:instr=" SEQ Table \* ARABIC ">
+        <w:r>
+          <w:rPr>
+            <w:noProof/>
+          </w:rPr>
+          <w:t>3</w:t>
+        </w:r>
+      </w:fldSimple>
       <w:r>
         <w:t>: Location Table</w:t>
       </w:r>
@@ -1868,27 +1824,14 @@
       <w:r>
         <w:t xml:space="preserve">Table </w:t>
       </w:r>
-      <w:r>
-        <w:fldChar w:fldCharType="begin"/>
-      </w:r>
-      <w:r>
-        <w:instrText xml:space="preserve"> SEQ Table \* ARABIC </w:instrText>
-      </w:r>
-      <w:r>
-        <w:fldChar w:fldCharType="separate"/>
-      </w:r>
-      <w:r>
-        <w:rPr>
-          <w:noProof/>
-        </w:rPr>
-        <w:t>4</w:t>
-      </w:r>
-      <w:r>
-        <w:rPr>
-          <w:noProof/>
-        </w:rPr>
-        <w:fldChar w:fldCharType="end"/>
-      </w:r>
+      <w:fldSimple w:instr=" SEQ Table \* ARABIC ">
+        <w:r>
+          <w:rPr>
+            <w:noProof/>
+          </w:rPr>
+          <w:t>4</w:t>
+        </w:r>
+      </w:fldSimple>
       <w:r>
         <w:t>: Place description table</w:t>
       </w:r>
@@ -2080,7 +2023,7 @@
             </w:pPr>
             <w:proofErr w:type="gramStart"/>
             <w:r>
-              <w:t>integer</w:t>
+              <w:t>text</w:t>
             </w:r>
             <w:proofErr w:type="gramEnd"/>
           </w:p>
@@ -2096,27 +2039,14 @@
       <w:r>
         <w:t xml:space="preserve">Table </w:t>
       </w:r>
-      <w:r>
-        <w:fldChar w:fldCharType="begin"/>
-      </w:r>
-      <w:r>
-        <w:instrText xml:space="preserve"> SEQ Table \* ARABIC </w:instrText>
-      </w:r>
-      <w:r>
-        <w:fldChar w:fldCharType="separate"/>
-      </w:r>
-      <w:r>
-        <w:rPr>
-          <w:noProof/>
-        </w:rPr>
-        <w:t>5</w:t>
-      </w:r>
-      <w:r>
-        <w:rPr>
-          <w:noProof/>
-        </w:rPr>
-        <w:fldChar w:fldCharType="end"/>
-      </w:r>
+      <w:fldSimple w:instr=" SEQ Table \* ARABIC ">
+        <w:r>
+          <w:rPr>
+            <w:noProof/>
+          </w:rPr>
+          <w:t>5</w:t>
+        </w:r>
+      </w:fldSimple>
       <w:r>
         <w:t>: Photo Usage Table</w:t>
       </w:r>
@@ -2337,16 +2267,71 @@
       <w:bookmarkEnd w:id="1"/>
     </w:p>
     <w:p>
-      <w:r>
-        <w:t>TODO: Create UML diagram for database design</w:t>
-      </w:r>
-    </w:p>
-    <w:p>
       <w:pPr>
         <w:pStyle w:val="Heading1"/>
       </w:pPr>
       <w:bookmarkStart w:id="2" w:name="_Toc247355167"/>
       <w:r>
+        <w:rPr>
+          <w:noProof/>
+        </w:rPr>
+        <w:drawing>
+          <wp:inline distT="0" distB="0" distL="0" distR="0" wp14:anchorId="1568D64C" wp14:editId="2CF6F804">
+            <wp:extent cx="5270500" cy="3922233"/>
+            <wp:effectExtent l="0" t="0" r="0" b="0"/>
+            <wp:docPr id="2" name="Picture 2"/>
+            <wp:cNvGraphicFramePr>
+              <a:graphicFrameLocks xmlns:a="http://schemas.openxmlformats.org/drawingml/2006/main" noChangeAspect="1"/>
+            </wp:cNvGraphicFramePr>
+            <a:graphic xmlns:a="http://schemas.openxmlformats.org/drawingml/2006/main">
+              <a:graphicData uri="http://schemas.openxmlformats.org/drawingml/2006/picture">
+                <pic:pic xmlns:pic="http://schemas.openxmlformats.org/drawingml/2006/picture">
+                  <pic:nvPicPr>
+                    <pic:cNvPr id="0" name="Picture 2"/>
+                    <pic:cNvPicPr>
+                      <a:picLocks noChangeAspect="1" noChangeArrowheads="1"/>
+                    </pic:cNvPicPr>
+                  </pic:nvPicPr>
+                  <pic:blipFill>
+                    <a:blip r:embed="rId7">
+                      <a:extLst>
+                        <a:ext uri="{28A0092B-C50C-407E-A947-70E740481C1C}">
+                          <a14:useLocalDpi xmlns:a14="http://schemas.microsoft.com/office/drawing/2010/main" val="0"/>
+                        </a:ext>
+                      </a:extLst>
+                    </a:blip>
+                    <a:srcRect/>
+                    <a:stretch>
+                      <a:fillRect/>
+                    </a:stretch>
+                  </pic:blipFill>
+                  <pic:spPr bwMode="auto">
+                    <a:xfrm>
+                      <a:off x="0" y="0"/>
+                      <a:ext cx="5270500" cy="3922233"/>
+                    </a:xfrm>
+                    <a:prstGeom prst="rect">
+                      <a:avLst/>
+                    </a:prstGeom>
+                    <a:noFill/>
+                    <a:ln>
+                      <a:noFill/>
+                    </a:ln>
+                  </pic:spPr>
+                </pic:pic>
+              </a:graphicData>
+            </a:graphic>
+          </wp:inline>
+        </w:drawing>
+      </w:r>
+    </w:p>
+    <w:p>
+      <w:pPr>
+        <w:pStyle w:val="Heading1"/>
+      </w:pPr>
+      <w:bookmarkStart w:id="3" w:name="_GoBack"/>
+      <w:bookmarkEnd w:id="3"/>
+      <w:r>
         <w:t>Data Delivery Design</w:t>
       </w:r>
       <w:bookmarkEnd w:id="2"/>
@@ -2355,11 +2340,11 @@
       <w:pPr>
         <w:pStyle w:val="Heading2"/>
       </w:pPr>
-      <w:bookmarkStart w:id="3" w:name="_Toc247355168"/>
+      <w:bookmarkStart w:id="4" w:name="_Toc247355168"/>
       <w:r>
         <w:t>POST Request</w:t>
       </w:r>
-      <w:bookmarkEnd w:id="3"/>
+      <w:bookmarkEnd w:id="4"/>
     </w:p>
     <w:p>
       <w:r>
@@ -2403,11 +2388,11 @@
       <w:pPr>
         <w:pStyle w:val="Heading2"/>
       </w:pPr>
-      <w:bookmarkStart w:id="4" w:name="_Toc247355169"/>
+      <w:bookmarkStart w:id="5" w:name="_Toc247355169"/>
       <w:r>
         <w:t>MIME message</w:t>
       </w:r>
-      <w:bookmarkEnd w:id="4"/>
+      <w:bookmarkEnd w:id="5"/>
     </w:p>
     <w:p>
       <w:r>
@@ -2445,11 +2430,11 @@
       <w:pPr>
         <w:pStyle w:val="Heading2"/>
       </w:pPr>
-      <w:bookmarkStart w:id="5" w:name="_Toc247355170"/>
+      <w:bookmarkStart w:id="6" w:name="_Toc247355170"/>
       <w:r>
         <w:t>Sample MIME message</w:t>
       </w:r>
-      <w:bookmarkEnd w:id="5"/>
+      <w:bookmarkEnd w:id="6"/>
     </w:p>
     <w:p>
       <w:pPr>
@@ -2932,11 +2917,11 @@
       <w:pPr>
         <w:pStyle w:val="Heading2"/>
       </w:pPr>
-      <w:bookmarkStart w:id="6" w:name="_Toc247355171"/>
+      <w:bookmarkStart w:id="7" w:name="_Toc247355171"/>
       <w:r>
         <w:t>JSON code design</w:t>
       </w:r>
-      <w:bookmarkEnd w:id="6"/>
+      <w:bookmarkEnd w:id="7"/>
     </w:p>
     <w:p>
       <w:r>
@@ -2952,27 +2937,14 @@
       <w:r>
         <w:t xml:space="preserve">Table </w:t>
       </w:r>
-      <w:r>
-        <w:fldChar w:fldCharType="begin"/>
-      </w:r>
-      <w:r>
-        <w:instrText xml:space="preserve"> SEQ Table \* ARABIC </w:instrText>
-      </w:r>
-      <w:r>
-        <w:fldChar w:fldCharType="separate"/>
-      </w:r>
-      <w:r>
-        <w:rPr>
-          <w:noProof/>
-        </w:rPr>
-        <w:t>6</w:t>
-      </w:r>
-      <w:r>
-        <w:rPr>
-          <w:noProof/>
-        </w:rPr>
-        <w:fldChar w:fldCharType="end"/>
-      </w:r>
+      <w:fldSimple w:instr=" SEQ Table \* ARABIC ">
+        <w:r>
+          <w:rPr>
+            <w:noProof/>
+          </w:rPr>
+          <w:t>6</w:t>
+        </w:r>
+      </w:fldSimple>
       <w:r>
         <w:t xml:space="preserve"> Fields for root of JSON data set</w:t>
       </w:r>
@@ -3361,27 +3333,14 @@
       <w:r>
         <w:t xml:space="preserve">Table </w:t>
       </w:r>
-      <w:r>
-        <w:fldChar w:fldCharType="begin"/>
-      </w:r>
-      <w:r>
-        <w:instrText xml:space="preserve"> SEQ Table \* ARABIC </w:instrText>
-      </w:r>
-      <w:r>
-        <w:fldChar w:fldCharType="separate"/>
-      </w:r>
-      <w:r>
-        <w:rPr>
-          <w:noProof/>
-        </w:rPr>
-        <w:t>7</w:t>
-      </w:r>
-      <w:r>
-        <w:rPr>
-          <w:noProof/>
-        </w:rPr>
-        <w:fldChar w:fldCharType="end"/>
-      </w:r>
+      <w:fldSimple w:instr=" SEQ Table \* ARABIC ">
+        <w:r>
+          <w:rPr>
+            <w:noProof/>
+          </w:rPr>
+          <w:t>7</w:t>
+        </w:r>
+      </w:fldSimple>
       <w:r>
         <w:rPr>
           <w:lang w:val="en-GB"/>
@@ -3646,27 +3605,14 @@
       <w:r>
         <w:t xml:space="preserve">Table </w:t>
       </w:r>
-      <w:r>
-        <w:fldChar w:fldCharType="begin"/>
-      </w:r>
-      <w:r>
-        <w:instrText xml:space="preserve"> SEQ Table \* ARABIC </w:instrText>
-      </w:r>
-      <w:r>
-        <w:fldChar w:fldCharType="separate"/>
-      </w:r>
-      <w:r>
-        <w:rPr>
-          <w:noProof/>
-        </w:rPr>
-        <w:t>8</w:t>
-      </w:r>
-      <w:r>
-        <w:rPr>
-          <w:noProof/>
-        </w:rPr>
-        <w:fldChar w:fldCharType="end"/>
-      </w:r>
+      <w:fldSimple w:instr=" SEQ Table \* ARABIC ">
+        <w:r>
+          <w:rPr>
+            <w:noProof/>
+          </w:rPr>
+          <w:t>8</w:t>
+        </w:r>
+      </w:fldSimple>
       <w:r>
         <w:rPr>
           <w:lang w:val="en-GB"/>
@@ -3875,13 +3821,13 @@
       <w:pPr>
         <w:pStyle w:val="Heading2"/>
       </w:pPr>
-      <w:bookmarkStart w:id="7" w:name="_Toc370843812"/>
-      <w:bookmarkStart w:id="8" w:name="_Toc247355172"/>
+      <w:bookmarkStart w:id="8" w:name="_Toc370843812"/>
+      <w:bookmarkStart w:id="9" w:name="_Toc247355172"/>
       <w:r>
         <w:t>Sample JSON format</w:t>
       </w:r>
-      <w:bookmarkEnd w:id="7"/>
       <w:bookmarkEnd w:id="8"/>
+      <w:bookmarkEnd w:id="9"/>
     </w:p>
     <w:p>
       <w:pPr>
@@ -5114,11 +5060,11 @@
       <w:pPr>
         <w:pStyle w:val="Heading2"/>
       </w:pPr>
-      <w:bookmarkStart w:id="9" w:name="_Toc247355173"/>
+      <w:bookmarkStart w:id="10" w:name="_Toc247355173"/>
       <w:r>
         <w:t>Data Delivery Algorithm</w:t>
       </w:r>
-      <w:bookmarkEnd w:id="9"/>
+      <w:bookmarkEnd w:id="10"/>
     </w:p>
     <w:p>
       <w:pPr>
@@ -5201,13 +5147,7 @@
         </w:numPr>
       </w:pPr>
       <w:r>
-        <w:t xml:space="preserve">The PHP file extracts the JSON code and produces an SQL query to insert the data into the database. </w:t>
-      </w:r>
-      <w:r>
-        <w:t>It records success/ failure to the server log and if succ</w:t>
-      </w:r>
-      <w:r>
-        <w:t>essful, will progress to step 6.</w:t>
+        <w:t>The PHP file extracts the JSON code and produces an SQL query to insert the data into the database. It records success/ failure to the server log and if successful, will progress to step 6.</w:t>
       </w:r>
     </w:p>
     <w:p>
@@ -5229,8 +5169,6 @@
       <w:r>
         <w:t xml:space="preserve"> directory to a permanent directory with a unique name. (The primary key of the tour in the database)</w:t>
       </w:r>
-      <w:bookmarkStart w:id="10" w:name="_GoBack"/>
-      <w:bookmarkEnd w:id="10"/>
     </w:p>
     <w:p>
       <w:pPr>
@@ -7299,7 +7237,7 @@
 </file>
 
 <file path=customXml/itemProps1.xml><?xml version="1.0" encoding="utf-8"?>
-<ds:datastoreItem xmlns:ds="http://schemas.openxmlformats.org/officeDocument/2006/customXml" ds:itemID="{5D402F14-5571-054D-9372-895CF64C05E2}">
+<ds:datastoreItem xmlns:ds="http://schemas.openxmlformats.org/officeDocument/2006/customXml" ds:itemID="{DB8821B4-505A-F04E-ACD4-27F2365F832A}">
   <ds:schemaRefs>
     <ds:schemaRef ds:uri="http://schemas.openxmlformats.org/officeDocument/2006/bibliography"/>
   </ds:schemaRefs>

</xml_diff>

<commit_message>
Added component diagram for server side
</commit_message>
<xml_diff>
--- a/DOCS/Drafts/Design Spec/Server side design.docx
+++ b/DOCS/Drafts/Design Spec/Server side design.docx
@@ -956,14 +956,27 @@
       <w:r>
         <w:t xml:space="preserve">Table </w:t>
       </w:r>
-      <w:fldSimple w:instr=" SEQ Table \* ARABIC ">
-        <w:r>
-          <w:rPr>
-            <w:noProof/>
-          </w:rPr>
-          <w:t>1</w:t>
-        </w:r>
-      </w:fldSimple>
+      <w:r>
+        <w:fldChar w:fldCharType="begin"/>
+      </w:r>
+      <w:r>
+        <w:instrText xml:space="preserve"> SEQ Table \* ARABIC </w:instrText>
+      </w:r>
+      <w:r>
+        <w:fldChar w:fldCharType="separate"/>
+      </w:r>
+      <w:r>
+        <w:rPr>
+          <w:noProof/>
+        </w:rPr>
+        <w:t>1</w:t>
+      </w:r>
+      <w:r>
+        <w:rPr>
+          <w:noProof/>
+        </w:rPr>
+        <w:fldChar w:fldCharType="end"/>
+      </w:r>
       <w:r>
         <w:t>: Database Tables</w:t>
       </w:r>
@@ -1017,11 +1030,9 @@
             <w:tcW w:w="2818" w:type="dxa"/>
           </w:tcPr>
           <w:p>
-            <w:proofErr w:type="gramStart"/>
             <w:r>
               <w:t>tours</w:t>
             </w:r>
-            <w:proofErr w:type="gramEnd"/>
           </w:p>
         </w:tc>
         <w:tc>
@@ -1054,11 +1065,9 @@
             <w:tcW w:w="2818" w:type="dxa"/>
           </w:tcPr>
           <w:p>
-            <w:proofErr w:type="gramStart"/>
             <w:r>
               <w:t>locations</w:t>
             </w:r>
-            <w:proofErr w:type="gramEnd"/>
           </w:p>
         </w:tc>
         <w:tc>
@@ -1094,13 +1103,9 @@
             <w:tcW w:w="2818" w:type="dxa"/>
           </w:tcPr>
           <w:p>
-            <w:proofErr w:type="spellStart"/>
-            <w:proofErr w:type="gramStart"/>
             <w:r>
               <w:t>pointsOfInt</w:t>
             </w:r>
-            <w:proofErr w:type="spellEnd"/>
-            <w:proofErr w:type="gramEnd"/>
           </w:p>
         </w:tc>
         <w:tc>
@@ -1127,11 +1132,9 @@
             <w:tcW w:w="2818" w:type="dxa"/>
           </w:tcPr>
           <w:p>
-            <w:proofErr w:type="gramStart"/>
             <w:r>
               <w:t>photos</w:t>
             </w:r>
-            <w:proofErr w:type="gramEnd"/>
           </w:p>
         </w:tc>
         <w:tc>
@@ -1158,14 +1161,30 @@
       <w:r>
         <w:t xml:space="preserve">Table </w:t>
       </w:r>
-      <w:fldSimple w:instr=" SEQ Table \* ARABIC ">
-        <w:r>
-          <w:rPr>
-            <w:noProof/>
-          </w:rPr>
-          <w:t>2</w:t>
-        </w:r>
-      </w:fldSimple>
+      <w:r>
+        <w:fldChar w:fldCharType="begin"/>
+      </w:r>
+      <w:r>
+        <w:instrText xml:space="preserve"> SEQ</w:instrText>
+      </w:r>
+      <w:r>
+        <w:instrText xml:space="preserve"> Table \* ARABIC </w:instrText>
+      </w:r>
+      <w:r>
+        <w:fldChar w:fldCharType="separate"/>
+      </w:r>
+      <w:r>
+        <w:rPr>
+          <w:noProof/>
+        </w:rPr>
+        <w:t>2</w:t>
+      </w:r>
+      <w:r>
+        <w:rPr>
+          <w:noProof/>
+        </w:rPr>
+        <w:fldChar w:fldCharType="end"/>
+      </w:r>
       <w:r>
         <w:t>: List of Walks Table</w:t>
       </w:r>
@@ -1233,11 +1252,9 @@
             <w:tcW w:w="2093" w:type="dxa"/>
           </w:tcPr>
           <w:p>
-            <w:proofErr w:type="gramStart"/>
             <w:r>
               <w:t>id</w:t>
             </w:r>
-            <w:proofErr w:type="gramEnd"/>
           </w:p>
         </w:tc>
         <w:tc>
@@ -1261,11 +1278,9 @@
             <w:pPr>
               <w:cnfStyle w:val="000000100000" w:firstRow="0" w:lastRow="0" w:firstColumn="0" w:lastColumn="0" w:oddVBand="0" w:evenVBand="0" w:oddHBand="1" w:evenHBand="0" w:firstRowFirstColumn="0" w:firstRowLastColumn="0" w:lastRowFirstColumn="0" w:lastRowLastColumn="0"/>
             </w:pPr>
-            <w:proofErr w:type="gramStart"/>
             <w:r>
               <w:t>integer</w:t>
             </w:r>
-            <w:proofErr w:type="gramEnd"/>
           </w:p>
         </w:tc>
       </w:tr>
@@ -1279,11 +1294,9 @@
             <w:tcW w:w="2093" w:type="dxa"/>
           </w:tcPr>
           <w:p>
-            <w:proofErr w:type="gramStart"/>
             <w:r>
               <w:t>title</w:t>
             </w:r>
-            <w:proofErr w:type="gramEnd"/>
           </w:p>
         </w:tc>
         <w:tc>
@@ -1307,11 +1320,9 @@
             <w:pPr>
               <w:cnfStyle w:val="000000010000" w:firstRow="0" w:lastRow="0" w:firstColumn="0" w:lastColumn="0" w:oddVBand="0" w:evenVBand="0" w:oddHBand="0" w:evenHBand="1" w:firstRowFirstColumn="0" w:firstRowLastColumn="0" w:lastRowFirstColumn="0" w:lastRowLastColumn="0"/>
             </w:pPr>
-            <w:proofErr w:type="gramStart"/>
             <w:r>
               <w:t>text</w:t>
             </w:r>
-            <w:proofErr w:type="gramEnd"/>
           </w:p>
         </w:tc>
       </w:tr>
@@ -1325,13 +1336,9 @@
             <w:tcW w:w="2093" w:type="dxa"/>
           </w:tcPr>
           <w:p>
-            <w:proofErr w:type="spellStart"/>
-            <w:proofErr w:type="gramStart"/>
             <w:r>
               <w:t>shortDesc</w:t>
             </w:r>
-            <w:proofErr w:type="spellEnd"/>
-            <w:proofErr w:type="gramEnd"/>
           </w:p>
         </w:tc>
         <w:tc>
@@ -1355,11 +1362,9 @@
             <w:pPr>
               <w:cnfStyle w:val="000000100000" w:firstRow="0" w:lastRow="0" w:firstColumn="0" w:lastColumn="0" w:oddVBand="0" w:evenVBand="0" w:oddHBand="1" w:evenHBand="0" w:firstRowFirstColumn="0" w:firstRowLastColumn="0" w:lastRowFirstColumn="0" w:lastRowLastColumn="0"/>
             </w:pPr>
-            <w:proofErr w:type="gramStart"/>
             <w:r>
               <w:t>text</w:t>
             </w:r>
-            <w:proofErr w:type="gramEnd"/>
           </w:p>
         </w:tc>
       </w:tr>
@@ -1373,13 +1378,9 @@
             <w:tcW w:w="2093" w:type="dxa"/>
           </w:tcPr>
           <w:p>
-            <w:proofErr w:type="spellStart"/>
-            <w:proofErr w:type="gramStart"/>
             <w:r>
               <w:t>longDesc</w:t>
             </w:r>
-            <w:proofErr w:type="spellEnd"/>
-            <w:proofErr w:type="gramEnd"/>
           </w:p>
         </w:tc>
         <w:tc>
@@ -1406,11 +1407,9 @@
             <w:pPr>
               <w:cnfStyle w:val="000000010000" w:firstRow="0" w:lastRow="0" w:firstColumn="0" w:lastColumn="0" w:oddVBand="0" w:evenVBand="0" w:oddHBand="0" w:evenHBand="1" w:firstRowFirstColumn="0" w:firstRowLastColumn="0" w:lastRowFirstColumn="0" w:lastRowLastColumn="0"/>
             </w:pPr>
-            <w:proofErr w:type="gramStart"/>
             <w:r>
               <w:t>text</w:t>
             </w:r>
-            <w:proofErr w:type="gramEnd"/>
           </w:p>
         </w:tc>
       </w:tr>
@@ -1424,11 +1423,9 @@
             <w:tcW w:w="2093" w:type="dxa"/>
           </w:tcPr>
           <w:p>
-            <w:proofErr w:type="gramStart"/>
             <w:r>
               <w:t>hours</w:t>
             </w:r>
-            <w:proofErr w:type="gramEnd"/>
           </w:p>
         </w:tc>
         <w:tc>
@@ -1452,11 +1449,9 @@
             <w:pPr>
               <w:cnfStyle w:val="000000100000" w:firstRow="0" w:lastRow="0" w:firstColumn="0" w:lastColumn="0" w:oddVBand="0" w:evenVBand="0" w:oddHBand="1" w:evenHBand="0" w:firstRowFirstColumn="0" w:firstRowLastColumn="0" w:lastRowFirstColumn="0" w:lastRowLastColumn="0"/>
             </w:pPr>
-            <w:proofErr w:type="gramStart"/>
             <w:r>
               <w:t>float</w:t>
             </w:r>
-            <w:proofErr w:type="gramEnd"/>
           </w:p>
         </w:tc>
       </w:tr>
@@ -1470,12 +1465,10 @@
             <w:tcW w:w="2093" w:type="dxa"/>
           </w:tcPr>
           <w:p>
-            <w:proofErr w:type="gramStart"/>
             <w:r>
               <w:lastRenderedPageBreak/>
               <w:t>distance</w:t>
             </w:r>
-            <w:proofErr w:type="gramEnd"/>
           </w:p>
         </w:tc>
         <w:tc>
@@ -1499,11 +1492,9 @@
             <w:pPr>
               <w:cnfStyle w:val="000000010000" w:firstRow="0" w:lastRow="0" w:firstColumn="0" w:lastColumn="0" w:oddVBand="0" w:evenVBand="0" w:oddHBand="0" w:evenHBand="1" w:firstRowFirstColumn="0" w:firstRowLastColumn="0" w:lastRowFirstColumn="0" w:lastRowLastColumn="0"/>
             </w:pPr>
-            <w:proofErr w:type="gramStart"/>
             <w:r>
               <w:t>float</w:t>
             </w:r>
-            <w:proofErr w:type="gramEnd"/>
           </w:p>
         </w:tc>
       </w:tr>
@@ -1517,14 +1508,27 @@
       <w:r>
         <w:t xml:space="preserve">Table </w:t>
       </w:r>
-      <w:fldSimple w:instr=" SEQ Table \* ARABIC ">
-        <w:r>
-          <w:rPr>
-            <w:noProof/>
-          </w:rPr>
-          <w:t>3</w:t>
-        </w:r>
-      </w:fldSimple>
+      <w:r>
+        <w:fldChar w:fldCharType="begin"/>
+      </w:r>
+      <w:r>
+        <w:instrText xml:space="preserve"> SEQ Table \* ARABIC </w:instrText>
+      </w:r>
+      <w:r>
+        <w:fldChar w:fldCharType="separate"/>
+      </w:r>
+      <w:r>
+        <w:rPr>
+          <w:noProof/>
+        </w:rPr>
+        <w:t>3</w:t>
+      </w:r>
+      <w:r>
+        <w:rPr>
+          <w:noProof/>
+        </w:rPr>
+        <w:fldChar w:fldCharType="end"/>
+      </w:r>
       <w:r>
         <w:t>: Location Table</w:t>
       </w:r>
@@ -1592,11 +1596,9 @@
             <w:tcW w:w="2093" w:type="dxa"/>
           </w:tcPr>
           <w:p>
-            <w:proofErr w:type="gramStart"/>
             <w:r>
               <w:t>id</w:t>
             </w:r>
-            <w:proofErr w:type="gramEnd"/>
           </w:p>
         </w:tc>
         <w:tc>
@@ -1620,11 +1622,9 @@
             <w:pPr>
               <w:cnfStyle w:val="000000100000" w:firstRow="0" w:lastRow="0" w:firstColumn="0" w:lastColumn="0" w:oddVBand="0" w:evenVBand="0" w:oddHBand="1" w:evenHBand="0" w:firstRowFirstColumn="0" w:firstRowLastColumn="0" w:lastRowFirstColumn="0" w:lastRowLastColumn="0"/>
             </w:pPr>
-            <w:proofErr w:type="gramStart"/>
             <w:r>
               <w:t>integer</w:t>
             </w:r>
-            <w:proofErr w:type="gramEnd"/>
           </w:p>
         </w:tc>
       </w:tr>
@@ -1638,13 +1638,9 @@
             <w:tcW w:w="2093" w:type="dxa"/>
           </w:tcPr>
           <w:p>
-            <w:proofErr w:type="spellStart"/>
-            <w:proofErr w:type="gramStart"/>
             <w:r>
               <w:t>walkID</w:t>
             </w:r>
-            <w:proofErr w:type="spellEnd"/>
-            <w:proofErr w:type="gramEnd"/>
           </w:p>
         </w:tc>
         <w:tc>
@@ -1668,11 +1664,9 @@
             <w:pPr>
               <w:cnfStyle w:val="000000010000" w:firstRow="0" w:lastRow="0" w:firstColumn="0" w:lastColumn="0" w:oddVBand="0" w:evenVBand="0" w:oddHBand="0" w:evenHBand="1" w:firstRowFirstColumn="0" w:firstRowLastColumn="0" w:lastRowFirstColumn="0" w:lastRowLastColumn="0"/>
             </w:pPr>
-            <w:proofErr w:type="gramStart"/>
             <w:r>
               <w:t>integer</w:t>
             </w:r>
-            <w:proofErr w:type="gramEnd"/>
           </w:p>
         </w:tc>
       </w:tr>
@@ -1686,11 +1680,9 @@
             <w:tcW w:w="2093" w:type="dxa"/>
           </w:tcPr>
           <w:p>
-            <w:proofErr w:type="gramStart"/>
             <w:r>
               <w:t>latitude</w:t>
             </w:r>
-            <w:proofErr w:type="gramEnd"/>
           </w:p>
         </w:tc>
         <w:tc>
@@ -1714,11 +1706,9 @@
             <w:pPr>
               <w:cnfStyle w:val="000000100000" w:firstRow="0" w:lastRow="0" w:firstColumn="0" w:lastColumn="0" w:oddVBand="0" w:evenVBand="0" w:oddHBand="1" w:evenHBand="0" w:firstRowFirstColumn="0" w:firstRowLastColumn="0" w:lastRowFirstColumn="0" w:lastRowLastColumn="0"/>
             </w:pPr>
-            <w:proofErr w:type="gramStart"/>
             <w:r>
               <w:t>float</w:t>
             </w:r>
-            <w:proofErr w:type="gramEnd"/>
           </w:p>
         </w:tc>
       </w:tr>
@@ -1732,11 +1722,9 @@
             <w:tcW w:w="2093" w:type="dxa"/>
           </w:tcPr>
           <w:p>
-            <w:proofErr w:type="gramStart"/>
             <w:r>
               <w:t>longitude</w:t>
             </w:r>
-            <w:proofErr w:type="gramEnd"/>
           </w:p>
         </w:tc>
         <w:tc>
@@ -1760,11 +1748,9 @@
             <w:pPr>
               <w:cnfStyle w:val="000000010000" w:firstRow="0" w:lastRow="0" w:firstColumn="0" w:lastColumn="0" w:oddVBand="0" w:evenVBand="0" w:oddHBand="0" w:evenHBand="1" w:firstRowFirstColumn="0" w:firstRowLastColumn="0" w:lastRowFirstColumn="0" w:lastRowLastColumn="0"/>
             </w:pPr>
-            <w:proofErr w:type="gramStart"/>
             <w:r>
               <w:t>text</w:t>
             </w:r>
-            <w:proofErr w:type="gramEnd"/>
           </w:p>
         </w:tc>
       </w:tr>
@@ -1778,11 +1764,9 @@
             <w:tcW w:w="2093" w:type="dxa"/>
           </w:tcPr>
           <w:p>
-            <w:proofErr w:type="gramStart"/>
             <w:r>
               <w:t>timestamp</w:t>
             </w:r>
-            <w:proofErr w:type="gramEnd"/>
           </w:p>
         </w:tc>
         <w:tc>
@@ -1806,11 +1790,9 @@
             <w:pPr>
               <w:cnfStyle w:val="000000100000" w:firstRow="0" w:lastRow="0" w:firstColumn="0" w:lastColumn="0" w:oddVBand="0" w:evenVBand="0" w:oddHBand="1" w:evenHBand="0" w:firstRowFirstColumn="0" w:firstRowLastColumn="0" w:lastRowFirstColumn="0" w:lastRowLastColumn="0"/>
             </w:pPr>
-            <w:proofErr w:type="gramStart"/>
             <w:r>
               <w:t>float</w:t>
             </w:r>
-            <w:proofErr w:type="gramEnd"/>
           </w:p>
         </w:tc>
       </w:tr>
@@ -1824,14 +1806,27 @@
       <w:r>
         <w:t xml:space="preserve">Table </w:t>
       </w:r>
-      <w:fldSimple w:instr=" SEQ Table \* ARABIC ">
-        <w:r>
-          <w:rPr>
-            <w:noProof/>
-          </w:rPr>
-          <w:t>4</w:t>
-        </w:r>
-      </w:fldSimple>
+      <w:r>
+        <w:fldChar w:fldCharType="begin"/>
+      </w:r>
+      <w:r>
+        <w:instrText xml:space="preserve"> SEQ Table \* ARABIC </w:instrText>
+      </w:r>
+      <w:r>
+        <w:fldChar w:fldCharType="separate"/>
+      </w:r>
+      <w:r>
+        <w:rPr>
+          <w:noProof/>
+        </w:rPr>
+        <w:t>4</w:t>
+      </w:r>
+      <w:r>
+        <w:rPr>
+          <w:noProof/>
+        </w:rPr>
+        <w:fldChar w:fldCharType="end"/>
+      </w:r>
       <w:r>
         <w:t>: Place description table</w:t>
       </w:r>
@@ -1899,11 +1894,9 @@
             <w:tcW w:w="2093" w:type="dxa"/>
           </w:tcPr>
           <w:p>
-            <w:proofErr w:type="gramStart"/>
             <w:r>
               <w:t>id</w:t>
             </w:r>
-            <w:proofErr w:type="gramEnd"/>
           </w:p>
         </w:tc>
         <w:tc>
@@ -1927,11 +1920,9 @@
             <w:pPr>
               <w:cnfStyle w:val="000000100000" w:firstRow="0" w:lastRow="0" w:firstColumn="0" w:lastColumn="0" w:oddVBand="0" w:evenVBand="0" w:oddHBand="1" w:evenHBand="0" w:firstRowFirstColumn="0" w:firstRowLastColumn="0" w:lastRowFirstColumn="0" w:lastRowLastColumn="0"/>
             </w:pPr>
-            <w:proofErr w:type="gramStart"/>
             <w:r>
               <w:t>integer</w:t>
             </w:r>
-            <w:proofErr w:type="gramEnd"/>
           </w:p>
         </w:tc>
       </w:tr>
@@ -1945,13 +1936,9 @@
             <w:tcW w:w="2093" w:type="dxa"/>
           </w:tcPr>
           <w:p>
-            <w:proofErr w:type="spellStart"/>
-            <w:proofErr w:type="gramStart"/>
             <w:r>
               <w:t>locationID</w:t>
             </w:r>
-            <w:proofErr w:type="spellEnd"/>
-            <w:proofErr w:type="gramEnd"/>
           </w:p>
         </w:tc>
         <w:tc>
@@ -1975,11 +1962,9 @@
             <w:pPr>
               <w:cnfStyle w:val="000000010000" w:firstRow="0" w:lastRow="0" w:firstColumn="0" w:lastColumn="0" w:oddVBand="0" w:evenVBand="0" w:oddHBand="0" w:evenHBand="1" w:firstRowFirstColumn="0" w:firstRowLastColumn="0" w:lastRowFirstColumn="0" w:lastRowLastColumn="0"/>
             </w:pPr>
-            <w:proofErr w:type="gramStart"/>
             <w:r>
               <w:t>integer</w:t>
             </w:r>
-            <w:proofErr w:type="gramEnd"/>
           </w:p>
         </w:tc>
       </w:tr>
@@ -1993,11 +1978,9 @@
             <w:tcW w:w="2093" w:type="dxa"/>
           </w:tcPr>
           <w:p>
-            <w:proofErr w:type="gramStart"/>
             <w:r>
               <w:t>description</w:t>
             </w:r>
-            <w:proofErr w:type="gramEnd"/>
           </w:p>
         </w:tc>
         <w:tc>
@@ -2021,11 +2004,9 @@
             <w:pPr>
               <w:cnfStyle w:val="000000100000" w:firstRow="0" w:lastRow="0" w:firstColumn="0" w:lastColumn="0" w:oddVBand="0" w:evenVBand="0" w:oddHBand="1" w:evenHBand="0" w:firstRowFirstColumn="0" w:firstRowLastColumn="0" w:lastRowFirstColumn="0" w:lastRowLastColumn="0"/>
             </w:pPr>
-            <w:proofErr w:type="gramStart"/>
             <w:r>
               <w:t>text</w:t>
             </w:r>
-            <w:proofErr w:type="gramEnd"/>
           </w:p>
         </w:tc>
       </w:tr>
@@ -2039,14 +2020,27 @@
       <w:r>
         <w:t xml:space="preserve">Table </w:t>
       </w:r>
-      <w:fldSimple w:instr=" SEQ Table \* ARABIC ">
-        <w:r>
-          <w:rPr>
-            <w:noProof/>
-          </w:rPr>
-          <w:t>5</w:t>
-        </w:r>
-      </w:fldSimple>
+      <w:r>
+        <w:fldChar w:fldCharType="begin"/>
+      </w:r>
+      <w:r>
+        <w:instrText xml:space="preserve"> SEQ Table \* ARABIC </w:instrText>
+      </w:r>
+      <w:r>
+        <w:fldChar w:fldCharType="separate"/>
+      </w:r>
+      <w:r>
+        <w:rPr>
+          <w:noProof/>
+        </w:rPr>
+        <w:t>5</w:t>
+      </w:r>
+      <w:r>
+        <w:rPr>
+          <w:noProof/>
+        </w:rPr>
+        <w:fldChar w:fldCharType="end"/>
+      </w:r>
       <w:r>
         <w:t>: Photo Usage Table</w:t>
       </w:r>
@@ -2114,11 +2108,9 @@
             <w:tcW w:w="2093" w:type="dxa"/>
           </w:tcPr>
           <w:p>
-            <w:proofErr w:type="gramStart"/>
             <w:r>
               <w:t>id</w:t>
             </w:r>
-            <w:proofErr w:type="gramEnd"/>
           </w:p>
         </w:tc>
         <w:tc>
@@ -2142,11 +2134,9 @@
             <w:pPr>
               <w:cnfStyle w:val="000000100000" w:firstRow="0" w:lastRow="0" w:firstColumn="0" w:lastColumn="0" w:oddVBand="0" w:evenVBand="0" w:oddHBand="1" w:evenHBand="0" w:firstRowFirstColumn="0" w:firstRowLastColumn="0" w:lastRowFirstColumn="0" w:lastRowLastColumn="0"/>
             </w:pPr>
-            <w:proofErr w:type="gramStart"/>
             <w:r>
               <w:t>integer</w:t>
             </w:r>
-            <w:proofErr w:type="gramEnd"/>
           </w:p>
         </w:tc>
       </w:tr>
@@ -2160,13 +2150,9 @@
             <w:tcW w:w="2093" w:type="dxa"/>
           </w:tcPr>
           <w:p>
-            <w:proofErr w:type="spellStart"/>
-            <w:proofErr w:type="gramStart"/>
             <w:r>
               <w:t>placeID</w:t>
             </w:r>
-            <w:proofErr w:type="spellEnd"/>
-            <w:proofErr w:type="gramEnd"/>
           </w:p>
         </w:tc>
         <w:tc>
@@ -2190,11 +2176,9 @@
             <w:pPr>
               <w:cnfStyle w:val="000000010000" w:firstRow="0" w:lastRow="0" w:firstColumn="0" w:lastColumn="0" w:oddVBand="0" w:evenVBand="0" w:oddHBand="0" w:evenHBand="1" w:firstRowFirstColumn="0" w:firstRowLastColumn="0" w:lastRowFirstColumn="0" w:lastRowLastColumn="0"/>
             </w:pPr>
-            <w:proofErr w:type="gramStart"/>
             <w:r>
               <w:t>integer</w:t>
             </w:r>
-            <w:proofErr w:type="gramEnd"/>
           </w:p>
         </w:tc>
       </w:tr>
@@ -2208,13 +2192,9 @@
             <w:tcW w:w="2093" w:type="dxa"/>
           </w:tcPr>
           <w:p>
-            <w:proofErr w:type="spellStart"/>
-            <w:proofErr w:type="gramStart"/>
             <w:r>
               <w:t>photoName</w:t>
             </w:r>
-            <w:proofErr w:type="spellEnd"/>
-            <w:proofErr w:type="gramEnd"/>
           </w:p>
         </w:tc>
         <w:tc>
@@ -2226,15 +2206,7 @@
               <w:cnfStyle w:val="000000100000" w:firstRow="0" w:lastRow="0" w:firstColumn="0" w:lastColumn="0" w:oddVBand="0" w:evenVBand="0" w:oddHBand="1" w:evenHBand="0" w:firstRowFirstColumn="0" w:firstRowLastColumn="0" w:lastRowFirstColumn="0" w:lastRowLastColumn="0"/>
             </w:pPr>
             <w:r>
-              <w:t>The name of the jpg file for the photo (without “</w:t>
-            </w:r>
-            <w:proofErr w:type="gramStart"/>
-            <w:r>
-              <w:t>.jpg</w:t>
-            </w:r>
-            <w:proofErr w:type="gramEnd"/>
-            <w:r>
-              <w:t>” suffix)</w:t>
+              <w:t>The name of the jpg file for the photo (without “.jpg” suffix)</w:t>
             </w:r>
           </w:p>
         </w:tc>
@@ -2246,11 +2218,9 @@
             <w:pPr>
               <w:cnfStyle w:val="000000100000" w:firstRow="0" w:lastRow="0" w:firstColumn="0" w:lastColumn="0" w:oddVBand="0" w:evenVBand="0" w:oddHBand="1" w:evenHBand="0" w:firstRowFirstColumn="0" w:firstRowLastColumn="0" w:lastRowFirstColumn="0" w:lastRowLastColumn="0"/>
             </w:pPr>
-            <w:proofErr w:type="gramStart"/>
             <w:r>
               <w:t>text</w:t>
             </w:r>
-            <w:proofErr w:type="gramEnd"/>
           </w:p>
         </w:tc>
       </w:tr>
@@ -2329,112 +2299,86 @@
       <w:pPr>
         <w:pStyle w:val="Heading1"/>
       </w:pPr>
-      <w:bookmarkStart w:id="3" w:name="_GoBack"/>
+      <w:r>
+        <w:t>Data Delivery Design</w:t>
+      </w:r>
+      <w:bookmarkEnd w:id="2"/>
+    </w:p>
+    <w:p>
+      <w:pPr>
+        <w:pStyle w:val="Heading2"/>
+      </w:pPr>
+      <w:bookmarkStart w:id="3" w:name="_Toc247355168"/>
+      <w:r>
+        <w:t>POST Request</w:t>
+      </w:r>
       <w:bookmarkEnd w:id="3"/>
-      <w:r>
-        <w:t>Data Delivery Design</w:t>
-      </w:r>
-      <w:bookmarkEnd w:id="2"/>
+    </w:p>
+    <w:p>
+      <w:r>
+        <w:t>All the data will be packed into a single string, which will be transmitted from the android phone in an HTTP POST request. The value will be paired using the key “message” and will be accessed in PHP using the $_POST[‘message’] handle.</w:t>
+      </w:r>
+    </w:p>
+    <w:p>
+      <w:r>
+        <w:tab/>
+        <w:t>The request will be made to the file upload.php which will be stored in the root of the website.</w:t>
+      </w:r>
+      <w:r>
+        <w:t xml:space="preserve"> All requests will be recorded in by upload.php in a file called log.txt in the root of the site as per the testing strategy.</w:t>
+      </w:r>
     </w:p>
     <w:p>
       <w:pPr>
         <w:pStyle w:val="Heading2"/>
       </w:pPr>
-      <w:bookmarkStart w:id="4" w:name="_Toc247355168"/>
-      <w:r>
-        <w:t>POST Request</w:t>
+      <w:bookmarkStart w:id="4" w:name="_Toc247355169"/>
+      <w:r>
+        <w:t>MIME message</w:t>
       </w:r>
       <w:bookmarkEnd w:id="4"/>
     </w:p>
     <w:p>
       <w:r>
-        <w:t>All the data will be packed into a single string, which will be transmitted from the android phone in an HTTP POST request. The value will be paired using the key “message” and will be accessed in PHP using the $_</w:t>
-      </w:r>
-      <w:proofErr w:type="gramStart"/>
-      <w:r>
-        <w:t>POST[</w:t>
-      </w:r>
-      <w:proofErr w:type="gramEnd"/>
-      <w:r>
-        <w:t>‘message’] handle.</w:t>
-      </w:r>
-    </w:p>
-    <w:p>
-      <w:r>
-        <w:tab/>
-        <w:t xml:space="preserve">The request will be made to the file </w:t>
-      </w:r>
-      <w:proofErr w:type="spellStart"/>
-      <w:r>
-        <w:t>upload.php</w:t>
-      </w:r>
-      <w:proofErr w:type="spellEnd"/>
-      <w:r>
-        <w:t xml:space="preserve"> which will be stored in the root of the website.</w:t>
-      </w:r>
-      <w:r>
-        <w:t xml:space="preserve"> All requests will be recorded in by </w:t>
-      </w:r>
-      <w:proofErr w:type="spellStart"/>
-      <w:r>
-        <w:t>upload.php</w:t>
-      </w:r>
-      <w:proofErr w:type="spellEnd"/>
-      <w:r>
-        <w:t xml:space="preserve"> in a file called log.txt in the root of the site as per the testing strategy.</w:t>
+        <w:t>The mime message will contain a “From” field which will store the user</w:t>
+      </w:r>
+      <w:r>
+        <w:t>’s name and email (From: User’s Name &lt;user@usershost.com&gt;)</w:t>
+      </w:r>
+      <w:r>
+        <w:t xml:space="preserve"> and the name of the tour in the “Subject” field (Subject: My Tour). Writing the tour name to the subject field will allow the server to record the process in the log, even if there is an error with the JSON code.</w:t>
+      </w:r>
+    </w:p>
+    <w:p/>
+    <w:p>
+      <w:pPr>
+        <w:ind w:firstLine="720"/>
+      </w:pPr>
+      <w:r>
+        <w:t>It will include a MIME version declaration of version 1.0 (MIME-Version: 1.0) and a multipart content type</w:t>
+      </w:r>
+      <w:r>
+        <w:t xml:space="preserve"> declaration</w:t>
+      </w:r>
+      <w:r>
+        <w:t xml:space="preserve"> (Content-Type: multipart/mixed; boundary=”part”). The JSON code will be stor</w:t>
+      </w:r>
+      <w:r>
+        <w:t>ed in the only text type part</w:t>
+      </w:r>
+      <w:r>
+        <w:t>. All of the images will be stored as attachments in jpeg format.</w:t>
       </w:r>
     </w:p>
     <w:p>
       <w:pPr>
         <w:pStyle w:val="Heading2"/>
       </w:pPr>
-      <w:bookmarkStart w:id="5" w:name="_Toc247355169"/>
-      <w:r>
-        <w:t>MIME message</w:t>
+      <w:bookmarkStart w:id="5" w:name="_Toc247355170"/>
+      <w:r>
+        <w:t>Sample MIME message</w:t>
       </w:r>
       <w:bookmarkEnd w:id="5"/>
-    </w:p>
-    <w:p>
-      <w:r>
-        <w:t>The mime message will contain a “From” field which will store the user</w:t>
-      </w:r>
-      <w:r>
-        <w:t>’s name and email (From: User’s Name &lt;user@usershost.com&gt;)</w:t>
-      </w:r>
-      <w:r>
-        <w:t xml:space="preserve"> and the name of the tour in the “Subject” field (Subject: My Tour). Writing the tour name to the subject field will allow the server to record the process in the log, even if there is an error with the JSON code.</w:t>
-      </w:r>
-    </w:p>
-    <w:p/>
-    <w:p>
-      <w:pPr>
-        <w:ind w:firstLine="720"/>
-      </w:pPr>
-      <w:r>
-        <w:t>It will include a MIME version declaration of version 1.0 (MIME-Version: 1.0) and a multipart content type</w:t>
-      </w:r>
-      <w:r>
-        <w:t xml:space="preserve"> declaration</w:t>
-      </w:r>
-      <w:r>
-        <w:t xml:space="preserve"> (Content-Type: multipart/mixed; boundary=”part”). The JSON code will be stor</w:t>
-      </w:r>
-      <w:r>
-        <w:t>ed in the only text type part</w:t>
-      </w:r>
-      <w:r>
-        <w:t>. All of the images will be stored as attachments in jpeg format.</w:t>
-      </w:r>
-    </w:p>
-    <w:p>
-      <w:pPr>
-        <w:pStyle w:val="Heading2"/>
-      </w:pPr>
-      <w:bookmarkStart w:id="6" w:name="_Toc247355170"/>
-      <w:r>
-        <w:t>Sample MIME message</w:t>
-      </w:r>
-      <w:bookmarkEnd w:id="6"/>
     </w:p>
     <w:p>
       <w:pPr>
@@ -2562,25 +2506,7 @@
           <w:sz w:val="20"/>
           <w:szCs w:val="26"/>
         </w:rPr>
-        <w:t xml:space="preserve">        </w:t>
-      </w:r>
-      <w:proofErr w:type="gramStart"/>
-      <w:r>
-        <w:rPr>
-          <w:rFonts w:ascii="Consolas" w:hAnsi="Consolas" w:cs="Consolas"/>
-          <w:sz w:val="20"/>
-          <w:szCs w:val="26"/>
-        </w:rPr>
-        <w:t>boundary</w:t>
-      </w:r>
-      <w:proofErr w:type="gramEnd"/>
-      <w:r>
-        <w:rPr>
-          <w:rFonts w:ascii="Consolas" w:hAnsi="Consolas" w:cs="Consolas"/>
-          <w:sz w:val="20"/>
-          <w:szCs w:val="26"/>
-        </w:rPr>
-        <w:t>="part"</w:t>
+        <w:t xml:space="preserve">        boundary="part"</w:t>
       </w:r>
     </w:p>
     <w:p>
@@ -2614,18 +2540,8 @@
           <w:sz w:val="20"/>
           <w:szCs w:val="26"/>
         </w:rPr>
-        <w:t>--</w:t>
-      </w:r>
-      <w:proofErr w:type="gramStart"/>
-      <w:r>
-        <w:rPr>
-          <w:rFonts w:ascii="Consolas" w:hAnsi="Consolas" w:cs="Consolas"/>
-          <w:sz w:val="20"/>
-          <w:szCs w:val="26"/>
-        </w:rPr>
-        <w:t>part</w:t>
-      </w:r>
-      <w:proofErr w:type="gramEnd"/>
+        <w:t>--part</w:t>
+      </w:r>
     </w:p>
     <w:p>
       <w:pPr>
@@ -2713,18 +2629,8 @@
           <w:sz w:val="20"/>
           <w:szCs w:val="26"/>
         </w:rPr>
-        <w:t>--</w:t>
-      </w:r>
-      <w:proofErr w:type="gramStart"/>
-      <w:r>
-        <w:rPr>
-          <w:rFonts w:ascii="Consolas" w:hAnsi="Consolas" w:cs="Consolas"/>
-          <w:sz w:val="20"/>
-          <w:szCs w:val="26"/>
-        </w:rPr>
-        <w:t>part</w:t>
-      </w:r>
-      <w:proofErr w:type="gramEnd"/>
+        <w:t>--part</w:t>
+      </w:r>
     </w:p>
     <w:p>
       <w:pPr>
@@ -2802,25 +2708,7 @@
           <w:sz w:val="20"/>
           <w:szCs w:val="26"/>
         </w:rPr>
-        <w:t xml:space="preserve">        </w:t>
-      </w:r>
-      <w:proofErr w:type="gramStart"/>
-      <w:r>
-        <w:rPr>
-          <w:rFonts w:ascii="Consolas" w:hAnsi="Consolas" w:cs="Consolas"/>
-          <w:sz w:val="20"/>
-          <w:szCs w:val="26"/>
-        </w:rPr>
-        <w:t>filename</w:t>
-      </w:r>
-      <w:proofErr w:type="gramEnd"/>
-      <w:r>
-        <w:rPr>
-          <w:rFonts w:ascii="Consolas" w:hAnsi="Consolas" w:cs="Consolas"/>
-          <w:sz w:val="20"/>
-          <w:szCs w:val="26"/>
-        </w:rPr>
-        <w:t>="file1.jpg"</w:t>
+        <w:t xml:space="preserve">        filename="file1.jpg"</w:t>
       </w:r>
     </w:p>
     <w:p>
@@ -2848,23 +2736,13 @@
           <w:szCs w:val="26"/>
         </w:rPr>
       </w:pPr>
-      <w:proofErr w:type="gramStart"/>
       <w:r>
         <w:rPr>
           <w:rFonts w:ascii="Consolas" w:hAnsi="Consolas" w:cs="Consolas"/>
           <w:sz w:val="20"/>
           <w:szCs w:val="26"/>
         </w:rPr>
-        <w:t>jgfc,jbjytf,nmvk</w:t>
-      </w:r>
-      <w:proofErr w:type="gramEnd"/>
-      <w:r>
-        <w:rPr>
-          <w:rFonts w:ascii="Consolas" w:hAnsi="Consolas" w:cs="Consolas"/>
-          <w:sz w:val="20"/>
-          <w:szCs w:val="26"/>
-        </w:rPr>
-        <w:t>-0987y6trfgi9876trdfvbhjytrfdc</w:t>
+        <w:t>jgfc,jbjytf,nmvk-0987y6trfgi9876trdfvbhjytrfdc</w:t>
       </w:r>
     </w:p>
     <w:p>
@@ -2892,36 +2770,18 @@
           <w:sz w:val="20"/>
           <w:szCs w:val="26"/>
         </w:rPr>
-        <w:t>--</w:t>
-      </w:r>
-      <w:proofErr w:type="gramStart"/>
-      <w:r>
-        <w:rPr>
-          <w:rFonts w:ascii="Consolas" w:hAnsi="Consolas" w:cs="Consolas"/>
-          <w:sz w:val="20"/>
-          <w:szCs w:val="26"/>
-        </w:rPr>
-        <w:t>part</w:t>
-      </w:r>
-      <w:proofErr w:type="gramEnd"/>
-      <w:r>
-        <w:rPr>
-          <w:rFonts w:ascii="Consolas" w:hAnsi="Consolas" w:cs="Consolas"/>
-          <w:sz w:val="20"/>
-          <w:szCs w:val="26"/>
-        </w:rPr>
-        <w:t>--</w:t>
+        <w:t>--part--</w:t>
       </w:r>
     </w:p>
     <w:p>
       <w:pPr>
         <w:pStyle w:val="Heading2"/>
       </w:pPr>
-      <w:bookmarkStart w:id="7" w:name="_Toc247355171"/>
+      <w:bookmarkStart w:id="6" w:name="_Toc247355171"/>
       <w:r>
         <w:t>JSON code design</w:t>
       </w:r>
-      <w:bookmarkEnd w:id="7"/>
+      <w:bookmarkEnd w:id="6"/>
     </w:p>
     <w:p>
       <w:r>
@@ -2937,14 +2797,27 @@
       <w:r>
         <w:t xml:space="preserve">Table </w:t>
       </w:r>
-      <w:fldSimple w:instr=" SEQ Table \* ARABIC ">
-        <w:r>
-          <w:rPr>
-            <w:noProof/>
-          </w:rPr>
-          <w:t>6</w:t>
-        </w:r>
-      </w:fldSimple>
+      <w:r>
+        <w:fldChar w:fldCharType="begin"/>
+      </w:r>
+      <w:r>
+        <w:instrText xml:space="preserve"> SEQ Table \* ARABIC </w:instrText>
+      </w:r>
+      <w:r>
+        <w:fldChar w:fldCharType="separate"/>
+      </w:r>
+      <w:r>
+        <w:rPr>
+          <w:noProof/>
+        </w:rPr>
+        <w:t>6</w:t>
+      </w:r>
+      <w:r>
+        <w:rPr>
+          <w:noProof/>
+        </w:rPr>
+        <w:fldChar w:fldCharType="end"/>
+      </w:r>
       <w:r>
         <w:t xml:space="preserve"> Fields for root of JSON data set</w:t>
       </w:r>
@@ -3012,11 +2885,9 @@
             <w:tcW w:w="1951" w:type="dxa"/>
           </w:tcPr>
           <w:p>
-            <w:proofErr w:type="gramStart"/>
             <w:r>
               <w:t>title</w:t>
             </w:r>
-            <w:proofErr w:type="gramEnd"/>
           </w:p>
         </w:tc>
         <w:tc>
@@ -3056,13 +2927,9 @@
             <w:tcW w:w="1951" w:type="dxa"/>
           </w:tcPr>
           <w:p>
-            <w:proofErr w:type="spellStart"/>
-            <w:proofErr w:type="gramStart"/>
             <w:r>
               <w:t>shortDesc</w:t>
             </w:r>
-            <w:proofErr w:type="spellEnd"/>
-            <w:proofErr w:type="gramEnd"/>
           </w:p>
         </w:tc>
         <w:tc>
@@ -3102,13 +2969,9 @@
             <w:tcW w:w="1951" w:type="dxa"/>
           </w:tcPr>
           <w:p>
-            <w:proofErr w:type="spellStart"/>
-            <w:proofErr w:type="gramStart"/>
             <w:r>
               <w:t>longDesc</w:t>
             </w:r>
-            <w:proofErr w:type="spellEnd"/>
-            <w:proofErr w:type="gramEnd"/>
           </w:p>
         </w:tc>
         <w:tc>
@@ -3148,11 +3011,9 @@
             <w:tcW w:w="1951" w:type="dxa"/>
           </w:tcPr>
           <w:p>
-            <w:proofErr w:type="gramStart"/>
             <w:r>
               <w:t>route</w:t>
             </w:r>
-            <w:proofErr w:type="gramEnd"/>
           </w:p>
         </w:tc>
         <w:tc>
@@ -3192,11 +3053,9 @@
             <w:tcW w:w="1951" w:type="dxa"/>
           </w:tcPr>
           <w:p>
-            <w:proofErr w:type="gramStart"/>
             <w:r>
               <w:t>locations</w:t>
             </w:r>
-            <w:proofErr w:type="gramEnd"/>
           </w:p>
         </w:tc>
         <w:tc>
@@ -3239,11 +3098,9 @@
             <w:tcW w:w="1951" w:type="dxa"/>
           </w:tcPr>
           <w:p>
-            <w:proofErr w:type="gramStart"/>
             <w:r>
               <w:t>time</w:t>
             </w:r>
-            <w:proofErr w:type="gramEnd"/>
           </w:p>
         </w:tc>
         <w:tc>
@@ -3286,11 +3143,9 @@
             <w:tcW w:w="1951" w:type="dxa"/>
           </w:tcPr>
           <w:p>
-            <w:proofErr w:type="gramStart"/>
             <w:r>
               <w:t>distance</w:t>
             </w:r>
-            <w:proofErr w:type="gramEnd"/>
           </w:p>
         </w:tc>
         <w:tc>
@@ -3333,14 +3188,27 @@
       <w:r>
         <w:t xml:space="preserve">Table </w:t>
       </w:r>
-      <w:fldSimple w:instr=" SEQ Table \* ARABIC ">
-        <w:r>
-          <w:rPr>
-            <w:noProof/>
-          </w:rPr>
-          <w:t>7</w:t>
-        </w:r>
-      </w:fldSimple>
+      <w:r>
+        <w:fldChar w:fldCharType="begin"/>
+      </w:r>
+      <w:r>
+        <w:instrText xml:space="preserve"> SEQ Table \* ARABIC </w:instrText>
+      </w:r>
+      <w:r>
+        <w:fldChar w:fldCharType="separate"/>
+      </w:r>
+      <w:r>
+        <w:rPr>
+          <w:noProof/>
+        </w:rPr>
+        <w:t>7</w:t>
+      </w:r>
+      <w:r>
+        <w:rPr>
+          <w:noProof/>
+        </w:rPr>
+        <w:fldChar w:fldCharType="end"/>
+      </w:r>
       <w:r>
         <w:rPr>
           <w:lang w:val="en-GB"/>
@@ -3417,11 +3285,9 @@
             <w:tcW w:w="1951" w:type="dxa"/>
           </w:tcPr>
           <w:p>
-            <w:proofErr w:type="gramStart"/>
             <w:r>
               <w:t>id</w:t>
             </w:r>
-            <w:proofErr w:type="gramEnd"/>
           </w:p>
         </w:tc>
         <w:tc>
@@ -3464,11 +3330,9 @@
             <w:tcW w:w="1951" w:type="dxa"/>
           </w:tcPr>
           <w:p>
-            <w:proofErr w:type="gramStart"/>
             <w:r>
               <w:t>longitude</w:t>
             </w:r>
-            <w:proofErr w:type="gramEnd"/>
           </w:p>
         </w:tc>
         <w:tc>
@@ -3511,11 +3375,9 @@
             <w:tcW w:w="1951" w:type="dxa"/>
           </w:tcPr>
           <w:p>
-            <w:proofErr w:type="gramStart"/>
             <w:r>
               <w:t>latitude</w:t>
             </w:r>
-            <w:proofErr w:type="gramEnd"/>
           </w:p>
         </w:tc>
         <w:tc>
@@ -3558,11 +3420,9 @@
             <w:tcW w:w="1951" w:type="dxa"/>
           </w:tcPr>
           <w:p>
-            <w:proofErr w:type="gramStart"/>
             <w:r>
               <w:t>time</w:t>
             </w:r>
-            <w:proofErr w:type="gramEnd"/>
           </w:p>
         </w:tc>
         <w:tc>
@@ -3605,14 +3465,27 @@
       <w:r>
         <w:t xml:space="preserve">Table </w:t>
       </w:r>
-      <w:fldSimple w:instr=" SEQ Table \* ARABIC ">
-        <w:r>
-          <w:rPr>
-            <w:noProof/>
-          </w:rPr>
-          <w:t>8</w:t>
-        </w:r>
-      </w:fldSimple>
+      <w:r>
+        <w:fldChar w:fldCharType="begin"/>
+      </w:r>
+      <w:r>
+        <w:instrText xml:space="preserve"> SEQ Table \* ARABIC </w:instrText>
+      </w:r>
+      <w:r>
+        <w:fldChar w:fldCharType="separate"/>
+      </w:r>
+      <w:r>
+        <w:rPr>
+          <w:noProof/>
+        </w:rPr>
+        <w:t>8</w:t>
+      </w:r>
+      <w:r>
+        <w:rPr>
+          <w:noProof/>
+        </w:rPr>
+        <w:fldChar w:fldCharType="end"/>
+      </w:r>
       <w:r>
         <w:rPr>
           <w:lang w:val="en-GB"/>
@@ -3689,13 +3562,9 @@
             <w:tcW w:w="1951" w:type="dxa"/>
           </w:tcPr>
           <w:p>
-            <w:proofErr w:type="spellStart"/>
-            <w:proofErr w:type="gramStart"/>
             <w:r>
               <w:t>coord</w:t>
             </w:r>
-            <w:proofErr w:type="spellEnd"/>
-            <w:proofErr w:type="gramEnd"/>
           </w:p>
         </w:tc>
         <w:tc>
@@ -3719,11 +3588,9 @@
             <w:pPr>
               <w:cnfStyle w:val="000000100000" w:firstRow="0" w:lastRow="0" w:firstColumn="0" w:lastColumn="0" w:oddVBand="0" w:evenVBand="0" w:oddHBand="1" w:evenHBand="0" w:firstRowFirstColumn="0" w:firstRowLastColumn="0" w:lastRowFirstColumn="0" w:lastRowLastColumn="0"/>
             </w:pPr>
-            <w:proofErr w:type="gramStart"/>
             <w:r>
               <w:t>integer</w:t>
             </w:r>
-            <w:proofErr w:type="gramEnd"/>
           </w:p>
         </w:tc>
       </w:tr>
@@ -3737,11 +3604,9 @@
             <w:tcW w:w="1951" w:type="dxa"/>
           </w:tcPr>
           <w:p>
-            <w:proofErr w:type="gramStart"/>
             <w:r>
               <w:t>description</w:t>
             </w:r>
-            <w:proofErr w:type="gramEnd"/>
           </w:p>
         </w:tc>
         <w:tc>
@@ -3781,11 +3646,9 @@
             <w:tcW w:w="1951" w:type="dxa"/>
           </w:tcPr>
           <w:p>
-            <w:proofErr w:type="gramStart"/>
             <w:r>
               <w:t>media</w:t>
             </w:r>
-            <w:proofErr w:type="gramEnd"/>
           </w:p>
         </w:tc>
         <w:tc>
@@ -3821,1250 +3684,802 @@
       <w:pPr>
         <w:pStyle w:val="Heading2"/>
       </w:pPr>
-      <w:bookmarkStart w:id="8" w:name="_Toc370843812"/>
-      <w:bookmarkStart w:id="9" w:name="_Toc247355172"/>
+      <w:bookmarkStart w:id="7" w:name="_Toc370843812"/>
+      <w:bookmarkStart w:id="8" w:name="_Toc247355172"/>
       <w:r>
         <w:t>Sample JSON format</w:t>
       </w:r>
+      <w:bookmarkEnd w:id="7"/>
       <w:bookmarkEnd w:id="8"/>
+    </w:p>
+    <w:p>
+      <w:pPr>
+        <w:rPr>
+          <w:rFonts w:ascii="Courier New" w:hAnsi="Courier New" w:cs="Courier New"/>
+          <w:sz w:val="20"/>
+          <w:szCs w:val="18"/>
+        </w:rPr>
+      </w:pPr>
+      <w:r>
+        <w:rPr>
+          <w:rFonts w:ascii="Courier New" w:hAnsi="Courier New" w:cs="Courier New"/>
+          <w:sz w:val="20"/>
+          <w:szCs w:val="18"/>
+        </w:rPr>
+        <w:t>{</w:t>
+      </w:r>
+    </w:p>
+    <w:p>
+      <w:pPr>
+        <w:rPr>
+          <w:rFonts w:ascii="Courier New" w:hAnsi="Courier New" w:cs="Courier New"/>
+          <w:sz w:val="20"/>
+          <w:szCs w:val="18"/>
+        </w:rPr>
+      </w:pPr>
+      <w:r>
+        <w:rPr>
+          <w:rFonts w:ascii="Courier New" w:hAnsi="Courier New" w:cs="Courier New"/>
+          <w:sz w:val="20"/>
+          <w:szCs w:val="18"/>
+        </w:rPr>
+        <w:t xml:space="preserve">    "Title": "My Walk",</w:t>
+      </w:r>
+    </w:p>
+    <w:p>
+      <w:pPr>
+        <w:rPr>
+          <w:rFonts w:ascii="Courier New" w:hAnsi="Courier New" w:cs="Courier New"/>
+          <w:sz w:val="20"/>
+          <w:szCs w:val="18"/>
+        </w:rPr>
+      </w:pPr>
+      <w:r>
+        <w:rPr>
+          <w:rFonts w:ascii="Courier New" w:hAnsi="Courier New" w:cs="Courier New"/>
+          <w:sz w:val="20"/>
+          <w:szCs w:val="18"/>
+        </w:rPr>
+        <w:t xml:space="preserve">    "shortDesc": "A walk from grans house to my house",</w:t>
+      </w:r>
+    </w:p>
+    <w:p>
+      <w:pPr>
+        <w:rPr>
+          <w:rFonts w:ascii="Courier New" w:hAnsi="Courier New" w:cs="Courier New"/>
+          <w:sz w:val="20"/>
+          <w:szCs w:val="18"/>
+        </w:rPr>
+      </w:pPr>
+      <w:r>
+        <w:rPr>
+          <w:rFonts w:ascii="Courier New" w:hAnsi="Courier New" w:cs="Courier New"/>
+          <w:sz w:val="20"/>
+          <w:szCs w:val="18"/>
+        </w:rPr>
+        <w:t xml:space="preserve">    "longDesc": "This is a walk that I take from my house to my nans. I hope you enjoy it…",</w:t>
+      </w:r>
+    </w:p>
+    <w:p>
+      <w:pPr>
+        <w:rPr>
+          <w:rFonts w:ascii="Courier New" w:hAnsi="Courier New" w:cs="Courier New"/>
+          <w:sz w:val="20"/>
+          <w:szCs w:val="18"/>
+        </w:rPr>
+      </w:pPr>
+      <w:r>
+        <w:rPr>
+          <w:rFonts w:ascii="Courier New" w:hAnsi="Courier New" w:cs="Courier New"/>
+          <w:sz w:val="20"/>
+          <w:szCs w:val="18"/>
+        </w:rPr>
+        <w:t xml:space="preserve">    "route": [</w:t>
+      </w:r>
+    </w:p>
+    <w:p>
+      <w:pPr>
+        <w:rPr>
+          <w:rFonts w:ascii="Courier New" w:hAnsi="Courier New" w:cs="Courier New"/>
+          <w:sz w:val="20"/>
+          <w:szCs w:val="18"/>
+        </w:rPr>
+      </w:pPr>
+      <w:r>
+        <w:rPr>
+          <w:rFonts w:ascii="Courier New" w:hAnsi="Courier New" w:cs="Courier New"/>
+          <w:sz w:val="20"/>
+          <w:szCs w:val="18"/>
+        </w:rPr>
+        <w:t xml:space="preserve">        {</w:t>
+      </w:r>
+    </w:p>
+    <w:p>
+      <w:pPr>
+        <w:rPr>
+          <w:rFonts w:ascii="Courier New" w:hAnsi="Courier New" w:cs="Courier New"/>
+          <w:sz w:val="20"/>
+          <w:szCs w:val="18"/>
+        </w:rPr>
+      </w:pPr>
+      <w:r>
+        <w:rPr>
+          <w:rFonts w:ascii="Courier New" w:hAnsi="Courier New" w:cs="Courier New"/>
+          <w:sz w:val="20"/>
+          <w:szCs w:val="18"/>
+        </w:rPr>
+        <w:t xml:space="preserve">            "id": 0,</w:t>
+      </w:r>
+    </w:p>
+    <w:p>
+      <w:pPr>
+        <w:rPr>
+          <w:rFonts w:ascii="Courier New" w:hAnsi="Courier New" w:cs="Courier New"/>
+          <w:sz w:val="20"/>
+          <w:szCs w:val="18"/>
+        </w:rPr>
+      </w:pPr>
+      <w:r>
+        <w:rPr>
+          <w:rFonts w:ascii="Courier New" w:hAnsi="Courier New" w:cs="Courier New"/>
+          <w:sz w:val="20"/>
+          <w:szCs w:val="18"/>
+        </w:rPr>
+        <w:t xml:space="preserve">            "longitude": 345674,</w:t>
+      </w:r>
+    </w:p>
+    <w:p>
+      <w:pPr>
+        <w:rPr>
+          <w:rFonts w:ascii="Courier New" w:hAnsi="Courier New" w:cs="Courier New"/>
+          <w:sz w:val="20"/>
+          <w:szCs w:val="18"/>
+        </w:rPr>
+      </w:pPr>
+      <w:r>
+        <w:rPr>
+          <w:rFonts w:ascii="Courier New" w:hAnsi="Courier New" w:cs="Courier New"/>
+          <w:sz w:val="20"/>
+          <w:szCs w:val="18"/>
+        </w:rPr>
+        <w:t xml:space="preserve">            "latitude": 583848,</w:t>
+      </w:r>
+    </w:p>
+    <w:p>
+      <w:pPr>
+        <w:rPr>
+          <w:rFonts w:ascii="Courier New" w:hAnsi="Courier New" w:cs="Courier New"/>
+          <w:sz w:val="20"/>
+          <w:szCs w:val="18"/>
+        </w:rPr>
+      </w:pPr>
+      <w:r>
+        <w:rPr>
+          <w:rFonts w:ascii="Courier New" w:hAnsi="Courier New" w:cs="Courier New"/>
+          <w:sz w:val="20"/>
+          <w:szCs w:val="18"/>
+        </w:rPr>
+        <w:t xml:space="preserve">            "time": 0</w:t>
+      </w:r>
+    </w:p>
+    <w:p>
+      <w:pPr>
+        <w:rPr>
+          <w:rFonts w:ascii="Courier New" w:hAnsi="Courier New" w:cs="Courier New"/>
+          <w:sz w:val="20"/>
+          <w:szCs w:val="18"/>
+        </w:rPr>
+      </w:pPr>
+      <w:r>
+        <w:rPr>
+          <w:rFonts w:ascii="Courier New" w:hAnsi="Courier New" w:cs="Courier New"/>
+          <w:sz w:val="20"/>
+          <w:szCs w:val="18"/>
+        </w:rPr>
+        <w:t xml:space="preserve">        },</w:t>
+      </w:r>
+    </w:p>
+    <w:p>
+      <w:pPr>
+        <w:rPr>
+          <w:rFonts w:ascii="Courier New" w:hAnsi="Courier New" w:cs="Courier New"/>
+          <w:sz w:val="20"/>
+          <w:szCs w:val="18"/>
+        </w:rPr>
+      </w:pPr>
+      <w:r>
+        <w:rPr>
+          <w:rFonts w:ascii="Courier New" w:hAnsi="Courier New" w:cs="Courier New"/>
+          <w:sz w:val="20"/>
+          <w:szCs w:val="18"/>
+        </w:rPr>
+        <w:t xml:space="preserve">        {</w:t>
+      </w:r>
+    </w:p>
+    <w:p>
+      <w:pPr>
+        <w:rPr>
+          <w:rFonts w:ascii="Courier New" w:hAnsi="Courier New" w:cs="Courier New"/>
+          <w:sz w:val="20"/>
+          <w:szCs w:val="18"/>
+        </w:rPr>
+      </w:pPr>
+      <w:r>
+        <w:rPr>
+          <w:rFonts w:ascii="Courier New" w:hAnsi="Courier New" w:cs="Courier New"/>
+          <w:sz w:val="20"/>
+          <w:szCs w:val="18"/>
+        </w:rPr>
+        <w:t xml:space="preserve">            "id": 1,</w:t>
+      </w:r>
+    </w:p>
+    <w:p>
+      <w:pPr>
+        <w:rPr>
+          <w:rFonts w:ascii="Courier New" w:hAnsi="Courier New" w:cs="Courier New"/>
+          <w:sz w:val="20"/>
+          <w:szCs w:val="18"/>
+        </w:rPr>
+      </w:pPr>
+      <w:r>
+        <w:rPr>
+          <w:rFonts w:ascii="Courier New" w:hAnsi="Courier New" w:cs="Courier New"/>
+          <w:sz w:val="20"/>
+          <w:szCs w:val="18"/>
+        </w:rPr>
+        <w:t xml:space="preserve">            "longitude": 345684,</w:t>
+      </w:r>
+    </w:p>
+    <w:p>
+      <w:pPr>
+        <w:rPr>
+          <w:rFonts w:ascii="Courier New" w:hAnsi="Courier New" w:cs="Courier New"/>
+          <w:sz w:val="20"/>
+          <w:szCs w:val="18"/>
+        </w:rPr>
+      </w:pPr>
+      <w:r>
+        <w:rPr>
+          <w:rFonts w:ascii="Courier New" w:hAnsi="Courier New" w:cs="Courier New"/>
+          <w:sz w:val="20"/>
+          <w:szCs w:val="18"/>
+        </w:rPr>
+        <w:t xml:space="preserve">            "latitude": 583848,</w:t>
+      </w:r>
+    </w:p>
+    <w:p>
+      <w:pPr>
+        <w:rPr>
+          <w:rFonts w:ascii="Courier New" w:hAnsi="Courier New" w:cs="Courier New"/>
+          <w:sz w:val="20"/>
+          <w:szCs w:val="18"/>
+        </w:rPr>
+      </w:pPr>
+      <w:r>
+        <w:rPr>
+          <w:rFonts w:ascii="Courier New" w:hAnsi="Courier New" w:cs="Courier New"/>
+          <w:sz w:val="20"/>
+          <w:szCs w:val="18"/>
+        </w:rPr>
+        <w:t xml:space="preserve">            "time": 5</w:t>
+      </w:r>
+    </w:p>
+    <w:p>
+      <w:pPr>
+        <w:rPr>
+          <w:rFonts w:ascii="Courier New" w:hAnsi="Courier New" w:cs="Courier New"/>
+          <w:sz w:val="20"/>
+          <w:szCs w:val="18"/>
+        </w:rPr>
+      </w:pPr>
+      <w:r>
+        <w:rPr>
+          <w:rFonts w:ascii="Courier New" w:hAnsi="Courier New" w:cs="Courier New"/>
+          <w:sz w:val="20"/>
+          <w:szCs w:val="18"/>
+        </w:rPr>
+        <w:t xml:space="preserve">        },</w:t>
+      </w:r>
+    </w:p>
+    <w:p>
+      <w:pPr>
+        <w:rPr>
+          <w:rFonts w:ascii="Courier New" w:hAnsi="Courier New" w:cs="Courier New"/>
+          <w:sz w:val="20"/>
+          <w:szCs w:val="18"/>
+        </w:rPr>
+      </w:pPr>
+      <w:r>
+        <w:rPr>
+          <w:rFonts w:ascii="Courier New" w:hAnsi="Courier New" w:cs="Courier New"/>
+          <w:sz w:val="20"/>
+          <w:szCs w:val="18"/>
+        </w:rPr>
+        <w:t>//LOTS MORE HERE…</w:t>
+      </w:r>
+    </w:p>
+    <w:p>
+      <w:pPr>
+        <w:rPr>
+          <w:rFonts w:ascii="Courier New" w:hAnsi="Courier New" w:cs="Courier New"/>
+          <w:sz w:val="20"/>
+          <w:szCs w:val="18"/>
+        </w:rPr>
+      </w:pPr>
+      <w:r>
+        <w:rPr>
+          <w:rFonts w:ascii="Courier New" w:hAnsi="Courier New" w:cs="Courier New"/>
+          <w:sz w:val="20"/>
+          <w:szCs w:val="18"/>
+        </w:rPr>
+        <w:t xml:space="preserve">    ],</w:t>
+      </w:r>
+    </w:p>
+    <w:p>
+      <w:pPr>
+        <w:rPr>
+          <w:rFonts w:ascii="Courier New" w:hAnsi="Courier New" w:cs="Courier New"/>
+          <w:sz w:val="20"/>
+          <w:szCs w:val="18"/>
+        </w:rPr>
+      </w:pPr>
+      <w:r>
+        <w:rPr>
+          <w:rFonts w:ascii="Courier New" w:hAnsi="Courier New" w:cs="Courier New"/>
+          <w:sz w:val="20"/>
+          <w:szCs w:val="18"/>
+        </w:rPr>
+        <w:t xml:space="preserve">    "pointOfInts</w:t>
+      </w:r>
+      <w:r>
+        <w:rPr>
+          <w:rFonts w:ascii="Courier New" w:hAnsi="Courier New" w:cs="Courier New"/>
+          <w:sz w:val="20"/>
+          <w:szCs w:val="18"/>
+        </w:rPr>
+        <w:t>": [</w:t>
+      </w:r>
+    </w:p>
+    <w:p>
+      <w:pPr>
+        <w:rPr>
+          <w:rFonts w:ascii="Courier New" w:hAnsi="Courier New" w:cs="Courier New"/>
+          <w:sz w:val="20"/>
+          <w:szCs w:val="18"/>
+        </w:rPr>
+      </w:pPr>
+      <w:r>
+        <w:rPr>
+          <w:rFonts w:ascii="Courier New" w:hAnsi="Courier New" w:cs="Courier New"/>
+          <w:sz w:val="20"/>
+          <w:szCs w:val="18"/>
+        </w:rPr>
+        <w:t xml:space="preserve">        {</w:t>
+      </w:r>
+    </w:p>
+    <w:p>
+      <w:pPr>
+        <w:rPr>
+          <w:rFonts w:ascii="Courier New" w:hAnsi="Courier New" w:cs="Courier New"/>
+          <w:sz w:val="20"/>
+          <w:szCs w:val="18"/>
+        </w:rPr>
+      </w:pPr>
+      <w:r>
+        <w:rPr>
+          <w:rFonts w:ascii="Courier New" w:hAnsi="Courier New" w:cs="Courier New"/>
+          <w:sz w:val="20"/>
+          <w:szCs w:val="18"/>
+        </w:rPr>
+        <w:t xml:space="preserve">            "coord": 5,</w:t>
+      </w:r>
+    </w:p>
+    <w:p>
+      <w:pPr>
+        <w:rPr>
+          <w:rFonts w:ascii="Courier New" w:hAnsi="Courier New" w:cs="Courier New"/>
+          <w:sz w:val="20"/>
+          <w:szCs w:val="18"/>
+        </w:rPr>
+      </w:pPr>
+      <w:r>
+        <w:rPr>
+          <w:rFonts w:ascii="Courier New" w:hAnsi="Courier New" w:cs="Courier New"/>
+          <w:sz w:val="20"/>
+          <w:szCs w:val="18"/>
+        </w:rPr>
+        <w:t xml:space="preserve">            "description": "This is where I live",</w:t>
+      </w:r>
+    </w:p>
+    <w:p>
+      <w:pPr>
+        <w:rPr>
+          <w:rFonts w:ascii="Courier New" w:hAnsi="Courier New" w:cs="Courier New"/>
+          <w:sz w:val="20"/>
+          <w:szCs w:val="18"/>
+          <w:lang w:val="fr-FR"/>
+        </w:rPr>
+      </w:pPr>
+      <w:r>
+        <w:rPr>
+          <w:rFonts w:ascii="Courier New" w:hAnsi="Courier New" w:cs="Courier New"/>
+          <w:sz w:val="20"/>
+          <w:szCs w:val="18"/>
+        </w:rPr>
+        <w:t xml:space="preserve">            </w:t>
+      </w:r>
+      <w:r>
+        <w:rPr>
+          <w:rFonts w:ascii="Courier New" w:hAnsi="Courier New" w:cs="Courier New"/>
+          <w:sz w:val="20"/>
+          <w:szCs w:val="18"/>
+          <w:lang w:val="fr-FR"/>
+        </w:rPr>
+        <w:t>"media": [</w:t>
+      </w:r>
+    </w:p>
+    <w:p>
+      <w:pPr>
+        <w:rPr>
+          <w:rFonts w:ascii="Courier New" w:hAnsi="Courier New" w:cs="Courier New"/>
+          <w:sz w:val="20"/>
+          <w:szCs w:val="18"/>
+          <w:lang w:val="fr-FR"/>
+        </w:rPr>
+      </w:pPr>
+      <w:r>
+        <w:rPr>
+          <w:rFonts w:ascii="Courier New" w:hAnsi="Courier New" w:cs="Courier New"/>
+          <w:sz w:val="20"/>
+          <w:szCs w:val="18"/>
+          <w:lang w:val="fr-FR"/>
+        </w:rPr>
+        <w:t xml:space="preserve">                "file1.jpg",</w:t>
+      </w:r>
+    </w:p>
+    <w:p>
+      <w:pPr>
+        <w:rPr>
+          <w:rFonts w:ascii="Courier New" w:hAnsi="Courier New" w:cs="Courier New"/>
+          <w:sz w:val="20"/>
+          <w:szCs w:val="18"/>
+          <w:lang w:val="fr-FR"/>
+        </w:rPr>
+      </w:pPr>
+      <w:r>
+        <w:rPr>
+          <w:rFonts w:ascii="Courier New" w:hAnsi="Courier New" w:cs="Courier New"/>
+          <w:sz w:val="20"/>
+          <w:szCs w:val="18"/>
+          <w:lang w:val="fr-FR"/>
+        </w:rPr>
+        <w:t xml:space="preserve">                "file2.jpg"</w:t>
+      </w:r>
+    </w:p>
+    <w:p>
+      <w:pPr>
+        <w:rPr>
+          <w:rFonts w:ascii="Courier New" w:hAnsi="Courier New" w:cs="Courier New"/>
+          <w:sz w:val="20"/>
+          <w:szCs w:val="18"/>
+        </w:rPr>
+      </w:pPr>
+      <w:r>
+        <w:rPr>
+          <w:rFonts w:ascii="Courier New" w:hAnsi="Courier New" w:cs="Courier New"/>
+          <w:sz w:val="20"/>
+          <w:szCs w:val="18"/>
+          <w:lang w:val="fr-FR"/>
+        </w:rPr>
+        <w:t xml:space="preserve">            </w:t>
+      </w:r>
+      <w:r>
+        <w:rPr>
+          <w:rFonts w:ascii="Courier New" w:hAnsi="Courier New" w:cs="Courier New"/>
+          <w:sz w:val="20"/>
+          <w:szCs w:val="18"/>
+        </w:rPr>
+        <w:t>]</w:t>
+      </w:r>
+    </w:p>
+    <w:p>
+      <w:pPr>
+        <w:rPr>
+          <w:rFonts w:ascii="Courier New" w:hAnsi="Courier New" w:cs="Courier New"/>
+          <w:sz w:val="20"/>
+          <w:szCs w:val="18"/>
+        </w:rPr>
+      </w:pPr>
+      <w:r>
+        <w:rPr>
+          <w:rFonts w:ascii="Courier New" w:hAnsi="Courier New" w:cs="Courier New"/>
+          <w:sz w:val="20"/>
+          <w:szCs w:val="18"/>
+        </w:rPr>
+        <w:t xml:space="preserve">        },</w:t>
+      </w:r>
+    </w:p>
+    <w:p>
+      <w:pPr>
+        <w:rPr>
+          <w:rFonts w:ascii="Courier New" w:hAnsi="Courier New" w:cs="Courier New"/>
+          <w:sz w:val="20"/>
+          <w:szCs w:val="18"/>
+        </w:rPr>
+      </w:pPr>
+      <w:r>
+        <w:rPr>
+          <w:rFonts w:ascii="Courier New" w:hAnsi="Courier New" w:cs="Courier New"/>
+          <w:sz w:val="20"/>
+          <w:szCs w:val="18"/>
+        </w:rPr>
+        <w:t xml:space="preserve">        {</w:t>
+      </w:r>
+    </w:p>
+    <w:p>
+      <w:pPr>
+        <w:rPr>
+          <w:rFonts w:ascii="Courier New" w:hAnsi="Courier New" w:cs="Courier New"/>
+          <w:sz w:val="20"/>
+          <w:szCs w:val="18"/>
+        </w:rPr>
+      </w:pPr>
+      <w:r>
+        <w:rPr>
+          <w:rFonts w:ascii="Courier New" w:hAnsi="Courier New" w:cs="Courier New"/>
+          <w:sz w:val="20"/>
+          <w:szCs w:val="18"/>
+        </w:rPr>
+        <w:t xml:space="preserve">            "coord": 17,</w:t>
+      </w:r>
+    </w:p>
+    <w:p>
+      <w:pPr>
+        <w:rPr>
+          <w:rFonts w:ascii="Courier New" w:hAnsi="Courier New" w:cs="Courier New"/>
+          <w:sz w:val="20"/>
+          <w:szCs w:val="18"/>
+        </w:rPr>
+      </w:pPr>
+      <w:r>
+        <w:rPr>
+          <w:rFonts w:ascii="Courier New" w:hAnsi="Courier New" w:cs="Courier New"/>
+          <w:sz w:val="20"/>
+          <w:szCs w:val="18"/>
+        </w:rPr>
+        <w:t xml:space="preserve">            "description": "This is about half way",</w:t>
+      </w:r>
+    </w:p>
+    <w:p>
+      <w:pPr>
+        <w:rPr>
+          <w:rFonts w:ascii="Courier New" w:hAnsi="Courier New" w:cs="Courier New"/>
+          <w:sz w:val="20"/>
+          <w:szCs w:val="18"/>
+        </w:rPr>
+      </w:pPr>
+      <w:r>
+        <w:rPr>
+          <w:rFonts w:ascii="Courier New" w:hAnsi="Courier New" w:cs="Courier New"/>
+          <w:sz w:val="20"/>
+          <w:szCs w:val="18"/>
+        </w:rPr>
+        <w:t xml:space="preserve">            "media": []</w:t>
+      </w:r>
+    </w:p>
+    <w:p>
+      <w:pPr>
+        <w:rPr>
+          <w:rFonts w:ascii="Courier New" w:hAnsi="Courier New" w:cs="Courier New"/>
+          <w:sz w:val="20"/>
+          <w:szCs w:val="18"/>
+        </w:rPr>
+      </w:pPr>
+      <w:r>
+        <w:rPr>
+          <w:rFonts w:ascii="Courier New" w:hAnsi="Courier New" w:cs="Courier New"/>
+          <w:sz w:val="20"/>
+          <w:szCs w:val="18"/>
+        </w:rPr>
+        <w:t xml:space="preserve">        },</w:t>
+      </w:r>
+    </w:p>
+    <w:p>
+      <w:pPr>
+        <w:rPr>
+          <w:rFonts w:ascii="Courier New" w:hAnsi="Courier New" w:cs="Courier New"/>
+          <w:sz w:val="20"/>
+          <w:szCs w:val="18"/>
+        </w:rPr>
+      </w:pPr>
+      <w:r>
+        <w:rPr>
+          <w:rFonts w:ascii="Courier New" w:hAnsi="Courier New" w:cs="Courier New"/>
+          <w:sz w:val="20"/>
+          <w:szCs w:val="18"/>
+        </w:rPr>
+        <w:t xml:space="preserve">        {</w:t>
+      </w:r>
+    </w:p>
+    <w:p>
+      <w:pPr>
+        <w:rPr>
+          <w:rFonts w:ascii="Courier New" w:hAnsi="Courier New" w:cs="Courier New"/>
+          <w:sz w:val="20"/>
+          <w:szCs w:val="18"/>
+        </w:rPr>
+      </w:pPr>
+      <w:r>
+        <w:rPr>
+          <w:rFonts w:ascii="Courier New" w:hAnsi="Courier New" w:cs="Courier New"/>
+          <w:sz w:val="20"/>
+          <w:szCs w:val="18"/>
+        </w:rPr>
+        <w:t xml:space="preserve">            "coord": 25,</w:t>
+      </w:r>
+    </w:p>
+    <w:p>
+      <w:pPr>
+        <w:rPr>
+          <w:rFonts w:ascii="Courier New" w:hAnsi="Courier New" w:cs="Courier New"/>
+          <w:sz w:val="20"/>
+          <w:szCs w:val="18"/>
+        </w:rPr>
+      </w:pPr>
+      <w:r>
+        <w:rPr>
+          <w:rFonts w:ascii="Courier New" w:hAnsi="Courier New" w:cs="Courier New"/>
+          <w:sz w:val="20"/>
+          <w:szCs w:val="18"/>
+        </w:rPr>
+        <w:t xml:space="preserve">            "description": "This is where my gran lives",</w:t>
+      </w:r>
+    </w:p>
+    <w:p>
+      <w:pPr>
+        <w:rPr>
+          <w:rFonts w:ascii="Courier New" w:hAnsi="Courier New" w:cs="Courier New"/>
+          <w:sz w:val="20"/>
+          <w:szCs w:val="18"/>
+        </w:rPr>
+      </w:pPr>
+      <w:r>
+        <w:rPr>
+          <w:rFonts w:ascii="Courier New" w:hAnsi="Courier New" w:cs="Courier New"/>
+          <w:sz w:val="20"/>
+          <w:szCs w:val="18"/>
+        </w:rPr>
+        <w:t xml:space="preserve">            "media": [</w:t>
+      </w:r>
+    </w:p>
+    <w:p>
+      <w:pPr>
+        <w:rPr>
+          <w:rFonts w:ascii="Courier New" w:hAnsi="Courier New" w:cs="Courier New"/>
+          <w:sz w:val="20"/>
+          <w:szCs w:val="18"/>
+        </w:rPr>
+      </w:pPr>
+      <w:r>
+        <w:rPr>
+          <w:rFonts w:ascii="Courier New" w:hAnsi="Courier New" w:cs="Courier New"/>
+          <w:sz w:val="20"/>
+          <w:szCs w:val="18"/>
+        </w:rPr>
+        <w:t xml:space="preserve">                "file3.jpg"</w:t>
+      </w:r>
+    </w:p>
+    <w:p>
+      <w:pPr>
+        <w:rPr>
+          <w:rFonts w:ascii="Courier New" w:hAnsi="Courier New" w:cs="Courier New"/>
+          <w:sz w:val="20"/>
+          <w:szCs w:val="18"/>
+        </w:rPr>
+      </w:pPr>
+      <w:r>
+        <w:rPr>
+          <w:rFonts w:ascii="Courier New" w:hAnsi="Courier New" w:cs="Courier New"/>
+          <w:sz w:val="20"/>
+          <w:szCs w:val="18"/>
+        </w:rPr>
+        <w:t xml:space="preserve">            ]</w:t>
+      </w:r>
+    </w:p>
+    <w:p>
+      <w:pPr>
+        <w:rPr>
+          <w:rFonts w:ascii="Courier New" w:hAnsi="Courier New" w:cs="Courier New"/>
+          <w:sz w:val="20"/>
+          <w:szCs w:val="18"/>
+        </w:rPr>
+      </w:pPr>
+      <w:r>
+        <w:rPr>
+          <w:rFonts w:ascii="Courier New" w:hAnsi="Courier New" w:cs="Courier New"/>
+          <w:sz w:val="20"/>
+          <w:szCs w:val="18"/>
+        </w:rPr>
+        <w:t xml:space="preserve">        }</w:t>
+      </w:r>
+    </w:p>
+    <w:p>
+      <w:pPr>
+        <w:rPr>
+          <w:rFonts w:ascii="Courier New" w:hAnsi="Courier New" w:cs="Courier New"/>
+          <w:sz w:val="20"/>
+          <w:szCs w:val="18"/>
+        </w:rPr>
+      </w:pPr>
+      <w:r>
+        <w:rPr>
+          <w:rFonts w:ascii="Courier New" w:hAnsi="Courier New" w:cs="Courier New"/>
+          <w:sz w:val="20"/>
+          <w:szCs w:val="18"/>
+        </w:rPr>
+        <w:t xml:space="preserve">    ],</w:t>
+      </w:r>
+    </w:p>
+    <w:p>
+      <w:pPr>
+        <w:rPr>
+          <w:rFonts w:ascii="Courier New" w:hAnsi="Courier New" w:cs="Courier New"/>
+          <w:sz w:val="20"/>
+          <w:szCs w:val="18"/>
+        </w:rPr>
+      </w:pPr>
+      <w:r>
+        <w:rPr>
+          <w:rFonts w:ascii="Courier New" w:hAnsi="Courier New" w:cs="Courier New"/>
+          <w:sz w:val="20"/>
+          <w:szCs w:val="18"/>
+        </w:rPr>
+        <w:t xml:space="preserve">    "time": 45676,</w:t>
+      </w:r>
+    </w:p>
+    <w:p>
+      <w:pPr>
+        <w:rPr>
+          <w:rFonts w:ascii="Courier New" w:hAnsi="Courier New" w:cs="Courier New"/>
+          <w:sz w:val="20"/>
+          <w:szCs w:val="18"/>
+        </w:rPr>
+      </w:pPr>
+      <w:r>
+        <w:rPr>
+          <w:rFonts w:ascii="Courier New" w:hAnsi="Courier New" w:cs="Courier New"/>
+          <w:sz w:val="20"/>
+          <w:szCs w:val="18"/>
+        </w:rPr>
+        <w:t xml:space="preserve">    "distance": 23454</w:t>
+      </w:r>
+    </w:p>
+    <w:p>
+      <w:pPr>
+        <w:rPr>
+          <w:rFonts w:ascii="Courier New" w:hAnsi="Courier New" w:cs="Courier New"/>
+          <w:sz w:val="20"/>
+          <w:szCs w:val="18"/>
+        </w:rPr>
+      </w:pPr>
+      <w:r>
+        <w:rPr>
+          <w:rFonts w:ascii="Courier New" w:hAnsi="Courier New" w:cs="Courier New"/>
+          <w:sz w:val="20"/>
+          <w:szCs w:val="18"/>
+        </w:rPr>
+        <w:t>}</w:t>
+      </w:r>
+    </w:p>
+    <w:p>
+      <w:pPr>
+        <w:pStyle w:val="Heading2"/>
+      </w:pPr>
+      <w:bookmarkStart w:id="9" w:name="_Toc247355173"/>
+      <w:r>
+        <w:t>Data Delivery Algorithm</w:t>
+      </w:r>
       <w:bookmarkEnd w:id="9"/>
-    </w:p>
-    <w:p>
-      <w:pPr>
-        <w:rPr>
-          <w:rFonts w:ascii="Courier New" w:hAnsi="Courier New" w:cs="Courier New"/>
-          <w:sz w:val="20"/>
-          <w:szCs w:val="18"/>
-        </w:rPr>
-      </w:pPr>
-      <w:r>
-        <w:rPr>
-          <w:rFonts w:ascii="Courier New" w:hAnsi="Courier New" w:cs="Courier New"/>
-          <w:sz w:val="20"/>
-          <w:szCs w:val="18"/>
-        </w:rPr>
-        <w:t>{</w:t>
-      </w:r>
-    </w:p>
-    <w:p>
-      <w:pPr>
-        <w:rPr>
-          <w:rFonts w:ascii="Courier New" w:hAnsi="Courier New" w:cs="Courier New"/>
-          <w:sz w:val="20"/>
-          <w:szCs w:val="18"/>
-        </w:rPr>
-      </w:pPr>
-      <w:r>
-        <w:rPr>
-          <w:rFonts w:ascii="Courier New" w:hAnsi="Courier New" w:cs="Courier New"/>
-          <w:sz w:val="20"/>
-          <w:szCs w:val="18"/>
-        </w:rPr>
-        <w:t xml:space="preserve">    "Title": "My Walk",</w:t>
-      </w:r>
-    </w:p>
-    <w:p>
-      <w:pPr>
-        <w:rPr>
-          <w:rFonts w:ascii="Courier New" w:hAnsi="Courier New" w:cs="Courier New"/>
-          <w:sz w:val="20"/>
-          <w:szCs w:val="18"/>
-        </w:rPr>
-      </w:pPr>
-      <w:r>
-        <w:rPr>
-          <w:rFonts w:ascii="Courier New" w:hAnsi="Courier New" w:cs="Courier New"/>
-          <w:sz w:val="20"/>
-          <w:szCs w:val="18"/>
-        </w:rPr>
-        <w:t xml:space="preserve">    "</w:t>
-      </w:r>
-      <w:proofErr w:type="spellStart"/>
-      <w:proofErr w:type="gramStart"/>
-      <w:r>
-        <w:rPr>
-          <w:rFonts w:ascii="Courier New" w:hAnsi="Courier New" w:cs="Courier New"/>
-          <w:sz w:val="20"/>
-          <w:szCs w:val="18"/>
-        </w:rPr>
-        <w:t>shortDesc</w:t>
-      </w:r>
-      <w:proofErr w:type="spellEnd"/>
-      <w:proofErr w:type="gramEnd"/>
-      <w:r>
-        <w:rPr>
-          <w:rFonts w:ascii="Courier New" w:hAnsi="Courier New" w:cs="Courier New"/>
-          <w:sz w:val="20"/>
-          <w:szCs w:val="18"/>
-        </w:rPr>
-        <w:t>": "A walk from grans house to my house",</w:t>
-      </w:r>
-    </w:p>
-    <w:p>
-      <w:pPr>
-        <w:rPr>
-          <w:rFonts w:ascii="Courier New" w:hAnsi="Courier New" w:cs="Courier New"/>
-          <w:sz w:val="20"/>
-          <w:szCs w:val="18"/>
-        </w:rPr>
-      </w:pPr>
-      <w:r>
-        <w:rPr>
-          <w:rFonts w:ascii="Courier New" w:hAnsi="Courier New" w:cs="Courier New"/>
-          <w:sz w:val="20"/>
-          <w:szCs w:val="18"/>
-        </w:rPr>
-        <w:t xml:space="preserve">    "</w:t>
-      </w:r>
-      <w:proofErr w:type="spellStart"/>
-      <w:proofErr w:type="gramStart"/>
-      <w:r>
-        <w:rPr>
-          <w:rFonts w:ascii="Courier New" w:hAnsi="Courier New" w:cs="Courier New"/>
-          <w:sz w:val="20"/>
-          <w:szCs w:val="18"/>
-        </w:rPr>
-        <w:t>longDesc</w:t>
-      </w:r>
-      <w:proofErr w:type="spellEnd"/>
-      <w:proofErr w:type="gramEnd"/>
-      <w:r>
-        <w:rPr>
-          <w:rFonts w:ascii="Courier New" w:hAnsi="Courier New" w:cs="Courier New"/>
-          <w:sz w:val="20"/>
-          <w:szCs w:val="18"/>
-        </w:rPr>
-        <w:t>": "This is a walk that I take from my house to my nans. I hope you enjoy it…</w:t>
-      </w:r>
-      <w:proofErr w:type="gramStart"/>
-      <w:r>
-        <w:rPr>
-          <w:rFonts w:ascii="Courier New" w:hAnsi="Courier New" w:cs="Courier New"/>
-          <w:sz w:val="20"/>
-          <w:szCs w:val="18"/>
-        </w:rPr>
-        <w:t>",</w:t>
-      </w:r>
-      <w:proofErr w:type="gramEnd"/>
-    </w:p>
-    <w:p>
-      <w:pPr>
-        <w:rPr>
-          <w:rFonts w:ascii="Courier New" w:hAnsi="Courier New" w:cs="Courier New"/>
-          <w:sz w:val="20"/>
-          <w:szCs w:val="18"/>
-        </w:rPr>
-      </w:pPr>
-      <w:r>
-        <w:rPr>
-          <w:rFonts w:ascii="Courier New" w:hAnsi="Courier New" w:cs="Courier New"/>
-          <w:sz w:val="20"/>
-          <w:szCs w:val="18"/>
-        </w:rPr>
-        <w:t xml:space="preserve">    "</w:t>
-      </w:r>
-      <w:proofErr w:type="gramStart"/>
-      <w:r>
-        <w:rPr>
-          <w:rFonts w:ascii="Courier New" w:hAnsi="Courier New" w:cs="Courier New"/>
-          <w:sz w:val="20"/>
-          <w:szCs w:val="18"/>
-        </w:rPr>
-        <w:t>route</w:t>
-      </w:r>
-      <w:proofErr w:type="gramEnd"/>
-      <w:r>
-        <w:rPr>
-          <w:rFonts w:ascii="Courier New" w:hAnsi="Courier New" w:cs="Courier New"/>
-          <w:sz w:val="20"/>
-          <w:szCs w:val="18"/>
-        </w:rPr>
-        <w:t>": [</w:t>
-      </w:r>
-    </w:p>
-    <w:p>
-      <w:pPr>
-        <w:rPr>
-          <w:rFonts w:ascii="Courier New" w:hAnsi="Courier New" w:cs="Courier New"/>
-          <w:sz w:val="20"/>
-          <w:szCs w:val="18"/>
-        </w:rPr>
-      </w:pPr>
-      <w:r>
-        <w:rPr>
-          <w:rFonts w:ascii="Courier New" w:hAnsi="Courier New" w:cs="Courier New"/>
-          <w:sz w:val="20"/>
-          <w:szCs w:val="18"/>
-        </w:rPr>
-        <w:t xml:space="preserve">        {</w:t>
-      </w:r>
-    </w:p>
-    <w:p>
-      <w:pPr>
-        <w:rPr>
-          <w:rFonts w:ascii="Courier New" w:hAnsi="Courier New" w:cs="Courier New"/>
-          <w:sz w:val="20"/>
-          <w:szCs w:val="18"/>
-        </w:rPr>
-      </w:pPr>
-      <w:r>
-        <w:rPr>
-          <w:rFonts w:ascii="Courier New" w:hAnsi="Courier New" w:cs="Courier New"/>
-          <w:sz w:val="20"/>
-          <w:szCs w:val="18"/>
-        </w:rPr>
-        <w:t xml:space="preserve">            "</w:t>
-      </w:r>
-      <w:proofErr w:type="gramStart"/>
-      <w:r>
-        <w:rPr>
-          <w:rFonts w:ascii="Courier New" w:hAnsi="Courier New" w:cs="Courier New"/>
-          <w:sz w:val="20"/>
-          <w:szCs w:val="18"/>
-        </w:rPr>
-        <w:t>id</w:t>
-      </w:r>
-      <w:proofErr w:type="gramEnd"/>
-      <w:r>
-        <w:rPr>
-          <w:rFonts w:ascii="Courier New" w:hAnsi="Courier New" w:cs="Courier New"/>
-          <w:sz w:val="20"/>
-          <w:szCs w:val="18"/>
-        </w:rPr>
-        <w:t>": 0,</w:t>
-      </w:r>
-    </w:p>
-    <w:p>
-      <w:pPr>
-        <w:rPr>
-          <w:rFonts w:ascii="Courier New" w:hAnsi="Courier New" w:cs="Courier New"/>
-          <w:sz w:val="20"/>
-          <w:szCs w:val="18"/>
-        </w:rPr>
-      </w:pPr>
-      <w:r>
-        <w:rPr>
-          <w:rFonts w:ascii="Courier New" w:hAnsi="Courier New" w:cs="Courier New"/>
-          <w:sz w:val="20"/>
-          <w:szCs w:val="18"/>
-        </w:rPr>
-        <w:t xml:space="preserve">            "</w:t>
-      </w:r>
-      <w:proofErr w:type="gramStart"/>
-      <w:r>
-        <w:rPr>
-          <w:rFonts w:ascii="Courier New" w:hAnsi="Courier New" w:cs="Courier New"/>
-          <w:sz w:val="20"/>
-          <w:szCs w:val="18"/>
-        </w:rPr>
-        <w:t>longitude</w:t>
-      </w:r>
-      <w:proofErr w:type="gramEnd"/>
-      <w:r>
-        <w:rPr>
-          <w:rFonts w:ascii="Courier New" w:hAnsi="Courier New" w:cs="Courier New"/>
-          <w:sz w:val="20"/>
-          <w:szCs w:val="18"/>
-        </w:rPr>
-        <w:t>": 345674,</w:t>
-      </w:r>
-    </w:p>
-    <w:p>
-      <w:pPr>
-        <w:rPr>
-          <w:rFonts w:ascii="Courier New" w:hAnsi="Courier New" w:cs="Courier New"/>
-          <w:sz w:val="20"/>
-          <w:szCs w:val="18"/>
-        </w:rPr>
-      </w:pPr>
-      <w:r>
-        <w:rPr>
-          <w:rFonts w:ascii="Courier New" w:hAnsi="Courier New" w:cs="Courier New"/>
-          <w:sz w:val="20"/>
-          <w:szCs w:val="18"/>
-        </w:rPr>
-        <w:t xml:space="preserve">            "</w:t>
-      </w:r>
-      <w:proofErr w:type="gramStart"/>
-      <w:r>
-        <w:rPr>
-          <w:rFonts w:ascii="Courier New" w:hAnsi="Courier New" w:cs="Courier New"/>
-          <w:sz w:val="20"/>
-          <w:szCs w:val="18"/>
-        </w:rPr>
-        <w:t>latitude</w:t>
-      </w:r>
-      <w:proofErr w:type="gramEnd"/>
-      <w:r>
-        <w:rPr>
-          <w:rFonts w:ascii="Courier New" w:hAnsi="Courier New" w:cs="Courier New"/>
-          <w:sz w:val="20"/>
-          <w:szCs w:val="18"/>
-        </w:rPr>
-        <w:t>": 583848,</w:t>
-      </w:r>
-    </w:p>
-    <w:p>
-      <w:pPr>
-        <w:rPr>
-          <w:rFonts w:ascii="Courier New" w:hAnsi="Courier New" w:cs="Courier New"/>
-          <w:sz w:val="20"/>
-          <w:szCs w:val="18"/>
-        </w:rPr>
-      </w:pPr>
-      <w:r>
-        <w:rPr>
-          <w:rFonts w:ascii="Courier New" w:hAnsi="Courier New" w:cs="Courier New"/>
-          <w:sz w:val="20"/>
-          <w:szCs w:val="18"/>
-        </w:rPr>
-        <w:t xml:space="preserve">            "</w:t>
-      </w:r>
-      <w:proofErr w:type="gramStart"/>
-      <w:r>
-        <w:rPr>
-          <w:rFonts w:ascii="Courier New" w:hAnsi="Courier New" w:cs="Courier New"/>
-          <w:sz w:val="20"/>
-          <w:szCs w:val="18"/>
-        </w:rPr>
-        <w:t>time</w:t>
-      </w:r>
-      <w:proofErr w:type="gramEnd"/>
-      <w:r>
-        <w:rPr>
-          <w:rFonts w:ascii="Courier New" w:hAnsi="Courier New" w:cs="Courier New"/>
-          <w:sz w:val="20"/>
-          <w:szCs w:val="18"/>
-        </w:rPr>
-        <w:t>": 0</w:t>
-      </w:r>
-    </w:p>
-    <w:p>
-      <w:pPr>
-        <w:rPr>
-          <w:rFonts w:ascii="Courier New" w:hAnsi="Courier New" w:cs="Courier New"/>
-          <w:sz w:val="20"/>
-          <w:szCs w:val="18"/>
-        </w:rPr>
-      </w:pPr>
-      <w:r>
-        <w:rPr>
-          <w:rFonts w:ascii="Courier New" w:hAnsi="Courier New" w:cs="Courier New"/>
-          <w:sz w:val="20"/>
-          <w:szCs w:val="18"/>
-        </w:rPr>
-        <w:t xml:space="preserve">        },</w:t>
-      </w:r>
-    </w:p>
-    <w:p>
-      <w:pPr>
-        <w:rPr>
-          <w:rFonts w:ascii="Courier New" w:hAnsi="Courier New" w:cs="Courier New"/>
-          <w:sz w:val="20"/>
-          <w:szCs w:val="18"/>
-        </w:rPr>
-      </w:pPr>
-      <w:r>
-        <w:rPr>
-          <w:rFonts w:ascii="Courier New" w:hAnsi="Courier New" w:cs="Courier New"/>
-          <w:sz w:val="20"/>
-          <w:szCs w:val="18"/>
-        </w:rPr>
-        <w:t xml:space="preserve">        {</w:t>
-      </w:r>
-    </w:p>
-    <w:p>
-      <w:pPr>
-        <w:rPr>
-          <w:rFonts w:ascii="Courier New" w:hAnsi="Courier New" w:cs="Courier New"/>
-          <w:sz w:val="20"/>
-          <w:szCs w:val="18"/>
-        </w:rPr>
-      </w:pPr>
-      <w:r>
-        <w:rPr>
-          <w:rFonts w:ascii="Courier New" w:hAnsi="Courier New" w:cs="Courier New"/>
-          <w:sz w:val="20"/>
-          <w:szCs w:val="18"/>
-        </w:rPr>
-        <w:t xml:space="preserve">            "</w:t>
-      </w:r>
-      <w:proofErr w:type="gramStart"/>
-      <w:r>
-        <w:rPr>
-          <w:rFonts w:ascii="Courier New" w:hAnsi="Courier New" w:cs="Courier New"/>
-          <w:sz w:val="20"/>
-          <w:szCs w:val="18"/>
-        </w:rPr>
-        <w:t>id</w:t>
-      </w:r>
-      <w:proofErr w:type="gramEnd"/>
-      <w:r>
-        <w:rPr>
-          <w:rFonts w:ascii="Courier New" w:hAnsi="Courier New" w:cs="Courier New"/>
-          <w:sz w:val="20"/>
-          <w:szCs w:val="18"/>
-        </w:rPr>
-        <w:t>": 1,</w:t>
-      </w:r>
-    </w:p>
-    <w:p>
-      <w:pPr>
-        <w:rPr>
-          <w:rFonts w:ascii="Courier New" w:hAnsi="Courier New" w:cs="Courier New"/>
-          <w:sz w:val="20"/>
-          <w:szCs w:val="18"/>
-        </w:rPr>
-      </w:pPr>
-      <w:r>
-        <w:rPr>
-          <w:rFonts w:ascii="Courier New" w:hAnsi="Courier New" w:cs="Courier New"/>
-          <w:sz w:val="20"/>
-          <w:szCs w:val="18"/>
-        </w:rPr>
-        <w:t xml:space="preserve">            "</w:t>
-      </w:r>
-      <w:proofErr w:type="gramStart"/>
-      <w:r>
-        <w:rPr>
-          <w:rFonts w:ascii="Courier New" w:hAnsi="Courier New" w:cs="Courier New"/>
-          <w:sz w:val="20"/>
-          <w:szCs w:val="18"/>
-        </w:rPr>
-        <w:t>longitude</w:t>
-      </w:r>
-      <w:proofErr w:type="gramEnd"/>
-      <w:r>
-        <w:rPr>
-          <w:rFonts w:ascii="Courier New" w:hAnsi="Courier New" w:cs="Courier New"/>
-          <w:sz w:val="20"/>
-          <w:szCs w:val="18"/>
-        </w:rPr>
-        <w:t>": 345684,</w:t>
-      </w:r>
-    </w:p>
-    <w:p>
-      <w:pPr>
-        <w:rPr>
-          <w:rFonts w:ascii="Courier New" w:hAnsi="Courier New" w:cs="Courier New"/>
-          <w:sz w:val="20"/>
-          <w:szCs w:val="18"/>
-        </w:rPr>
-      </w:pPr>
-      <w:r>
-        <w:rPr>
-          <w:rFonts w:ascii="Courier New" w:hAnsi="Courier New" w:cs="Courier New"/>
-          <w:sz w:val="20"/>
-          <w:szCs w:val="18"/>
-        </w:rPr>
-        <w:t xml:space="preserve">            "</w:t>
-      </w:r>
-      <w:proofErr w:type="gramStart"/>
-      <w:r>
-        <w:rPr>
-          <w:rFonts w:ascii="Courier New" w:hAnsi="Courier New" w:cs="Courier New"/>
-          <w:sz w:val="20"/>
-          <w:szCs w:val="18"/>
-        </w:rPr>
-        <w:t>latitude</w:t>
-      </w:r>
-      <w:proofErr w:type="gramEnd"/>
-      <w:r>
-        <w:rPr>
-          <w:rFonts w:ascii="Courier New" w:hAnsi="Courier New" w:cs="Courier New"/>
-          <w:sz w:val="20"/>
-          <w:szCs w:val="18"/>
-        </w:rPr>
-        <w:t>": 583848,</w:t>
-      </w:r>
-    </w:p>
-    <w:p>
-      <w:pPr>
-        <w:rPr>
-          <w:rFonts w:ascii="Courier New" w:hAnsi="Courier New" w:cs="Courier New"/>
-          <w:sz w:val="20"/>
-          <w:szCs w:val="18"/>
-        </w:rPr>
-      </w:pPr>
-      <w:r>
-        <w:rPr>
-          <w:rFonts w:ascii="Courier New" w:hAnsi="Courier New" w:cs="Courier New"/>
-          <w:sz w:val="20"/>
-          <w:szCs w:val="18"/>
-        </w:rPr>
-        <w:t xml:space="preserve">            "</w:t>
-      </w:r>
-      <w:proofErr w:type="gramStart"/>
-      <w:r>
-        <w:rPr>
-          <w:rFonts w:ascii="Courier New" w:hAnsi="Courier New" w:cs="Courier New"/>
-          <w:sz w:val="20"/>
-          <w:szCs w:val="18"/>
-        </w:rPr>
-        <w:t>time</w:t>
-      </w:r>
-      <w:proofErr w:type="gramEnd"/>
-      <w:r>
-        <w:rPr>
-          <w:rFonts w:ascii="Courier New" w:hAnsi="Courier New" w:cs="Courier New"/>
-          <w:sz w:val="20"/>
-          <w:szCs w:val="18"/>
-        </w:rPr>
-        <w:t>": 5</w:t>
-      </w:r>
-    </w:p>
-    <w:p>
-      <w:pPr>
-        <w:rPr>
-          <w:rFonts w:ascii="Courier New" w:hAnsi="Courier New" w:cs="Courier New"/>
-          <w:sz w:val="20"/>
-          <w:szCs w:val="18"/>
-        </w:rPr>
-      </w:pPr>
-      <w:r>
-        <w:rPr>
-          <w:rFonts w:ascii="Courier New" w:hAnsi="Courier New" w:cs="Courier New"/>
-          <w:sz w:val="20"/>
-          <w:szCs w:val="18"/>
-        </w:rPr>
-        <w:t xml:space="preserve">        },</w:t>
-      </w:r>
-    </w:p>
-    <w:p>
-      <w:pPr>
-        <w:rPr>
-          <w:rFonts w:ascii="Courier New" w:hAnsi="Courier New" w:cs="Courier New"/>
-          <w:sz w:val="20"/>
-          <w:szCs w:val="18"/>
-        </w:rPr>
-      </w:pPr>
-      <w:r>
-        <w:rPr>
-          <w:rFonts w:ascii="Courier New" w:hAnsi="Courier New" w:cs="Courier New"/>
-          <w:sz w:val="20"/>
-          <w:szCs w:val="18"/>
-        </w:rPr>
-        <w:t>//LOTS MORE HERE…</w:t>
-      </w:r>
-    </w:p>
-    <w:p>
-      <w:pPr>
-        <w:rPr>
-          <w:rFonts w:ascii="Courier New" w:hAnsi="Courier New" w:cs="Courier New"/>
-          <w:sz w:val="20"/>
-          <w:szCs w:val="18"/>
-        </w:rPr>
-      </w:pPr>
-      <w:r>
-        <w:rPr>
-          <w:rFonts w:ascii="Courier New" w:hAnsi="Courier New" w:cs="Courier New"/>
-          <w:sz w:val="20"/>
-          <w:szCs w:val="18"/>
-        </w:rPr>
-        <w:t xml:space="preserve">    ],</w:t>
-      </w:r>
-    </w:p>
-    <w:p>
-      <w:pPr>
-        <w:rPr>
-          <w:rFonts w:ascii="Courier New" w:hAnsi="Courier New" w:cs="Courier New"/>
-          <w:sz w:val="20"/>
-          <w:szCs w:val="18"/>
-        </w:rPr>
-      </w:pPr>
-      <w:r>
-        <w:rPr>
-          <w:rFonts w:ascii="Courier New" w:hAnsi="Courier New" w:cs="Courier New"/>
-          <w:sz w:val="20"/>
-          <w:szCs w:val="18"/>
-        </w:rPr>
-        <w:t xml:space="preserve">    "</w:t>
-      </w:r>
-      <w:proofErr w:type="spellStart"/>
-      <w:proofErr w:type="gramStart"/>
-      <w:r>
-        <w:rPr>
-          <w:rFonts w:ascii="Courier New" w:hAnsi="Courier New" w:cs="Courier New"/>
-          <w:sz w:val="20"/>
-          <w:szCs w:val="18"/>
-        </w:rPr>
-        <w:t>pointOfInts</w:t>
-      </w:r>
-      <w:proofErr w:type="spellEnd"/>
-      <w:proofErr w:type="gramEnd"/>
-      <w:r>
-        <w:rPr>
-          <w:rFonts w:ascii="Courier New" w:hAnsi="Courier New" w:cs="Courier New"/>
-          <w:sz w:val="20"/>
-          <w:szCs w:val="18"/>
-        </w:rPr>
-        <w:t>": [</w:t>
-      </w:r>
-    </w:p>
-    <w:p>
-      <w:pPr>
-        <w:rPr>
-          <w:rFonts w:ascii="Courier New" w:hAnsi="Courier New" w:cs="Courier New"/>
-          <w:sz w:val="20"/>
-          <w:szCs w:val="18"/>
-        </w:rPr>
-      </w:pPr>
-      <w:r>
-        <w:rPr>
-          <w:rFonts w:ascii="Courier New" w:hAnsi="Courier New" w:cs="Courier New"/>
-          <w:sz w:val="20"/>
-          <w:szCs w:val="18"/>
-        </w:rPr>
-        <w:t xml:space="preserve">        {</w:t>
-      </w:r>
-    </w:p>
-    <w:p>
-      <w:pPr>
-        <w:rPr>
-          <w:rFonts w:ascii="Courier New" w:hAnsi="Courier New" w:cs="Courier New"/>
-          <w:sz w:val="20"/>
-          <w:szCs w:val="18"/>
-        </w:rPr>
-      </w:pPr>
-      <w:r>
-        <w:rPr>
-          <w:rFonts w:ascii="Courier New" w:hAnsi="Courier New" w:cs="Courier New"/>
-          <w:sz w:val="20"/>
-          <w:szCs w:val="18"/>
-        </w:rPr>
-        <w:t xml:space="preserve">            "</w:t>
-      </w:r>
-      <w:proofErr w:type="spellStart"/>
-      <w:proofErr w:type="gramStart"/>
-      <w:r>
-        <w:rPr>
-          <w:rFonts w:ascii="Courier New" w:hAnsi="Courier New" w:cs="Courier New"/>
-          <w:sz w:val="20"/>
-          <w:szCs w:val="18"/>
-        </w:rPr>
-        <w:t>coord</w:t>
-      </w:r>
-      <w:proofErr w:type="spellEnd"/>
-      <w:proofErr w:type="gramEnd"/>
-      <w:r>
-        <w:rPr>
-          <w:rFonts w:ascii="Courier New" w:hAnsi="Courier New" w:cs="Courier New"/>
-          <w:sz w:val="20"/>
-          <w:szCs w:val="18"/>
-        </w:rPr>
-        <w:t>": 5,</w:t>
-      </w:r>
-    </w:p>
-    <w:p>
-      <w:pPr>
-        <w:rPr>
-          <w:rFonts w:ascii="Courier New" w:hAnsi="Courier New" w:cs="Courier New"/>
-          <w:sz w:val="20"/>
-          <w:szCs w:val="18"/>
-        </w:rPr>
-      </w:pPr>
-      <w:r>
-        <w:rPr>
-          <w:rFonts w:ascii="Courier New" w:hAnsi="Courier New" w:cs="Courier New"/>
-          <w:sz w:val="20"/>
-          <w:szCs w:val="18"/>
-        </w:rPr>
-        <w:t xml:space="preserve">            "</w:t>
-      </w:r>
-      <w:proofErr w:type="gramStart"/>
-      <w:r>
-        <w:rPr>
-          <w:rFonts w:ascii="Courier New" w:hAnsi="Courier New" w:cs="Courier New"/>
-          <w:sz w:val="20"/>
-          <w:szCs w:val="18"/>
-        </w:rPr>
-        <w:t>description</w:t>
-      </w:r>
-      <w:proofErr w:type="gramEnd"/>
-      <w:r>
-        <w:rPr>
-          <w:rFonts w:ascii="Courier New" w:hAnsi="Courier New" w:cs="Courier New"/>
-          <w:sz w:val="20"/>
-          <w:szCs w:val="18"/>
-        </w:rPr>
-        <w:t>": "This is where I live",</w:t>
-      </w:r>
-    </w:p>
-    <w:p>
-      <w:pPr>
-        <w:rPr>
-          <w:rFonts w:ascii="Courier New" w:hAnsi="Courier New" w:cs="Courier New"/>
-          <w:sz w:val="20"/>
-          <w:szCs w:val="18"/>
-          <w:lang w:val="fr-FR"/>
-        </w:rPr>
-      </w:pPr>
-      <w:r>
-        <w:rPr>
-          <w:rFonts w:ascii="Courier New" w:hAnsi="Courier New" w:cs="Courier New"/>
-          <w:sz w:val="20"/>
-          <w:szCs w:val="18"/>
-        </w:rPr>
-        <w:t xml:space="preserve">            </w:t>
-      </w:r>
-      <w:r>
-        <w:rPr>
-          <w:rFonts w:ascii="Courier New" w:hAnsi="Courier New" w:cs="Courier New"/>
-          <w:sz w:val="20"/>
-          <w:szCs w:val="18"/>
-          <w:lang w:val="fr-FR"/>
-        </w:rPr>
-        <w:t>"</w:t>
-      </w:r>
-      <w:proofErr w:type="gramStart"/>
-      <w:r>
-        <w:rPr>
-          <w:rFonts w:ascii="Courier New" w:hAnsi="Courier New" w:cs="Courier New"/>
-          <w:sz w:val="20"/>
-          <w:szCs w:val="18"/>
-          <w:lang w:val="fr-FR"/>
-        </w:rPr>
-        <w:t>media</w:t>
-      </w:r>
-      <w:proofErr w:type="gramEnd"/>
-      <w:r>
-        <w:rPr>
-          <w:rFonts w:ascii="Courier New" w:hAnsi="Courier New" w:cs="Courier New"/>
-          <w:sz w:val="20"/>
-          <w:szCs w:val="18"/>
-          <w:lang w:val="fr-FR"/>
-        </w:rPr>
-        <w:t>": [</w:t>
-      </w:r>
-    </w:p>
-    <w:p>
-      <w:pPr>
-        <w:rPr>
-          <w:rFonts w:ascii="Courier New" w:hAnsi="Courier New" w:cs="Courier New"/>
-          <w:sz w:val="20"/>
-          <w:szCs w:val="18"/>
-          <w:lang w:val="fr-FR"/>
-        </w:rPr>
-      </w:pPr>
-      <w:r>
-        <w:rPr>
-          <w:rFonts w:ascii="Courier New" w:hAnsi="Courier New" w:cs="Courier New"/>
-          <w:sz w:val="20"/>
-          <w:szCs w:val="18"/>
-          <w:lang w:val="fr-FR"/>
-        </w:rPr>
-        <w:t xml:space="preserve">                "file1.jpg",</w:t>
-      </w:r>
-    </w:p>
-    <w:p>
-      <w:pPr>
-        <w:rPr>
-          <w:rFonts w:ascii="Courier New" w:hAnsi="Courier New" w:cs="Courier New"/>
-          <w:sz w:val="20"/>
-          <w:szCs w:val="18"/>
-          <w:lang w:val="fr-FR"/>
-        </w:rPr>
-      </w:pPr>
-      <w:r>
-        <w:rPr>
-          <w:rFonts w:ascii="Courier New" w:hAnsi="Courier New" w:cs="Courier New"/>
-          <w:sz w:val="20"/>
-          <w:szCs w:val="18"/>
-          <w:lang w:val="fr-FR"/>
-        </w:rPr>
-        <w:t xml:space="preserve">                "file2.jpg"</w:t>
-      </w:r>
-    </w:p>
-    <w:p>
-      <w:pPr>
-        <w:rPr>
-          <w:rFonts w:ascii="Courier New" w:hAnsi="Courier New" w:cs="Courier New"/>
-          <w:sz w:val="20"/>
-          <w:szCs w:val="18"/>
-        </w:rPr>
-      </w:pPr>
-      <w:r>
-        <w:rPr>
-          <w:rFonts w:ascii="Courier New" w:hAnsi="Courier New" w:cs="Courier New"/>
-          <w:sz w:val="20"/>
-          <w:szCs w:val="18"/>
-          <w:lang w:val="fr-FR"/>
-        </w:rPr>
-        <w:t xml:space="preserve">            </w:t>
-      </w:r>
-      <w:r>
-        <w:rPr>
-          <w:rFonts w:ascii="Courier New" w:hAnsi="Courier New" w:cs="Courier New"/>
-          <w:sz w:val="20"/>
-          <w:szCs w:val="18"/>
-        </w:rPr>
-        <w:t>]</w:t>
-      </w:r>
-    </w:p>
-    <w:p>
-      <w:pPr>
-        <w:rPr>
-          <w:rFonts w:ascii="Courier New" w:hAnsi="Courier New" w:cs="Courier New"/>
-          <w:sz w:val="20"/>
-          <w:szCs w:val="18"/>
-        </w:rPr>
-      </w:pPr>
-      <w:r>
-        <w:rPr>
-          <w:rFonts w:ascii="Courier New" w:hAnsi="Courier New" w:cs="Courier New"/>
-          <w:sz w:val="20"/>
-          <w:szCs w:val="18"/>
-        </w:rPr>
-        <w:t xml:space="preserve">        },</w:t>
-      </w:r>
-    </w:p>
-    <w:p>
-      <w:pPr>
-        <w:rPr>
-          <w:rFonts w:ascii="Courier New" w:hAnsi="Courier New" w:cs="Courier New"/>
-          <w:sz w:val="20"/>
-          <w:szCs w:val="18"/>
-        </w:rPr>
-      </w:pPr>
-      <w:r>
-        <w:rPr>
-          <w:rFonts w:ascii="Courier New" w:hAnsi="Courier New" w:cs="Courier New"/>
-          <w:sz w:val="20"/>
-          <w:szCs w:val="18"/>
-        </w:rPr>
-        <w:t xml:space="preserve">        {</w:t>
-      </w:r>
-    </w:p>
-    <w:p>
-      <w:pPr>
-        <w:rPr>
-          <w:rFonts w:ascii="Courier New" w:hAnsi="Courier New" w:cs="Courier New"/>
-          <w:sz w:val="20"/>
-          <w:szCs w:val="18"/>
-        </w:rPr>
-      </w:pPr>
-      <w:r>
-        <w:rPr>
-          <w:rFonts w:ascii="Courier New" w:hAnsi="Courier New" w:cs="Courier New"/>
-          <w:sz w:val="20"/>
-          <w:szCs w:val="18"/>
-        </w:rPr>
-        <w:t xml:space="preserve">            "</w:t>
-      </w:r>
-      <w:proofErr w:type="spellStart"/>
-      <w:proofErr w:type="gramStart"/>
-      <w:r>
-        <w:rPr>
-          <w:rFonts w:ascii="Courier New" w:hAnsi="Courier New" w:cs="Courier New"/>
-          <w:sz w:val="20"/>
-          <w:szCs w:val="18"/>
-        </w:rPr>
-        <w:t>coord</w:t>
-      </w:r>
-      <w:proofErr w:type="spellEnd"/>
-      <w:proofErr w:type="gramEnd"/>
-      <w:r>
-        <w:rPr>
-          <w:rFonts w:ascii="Courier New" w:hAnsi="Courier New" w:cs="Courier New"/>
-          <w:sz w:val="20"/>
-          <w:szCs w:val="18"/>
-        </w:rPr>
-        <w:t>": 17,</w:t>
-      </w:r>
-    </w:p>
-    <w:p>
-      <w:pPr>
-        <w:rPr>
-          <w:rFonts w:ascii="Courier New" w:hAnsi="Courier New" w:cs="Courier New"/>
-          <w:sz w:val="20"/>
-          <w:szCs w:val="18"/>
-        </w:rPr>
-      </w:pPr>
-      <w:r>
-        <w:rPr>
-          <w:rFonts w:ascii="Courier New" w:hAnsi="Courier New" w:cs="Courier New"/>
-          <w:sz w:val="20"/>
-          <w:szCs w:val="18"/>
-        </w:rPr>
-        <w:t xml:space="preserve">            "</w:t>
-      </w:r>
-      <w:proofErr w:type="gramStart"/>
-      <w:r>
-        <w:rPr>
-          <w:rFonts w:ascii="Courier New" w:hAnsi="Courier New" w:cs="Courier New"/>
-          <w:sz w:val="20"/>
-          <w:szCs w:val="18"/>
-        </w:rPr>
-        <w:t>description</w:t>
-      </w:r>
-      <w:proofErr w:type="gramEnd"/>
-      <w:r>
-        <w:rPr>
-          <w:rFonts w:ascii="Courier New" w:hAnsi="Courier New" w:cs="Courier New"/>
-          <w:sz w:val="20"/>
-          <w:szCs w:val="18"/>
-        </w:rPr>
-        <w:t>": "This is about half way",</w:t>
-      </w:r>
-    </w:p>
-    <w:p>
-      <w:pPr>
-        <w:rPr>
-          <w:rFonts w:ascii="Courier New" w:hAnsi="Courier New" w:cs="Courier New"/>
-          <w:sz w:val="20"/>
-          <w:szCs w:val="18"/>
-        </w:rPr>
-      </w:pPr>
-      <w:r>
-        <w:rPr>
-          <w:rFonts w:ascii="Courier New" w:hAnsi="Courier New" w:cs="Courier New"/>
-          <w:sz w:val="20"/>
-          <w:szCs w:val="18"/>
-        </w:rPr>
-        <w:t xml:space="preserve">            "</w:t>
-      </w:r>
-      <w:proofErr w:type="gramStart"/>
-      <w:r>
-        <w:rPr>
-          <w:rFonts w:ascii="Courier New" w:hAnsi="Courier New" w:cs="Courier New"/>
-          <w:sz w:val="20"/>
-          <w:szCs w:val="18"/>
-        </w:rPr>
-        <w:t>media</w:t>
-      </w:r>
-      <w:proofErr w:type="gramEnd"/>
-      <w:r>
-        <w:rPr>
-          <w:rFonts w:ascii="Courier New" w:hAnsi="Courier New" w:cs="Courier New"/>
-          <w:sz w:val="20"/>
-          <w:szCs w:val="18"/>
-        </w:rPr>
-        <w:t>": []</w:t>
-      </w:r>
-    </w:p>
-    <w:p>
-      <w:pPr>
-        <w:rPr>
-          <w:rFonts w:ascii="Courier New" w:hAnsi="Courier New" w:cs="Courier New"/>
-          <w:sz w:val="20"/>
-          <w:szCs w:val="18"/>
-        </w:rPr>
-      </w:pPr>
-      <w:r>
-        <w:rPr>
-          <w:rFonts w:ascii="Courier New" w:hAnsi="Courier New" w:cs="Courier New"/>
-          <w:sz w:val="20"/>
-          <w:szCs w:val="18"/>
-        </w:rPr>
-        <w:t xml:space="preserve">        },</w:t>
-      </w:r>
-    </w:p>
-    <w:p>
-      <w:pPr>
-        <w:rPr>
-          <w:rFonts w:ascii="Courier New" w:hAnsi="Courier New" w:cs="Courier New"/>
-          <w:sz w:val="20"/>
-          <w:szCs w:val="18"/>
-        </w:rPr>
-      </w:pPr>
-      <w:r>
-        <w:rPr>
-          <w:rFonts w:ascii="Courier New" w:hAnsi="Courier New" w:cs="Courier New"/>
-          <w:sz w:val="20"/>
-          <w:szCs w:val="18"/>
-        </w:rPr>
-        <w:t xml:space="preserve">        {</w:t>
-      </w:r>
-    </w:p>
-    <w:p>
-      <w:pPr>
-        <w:rPr>
-          <w:rFonts w:ascii="Courier New" w:hAnsi="Courier New" w:cs="Courier New"/>
-          <w:sz w:val="20"/>
-          <w:szCs w:val="18"/>
-        </w:rPr>
-      </w:pPr>
-      <w:r>
-        <w:rPr>
-          <w:rFonts w:ascii="Courier New" w:hAnsi="Courier New" w:cs="Courier New"/>
-          <w:sz w:val="20"/>
-          <w:szCs w:val="18"/>
-        </w:rPr>
-        <w:t xml:space="preserve">            "</w:t>
-      </w:r>
-      <w:proofErr w:type="spellStart"/>
-      <w:proofErr w:type="gramStart"/>
-      <w:r>
-        <w:rPr>
-          <w:rFonts w:ascii="Courier New" w:hAnsi="Courier New" w:cs="Courier New"/>
-          <w:sz w:val="20"/>
-          <w:szCs w:val="18"/>
-        </w:rPr>
-        <w:t>coord</w:t>
-      </w:r>
-      <w:proofErr w:type="spellEnd"/>
-      <w:proofErr w:type="gramEnd"/>
-      <w:r>
-        <w:rPr>
-          <w:rFonts w:ascii="Courier New" w:hAnsi="Courier New" w:cs="Courier New"/>
-          <w:sz w:val="20"/>
-          <w:szCs w:val="18"/>
-        </w:rPr>
-        <w:t>": 25,</w:t>
-      </w:r>
-    </w:p>
-    <w:p>
-      <w:pPr>
-        <w:rPr>
-          <w:rFonts w:ascii="Courier New" w:hAnsi="Courier New" w:cs="Courier New"/>
-          <w:sz w:val="20"/>
-          <w:szCs w:val="18"/>
-        </w:rPr>
-      </w:pPr>
-      <w:r>
-        <w:rPr>
-          <w:rFonts w:ascii="Courier New" w:hAnsi="Courier New" w:cs="Courier New"/>
-          <w:sz w:val="20"/>
-          <w:szCs w:val="18"/>
-        </w:rPr>
-        <w:t xml:space="preserve">            "</w:t>
-      </w:r>
-      <w:proofErr w:type="gramStart"/>
-      <w:r>
-        <w:rPr>
-          <w:rFonts w:ascii="Courier New" w:hAnsi="Courier New" w:cs="Courier New"/>
-          <w:sz w:val="20"/>
-          <w:szCs w:val="18"/>
-        </w:rPr>
-        <w:t>description</w:t>
-      </w:r>
-      <w:proofErr w:type="gramEnd"/>
-      <w:r>
-        <w:rPr>
-          <w:rFonts w:ascii="Courier New" w:hAnsi="Courier New" w:cs="Courier New"/>
-          <w:sz w:val="20"/>
-          <w:szCs w:val="18"/>
-        </w:rPr>
-        <w:t>": "This is where my gran lives",</w:t>
-      </w:r>
-    </w:p>
-    <w:p>
-      <w:pPr>
-        <w:rPr>
-          <w:rFonts w:ascii="Courier New" w:hAnsi="Courier New" w:cs="Courier New"/>
-          <w:sz w:val="20"/>
-          <w:szCs w:val="18"/>
-        </w:rPr>
-      </w:pPr>
-      <w:r>
-        <w:rPr>
-          <w:rFonts w:ascii="Courier New" w:hAnsi="Courier New" w:cs="Courier New"/>
-          <w:sz w:val="20"/>
-          <w:szCs w:val="18"/>
-        </w:rPr>
-        <w:t xml:space="preserve">            "</w:t>
-      </w:r>
-      <w:proofErr w:type="gramStart"/>
-      <w:r>
-        <w:rPr>
-          <w:rFonts w:ascii="Courier New" w:hAnsi="Courier New" w:cs="Courier New"/>
-          <w:sz w:val="20"/>
-          <w:szCs w:val="18"/>
-        </w:rPr>
-        <w:t>media</w:t>
-      </w:r>
-      <w:proofErr w:type="gramEnd"/>
-      <w:r>
-        <w:rPr>
-          <w:rFonts w:ascii="Courier New" w:hAnsi="Courier New" w:cs="Courier New"/>
-          <w:sz w:val="20"/>
-          <w:szCs w:val="18"/>
-        </w:rPr>
-        <w:t>": [</w:t>
-      </w:r>
-    </w:p>
-    <w:p>
-      <w:pPr>
-        <w:rPr>
-          <w:rFonts w:ascii="Courier New" w:hAnsi="Courier New" w:cs="Courier New"/>
-          <w:sz w:val="20"/>
-          <w:szCs w:val="18"/>
-        </w:rPr>
-      </w:pPr>
-      <w:r>
-        <w:rPr>
-          <w:rFonts w:ascii="Courier New" w:hAnsi="Courier New" w:cs="Courier New"/>
-          <w:sz w:val="20"/>
-          <w:szCs w:val="18"/>
-        </w:rPr>
-        <w:t xml:space="preserve">                "</w:t>
-      </w:r>
-      <w:proofErr w:type="gramStart"/>
-      <w:r>
-        <w:rPr>
-          <w:rFonts w:ascii="Courier New" w:hAnsi="Courier New" w:cs="Courier New"/>
-          <w:sz w:val="20"/>
-          <w:szCs w:val="18"/>
-        </w:rPr>
-        <w:t>file3.jpg</w:t>
-      </w:r>
-      <w:proofErr w:type="gramEnd"/>
-      <w:r>
-        <w:rPr>
-          <w:rFonts w:ascii="Courier New" w:hAnsi="Courier New" w:cs="Courier New"/>
-          <w:sz w:val="20"/>
-          <w:szCs w:val="18"/>
-        </w:rPr>
-        <w:t>"</w:t>
-      </w:r>
-    </w:p>
-    <w:p>
-      <w:pPr>
-        <w:rPr>
-          <w:rFonts w:ascii="Courier New" w:hAnsi="Courier New" w:cs="Courier New"/>
-          <w:sz w:val="20"/>
-          <w:szCs w:val="18"/>
-        </w:rPr>
-      </w:pPr>
-      <w:r>
-        <w:rPr>
-          <w:rFonts w:ascii="Courier New" w:hAnsi="Courier New" w:cs="Courier New"/>
-          <w:sz w:val="20"/>
-          <w:szCs w:val="18"/>
-        </w:rPr>
-        <w:t xml:space="preserve">            ]</w:t>
-      </w:r>
-    </w:p>
-    <w:p>
-      <w:pPr>
-        <w:rPr>
-          <w:rFonts w:ascii="Courier New" w:hAnsi="Courier New" w:cs="Courier New"/>
-          <w:sz w:val="20"/>
-          <w:szCs w:val="18"/>
-        </w:rPr>
-      </w:pPr>
-      <w:r>
-        <w:rPr>
-          <w:rFonts w:ascii="Courier New" w:hAnsi="Courier New" w:cs="Courier New"/>
-          <w:sz w:val="20"/>
-          <w:szCs w:val="18"/>
-        </w:rPr>
-        <w:t xml:space="preserve">        }</w:t>
-      </w:r>
-    </w:p>
-    <w:p>
-      <w:pPr>
-        <w:rPr>
-          <w:rFonts w:ascii="Courier New" w:hAnsi="Courier New" w:cs="Courier New"/>
-          <w:sz w:val="20"/>
-          <w:szCs w:val="18"/>
-        </w:rPr>
-      </w:pPr>
-      <w:r>
-        <w:rPr>
-          <w:rFonts w:ascii="Courier New" w:hAnsi="Courier New" w:cs="Courier New"/>
-          <w:sz w:val="20"/>
-          <w:szCs w:val="18"/>
-        </w:rPr>
-        <w:t xml:space="preserve">    ],</w:t>
-      </w:r>
-    </w:p>
-    <w:p>
-      <w:pPr>
-        <w:rPr>
-          <w:rFonts w:ascii="Courier New" w:hAnsi="Courier New" w:cs="Courier New"/>
-          <w:sz w:val="20"/>
-          <w:szCs w:val="18"/>
-        </w:rPr>
-      </w:pPr>
-      <w:r>
-        <w:rPr>
-          <w:rFonts w:ascii="Courier New" w:hAnsi="Courier New" w:cs="Courier New"/>
-          <w:sz w:val="20"/>
-          <w:szCs w:val="18"/>
-        </w:rPr>
-        <w:t xml:space="preserve">    "</w:t>
-      </w:r>
-      <w:proofErr w:type="gramStart"/>
-      <w:r>
-        <w:rPr>
-          <w:rFonts w:ascii="Courier New" w:hAnsi="Courier New" w:cs="Courier New"/>
-          <w:sz w:val="20"/>
-          <w:szCs w:val="18"/>
-        </w:rPr>
-        <w:t>time</w:t>
-      </w:r>
-      <w:proofErr w:type="gramEnd"/>
-      <w:r>
-        <w:rPr>
-          <w:rFonts w:ascii="Courier New" w:hAnsi="Courier New" w:cs="Courier New"/>
-          <w:sz w:val="20"/>
-          <w:szCs w:val="18"/>
-        </w:rPr>
-        <w:t>": 45676,</w:t>
-      </w:r>
-    </w:p>
-    <w:p>
-      <w:pPr>
-        <w:rPr>
-          <w:rFonts w:ascii="Courier New" w:hAnsi="Courier New" w:cs="Courier New"/>
-          <w:sz w:val="20"/>
-          <w:szCs w:val="18"/>
-        </w:rPr>
-      </w:pPr>
-      <w:r>
-        <w:rPr>
-          <w:rFonts w:ascii="Courier New" w:hAnsi="Courier New" w:cs="Courier New"/>
-          <w:sz w:val="20"/>
-          <w:szCs w:val="18"/>
-        </w:rPr>
-        <w:t xml:space="preserve">    "</w:t>
-      </w:r>
-      <w:proofErr w:type="gramStart"/>
-      <w:r>
-        <w:rPr>
-          <w:rFonts w:ascii="Courier New" w:hAnsi="Courier New" w:cs="Courier New"/>
-          <w:sz w:val="20"/>
-          <w:szCs w:val="18"/>
-        </w:rPr>
-        <w:t>distance</w:t>
-      </w:r>
-      <w:proofErr w:type="gramEnd"/>
-      <w:r>
-        <w:rPr>
-          <w:rFonts w:ascii="Courier New" w:hAnsi="Courier New" w:cs="Courier New"/>
-          <w:sz w:val="20"/>
-          <w:szCs w:val="18"/>
-        </w:rPr>
-        <w:t>": 23454</w:t>
-      </w:r>
-    </w:p>
-    <w:p>
-      <w:pPr>
-        <w:rPr>
-          <w:rFonts w:ascii="Courier New" w:hAnsi="Courier New" w:cs="Courier New"/>
-          <w:sz w:val="20"/>
-          <w:szCs w:val="18"/>
-        </w:rPr>
-      </w:pPr>
-      <w:r>
-        <w:rPr>
-          <w:rFonts w:ascii="Courier New" w:hAnsi="Courier New" w:cs="Courier New"/>
-          <w:sz w:val="20"/>
-          <w:szCs w:val="18"/>
-        </w:rPr>
-        <w:t>}</w:t>
-      </w:r>
-    </w:p>
-    <w:p>
-      <w:pPr>
-        <w:pStyle w:val="Heading2"/>
-      </w:pPr>
-      <w:bookmarkStart w:id="10" w:name="_Toc247355173"/>
-      <w:r>
-        <w:t>Data Delivery Algorithm</w:t>
-      </w:r>
-      <w:bookmarkEnd w:id="10"/>
     </w:p>
     <w:p>
       <w:pPr>
@@ -5111,31 +4526,7 @@
         </w:numPr>
       </w:pPr>
       <w:r>
-        <w:t xml:space="preserve">The PHP file </w:t>
-      </w:r>
-      <w:proofErr w:type="spellStart"/>
-      <w:r>
-        <w:t>unpackages</w:t>
-      </w:r>
-      <w:proofErr w:type="spellEnd"/>
-      <w:r>
-        <w:t xml:space="preserve"> the image attachments and saves them to a temporary directory with a unique name (</w:t>
-      </w:r>
-      <w:proofErr w:type="spellStart"/>
-      <w:r>
-        <w:t>ie</w:t>
-      </w:r>
-      <w:proofErr w:type="spellEnd"/>
-      <w:r>
-        <w:t xml:space="preserve"> </w:t>
-      </w:r>
-      <w:proofErr w:type="spellStart"/>
-      <w:r>
-        <w:t>tmp</w:t>
-      </w:r>
-      <w:proofErr w:type="spellEnd"/>
-      <w:r>
-        <w:t>/05012013my_tour). It records success/ failure to the server log and if successful, will progress to step 5.</w:t>
+        <w:t>The PHP file unpackages the image attachments and saves them to a temporary directory with a unique name (ie tmp/05012013my_tour). It records success/ failure to the server log and if successful, will progress to step 5.</w:t>
       </w:r>
     </w:p>
     <w:p>
@@ -5159,56 +4550,410 @@
         </w:numPr>
       </w:pPr>
       <w:r>
-        <w:t xml:space="preserve">The files are moved from the </w:t>
-      </w:r>
-      <w:proofErr w:type="spellStart"/>
-      <w:r>
-        <w:t>tmp</w:t>
-      </w:r>
-      <w:proofErr w:type="spellEnd"/>
-      <w:r>
-        <w:t xml:space="preserve"> directory to a permanent directory with a unique name. (The primary key of the tour in the database)</w:t>
+        <w:t>The files are moved from the tmp directory to a permanent directory with a unique name. (The primary key of the tour in the database)</w:t>
       </w:r>
     </w:p>
     <w:p>
       <w:pPr>
         <w:pStyle w:val="Heading1"/>
       </w:pPr>
-      <w:bookmarkStart w:id="11" w:name="_Toc247355174"/>
+      <w:bookmarkStart w:id="10" w:name="_Toc247355174"/>
       <w:r>
         <w:t>Website Design</w:t>
       </w:r>
+      <w:bookmarkEnd w:id="10"/>
+    </w:p>
+    <w:p>
+      <w:pPr>
+        <w:pStyle w:val="Heading2"/>
+      </w:pPr>
+      <w:bookmarkStart w:id="11" w:name="_Toc247355175"/>
+      <w:r>
+        <w:t>Site map</w:t>
+      </w:r>
       <w:bookmarkEnd w:id="11"/>
     </w:p>
     <w:p>
+      <w:r>
+        <w:rPr>
+          <w:noProof/>
+          <w:sz w:val="28"/>
+          <w:szCs w:val="28"/>
+          <w:u w:val="single"/>
+        </w:rPr>
+        <mc:AlternateContent>
+          <mc:Choice Requires="wpg">
+            <w:drawing>
+              <wp:inline distT="0" distB="0" distL="0" distR="0" wp14:anchorId="7E307C6A" wp14:editId="771C3791">
+                <wp:extent cx="3314700" cy="3428365"/>
+                <wp:effectExtent l="0" t="0" r="38100" b="26035"/>
+                <wp:docPr id="1" name="Group 1"/>
+                <wp:cNvGraphicFramePr/>
+                <a:graphic xmlns:a="http://schemas.openxmlformats.org/drawingml/2006/main">
+                  <a:graphicData uri="http://schemas.microsoft.com/office/word/2010/wordprocessingGroup">
+                    <wpg:wgp>
+                      <wpg:cNvGrpSpPr/>
+                      <wpg:grpSpPr>
+                        <a:xfrm>
+                          <a:off x="0" y="0"/>
+                          <a:ext cx="3314700" cy="3428365"/>
+                          <a:chOff x="0" y="0"/>
+                          <a:chExt cx="3314700" cy="3428365"/>
+                        </a:xfrm>
+                      </wpg:grpSpPr>
+                      <wps:wsp>
+                        <wps:cNvPr id="3" name="Rectangle 3"/>
+                        <wps:cNvSpPr/>
+                        <wps:spPr>
+                          <a:xfrm>
+                            <a:off x="1143000" y="0"/>
+                            <a:ext cx="1143000" cy="799465"/>
+                          </a:xfrm>
+                          <a:prstGeom prst="rect">
+                            <a:avLst/>
+                          </a:prstGeom>
+                        </wps:spPr>
+                        <wps:style>
+                          <a:lnRef idx="2">
+                            <a:schemeClr val="dk1"/>
+                          </a:lnRef>
+                          <a:fillRef idx="1">
+                            <a:schemeClr val="lt1"/>
+                          </a:fillRef>
+                          <a:effectRef idx="0">
+                            <a:schemeClr val="dk1"/>
+                          </a:effectRef>
+                          <a:fontRef idx="minor">
+                            <a:schemeClr val="dk1"/>
+                          </a:fontRef>
+                        </wps:style>
+                        <wps:txbx>
+                          <w:txbxContent>
+                            <w:p>
+                              <w:pPr>
+                                <w:jc w:val="center"/>
+                              </w:pPr>
+                              <w:r>
+                                <w:t>Home Page</w:t>
+                              </w:r>
+                            </w:p>
+                          </w:txbxContent>
+                        </wps:txbx>
+                        <wps:bodyPr rot="0" spcFirstLastPara="0" vertOverflow="overflow" horzOverflow="overflow" vert="horz" wrap="square" lIns="91440" tIns="45720" rIns="91440" bIns="45720" numCol="1" spcCol="0" rtlCol="0" fromWordArt="0" anchor="ctr" anchorCtr="0" forceAA="0" compatLnSpc="1">
+                          <a:prstTxWarp prst="textNoShape">
+                            <a:avLst/>
+                          </a:prstTxWarp>
+                          <a:noAutofit/>
+                        </wps:bodyPr>
+                      </wps:wsp>
+                      <wps:wsp>
+                        <wps:cNvPr id="4" name="Rectangle 4"/>
+                        <wps:cNvSpPr/>
+                        <wps:spPr>
+                          <a:xfrm>
+                            <a:off x="0" y="1371600"/>
+                            <a:ext cx="1143000" cy="799465"/>
+                          </a:xfrm>
+                          <a:prstGeom prst="rect">
+                            <a:avLst/>
+                          </a:prstGeom>
+                        </wps:spPr>
+                        <wps:style>
+                          <a:lnRef idx="2">
+                            <a:schemeClr val="dk1"/>
+                          </a:lnRef>
+                          <a:fillRef idx="1">
+                            <a:schemeClr val="lt1"/>
+                          </a:fillRef>
+                          <a:effectRef idx="0">
+                            <a:schemeClr val="dk1"/>
+                          </a:effectRef>
+                          <a:fontRef idx="minor">
+                            <a:schemeClr val="dk1"/>
+                          </a:fontRef>
+                        </wps:style>
+                        <wps:txbx>
+                          <w:txbxContent>
+                            <w:p>
+                              <w:pPr>
+                                <w:jc w:val="center"/>
+                              </w:pPr>
+                              <w:r>
+                                <w:t>List of walks</w:t>
+                              </w:r>
+                            </w:p>
+                          </w:txbxContent>
+                        </wps:txbx>
+                        <wps:bodyPr rot="0" spcFirstLastPara="0" vertOverflow="overflow" horzOverflow="overflow" vert="horz" wrap="square" lIns="91440" tIns="45720" rIns="91440" bIns="45720" numCol="1" spcCol="0" rtlCol="0" fromWordArt="0" anchor="ctr" anchorCtr="0" forceAA="0" compatLnSpc="1">
+                          <a:prstTxWarp prst="textNoShape">
+                            <a:avLst/>
+                          </a:prstTxWarp>
+                          <a:noAutofit/>
+                        </wps:bodyPr>
+                      </wps:wsp>
+                      <wps:wsp>
+                        <wps:cNvPr id="5" name="Rectangle 5"/>
+                        <wps:cNvSpPr/>
+                        <wps:spPr>
+                          <a:xfrm>
+                            <a:off x="2171700" y="1371600"/>
+                            <a:ext cx="1143000" cy="799465"/>
+                          </a:xfrm>
+                          <a:prstGeom prst="rect">
+                            <a:avLst/>
+                          </a:prstGeom>
+                        </wps:spPr>
+                        <wps:style>
+                          <a:lnRef idx="2">
+                            <a:schemeClr val="dk1"/>
+                          </a:lnRef>
+                          <a:fillRef idx="1">
+                            <a:schemeClr val="lt1"/>
+                          </a:fillRef>
+                          <a:effectRef idx="0">
+                            <a:schemeClr val="dk1"/>
+                          </a:effectRef>
+                          <a:fontRef idx="minor">
+                            <a:schemeClr val="dk1"/>
+                          </a:fontRef>
+                        </wps:style>
+                        <wps:txbx>
+                          <w:txbxContent>
+                            <w:p>
+                              <w:r>
+                                <w:t>Contact Page</w:t>
+                              </w:r>
+                            </w:p>
+                          </w:txbxContent>
+                        </wps:txbx>
+                        <wps:bodyPr rot="0" spcFirstLastPara="0" vertOverflow="overflow" horzOverflow="overflow" vert="horz" wrap="square" lIns="91440" tIns="45720" rIns="91440" bIns="45720" numCol="1" spcCol="0" rtlCol="0" fromWordArt="0" anchor="ctr" anchorCtr="0" forceAA="0" compatLnSpc="1">
+                          <a:prstTxWarp prst="textNoShape">
+                            <a:avLst/>
+                          </a:prstTxWarp>
+                          <a:noAutofit/>
+                        </wps:bodyPr>
+                      </wps:wsp>
+                      <wps:wsp>
+                        <wps:cNvPr id="6" name="Rectangle 6"/>
+                        <wps:cNvSpPr/>
+                        <wps:spPr>
+                          <a:xfrm>
+                            <a:off x="0" y="2628900"/>
+                            <a:ext cx="1143000" cy="799465"/>
+                          </a:xfrm>
+                          <a:prstGeom prst="rect">
+                            <a:avLst/>
+                          </a:prstGeom>
+                        </wps:spPr>
+                        <wps:style>
+                          <a:lnRef idx="2">
+                            <a:schemeClr val="dk1"/>
+                          </a:lnRef>
+                          <a:fillRef idx="1">
+                            <a:schemeClr val="lt1"/>
+                          </a:fillRef>
+                          <a:effectRef idx="0">
+                            <a:schemeClr val="dk1"/>
+                          </a:effectRef>
+                          <a:fontRef idx="minor">
+                            <a:schemeClr val="dk1"/>
+                          </a:fontRef>
+                        </wps:style>
+                        <wps:txbx>
+                          <w:txbxContent>
+                            <w:p>
+                              <w:pPr>
+                                <w:jc w:val="center"/>
+                              </w:pPr>
+                              <w:r>
+                                <w:t>Map Displaying chosen walk</w:t>
+                              </w:r>
+                            </w:p>
+                          </w:txbxContent>
+                        </wps:txbx>
+                        <wps:bodyPr rot="0" spcFirstLastPara="0" vertOverflow="overflow" horzOverflow="overflow" vert="horz" wrap="square" lIns="91440" tIns="45720" rIns="91440" bIns="45720" numCol="1" spcCol="0" rtlCol="0" fromWordArt="0" anchor="ctr" anchorCtr="0" forceAA="0" compatLnSpc="1">
+                          <a:prstTxWarp prst="textNoShape">
+                            <a:avLst/>
+                          </a:prstTxWarp>
+                          <a:noAutofit/>
+                        </wps:bodyPr>
+                      </wps:wsp>
+                      <wps:wsp>
+                        <wps:cNvPr id="7" name="Straight Connector 7"/>
+                        <wps:cNvCnPr/>
+                        <wps:spPr>
+                          <a:xfrm flipH="1">
+                            <a:off x="571500" y="800100"/>
+                            <a:ext cx="1143000" cy="571500"/>
+                          </a:xfrm>
+                          <a:prstGeom prst="line">
+                            <a:avLst/>
+                          </a:prstGeom>
+                        </wps:spPr>
+                        <wps:style>
+                          <a:lnRef idx="2">
+                            <a:schemeClr val="dk1"/>
+                          </a:lnRef>
+                          <a:fillRef idx="0">
+                            <a:schemeClr val="dk1"/>
+                          </a:fillRef>
+                          <a:effectRef idx="1">
+                            <a:schemeClr val="dk1"/>
+                          </a:effectRef>
+                          <a:fontRef idx="minor">
+                            <a:schemeClr val="tx1"/>
+                          </a:fontRef>
+                        </wps:style>
+                        <wps:bodyPr/>
+                      </wps:wsp>
+                      <wps:wsp>
+                        <wps:cNvPr id="8" name="Straight Connector 8"/>
+                        <wps:cNvCnPr/>
+                        <wps:spPr>
+                          <a:xfrm>
+                            <a:off x="1714500" y="800100"/>
+                            <a:ext cx="1028700" cy="571500"/>
+                          </a:xfrm>
+                          <a:prstGeom prst="line">
+                            <a:avLst/>
+                          </a:prstGeom>
+                        </wps:spPr>
+                        <wps:style>
+                          <a:lnRef idx="2">
+                            <a:schemeClr val="dk1"/>
+                          </a:lnRef>
+                          <a:fillRef idx="0">
+                            <a:schemeClr val="dk1"/>
+                          </a:fillRef>
+                          <a:effectRef idx="1">
+                            <a:schemeClr val="dk1"/>
+                          </a:effectRef>
+                          <a:fontRef idx="minor">
+                            <a:schemeClr val="tx1"/>
+                          </a:fontRef>
+                        </wps:style>
+                        <wps:bodyPr/>
+                      </wps:wsp>
+                      <wps:wsp>
+                        <wps:cNvPr id="9" name="Straight Connector 9"/>
+                        <wps:cNvCnPr/>
+                        <wps:spPr>
+                          <a:xfrm>
+                            <a:off x="571500" y="2171700"/>
+                            <a:ext cx="0" cy="457200"/>
+                          </a:xfrm>
+                          <a:prstGeom prst="line">
+                            <a:avLst/>
+                          </a:prstGeom>
+                        </wps:spPr>
+                        <wps:style>
+                          <a:lnRef idx="2">
+                            <a:schemeClr val="dk1"/>
+                          </a:lnRef>
+                          <a:fillRef idx="0">
+                            <a:schemeClr val="dk1"/>
+                          </a:fillRef>
+                          <a:effectRef idx="1">
+                            <a:schemeClr val="dk1"/>
+                          </a:effectRef>
+                          <a:fontRef idx="minor">
+                            <a:schemeClr val="tx1"/>
+                          </a:fontRef>
+                        </wps:style>
+                        <wps:bodyPr/>
+                      </wps:wsp>
+                    </wpg:wgp>
+                  </a:graphicData>
+                </a:graphic>
+              </wp:inline>
+            </w:drawing>
+          </mc:Choice>
+          <mc:Fallback>
+            <w:pict>
+              <v:group id="Group 1" o:spid="_x0000_s1026" style="width:261pt;height:269.95pt;mso-position-horizontal-relative:char;mso-position-vertical-relative:line" coordsize="3314700,3428365" o:gfxdata="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">
+                <v:rect id="Rectangle 3" o:spid="_x0000_s1027" style="position:absolute;left:1143000;width:1143000;height:799465;visibility:visible;mso-wrap-style:square;v-text-anchor:middle" o:gfxdata="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" fillcolor="white [3201]" strokecolor="black [3200]" strokeweight="2pt">
+                  <v:textbox>
+                    <w:txbxContent>
+                      <w:p>
+                        <w:pPr>
+                          <w:jc w:val="center"/>
+                        </w:pPr>
+                        <w:r>
+                          <w:t>Home Page</w:t>
+                        </w:r>
+                      </w:p>
+                    </w:txbxContent>
+                  </v:textbox>
+                </v:rect>
+                <v:rect id="Rectangle 4" o:spid="_x0000_s1028" style="position:absolute;top:1371600;width:1143000;height:799465;visibility:visible;mso-wrap-style:square;v-text-anchor:middle" o:gfxdata="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" fillcolor="white [3201]" strokecolor="black [3200]" strokeweight="2pt">
+                  <v:textbox>
+                    <w:txbxContent>
+                      <w:p>
+                        <w:pPr>
+                          <w:jc w:val="center"/>
+                        </w:pPr>
+                        <w:r>
+                          <w:t>List of walks</w:t>
+                        </w:r>
+                      </w:p>
+                    </w:txbxContent>
+                  </v:textbox>
+                </v:rect>
+                <v:rect id="Rectangle 5" o:spid="_x0000_s1029" style="position:absolute;left:2171700;top:1371600;width:1143000;height:799465;visibility:visible;mso-wrap-style:square;v-text-anchor:middle" o:gfxdata="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" fillcolor="white [3201]" strokecolor="black [3200]" strokeweight="2pt">
+                  <v:textbox>
+                    <w:txbxContent>
+                      <w:p>
+                        <w:r>
+                          <w:t>Contact Page</w:t>
+                        </w:r>
+                      </w:p>
+                    </w:txbxContent>
+                  </v:textbox>
+                </v:rect>
+                <v:rect id="Rectangle 6" o:spid="_x0000_s1030" style="position:absolute;top:2628900;width:1143000;height:799465;visibility:visible;mso-wrap-style:square;v-text-anchor:middle" o:gfxdata="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" fillcolor="white [3201]" strokecolor="black [3200]" strokeweight="2pt">
+                  <v:textbox>
+                    <w:txbxContent>
+                      <w:p>
+                        <w:pPr>
+                          <w:jc w:val="center"/>
+                        </w:pPr>
+                        <w:r>
+                          <w:t>Map Displaying chosen walk</w:t>
+                        </w:r>
+                      </w:p>
+                    </w:txbxContent>
+                  </v:textbox>
+                </v:rect>
+                <v:line id="Straight Connector 7" o:spid="_x0000_s1031" style="position:absolute;flip:x;visibility:visible;mso-wrap-style:square" from="571500,800100" to="1714500,1371600" o:connectortype="straight" o:gfxdata="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" strokecolor="black [3200]" strokeweight="2pt">
+                  <v:shadow on="t" opacity="24903f" mv:blur="40000f" origin=",.5" offset="0,20000emu"/>
+                </v:line>
+                <v:line id="Straight Connector 8" o:spid="_x0000_s1032" style="position:absolute;visibility:visible;mso-wrap-style:square" from="1714500,800100" to="2743200,1371600" o:connectortype="straight" o:gfxdata="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" strokecolor="black [3200]" strokeweight="2pt">
+                  <v:shadow on="t" opacity="24903f" mv:blur="40000f" origin=",.5" offset="0,20000emu"/>
+                </v:line>
+                <v:line id="Straight Connector 9" o:spid="_x0000_s1033" style="position:absolute;visibility:visible;mso-wrap-style:square" from="571500,2171700" to="571500,2628900" o:connectortype="straight" o:gfxdata="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" strokecolor="black [3200]" strokeweight="2pt">
+                  <v:shadow on="t" opacity="24903f" mv:blur="40000f" origin=",.5" offset="0,20000emu"/>
+                </v:line>
+                <w10:anchorlock/>
+              </v:group>
+            </w:pict>
+          </mc:Fallback>
+        </mc:AlternateContent>
+      </w:r>
+    </w:p>
+    <w:p>
       <w:pPr>
         <w:pStyle w:val="Heading2"/>
       </w:pPr>
-      <w:bookmarkStart w:id="12" w:name="_Toc247355175"/>
-      <w:r>
-        <w:t>Site map</w:t>
+      <w:bookmarkStart w:id="12" w:name="_Toc247355176"/>
+      <w:r>
+        <w:t>U</w:t>
+      </w:r>
+      <w:bookmarkStart w:id="13" w:name="_GoBack"/>
+      <w:bookmarkEnd w:id="13"/>
+      <w:r>
+        <w:t>ser System Design</w:t>
       </w:r>
       <w:bookmarkEnd w:id="12"/>
-    </w:p>
-    <w:p>
-      <w:r>
-        <w:t>Site structure…</w:t>
-      </w:r>
-    </w:p>
-    <w:p>
-      <w:r>
-        <w:t>Tree diagram…</w:t>
-      </w:r>
-    </w:p>
-    <w:p>
-      <w:pPr>
-        <w:pStyle w:val="Heading2"/>
-      </w:pPr>
-      <w:bookmarkStart w:id="13" w:name="_Toc247355176"/>
-      <w:r>
-        <w:t>User System Design</w:t>
-      </w:r>
-      <w:bookmarkEnd w:id="13"/>
     </w:p>
     <w:p>
       <w:r>
@@ -7237,7 +6982,7 @@
 </file>
 
 <file path=customXml/itemProps1.xml><?xml version="1.0" encoding="utf-8"?>
-<ds:datastoreItem xmlns:ds="http://schemas.openxmlformats.org/officeDocument/2006/customXml" ds:itemID="{DB8821B4-505A-F04E-ACD4-27F2365F832A}">
+<ds:datastoreItem xmlns:ds="http://schemas.openxmlformats.org/officeDocument/2006/customXml" ds:itemID="{07622086-054A-F243-AF82-968EDAA32E7C}">
   <ds:schemaRefs>
     <ds:schemaRef ds:uri="http://schemas.openxmlformats.org/officeDocument/2006/bibliography"/>
   </ds:schemaRefs>

</xml_diff>

<commit_message>
Reviewed project plan final
</commit_message>
<xml_diff>
--- a/DOCS/Drafts/Design Spec/Server side design.docx
+++ b/DOCS/Drafts/Design Spec/Server side design.docx
@@ -956,14 +956,27 @@
       <w:r>
         <w:t xml:space="preserve">Table </w:t>
       </w:r>
-      <w:fldSimple w:instr=" SEQ Table \* ARABIC ">
-        <w:r>
-          <w:rPr>
-            <w:noProof/>
-          </w:rPr>
-          <w:t>1</w:t>
-        </w:r>
-      </w:fldSimple>
+      <w:r>
+        <w:fldChar w:fldCharType="begin"/>
+      </w:r>
+      <w:r>
+        <w:instrText xml:space="preserve"> SEQ Table \* ARABIC </w:instrText>
+      </w:r>
+      <w:r>
+        <w:fldChar w:fldCharType="separate"/>
+      </w:r>
+      <w:r>
+        <w:rPr>
+          <w:noProof/>
+        </w:rPr>
+        <w:t>1</w:t>
+      </w:r>
+      <w:r>
+        <w:rPr>
+          <w:noProof/>
+        </w:rPr>
+        <w:fldChar w:fldCharType="end"/>
+      </w:r>
       <w:r>
         <w:t>: Database Tables</w:t>
       </w:r>
@@ -1017,11 +1030,9 @@
             <w:tcW w:w="2818" w:type="dxa"/>
           </w:tcPr>
           <w:p>
-            <w:proofErr w:type="gramStart"/>
             <w:r>
               <w:t>tours</w:t>
             </w:r>
-            <w:proofErr w:type="gramEnd"/>
           </w:p>
         </w:tc>
         <w:tc>
@@ -1054,11 +1065,9 @@
             <w:tcW w:w="2818" w:type="dxa"/>
           </w:tcPr>
           <w:p>
-            <w:proofErr w:type="gramStart"/>
             <w:r>
               <w:t>locations</w:t>
             </w:r>
-            <w:proofErr w:type="gramEnd"/>
           </w:p>
         </w:tc>
         <w:tc>
@@ -1094,13 +1103,9 @@
             <w:tcW w:w="2818" w:type="dxa"/>
           </w:tcPr>
           <w:p>
-            <w:proofErr w:type="spellStart"/>
-            <w:proofErr w:type="gramStart"/>
             <w:r>
               <w:t>pointsOfInt</w:t>
             </w:r>
-            <w:proofErr w:type="spellEnd"/>
-            <w:proofErr w:type="gramEnd"/>
           </w:p>
         </w:tc>
         <w:tc>
@@ -1127,11 +1132,9 @@
             <w:tcW w:w="2818" w:type="dxa"/>
           </w:tcPr>
           <w:p>
-            <w:proofErr w:type="gramStart"/>
             <w:r>
               <w:t>photos</w:t>
             </w:r>
-            <w:proofErr w:type="gramEnd"/>
           </w:p>
         </w:tc>
         <w:tc>
@@ -1158,14 +1161,30 @@
       <w:r>
         <w:t xml:space="preserve">Table </w:t>
       </w:r>
-      <w:fldSimple w:instr=" SEQ Table \* ARABIC ">
-        <w:r>
-          <w:rPr>
-            <w:noProof/>
-          </w:rPr>
-          <w:t>2</w:t>
-        </w:r>
-      </w:fldSimple>
+      <w:r>
+        <w:fldChar w:fldCharType="begin"/>
+      </w:r>
+      <w:r>
+        <w:instrText xml:space="preserve"> SEQ</w:instrText>
+      </w:r>
+      <w:r>
+        <w:instrText xml:space="preserve"> Table \* ARABIC </w:instrText>
+      </w:r>
+      <w:r>
+        <w:fldChar w:fldCharType="separate"/>
+      </w:r>
+      <w:r>
+        <w:rPr>
+          <w:noProof/>
+        </w:rPr>
+        <w:t>2</w:t>
+      </w:r>
+      <w:r>
+        <w:rPr>
+          <w:noProof/>
+        </w:rPr>
+        <w:fldChar w:fldCharType="end"/>
+      </w:r>
       <w:r>
         <w:t>: List of Walks Table</w:t>
       </w:r>
@@ -1233,11 +1252,9 @@
             <w:tcW w:w="2093" w:type="dxa"/>
           </w:tcPr>
           <w:p>
-            <w:proofErr w:type="gramStart"/>
             <w:r>
               <w:t>id</w:t>
             </w:r>
-            <w:proofErr w:type="gramEnd"/>
           </w:p>
         </w:tc>
         <w:tc>
@@ -1261,11 +1278,9 @@
             <w:pPr>
               <w:cnfStyle w:val="000000100000" w:firstRow="0" w:lastRow="0" w:firstColumn="0" w:lastColumn="0" w:oddVBand="0" w:evenVBand="0" w:oddHBand="1" w:evenHBand="0" w:firstRowFirstColumn="0" w:firstRowLastColumn="0" w:lastRowFirstColumn="0" w:lastRowLastColumn="0"/>
             </w:pPr>
-            <w:proofErr w:type="gramStart"/>
             <w:r>
               <w:t>integer</w:t>
             </w:r>
-            <w:proofErr w:type="gramEnd"/>
           </w:p>
         </w:tc>
       </w:tr>
@@ -1279,11 +1294,9 @@
             <w:tcW w:w="2093" w:type="dxa"/>
           </w:tcPr>
           <w:p>
-            <w:proofErr w:type="gramStart"/>
             <w:r>
               <w:t>title</w:t>
             </w:r>
-            <w:proofErr w:type="gramEnd"/>
           </w:p>
         </w:tc>
         <w:tc>
@@ -1307,11 +1320,9 @@
             <w:pPr>
               <w:cnfStyle w:val="000000010000" w:firstRow="0" w:lastRow="0" w:firstColumn="0" w:lastColumn="0" w:oddVBand="0" w:evenVBand="0" w:oddHBand="0" w:evenHBand="1" w:firstRowFirstColumn="0" w:firstRowLastColumn="0" w:lastRowFirstColumn="0" w:lastRowLastColumn="0"/>
             </w:pPr>
-            <w:proofErr w:type="gramStart"/>
             <w:r>
               <w:t>text</w:t>
             </w:r>
-            <w:proofErr w:type="gramEnd"/>
           </w:p>
         </w:tc>
       </w:tr>
@@ -1325,13 +1336,9 @@
             <w:tcW w:w="2093" w:type="dxa"/>
           </w:tcPr>
           <w:p>
-            <w:proofErr w:type="spellStart"/>
-            <w:proofErr w:type="gramStart"/>
             <w:r>
               <w:t>shortDesc</w:t>
             </w:r>
-            <w:proofErr w:type="spellEnd"/>
-            <w:proofErr w:type="gramEnd"/>
           </w:p>
         </w:tc>
         <w:tc>
@@ -1355,11 +1362,9 @@
             <w:pPr>
               <w:cnfStyle w:val="000000100000" w:firstRow="0" w:lastRow="0" w:firstColumn="0" w:lastColumn="0" w:oddVBand="0" w:evenVBand="0" w:oddHBand="1" w:evenHBand="0" w:firstRowFirstColumn="0" w:firstRowLastColumn="0" w:lastRowFirstColumn="0" w:lastRowLastColumn="0"/>
             </w:pPr>
-            <w:proofErr w:type="gramStart"/>
             <w:r>
               <w:t>text</w:t>
             </w:r>
-            <w:proofErr w:type="gramEnd"/>
           </w:p>
         </w:tc>
       </w:tr>
@@ -1373,13 +1378,9 @@
             <w:tcW w:w="2093" w:type="dxa"/>
           </w:tcPr>
           <w:p>
-            <w:proofErr w:type="spellStart"/>
-            <w:proofErr w:type="gramStart"/>
             <w:r>
               <w:t>longDesc</w:t>
             </w:r>
-            <w:proofErr w:type="spellEnd"/>
-            <w:proofErr w:type="gramEnd"/>
           </w:p>
         </w:tc>
         <w:tc>
@@ -1406,11 +1407,9 @@
             <w:pPr>
               <w:cnfStyle w:val="000000010000" w:firstRow="0" w:lastRow="0" w:firstColumn="0" w:lastColumn="0" w:oddVBand="0" w:evenVBand="0" w:oddHBand="0" w:evenHBand="1" w:firstRowFirstColumn="0" w:firstRowLastColumn="0" w:lastRowFirstColumn="0" w:lastRowLastColumn="0"/>
             </w:pPr>
-            <w:proofErr w:type="gramStart"/>
             <w:r>
               <w:t>text</w:t>
             </w:r>
-            <w:proofErr w:type="gramEnd"/>
           </w:p>
         </w:tc>
       </w:tr>
@@ -1424,11 +1423,9 @@
             <w:tcW w:w="2093" w:type="dxa"/>
           </w:tcPr>
           <w:p>
-            <w:proofErr w:type="gramStart"/>
             <w:r>
               <w:t>hours</w:t>
             </w:r>
-            <w:proofErr w:type="gramEnd"/>
           </w:p>
         </w:tc>
         <w:tc>
@@ -1452,11 +1449,9 @@
             <w:pPr>
               <w:cnfStyle w:val="000000100000" w:firstRow="0" w:lastRow="0" w:firstColumn="0" w:lastColumn="0" w:oddVBand="0" w:evenVBand="0" w:oddHBand="1" w:evenHBand="0" w:firstRowFirstColumn="0" w:firstRowLastColumn="0" w:lastRowFirstColumn="0" w:lastRowLastColumn="0"/>
             </w:pPr>
-            <w:proofErr w:type="gramStart"/>
             <w:r>
               <w:t>float</w:t>
             </w:r>
-            <w:proofErr w:type="gramEnd"/>
           </w:p>
         </w:tc>
       </w:tr>
@@ -1470,12 +1465,10 @@
             <w:tcW w:w="2093" w:type="dxa"/>
           </w:tcPr>
           <w:p>
-            <w:proofErr w:type="gramStart"/>
             <w:r>
               <w:lastRenderedPageBreak/>
               <w:t>distance</w:t>
             </w:r>
-            <w:proofErr w:type="gramEnd"/>
           </w:p>
         </w:tc>
         <w:tc>
@@ -1499,11 +1492,9 @@
             <w:pPr>
               <w:cnfStyle w:val="000000010000" w:firstRow="0" w:lastRow="0" w:firstColumn="0" w:lastColumn="0" w:oddVBand="0" w:evenVBand="0" w:oddHBand="0" w:evenHBand="1" w:firstRowFirstColumn="0" w:firstRowLastColumn="0" w:lastRowFirstColumn="0" w:lastRowLastColumn="0"/>
             </w:pPr>
-            <w:proofErr w:type="gramStart"/>
             <w:r>
               <w:t>float</w:t>
             </w:r>
-            <w:proofErr w:type="gramEnd"/>
           </w:p>
         </w:tc>
       </w:tr>
@@ -1517,14 +1508,27 @@
       <w:r>
         <w:t xml:space="preserve">Table </w:t>
       </w:r>
-      <w:fldSimple w:instr=" SEQ Table \* ARABIC ">
-        <w:r>
-          <w:rPr>
-            <w:noProof/>
-          </w:rPr>
-          <w:t>3</w:t>
-        </w:r>
-      </w:fldSimple>
+      <w:r>
+        <w:fldChar w:fldCharType="begin"/>
+      </w:r>
+      <w:r>
+        <w:instrText xml:space="preserve"> SEQ Table \* ARABIC </w:instrText>
+      </w:r>
+      <w:r>
+        <w:fldChar w:fldCharType="separate"/>
+      </w:r>
+      <w:r>
+        <w:rPr>
+          <w:noProof/>
+        </w:rPr>
+        <w:t>3</w:t>
+      </w:r>
+      <w:r>
+        <w:rPr>
+          <w:noProof/>
+        </w:rPr>
+        <w:fldChar w:fldCharType="end"/>
+      </w:r>
       <w:r>
         <w:t>: Location Table</w:t>
       </w:r>
@@ -1592,11 +1596,9 @@
             <w:tcW w:w="2093" w:type="dxa"/>
           </w:tcPr>
           <w:p>
-            <w:proofErr w:type="gramStart"/>
             <w:r>
               <w:t>id</w:t>
             </w:r>
-            <w:proofErr w:type="gramEnd"/>
           </w:p>
         </w:tc>
         <w:tc>
@@ -1620,11 +1622,9 @@
             <w:pPr>
               <w:cnfStyle w:val="000000100000" w:firstRow="0" w:lastRow="0" w:firstColumn="0" w:lastColumn="0" w:oddVBand="0" w:evenVBand="0" w:oddHBand="1" w:evenHBand="0" w:firstRowFirstColumn="0" w:firstRowLastColumn="0" w:lastRowFirstColumn="0" w:lastRowLastColumn="0"/>
             </w:pPr>
-            <w:proofErr w:type="gramStart"/>
             <w:r>
               <w:t>integer</w:t>
             </w:r>
-            <w:proofErr w:type="gramEnd"/>
           </w:p>
         </w:tc>
       </w:tr>
@@ -1638,13 +1638,9 @@
             <w:tcW w:w="2093" w:type="dxa"/>
           </w:tcPr>
           <w:p>
-            <w:proofErr w:type="spellStart"/>
-            <w:proofErr w:type="gramStart"/>
             <w:r>
               <w:t>walkID</w:t>
             </w:r>
-            <w:proofErr w:type="spellEnd"/>
-            <w:proofErr w:type="gramEnd"/>
           </w:p>
         </w:tc>
         <w:tc>
@@ -1668,11 +1664,9 @@
             <w:pPr>
               <w:cnfStyle w:val="000000010000" w:firstRow="0" w:lastRow="0" w:firstColumn="0" w:lastColumn="0" w:oddVBand="0" w:evenVBand="0" w:oddHBand="0" w:evenHBand="1" w:firstRowFirstColumn="0" w:firstRowLastColumn="0" w:lastRowFirstColumn="0" w:lastRowLastColumn="0"/>
             </w:pPr>
-            <w:proofErr w:type="gramStart"/>
             <w:r>
               <w:t>integer</w:t>
             </w:r>
-            <w:proofErr w:type="gramEnd"/>
           </w:p>
         </w:tc>
       </w:tr>
@@ -1686,11 +1680,9 @@
             <w:tcW w:w="2093" w:type="dxa"/>
           </w:tcPr>
           <w:p>
-            <w:proofErr w:type="gramStart"/>
             <w:r>
               <w:t>latitude</w:t>
             </w:r>
-            <w:proofErr w:type="gramEnd"/>
           </w:p>
         </w:tc>
         <w:tc>
@@ -1714,11 +1706,9 @@
             <w:pPr>
               <w:cnfStyle w:val="000000100000" w:firstRow="0" w:lastRow="0" w:firstColumn="0" w:lastColumn="0" w:oddVBand="0" w:evenVBand="0" w:oddHBand="1" w:evenHBand="0" w:firstRowFirstColumn="0" w:firstRowLastColumn="0" w:lastRowFirstColumn="0" w:lastRowLastColumn="0"/>
             </w:pPr>
-            <w:proofErr w:type="gramStart"/>
             <w:r>
               <w:t>float</w:t>
             </w:r>
-            <w:proofErr w:type="gramEnd"/>
           </w:p>
         </w:tc>
       </w:tr>
@@ -1732,11 +1722,9 @@
             <w:tcW w:w="2093" w:type="dxa"/>
           </w:tcPr>
           <w:p>
-            <w:proofErr w:type="gramStart"/>
             <w:r>
               <w:t>longitude</w:t>
             </w:r>
-            <w:proofErr w:type="gramEnd"/>
           </w:p>
         </w:tc>
         <w:tc>
@@ -1760,11 +1748,9 @@
             <w:pPr>
               <w:cnfStyle w:val="000000010000" w:firstRow="0" w:lastRow="0" w:firstColumn="0" w:lastColumn="0" w:oddVBand="0" w:evenVBand="0" w:oddHBand="0" w:evenHBand="1" w:firstRowFirstColumn="0" w:firstRowLastColumn="0" w:lastRowFirstColumn="0" w:lastRowLastColumn="0"/>
             </w:pPr>
-            <w:proofErr w:type="gramStart"/>
             <w:r>
               <w:t>text</w:t>
             </w:r>
-            <w:proofErr w:type="gramEnd"/>
           </w:p>
         </w:tc>
       </w:tr>
@@ -1778,11 +1764,9 @@
             <w:tcW w:w="2093" w:type="dxa"/>
           </w:tcPr>
           <w:p>
-            <w:proofErr w:type="gramStart"/>
             <w:r>
               <w:t>timestamp</w:t>
             </w:r>
-            <w:proofErr w:type="gramEnd"/>
           </w:p>
         </w:tc>
         <w:tc>
@@ -1806,11 +1790,9 @@
             <w:pPr>
               <w:cnfStyle w:val="000000100000" w:firstRow="0" w:lastRow="0" w:firstColumn="0" w:lastColumn="0" w:oddVBand="0" w:evenVBand="0" w:oddHBand="1" w:evenHBand="0" w:firstRowFirstColumn="0" w:firstRowLastColumn="0" w:lastRowFirstColumn="0" w:lastRowLastColumn="0"/>
             </w:pPr>
-            <w:proofErr w:type="gramStart"/>
             <w:r>
               <w:t>float</w:t>
             </w:r>
-            <w:proofErr w:type="gramEnd"/>
           </w:p>
         </w:tc>
       </w:tr>
@@ -1824,14 +1806,27 @@
       <w:r>
         <w:t xml:space="preserve">Table </w:t>
       </w:r>
-      <w:fldSimple w:instr=" SEQ Table \* ARABIC ">
-        <w:r>
-          <w:rPr>
-            <w:noProof/>
-          </w:rPr>
-          <w:t>4</w:t>
-        </w:r>
-      </w:fldSimple>
+      <w:r>
+        <w:fldChar w:fldCharType="begin"/>
+      </w:r>
+      <w:r>
+        <w:instrText xml:space="preserve"> SEQ Table \* ARABIC </w:instrText>
+      </w:r>
+      <w:r>
+        <w:fldChar w:fldCharType="separate"/>
+      </w:r>
+      <w:r>
+        <w:rPr>
+          <w:noProof/>
+        </w:rPr>
+        <w:t>4</w:t>
+      </w:r>
+      <w:r>
+        <w:rPr>
+          <w:noProof/>
+        </w:rPr>
+        <w:fldChar w:fldCharType="end"/>
+      </w:r>
       <w:r>
         <w:t>: Place description table</w:t>
       </w:r>
@@ -1899,11 +1894,9 @@
             <w:tcW w:w="2093" w:type="dxa"/>
           </w:tcPr>
           <w:p>
-            <w:proofErr w:type="gramStart"/>
             <w:r>
               <w:t>id</w:t>
             </w:r>
-            <w:proofErr w:type="gramEnd"/>
           </w:p>
         </w:tc>
         <w:tc>
@@ -1927,11 +1920,9 @@
             <w:pPr>
               <w:cnfStyle w:val="000000100000" w:firstRow="0" w:lastRow="0" w:firstColumn="0" w:lastColumn="0" w:oddVBand="0" w:evenVBand="0" w:oddHBand="1" w:evenHBand="0" w:firstRowFirstColumn="0" w:firstRowLastColumn="0" w:lastRowFirstColumn="0" w:lastRowLastColumn="0"/>
             </w:pPr>
-            <w:proofErr w:type="gramStart"/>
             <w:r>
               <w:t>integer</w:t>
             </w:r>
-            <w:proofErr w:type="gramEnd"/>
           </w:p>
         </w:tc>
       </w:tr>
@@ -1945,13 +1936,9 @@
             <w:tcW w:w="2093" w:type="dxa"/>
           </w:tcPr>
           <w:p>
-            <w:proofErr w:type="spellStart"/>
-            <w:proofErr w:type="gramStart"/>
             <w:r>
               <w:t>locationID</w:t>
             </w:r>
-            <w:proofErr w:type="spellEnd"/>
-            <w:proofErr w:type="gramEnd"/>
           </w:p>
         </w:tc>
         <w:tc>
@@ -1975,11 +1962,9 @@
             <w:pPr>
               <w:cnfStyle w:val="000000010000" w:firstRow="0" w:lastRow="0" w:firstColumn="0" w:lastColumn="0" w:oddVBand="0" w:evenVBand="0" w:oddHBand="0" w:evenHBand="1" w:firstRowFirstColumn="0" w:firstRowLastColumn="0" w:lastRowFirstColumn="0" w:lastRowLastColumn="0"/>
             </w:pPr>
-            <w:proofErr w:type="gramStart"/>
             <w:r>
               <w:t>integer</w:t>
             </w:r>
-            <w:proofErr w:type="gramEnd"/>
           </w:p>
         </w:tc>
       </w:tr>
@@ -1993,11 +1978,9 @@
             <w:tcW w:w="2093" w:type="dxa"/>
           </w:tcPr>
           <w:p>
-            <w:proofErr w:type="gramStart"/>
             <w:r>
               <w:t>description</w:t>
             </w:r>
-            <w:proofErr w:type="gramEnd"/>
           </w:p>
         </w:tc>
         <w:tc>
@@ -2021,11 +2004,9 @@
             <w:pPr>
               <w:cnfStyle w:val="000000100000" w:firstRow="0" w:lastRow="0" w:firstColumn="0" w:lastColumn="0" w:oddVBand="0" w:evenVBand="0" w:oddHBand="1" w:evenHBand="0" w:firstRowFirstColumn="0" w:firstRowLastColumn="0" w:lastRowFirstColumn="0" w:lastRowLastColumn="0"/>
             </w:pPr>
-            <w:proofErr w:type="gramStart"/>
             <w:r>
               <w:t>text</w:t>
             </w:r>
-            <w:proofErr w:type="gramEnd"/>
           </w:p>
         </w:tc>
       </w:tr>
@@ -2039,14 +2020,27 @@
       <w:r>
         <w:t xml:space="preserve">Table </w:t>
       </w:r>
-      <w:fldSimple w:instr=" SEQ Table \* ARABIC ">
-        <w:r>
-          <w:rPr>
-            <w:noProof/>
-          </w:rPr>
-          <w:t>5</w:t>
-        </w:r>
-      </w:fldSimple>
+      <w:r>
+        <w:fldChar w:fldCharType="begin"/>
+      </w:r>
+      <w:r>
+        <w:instrText xml:space="preserve"> SEQ Table \* ARABIC </w:instrText>
+      </w:r>
+      <w:r>
+        <w:fldChar w:fldCharType="separate"/>
+      </w:r>
+      <w:r>
+        <w:rPr>
+          <w:noProof/>
+        </w:rPr>
+        <w:t>5</w:t>
+      </w:r>
+      <w:r>
+        <w:rPr>
+          <w:noProof/>
+        </w:rPr>
+        <w:fldChar w:fldCharType="end"/>
+      </w:r>
       <w:r>
         <w:t>: Photo Usage Table</w:t>
       </w:r>
@@ -2114,11 +2108,9 @@
             <w:tcW w:w="2093" w:type="dxa"/>
           </w:tcPr>
           <w:p>
-            <w:proofErr w:type="gramStart"/>
             <w:r>
               <w:t>id</w:t>
             </w:r>
-            <w:proofErr w:type="gramEnd"/>
           </w:p>
         </w:tc>
         <w:tc>
@@ -2142,11 +2134,9 @@
             <w:pPr>
               <w:cnfStyle w:val="000000100000" w:firstRow="0" w:lastRow="0" w:firstColumn="0" w:lastColumn="0" w:oddVBand="0" w:evenVBand="0" w:oddHBand="1" w:evenHBand="0" w:firstRowFirstColumn="0" w:firstRowLastColumn="0" w:lastRowFirstColumn="0" w:lastRowLastColumn="0"/>
             </w:pPr>
-            <w:proofErr w:type="gramStart"/>
             <w:r>
               <w:t>integer</w:t>
             </w:r>
-            <w:proofErr w:type="gramEnd"/>
           </w:p>
         </w:tc>
       </w:tr>
@@ -2160,13 +2150,9 @@
             <w:tcW w:w="2093" w:type="dxa"/>
           </w:tcPr>
           <w:p>
-            <w:proofErr w:type="spellStart"/>
-            <w:proofErr w:type="gramStart"/>
             <w:r>
               <w:t>placeID</w:t>
             </w:r>
-            <w:proofErr w:type="spellEnd"/>
-            <w:proofErr w:type="gramEnd"/>
           </w:p>
         </w:tc>
         <w:tc>
@@ -2190,11 +2176,9 @@
             <w:pPr>
               <w:cnfStyle w:val="000000010000" w:firstRow="0" w:lastRow="0" w:firstColumn="0" w:lastColumn="0" w:oddVBand="0" w:evenVBand="0" w:oddHBand="0" w:evenHBand="1" w:firstRowFirstColumn="0" w:firstRowLastColumn="0" w:lastRowFirstColumn="0" w:lastRowLastColumn="0"/>
             </w:pPr>
-            <w:proofErr w:type="gramStart"/>
             <w:r>
               <w:t>integer</w:t>
             </w:r>
-            <w:proofErr w:type="gramEnd"/>
           </w:p>
         </w:tc>
       </w:tr>
@@ -2208,13 +2192,9 @@
             <w:tcW w:w="2093" w:type="dxa"/>
           </w:tcPr>
           <w:p>
-            <w:proofErr w:type="spellStart"/>
-            <w:proofErr w:type="gramStart"/>
             <w:r>
               <w:t>photoName</w:t>
             </w:r>
-            <w:proofErr w:type="spellEnd"/>
-            <w:proofErr w:type="gramEnd"/>
           </w:p>
         </w:tc>
         <w:tc>
@@ -2226,15 +2206,7 @@
               <w:cnfStyle w:val="000000100000" w:firstRow="0" w:lastRow="0" w:firstColumn="0" w:lastColumn="0" w:oddVBand="0" w:evenVBand="0" w:oddHBand="1" w:evenHBand="0" w:firstRowFirstColumn="0" w:firstRowLastColumn="0" w:lastRowFirstColumn="0" w:lastRowLastColumn="0"/>
             </w:pPr>
             <w:r>
-              <w:t>The name of the jpg file for the photo (without “</w:t>
-            </w:r>
-            <w:proofErr w:type="gramStart"/>
-            <w:r>
-              <w:t>.jpg</w:t>
-            </w:r>
-            <w:proofErr w:type="gramEnd"/>
-            <w:r>
-              <w:t>” suffix)</w:t>
+              <w:t>The name of the jpg file for the photo (without “.jpg” suffix)</w:t>
             </w:r>
           </w:p>
         </w:tc>
@@ -2246,11 +2218,9 @@
             <w:pPr>
               <w:cnfStyle w:val="000000100000" w:firstRow="0" w:lastRow="0" w:firstColumn="0" w:lastColumn="0" w:oddVBand="0" w:evenVBand="0" w:oddHBand="1" w:evenHBand="0" w:firstRowFirstColumn="0" w:firstRowLastColumn="0" w:lastRowFirstColumn="0" w:lastRowLastColumn="0"/>
             </w:pPr>
-            <w:proofErr w:type="gramStart"/>
             <w:r>
               <w:t>text</w:t>
             </w:r>
-            <w:proofErr w:type="gramEnd"/>
           </w:p>
         </w:tc>
       </w:tr>
@@ -2329,112 +2299,86 @@
       <w:pPr>
         <w:pStyle w:val="Heading1"/>
       </w:pPr>
-      <w:bookmarkStart w:id="3" w:name="_GoBack"/>
+      <w:r>
+        <w:t>Data Delivery Design</w:t>
+      </w:r>
+      <w:bookmarkEnd w:id="2"/>
+    </w:p>
+    <w:p>
+      <w:pPr>
+        <w:pStyle w:val="Heading2"/>
+      </w:pPr>
+      <w:bookmarkStart w:id="3" w:name="_Toc247355168"/>
+      <w:r>
+        <w:t>POST Request</w:t>
+      </w:r>
       <w:bookmarkEnd w:id="3"/>
-      <w:r>
-        <w:t>Data Delivery Design</w:t>
-      </w:r>
-      <w:bookmarkEnd w:id="2"/>
+    </w:p>
+    <w:p>
+      <w:r>
+        <w:t>All the data will be packed into a single string, which will be transmitted from the android phone in an HTTP POST request. The value will be paired using the key “message” and will be accessed in PHP using the $_POST[‘message’] handle.</w:t>
+      </w:r>
+    </w:p>
+    <w:p>
+      <w:r>
+        <w:tab/>
+        <w:t>The request will be made to the file upload.php which will be stored in the root of the website.</w:t>
+      </w:r>
+      <w:r>
+        <w:t xml:space="preserve"> All requests will be recorded in by upload.php in a file called log.txt in the root of the site as per the testing strategy.</w:t>
+      </w:r>
     </w:p>
     <w:p>
       <w:pPr>
         <w:pStyle w:val="Heading2"/>
       </w:pPr>
-      <w:bookmarkStart w:id="4" w:name="_Toc247355168"/>
-      <w:r>
-        <w:t>POST Request</w:t>
+      <w:bookmarkStart w:id="4" w:name="_Toc247355169"/>
+      <w:r>
+        <w:t>MIME message</w:t>
       </w:r>
       <w:bookmarkEnd w:id="4"/>
     </w:p>
     <w:p>
       <w:r>
-        <w:t>All the data will be packed into a single string, which will be transmitted from the android phone in an HTTP POST request. The value will be paired using the key “message” and will be accessed in PHP using the $_</w:t>
-      </w:r>
-      <w:proofErr w:type="gramStart"/>
-      <w:r>
-        <w:t>POST[</w:t>
-      </w:r>
-      <w:proofErr w:type="gramEnd"/>
-      <w:r>
-        <w:t>‘message’] handle.</w:t>
-      </w:r>
-    </w:p>
-    <w:p>
-      <w:r>
-        <w:tab/>
-        <w:t xml:space="preserve">The request will be made to the file </w:t>
-      </w:r>
-      <w:proofErr w:type="spellStart"/>
-      <w:r>
-        <w:t>upload.php</w:t>
-      </w:r>
-      <w:proofErr w:type="spellEnd"/>
-      <w:r>
-        <w:t xml:space="preserve"> which will be stored in the root of the website.</w:t>
-      </w:r>
-      <w:r>
-        <w:t xml:space="preserve"> All requests will be recorded in by </w:t>
-      </w:r>
-      <w:proofErr w:type="spellStart"/>
-      <w:r>
-        <w:t>upload.php</w:t>
-      </w:r>
-      <w:proofErr w:type="spellEnd"/>
-      <w:r>
-        <w:t xml:space="preserve"> in a file called log.txt in the root of the site as per the testing strategy.</w:t>
+        <w:t>The mime message will contain a “From” field which will store the user</w:t>
+      </w:r>
+      <w:r>
+        <w:t>’s name and email (From: User’s Name &lt;user@usershost.com&gt;)</w:t>
+      </w:r>
+      <w:r>
+        <w:t xml:space="preserve"> and the name of the tour in the “Subject” field (Subject: My Tour). Writing the tour name to the subject field will allow the server to record the process in the log, even if there is an error with the JSON code.</w:t>
+      </w:r>
+    </w:p>
+    <w:p/>
+    <w:p>
+      <w:pPr>
+        <w:ind w:firstLine="720"/>
+      </w:pPr>
+      <w:r>
+        <w:t>It will include a MIME version declaration of version 1.0 (MIME-Version: 1.0) and a multipart content type</w:t>
+      </w:r>
+      <w:r>
+        <w:t xml:space="preserve"> declaration</w:t>
+      </w:r>
+      <w:r>
+        <w:t xml:space="preserve"> (Content-Type: multipart/mixed; boundary=”part”). The JSON code will be stor</w:t>
+      </w:r>
+      <w:r>
+        <w:t>ed in the only text type part</w:t>
+      </w:r>
+      <w:r>
+        <w:t>. All of the images will be stored as attachments in jpeg format.</w:t>
       </w:r>
     </w:p>
     <w:p>
       <w:pPr>
         <w:pStyle w:val="Heading2"/>
       </w:pPr>
-      <w:bookmarkStart w:id="5" w:name="_Toc247355169"/>
-      <w:r>
-        <w:t>MIME message</w:t>
+      <w:bookmarkStart w:id="5" w:name="_Toc247355170"/>
+      <w:r>
+        <w:t>Sample MIME message</w:t>
       </w:r>
       <w:bookmarkEnd w:id="5"/>
-    </w:p>
-    <w:p>
-      <w:r>
-        <w:t>The mime message will contain a “From” field which will store the user</w:t>
-      </w:r>
-      <w:r>
-        <w:t>’s name and email (From: User’s Name &lt;user@usershost.com&gt;)</w:t>
-      </w:r>
-      <w:r>
-        <w:t xml:space="preserve"> and the name of the tour in the “Subject” field (Subject: My Tour). Writing the tour name to the subject field will allow the server to record the process in the log, even if there is an error with the JSON code.</w:t>
-      </w:r>
-    </w:p>
-    <w:p/>
-    <w:p>
-      <w:pPr>
-        <w:ind w:firstLine="720"/>
-      </w:pPr>
-      <w:r>
-        <w:t>It will include a MIME version declaration of version 1.0 (MIME-Version: 1.0) and a multipart content type</w:t>
-      </w:r>
-      <w:r>
-        <w:t xml:space="preserve"> declaration</w:t>
-      </w:r>
-      <w:r>
-        <w:t xml:space="preserve"> (Content-Type: multipart/mixed; boundary=”part”). The JSON code will be stor</w:t>
-      </w:r>
-      <w:r>
-        <w:t>ed in the only text type part</w:t>
-      </w:r>
-      <w:r>
-        <w:t>. All of the images will be stored as attachments in jpeg format.</w:t>
-      </w:r>
-    </w:p>
-    <w:p>
-      <w:pPr>
-        <w:pStyle w:val="Heading2"/>
-      </w:pPr>
-      <w:bookmarkStart w:id="6" w:name="_Toc247355170"/>
-      <w:r>
-        <w:t>Sample MIME message</w:t>
-      </w:r>
-      <w:bookmarkEnd w:id="6"/>
     </w:p>
     <w:p>
       <w:pPr>
@@ -2562,25 +2506,7 @@
           <w:sz w:val="20"/>
           <w:szCs w:val="26"/>
         </w:rPr>
-        <w:t xml:space="preserve">        </w:t>
-      </w:r>
-      <w:proofErr w:type="gramStart"/>
-      <w:r>
-        <w:rPr>
-          <w:rFonts w:ascii="Consolas" w:hAnsi="Consolas" w:cs="Consolas"/>
-          <w:sz w:val="20"/>
-          <w:szCs w:val="26"/>
-        </w:rPr>
-        <w:t>boundary</w:t>
-      </w:r>
-      <w:proofErr w:type="gramEnd"/>
-      <w:r>
-        <w:rPr>
-          <w:rFonts w:ascii="Consolas" w:hAnsi="Consolas" w:cs="Consolas"/>
-          <w:sz w:val="20"/>
-          <w:szCs w:val="26"/>
-        </w:rPr>
-        <w:t>="part"</w:t>
+        <w:t xml:space="preserve">        boundary="part"</w:t>
       </w:r>
     </w:p>
     <w:p>
@@ -2614,18 +2540,8 @@
           <w:sz w:val="20"/>
           <w:szCs w:val="26"/>
         </w:rPr>
-        <w:t>--</w:t>
-      </w:r>
-      <w:proofErr w:type="gramStart"/>
-      <w:r>
-        <w:rPr>
-          <w:rFonts w:ascii="Consolas" w:hAnsi="Consolas" w:cs="Consolas"/>
-          <w:sz w:val="20"/>
-          <w:szCs w:val="26"/>
-        </w:rPr>
-        <w:t>part</w:t>
-      </w:r>
-      <w:proofErr w:type="gramEnd"/>
+        <w:t>--part</w:t>
+      </w:r>
     </w:p>
     <w:p>
       <w:pPr>
@@ -2713,18 +2629,8 @@
           <w:sz w:val="20"/>
           <w:szCs w:val="26"/>
         </w:rPr>
-        <w:t>--</w:t>
-      </w:r>
-      <w:proofErr w:type="gramStart"/>
-      <w:r>
-        <w:rPr>
-          <w:rFonts w:ascii="Consolas" w:hAnsi="Consolas" w:cs="Consolas"/>
-          <w:sz w:val="20"/>
-          <w:szCs w:val="26"/>
-        </w:rPr>
-        <w:t>part</w:t>
-      </w:r>
-      <w:proofErr w:type="gramEnd"/>
+        <w:t>--part</w:t>
+      </w:r>
     </w:p>
     <w:p>
       <w:pPr>
@@ -2802,25 +2708,7 @@
           <w:sz w:val="20"/>
           <w:szCs w:val="26"/>
         </w:rPr>
-        <w:t xml:space="preserve">        </w:t>
-      </w:r>
-      <w:proofErr w:type="gramStart"/>
-      <w:r>
-        <w:rPr>
-          <w:rFonts w:ascii="Consolas" w:hAnsi="Consolas" w:cs="Consolas"/>
-          <w:sz w:val="20"/>
-          <w:szCs w:val="26"/>
-        </w:rPr>
-        <w:t>filename</w:t>
-      </w:r>
-      <w:proofErr w:type="gramEnd"/>
-      <w:r>
-        <w:rPr>
-          <w:rFonts w:ascii="Consolas" w:hAnsi="Consolas" w:cs="Consolas"/>
-          <w:sz w:val="20"/>
-          <w:szCs w:val="26"/>
-        </w:rPr>
-        <w:t>="file1.jpg"</w:t>
+        <w:t xml:space="preserve">        filename="file1.jpg"</w:t>
       </w:r>
     </w:p>
     <w:p>
@@ -2848,23 +2736,13 @@
           <w:szCs w:val="26"/>
         </w:rPr>
       </w:pPr>
-      <w:proofErr w:type="gramStart"/>
       <w:r>
         <w:rPr>
           <w:rFonts w:ascii="Consolas" w:hAnsi="Consolas" w:cs="Consolas"/>
           <w:sz w:val="20"/>
           <w:szCs w:val="26"/>
         </w:rPr>
-        <w:t>jgfc,jbjytf,nmvk</w:t>
-      </w:r>
-      <w:proofErr w:type="gramEnd"/>
-      <w:r>
-        <w:rPr>
-          <w:rFonts w:ascii="Consolas" w:hAnsi="Consolas" w:cs="Consolas"/>
-          <w:sz w:val="20"/>
-          <w:szCs w:val="26"/>
-        </w:rPr>
-        <w:t>-0987y6trfgi9876trdfvbhjytrfdc</w:t>
+        <w:t>jgfc,jbjytf,nmvk-0987y6trfgi9876trdfvbhjytrfdc</w:t>
       </w:r>
     </w:p>
     <w:p>
@@ -2892,36 +2770,18 @@
           <w:sz w:val="20"/>
           <w:szCs w:val="26"/>
         </w:rPr>
-        <w:t>--</w:t>
-      </w:r>
-      <w:proofErr w:type="gramStart"/>
-      <w:r>
-        <w:rPr>
-          <w:rFonts w:ascii="Consolas" w:hAnsi="Consolas" w:cs="Consolas"/>
-          <w:sz w:val="20"/>
-          <w:szCs w:val="26"/>
-        </w:rPr>
-        <w:t>part</w:t>
-      </w:r>
-      <w:proofErr w:type="gramEnd"/>
-      <w:r>
-        <w:rPr>
-          <w:rFonts w:ascii="Consolas" w:hAnsi="Consolas" w:cs="Consolas"/>
-          <w:sz w:val="20"/>
-          <w:szCs w:val="26"/>
-        </w:rPr>
-        <w:t>--</w:t>
+        <w:t>--part--</w:t>
       </w:r>
     </w:p>
     <w:p>
       <w:pPr>
         <w:pStyle w:val="Heading2"/>
       </w:pPr>
-      <w:bookmarkStart w:id="7" w:name="_Toc247355171"/>
+      <w:bookmarkStart w:id="6" w:name="_Toc247355171"/>
       <w:r>
         <w:t>JSON code design</w:t>
       </w:r>
-      <w:bookmarkEnd w:id="7"/>
+      <w:bookmarkEnd w:id="6"/>
     </w:p>
     <w:p>
       <w:r>
@@ -2937,14 +2797,27 @@
       <w:r>
         <w:t xml:space="preserve">Table </w:t>
       </w:r>
-      <w:fldSimple w:instr=" SEQ Table \* ARABIC ">
-        <w:r>
-          <w:rPr>
-            <w:noProof/>
-          </w:rPr>
-          <w:t>6</w:t>
-        </w:r>
-      </w:fldSimple>
+      <w:r>
+        <w:fldChar w:fldCharType="begin"/>
+      </w:r>
+      <w:r>
+        <w:instrText xml:space="preserve"> SEQ Table \* ARABIC </w:instrText>
+      </w:r>
+      <w:r>
+        <w:fldChar w:fldCharType="separate"/>
+      </w:r>
+      <w:r>
+        <w:rPr>
+          <w:noProof/>
+        </w:rPr>
+        <w:t>6</w:t>
+      </w:r>
+      <w:r>
+        <w:rPr>
+          <w:noProof/>
+        </w:rPr>
+        <w:fldChar w:fldCharType="end"/>
+      </w:r>
       <w:r>
         <w:t xml:space="preserve"> Fields for root of JSON data set</w:t>
       </w:r>
@@ -3012,11 +2885,9 @@
             <w:tcW w:w="1951" w:type="dxa"/>
           </w:tcPr>
           <w:p>
-            <w:proofErr w:type="gramStart"/>
             <w:r>
               <w:t>title</w:t>
             </w:r>
-            <w:proofErr w:type="gramEnd"/>
           </w:p>
         </w:tc>
         <w:tc>
@@ -3056,13 +2927,9 @@
             <w:tcW w:w="1951" w:type="dxa"/>
           </w:tcPr>
           <w:p>
-            <w:proofErr w:type="spellStart"/>
-            <w:proofErr w:type="gramStart"/>
             <w:r>
               <w:t>shortDesc</w:t>
             </w:r>
-            <w:proofErr w:type="spellEnd"/>
-            <w:proofErr w:type="gramEnd"/>
           </w:p>
         </w:tc>
         <w:tc>
@@ -3102,13 +2969,9 @@
             <w:tcW w:w="1951" w:type="dxa"/>
           </w:tcPr>
           <w:p>
-            <w:proofErr w:type="spellStart"/>
-            <w:proofErr w:type="gramStart"/>
             <w:r>
               <w:t>longDesc</w:t>
             </w:r>
-            <w:proofErr w:type="spellEnd"/>
-            <w:proofErr w:type="gramEnd"/>
           </w:p>
         </w:tc>
         <w:tc>
@@ -3148,11 +3011,9 @@
             <w:tcW w:w="1951" w:type="dxa"/>
           </w:tcPr>
           <w:p>
-            <w:proofErr w:type="gramStart"/>
             <w:r>
               <w:t>route</w:t>
             </w:r>
-            <w:proofErr w:type="gramEnd"/>
           </w:p>
         </w:tc>
         <w:tc>
@@ -3192,11 +3053,9 @@
             <w:tcW w:w="1951" w:type="dxa"/>
           </w:tcPr>
           <w:p>
-            <w:proofErr w:type="gramStart"/>
             <w:r>
               <w:t>locations</w:t>
             </w:r>
-            <w:proofErr w:type="gramEnd"/>
           </w:p>
         </w:tc>
         <w:tc>
@@ -3239,11 +3098,9 @@
             <w:tcW w:w="1951" w:type="dxa"/>
           </w:tcPr>
           <w:p>
-            <w:proofErr w:type="gramStart"/>
             <w:r>
               <w:t>time</w:t>
             </w:r>
-            <w:proofErr w:type="gramEnd"/>
           </w:p>
         </w:tc>
         <w:tc>
@@ -3286,11 +3143,9 @@
             <w:tcW w:w="1951" w:type="dxa"/>
           </w:tcPr>
           <w:p>
-            <w:proofErr w:type="gramStart"/>
             <w:r>
               <w:t>distance</w:t>
             </w:r>
-            <w:proofErr w:type="gramEnd"/>
           </w:p>
         </w:tc>
         <w:tc>
@@ -3333,14 +3188,27 @@
       <w:r>
         <w:t xml:space="preserve">Table </w:t>
       </w:r>
-      <w:fldSimple w:instr=" SEQ Table \* ARABIC ">
-        <w:r>
-          <w:rPr>
-            <w:noProof/>
-          </w:rPr>
-          <w:t>7</w:t>
-        </w:r>
-      </w:fldSimple>
+      <w:r>
+        <w:fldChar w:fldCharType="begin"/>
+      </w:r>
+      <w:r>
+        <w:instrText xml:space="preserve"> SEQ Table \* ARABIC </w:instrText>
+      </w:r>
+      <w:r>
+        <w:fldChar w:fldCharType="separate"/>
+      </w:r>
+      <w:r>
+        <w:rPr>
+          <w:noProof/>
+        </w:rPr>
+        <w:t>7</w:t>
+      </w:r>
+      <w:r>
+        <w:rPr>
+          <w:noProof/>
+        </w:rPr>
+        <w:fldChar w:fldCharType="end"/>
+      </w:r>
       <w:r>
         <w:rPr>
           <w:lang w:val="en-GB"/>
@@ -3417,11 +3285,9 @@
             <w:tcW w:w="1951" w:type="dxa"/>
           </w:tcPr>
           <w:p>
-            <w:proofErr w:type="gramStart"/>
             <w:r>
               <w:t>id</w:t>
             </w:r>
-            <w:proofErr w:type="gramEnd"/>
           </w:p>
         </w:tc>
         <w:tc>
@@ -3464,11 +3330,9 @@
             <w:tcW w:w="1951" w:type="dxa"/>
           </w:tcPr>
           <w:p>
-            <w:proofErr w:type="gramStart"/>
             <w:r>
               <w:t>longitude</w:t>
             </w:r>
-            <w:proofErr w:type="gramEnd"/>
           </w:p>
         </w:tc>
         <w:tc>
@@ -3511,11 +3375,9 @@
             <w:tcW w:w="1951" w:type="dxa"/>
           </w:tcPr>
           <w:p>
-            <w:proofErr w:type="gramStart"/>
             <w:r>
               <w:t>latitude</w:t>
             </w:r>
-            <w:proofErr w:type="gramEnd"/>
           </w:p>
         </w:tc>
         <w:tc>
@@ -3558,11 +3420,9 @@
             <w:tcW w:w="1951" w:type="dxa"/>
           </w:tcPr>
           <w:p>
-            <w:proofErr w:type="gramStart"/>
             <w:r>
               <w:t>time</w:t>
             </w:r>
-            <w:proofErr w:type="gramEnd"/>
           </w:p>
         </w:tc>
         <w:tc>
@@ -3605,14 +3465,27 @@
       <w:r>
         <w:t xml:space="preserve">Table </w:t>
       </w:r>
-      <w:fldSimple w:instr=" SEQ Table \* ARABIC ">
-        <w:r>
-          <w:rPr>
-            <w:noProof/>
-          </w:rPr>
-          <w:t>8</w:t>
-        </w:r>
-      </w:fldSimple>
+      <w:r>
+        <w:fldChar w:fldCharType="begin"/>
+      </w:r>
+      <w:r>
+        <w:instrText xml:space="preserve"> SEQ Table \* ARABIC </w:instrText>
+      </w:r>
+      <w:r>
+        <w:fldChar w:fldCharType="separate"/>
+      </w:r>
+      <w:r>
+        <w:rPr>
+          <w:noProof/>
+        </w:rPr>
+        <w:t>8</w:t>
+      </w:r>
+      <w:r>
+        <w:rPr>
+          <w:noProof/>
+        </w:rPr>
+        <w:fldChar w:fldCharType="end"/>
+      </w:r>
       <w:r>
         <w:rPr>
           <w:lang w:val="en-GB"/>
@@ -3689,13 +3562,9 @@
             <w:tcW w:w="1951" w:type="dxa"/>
           </w:tcPr>
           <w:p>
-            <w:proofErr w:type="spellStart"/>
-            <w:proofErr w:type="gramStart"/>
             <w:r>
               <w:t>coord</w:t>
             </w:r>
-            <w:proofErr w:type="spellEnd"/>
-            <w:proofErr w:type="gramEnd"/>
           </w:p>
         </w:tc>
         <w:tc>
@@ -3719,11 +3588,9 @@
             <w:pPr>
               <w:cnfStyle w:val="000000100000" w:firstRow="0" w:lastRow="0" w:firstColumn="0" w:lastColumn="0" w:oddVBand="0" w:evenVBand="0" w:oddHBand="1" w:evenHBand="0" w:firstRowFirstColumn="0" w:firstRowLastColumn="0" w:lastRowFirstColumn="0" w:lastRowLastColumn="0"/>
             </w:pPr>
-            <w:proofErr w:type="gramStart"/>
             <w:r>
               <w:t>integer</w:t>
             </w:r>
-            <w:proofErr w:type="gramEnd"/>
           </w:p>
         </w:tc>
       </w:tr>
@@ -3737,11 +3604,9 @@
             <w:tcW w:w="1951" w:type="dxa"/>
           </w:tcPr>
           <w:p>
-            <w:proofErr w:type="gramStart"/>
             <w:r>
               <w:t>description</w:t>
             </w:r>
-            <w:proofErr w:type="gramEnd"/>
           </w:p>
         </w:tc>
         <w:tc>
@@ -3781,11 +3646,9 @@
             <w:tcW w:w="1951" w:type="dxa"/>
           </w:tcPr>
           <w:p>
-            <w:proofErr w:type="gramStart"/>
             <w:r>
               <w:t>media</w:t>
             </w:r>
-            <w:proofErr w:type="gramEnd"/>
           </w:p>
         </w:tc>
         <w:tc>
@@ -3821,1250 +3684,802 @@
       <w:pPr>
         <w:pStyle w:val="Heading2"/>
       </w:pPr>
-      <w:bookmarkStart w:id="8" w:name="_Toc370843812"/>
-      <w:bookmarkStart w:id="9" w:name="_Toc247355172"/>
+      <w:bookmarkStart w:id="7" w:name="_Toc370843812"/>
+      <w:bookmarkStart w:id="8" w:name="_Toc247355172"/>
       <w:r>
         <w:t>Sample JSON format</w:t>
       </w:r>
+      <w:bookmarkEnd w:id="7"/>
       <w:bookmarkEnd w:id="8"/>
+    </w:p>
+    <w:p>
+      <w:pPr>
+        <w:rPr>
+          <w:rFonts w:ascii="Courier New" w:hAnsi="Courier New" w:cs="Courier New"/>
+          <w:sz w:val="20"/>
+          <w:szCs w:val="18"/>
+        </w:rPr>
+      </w:pPr>
+      <w:r>
+        <w:rPr>
+          <w:rFonts w:ascii="Courier New" w:hAnsi="Courier New" w:cs="Courier New"/>
+          <w:sz w:val="20"/>
+          <w:szCs w:val="18"/>
+        </w:rPr>
+        <w:t>{</w:t>
+      </w:r>
+    </w:p>
+    <w:p>
+      <w:pPr>
+        <w:rPr>
+          <w:rFonts w:ascii="Courier New" w:hAnsi="Courier New" w:cs="Courier New"/>
+          <w:sz w:val="20"/>
+          <w:szCs w:val="18"/>
+        </w:rPr>
+      </w:pPr>
+      <w:r>
+        <w:rPr>
+          <w:rFonts w:ascii="Courier New" w:hAnsi="Courier New" w:cs="Courier New"/>
+          <w:sz w:val="20"/>
+          <w:szCs w:val="18"/>
+        </w:rPr>
+        <w:t xml:space="preserve">    "Title": "My Walk",</w:t>
+      </w:r>
+    </w:p>
+    <w:p>
+      <w:pPr>
+        <w:rPr>
+          <w:rFonts w:ascii="Courier New" w:hAnsi="Courier New" w:cs="Courier New"/>
+          <w:sz w:val="20"/>
+          <w:szCs w:val="18"/>
+        </w:rPr>
+      </w:pPr>
+      <w:r>
+        <w:rPr>
+          <w:rFonts w:ascii="Courier New" w:hAnsi="Courier New" w:cs="Courier New"/>
+          <w:sz w:val="20"/>
+          <w:szCs w:val="18"/>
+        </w:rPr>
+        <w:t xml:space="preserve">    "shortDesc": "A walk from grans house to my house",</w:t>
+      </w:r>
+    </w:p>
+    <w:p>
+      <w:pPr>
+        <w:rPr>
+          <w:rFonts w:ascii="Courier New" w:hAnsi="Courier New" w:cs="Courier New"/>
+          <w:sz w:val="20"/>
+          <w:szCs w:val="18"/>
+        </w:rPr>
+      </w:pPr>
+      <w:r>
+        <w:rPr>
+          <w:rFonts w:ascii="Courier New" w:hAnsi="Courier New" w:cs="Courier New"/>
+          <w:sz w:val="20"/>
+          <w:szCs w:val="18"/>
+        </w:rPr>
+        <w:t xml:space="preserve">    "longDesc": "This is a walk that I take from my house to my nans. I hope you enjoy it…",</w:t>
+      </w:r>
+    </w:p>
+    <w:p>
+      <w:pPr>
+        <w:rPr>
+          <w:rFonts w:ascii="Courier New" w:hAnsi="Courier New" w:cs="Courier New"/>
+          <w:sz w:val="20"/>
+          <w:szCs w:val="18"/>
+        </w:rPr>
+      </w:pPr>
+      <w:r>
+        <w:rPr>
+          <w:rFonts w:ascii="Courier New" w:hAnsi="Courier New" w:cs="Courier New"/>
+          <w:sz w:val="20"/>
+          <w:szCs w:val="18"/>
+        </w:rPr>
+        <w:t xml:space="preserve">    "route": [</w:t>
+      </w:r>
+    </w:p>
+    <w:p>
+      <w:pPr>
+        <w:rPr>
+          <w:rFonts w:ascii="Courier New" w:hAnsi="Courier New" w:cs="Courier New"/>
+          <w:sz w:val="20"/>
+          <w:szCs w:val="18"/>
+        </w:rPr>
+      </w:pPr>
+      <w:r>
+        <w:rPr>
+          <w:rFonts w:ascii="Courier New" w:hAnsi="Courier New" w:cs="Courier New"/>
+          <w:sz w:val="20"/>
+          <w:szCs w:val="18"/>
+        </w:rPr>
+        <w:t xml:space="preserve">        {</w:t>
+      </w:r>
+    </w:p>
+    <w:p>
+      <w:pPr>
+        <w:rPr>
+          <w:rFonts w:ascii="Courier New" w:hAnsi="Courier New" w:cs="Courier New"/>
+          <w:sz w:val="20"/>
+          <w:szCs w:val="18"/>
+        </w:rPr>
+      </w:pPr>
+      <w:r>
+        <w:rPr>
+          <w:rFonts w:ascii="Courier New" w:hAnsi="Courier New" w:cs="Courier New"/>
+          <w:sz w:val="20"/>
+          <w:szCs w:val="18"/>
+        </w:rPr>
+        <w:t xml:space="preserve">            "id": 0,</w:t>
+      </w:r>
+    </w:p>
+    <w:p>
+      <w:pPr>
+        <w:rPr>
+          <w:rFonts w:ascii="Courier New" w:hAnsi="Courier New" w:cs="Courier New"/>
+          <w:sz w:val="20"/>
+          <w:szCs w:val="18"/>
+        </w:rPr>
+      </w:pPr>
+      <w:r>
+        <w:rPr>
+          <w:rFonts w:ascii="Courier New" w:hAnsi="Courier New" w:cs="Courier New"/>
+          <w:sz w:val="20"/>
+          <w:szCs w:val="18"/>
+        </w:rPr>
+        <w:t xml:space="preserve">            "longitude": 345674,</w:t>
+      </w:r>
+    </w:p>
+    <w:p>
+      <w:pPr>
+        <w:rPr>
+          <w:rFonts w:ascii="Courier New" w:hAnsi="Courier New" w:cs="Courier New"/>
+          <w:sz w:val="20"/>
+          <w:szCs w:val="18"/>
+        </w:rPr>
+      </w:pPr>
+      <w:r>
+        <w:rPr>
+          <w:rFonts w:ascii="Courier New" w:hAnsi="Courier New" w:cs="Courier New"/>
+          <w:sz w:val="20"/>
+          <w:szCs w:val="18"/>
+        </w:rPr>
+        <w:t xml:space="preserve">            "latitude": 583848,</w:t>
+      </w:r>
+    </w:p>
+    <w:p>
+      <w:pPr>
+        <w:rPr>
+          <w:rFonts w:ascii="Courier New" w:hAnsi="Courier New" w:cs="Courier New"/>
+          <w:sz w:val="20"/>
+          <w:szCs w:val="18"/>
+        </w:rPr>
+      </w:pPr>
+      <w:r>
+        <w:rPr>
+          <w:rFonts w:ascii="Courier New" w:hAnsi="Courier New" w:cs="Courier New"/>
+          <w:sz w:val="20"/>
+          <w:szCs w:val="18"/>
+        </w:rPr>
+        <w:t xml:space="preserve">            "time": 0</w:t>
+      </w:r>
+    </w:p>
+    <w:p>
+      <w:pPr>
+        <w:rPr>
+          <w:rFonts w:ascii="Courier New" w:hAnsi="Courier New" w:cs="Courier New"/>
+          <w:sz w:val="20"/>
+          <w:szCs w:val="18"/>
+        </w:rPr>
+      </w:pPr>
+      <w:r>
+        <w:rPr>
+          <w:rFonts w:ascii="Courier New" w:hAnsi="Courier New" w:cs="Courier New"/>
+          <w:sz w:val="20"/>
+          <w:szCs w:val="18"/>
+        </w:rPr>
+        <w:t xml:space="preserve">        },</w:t>
+      </w:r>
+    </w:p>
+    <w:p>
+      <w:pPr>
+        <w:rPr>
+          <w:rFonts w:ascii="Courier New" w:hAnsi="Courier New" w:cs="Courier New"/>
+          <w:sz w:val="20"/>
+          <w:szCs w:val="18"/>
+        </w:rPr>
+      </w:pPr>
+      <w:r>
+        <w:rPr>
+          <w:rFonts w:ascii="Courier New" w:hAnsi="Courier New" w:cs="Courier New"/>
+          <w:sz w:val="20"/>
+          <w:szCs w:val="18"/>
+        </w:rPr>
+        <w:t xml:space="preserve">        {</w:t>
+      </w:r>
+    </w:p>
+    <w:p>
+      <w:pPr>
+        <w:rPr>
+          <w:rFonts w:ascii="Courier New" w:hAnsi="Courier New" w:cs="Courier New"/>
+          <w:sz w:val="20"/>
+          <w:szCs w:val="18"/>
+        </w:rPr>
+      </w:pPr>
+      <w:r>
+        <w:rPr>
+          <w:rFonts w:ascii="Courier New" w:hAnsi="Courier New" w:cs="Courier New"/>
+          <w:sz w:val="20"/>
+          <w:szCs w:val="18"/>
+        </w:rPr>
+        <w:t xml:space="preserve">            "id": 1,</w:t>
+      </w:r>
+    </w:p>
+    <w:p>
+      <w:pPr>
+        <w:rPr>
+          <w:rFonts w:ascii="Courier New" w:hAnsi="Courier New" w:cs="Courier New"/>
+          <w:sz w:val="20"/>
+          <w:szCs w:val="18"/>
+        </w:rPr>
+      </w:pPr>
+      <w:r>
+        <w:rPr>
+          <w:rFonts w:ascii="Courier New" w:hAnsi="Courier New" w:cs="Courier New"/>
+          <w:sz w:val="20"/>
+          <w:szCs w:val="18"/>
+        </w:rPr>
+        <w:t xml:space="preserve">            "longitude": 345684,</w:t>
+      </w:r>
+    </w:p>
+    <w:p>
+      <w:pPr>
+        <w:rPr>
+          <w:rFonts w:ascii="Courier New" w:hAnsi="Courier New" w:cs="Courier New"/>
+          <w:sz w:val="20"/>
+          <w:szCs w:val="18"/>
+        </w:rPr>
+      </w:pPr>
+      <w:r>
+        <w:rPr>
+          <w:rFonts w:ascii="Courier New" w:hAnsi="Courier New" w:cs="Courier New"/>
+          <w:sz w:val="20"/>
+          <w:szCs w:val="18"/>
+        </w:rPr>
+        <w:t xml:space="preserve">            "latitude": 583848,</w:t>
+      </w:r>
+    </w:p>
+    <w:p>
+      <w:pPr>
+        <w:rPr>
+          <w:rFonts w:ascii="Courier New" w:hAnsi="Courier New" w:cs="Courier New"/>
+          <w:sz w:val="20"/>
+          <w:szCs w:val="18"/>
+        </w:rPr>
+      </w:pPr>
+      <w:r>
+        <w:rPr>
+          <w:rFonts w:ascii="Courier New" w:hAnsi="Courier New" w:cs="Courier New"/>
+          <w:sz w:val="20"/>
+          <w:szCs w:val="18"/>
+        </w:rPr>
+        <w:t xml:space="preserve">            "time": 5</w:t>
+      </w:r>
+    </w:p>
+    <w:p>
+      <w:pPr>
+        <w:rPr>
+          <w:rFonts w:ascii="Courier New" w:hAnsi="Courier New" w:cs="Courier New"/>
+          <w:sz w:val="20"/>
+          <w:szCs w:val="18"/>
+        </w:rPr>
+      </w:pPr>
+      <w:r>
+        <w:rPr>
+          <w:rFonts w:ascii="Courier New" w:hAnsi="Courier New" w:cs="Courier New"/>
+          <w:sz w:val="20"/>
+          <w:szCs w:val="18"/>
+        </w:rPr>
+        <w:t xml:space="preserve">        },</w:t>
+      </w:r>
+    </w:p>
+    <w:p>
+      <w:pPr>
+        <w:rPr>
+          <w:rFonts w:ascii="Courier New" w:hAnsi="Courier New" w:cs="Courier New"/>
+          <w:sz w:val="20"/>
+          <w:szCs w:val="18"/>
+        </w:rPr>
+      </w:pPr>
+      <w:r>
+        <w:rPr>
+          <w:rFonts w:ascii="Courier New" w:hAnsi="Courier New" w:cs="Courier New"/>
+          <w:sz w:val="20"/>
+          <w:szCs w:val="18"/>
+        </w:rPr>
+        <w:t>//LOTS MORE HERE…</w:t>
+      </w:r>
+    </w:p>
+    <w:p>
+      <w:pPr>
+        <w:rPr>
+          <w:rFonts w:ascii="Courier New" w:hAnsi="Courier New" w:cs="Courier New"/>
+          <w:sz w:val="20"/>
+          <w:szCs w:val="18"/>
+        </w:rPr>
+      </w:pPr>
+      <w:r>
+        <w:rPr>
+          <w:rFonts w:ascii="Courier New" w:hAnsi="Courier New" w:cs="Courier New"/>
+          <w:sz w:val="20"/>
+          <w:szCs w:val="18"/>
+        </w:rPr>
+        <w:t xml:space="preserve">    ],</w:t>
+      </w:r>
+    </w:p>
+    <w:p>
+      <w:pPr>
+        <w:rPr>
+          <w:rFonts w:ascii="Courier New" w:hAnsi="Courier New" w:cs="Courier New"/>
+          <w:sz w:val="20"/>
+          <w:szCs w:val="18"/>
+        </w:rPr>
+      </w:pPr>
+      <w:r>
+        <w:rPr>
+          <w:rFonts w:ascii="Courier New" w:hAnsi="Courier New" w:cs="Courier New"/>
+          <w:sz w:val="20"/>
+          <w:szCs w:val="18"/>
+        </w:rPr>
+        <w:t xml:space="preserve">    "pointOfInts</w:t>
+      </w:r>
+      <w:r>
+        <w:rPr>
+          <w:rFonts w:ascii="Courier New" w:hAnsi="Courier New" w:cs="Courier New"/>
+          <w:sz w:val="20"/>
+          <w:szCs w:val="18"/>
+        </w:rPr>
+        <w:t>": [</w:t>
+      </w:r>
+    </w:p>
+    <w:p>
+      <w:pPr>
+        <w:rPr>
+          <w:rFonts w:ascii="Courier New" w:hAnsi="Courier New" w:cs="Courier New"/>
+          <w:sz w:val="20"/>
+          <w:szCs w:val="18"/>
+        </w:rPr>
+      </w:pPr>
+      <w:r>
+        <w:rPr>
+          <w:rFonts w:ascii="Courier New" w:hAnsi="Courier New" w:cs="Courier New"/>
+          <w:sz w:val="20"/>
+          <w:szCs w:val="18"/>
+        </w:rPr>
+        <w:t xml:space="preserve">        {</w:t>
+      </w:r>
+    </w:p>
+    <w:p>
+      <w:pPr>
+        <w:rPr>
+          <w:rFonts w:ascii="Courier New" w:hAnsi="Courier New" w:cs="Courier New"/>
+          <w:sz w:val="20"/>
+          <w:szCs w:val="18"/>
+        </w:rPr>
+      </w:pPr>
+      <w:r>
+        <w:rPr>
+          <w:rFonts w:ascii="Courier New" w:hAnsi="Courier New" w:cs="Courier New"/>
+          <w:sz w:val="20"/>
+          <w:szCs w:val="18"/>
+        </w:rPr>
+        <w:t xml:space="preserve">            "coord": 5,</w:t>
+      </w:r>
+    </w:p>
+    <w:p>
+      <w:pPr>
+        <w:rPr>
+          <w:rFonts w:ascii="Courier New" w:hAnsi="Courier New" w:cs="Courier New"/>
+          <w:sz w:val="20"/>
+          <w:szCs w:val="18"/>
+        </w:rPr>
+      </w:pPr>
+      <w:r>
+        <w:rPr>
+          <w:rFonts w:ascii="Courier New" w:hAnsi="Courier New" w:cs="Courier New"/>
+          <w:sz w:val="20"/>
+          <w:szCs w:val="18"/>
+        </w:rPr>
+        <w:t xml:space="preserve">            "description": "This is where I live",</w:t>
+      </w:r>
+    </w:p>
+    <w:p>
+      <w:pPr>
+        <w:rPr>
+          <w:rFonts w:ascii="Courier New" w:hAnsi="Courier New" w:cs="Courier New"/>
+          <w:sz w:val="20"/>
+          <w:szCs w:val="18"/>
+          <w:lang w:val="fr-FR"/>
+        </w:rPr>
+      </w:pPr>
+      <w:r>
+        <w:rPr>
+          <w:rFonts w:ascii="Courier New" w:hAnsi="Courier New" w:cs="Courier New"/>
+          <w:sz w:val="20"/>
+          <w:szCs w:val="18"/>
+        </w:rPr>
+        <w:t xml:space="preserve">            </w:t>
+      </w:r>
+      <w:r>
+        <w:rPr>
+          <w:rFonts w:ascii="Courier New" w:hAnsi="Courier New" w:cs="Courier New"/>
+          <w:sz w:val="20"/>
+          <w:szCs w:val="18"/>
+          <w:lang w:val="fr-FR"/>
+        </w:rPr>
+        <w:t>"media": [</w:t>
+      </w:r>
+    </w:p>
+    <w:p>
+      <w:pPr>
+        <w:rPr>
+          <w:rFonts w:ascii="Courier New" w:hAnsi="Courier New" w:cs="Courier New"/>
+          <w:sz w:val="20"/>
+          <w:szCs w:val="18"/>
+          <w:lang w:val="fr-FR"/>
+        </w:rPr>
+      </w:pPr>
+      <w:r>
+        <w:rPr>
+          <w:rFonts w:ascii="Courier New" w:hAnsi="Courier New" w:cs="Courier New"/>
+          <w:sz w:val="20"/>
+          <w:szCs w:val="18"/>
+          <w:lang w:val="fr-FR"/>
+        </w:rPr>
+        <w:t xml:space="preserve">                "file1.jpg",</w:t>
+      </w:r>
+    </w:p>
+    <w:p>
+      <w:pPr>
+        <w:rPr>
+          <w:rFonts w:ascii="Courier New" w:hAnsi="Courier New" w:cs="Courier New"/>
+          <w:sz w:val="20"/>
+          <w:szCs w:val="18"/>
+          <w:lang w:val="fr-FR"/>
+        </w:rPr>
+      </w:pPr>
+      <w:r>
+        <w:rPr>
+          <w:rFonts w:ascii="Courier New" w:hAnsi="Courier New" w:cs="Courier New"/>
+          <w:sz w:val="20"/>
+          <w:szCs w:val="18"/>
+          <w:lang w:val="fr-FR"/>
+        </w:rPr>
+        <w:t xml:space="preserve">                "file2.jpg"</w:t>
+      </w:r>
+    </w:p>
+    <w:p>
+      <w:pPr>
+        <w:rPr>
+          <w:rFonts w:ascii="Courier New" w:hAnsi="Courier New" w:cs="Courier New"/>
+          <w:sz w:val="20"/>
+          <w:szCs w:val="18"/>
+        </w:rPr>
+      </w:pPr>
+      <w:r>
+        <w:rPr>
+          <w:rFonts w:ascii="Courier New" w:hAnsi="Courier New" w:cs="Courier New"/>
+          <w:sz w:val="20"/>
+          <w:szCs w:val="18"/>
+          <w:lang w:val="fr-FR"/>
+        </w:rPr>
+        <w:t xml:space="preserve">            </w:t>
+      </w:r>
+      <w:r>
+        <w:rPr>
+          <w:rFonts w:ascii="Courier New" w:hAnsi="Courier New" w:cs="Courier New"/>
+          <w:sz w:val="20"/>
+          <w:szCs w:val="18"/>
+        </w:rPr>
+        <w:t>]</w:t>
+      </w:r>
+    </w:p>
+    <w:p>
+      <w:pPr>
+        <w:rPr>
+          <w:rFonts w:ascii="Courier New" w:hAnsi="Courier New" w:cs="Courier New"/>
+          <w:sz w:val="20"/>
+          <w:szCs w:val="18"/>
+        </w:rPr>
+      </w:pPr>
+      <w:r>
+        <w:rPr>
+          <w:rFonts w:ascii="Courier New" w:hAnsi="Courier New" w:cs="Courier New"/>
+          <w:sz w:val="20"/>
+          <w:szCs w:val="18"/>
+        </w:rPr>
+        <w:t xml:space="preserve">        },</w:t>
+      </w:r>
+    </w:p>
+    <w:p>
+      <w:pPr>
+        <w:rPr>
+          <w:rFonts w:ascii="Courier New" w:hAnsi="Courier New" w:cs="Courier New"/>
+          <w:sz w:val="20"/>
+          <w:szCs w:val="18"/>
+        </w:rPr>
+      </w:pPr>
+      <w:r>
+        <w:rPr>
+          <w:rFonts w:ascii="Courier New" w:hAnsi="Courier New" w:cs="Courier New"/>
+          <w:sz w:val="20"/>
+          <w:szCs w:val="18"/>
+        </w:rPr>
+        <w:t xml:space="preserve">        {</w:t>
+      </w:r>
+    </w:p>
+    <w:p>
+      <w:pPr>
+        <w:rPr>
+          <w:rFonts w:ascii="Courier New" w:hAnsi="Courier New" w:cs="Courier New"/>
+          <w:sz w:val="20"/>
+          <w:szCs w:val="18"/>
+        </w:rPr>
+      </w:pPr>
+      <w:r>
+        <w:rPr>
+          <w:rFonts w:ascii="Courier New" w:hAnsi="Courier New" w:cs="Courier New"/>
+          <w:sz w:val="20"/>
+          <w:szCs w:val="18"/>
+        </w:rPr>
+        <w:t xml:space="preserve">            "coord": 17,</w:t>
+      </w:r>
+    </w:p>
+    <w:p>
+      <w:pPr>
+        <w:rPr>
+          <w:rFonts w:ascii="Courier New" w:hAnsi="Courier New" w:cs="Courier New"/>
+          <w:sz w:val="20"/>
+          <w:szCs w:val="18"/>
+        </w:rPr>
+      </w:pPr>
+      <w:r>
+        <w:rPr>
+          <w:rFonts w:ascii="Courier New" w:hAnsi="Courier New" w:cs="Courier New"/>
+          <w:sz w:val="20"/>
+          <w:szCs w:val="18"/>
+        </w:rPr>
+        <w:t xml:space="preserve">            "description": "This is about half way",</w:t>
+      </w:r>
+    </w:p>
+    <w:p>
+      <w:pPr>
+        <w:rPr>
+          <w:rFonts w:ascii="Courier New" w:hAnsi="Courier New" w:cs="Courier New"/>
+          <w:sz w:val="20"/>
+          <w:szCs w:val="18"/>
+        </w:rPr>
+      </w:pPr>
+      <w:r>
+        <w:rPr>
+          <w:rFonts w:ascii="Courier New" w:hAnsi="Courier New" w:cs="Courier New"/>
+          <w:sz w:val="20"/>
+          <w:szCs w:val="18"/>
+        </w:rPr>
+        <w:t xml:space="preserve">            "media": []</w:t>
+      </w:r>
+    </w:p>
+    <w:p>
+      <w:pPr>
+        <w:rPr>
+          <w:rFonts w:ascii="Courier New" w:hAnsi="Courier New" w:cs="Courier New"/>
+          <w:sz w:val="20"/>
+          <w:szCs w:val="18"/>
+        </w:rPr>
+      </w:pPr>
+      <w:r>
+        <w:rPr>
+          <w:rFonts w:ascii="Courier New" w:hAnsi="Courier New" w:cs="Courier New"/>
+          <w:sz w:val="20"/>
+          <w:szCs w:val="18"/>
+        </w:rPr>
+        <w:t xml:space="preserve">        },</w:t>
+      </w:r>
+    </w:p>
+    <w:p>
+      <w:pPr>
+        <w:rPr>
+          <w:rFonts w:ascii="Courier New" w:hAnsi="Courier New" w:cs="Courier New"/>
+          <w:sz w:val="20"/>
+          <w:szCs w:val="18"/>
+        </w:rPr>
+      </w:pPr>
+      <w:r>
+        <w:rPr>
+          <w:rFonts w:ascii="Courier New" w:hAnsi="Courier New" w:cs="Courier New"/>
+          <w:sz w:val="20"/>
+          <w:szCs w:val="18"/>
+        </w:rPr>
+        <w:t xml:space="preserve">        {</w:t>
+      </w:r>
+    </w:p>
+    <w:p>
+      <w:pPr>
+        <w:rPr>
+          <w:rFonts w:ascii="Courier New" w:hAnsi="Courier New" w:cs="Courier New"/>
+          <w:sz w:val="20"/>
+          <w:szCs w:val="18"/>
+        </w:rPr>
+      </w:pPr>
+      <w:r>
+        <w:rPr>
+          <w:rFonts w:ascii="Courier New" w:hAnsi="Courier New" w:cs="Courier New"/>
+          <w:sz w:val="20"/>
+          <w:szCs w:val="18"/>
+        </w:rPr>
+        <w:t xml:space="preserve">            "coord": 25,</w:t>
+      </w:r>
+    </w:p>
+    <w:p>
+      <w:pPr>
+        <w:rPr>
+          <w:rFonts w:ascii="Courier New" w:hAnsi="Courier New" w:cs="Courier New"/>
+          <w:sz w:val="20"/>
+          <w:szCs w:val="18"/>
+        </w:rPr>
+      </w:pPr>
+      <w:r>
+        <w:rPr>
+          <w:rFonts w:ascii="Courier New" w:hAnsi="Courier New" w:cs="Courier New"/>
+          <w:sz w:val="20"/>
+          <w:szCs w:val="18"/>
+        </w:rPr>
+        <w:t xml:space="preserve">            "description": "This is where my gran lives",</w:t>
+      </w:r>
+    </w:p>
+    <w:p>
+      <w:pPr>
+        <w:rPr>
+          <w:rFonts w:ascii="Courier New" w:hAnsi="Courier New" w:cs="Courier New"/>
+          <w:sz w:val="20"/>
+          <w:szCs w:val="18"/>
+        </w:rPr>
+      </w:pPr>
+      <w:r>
+        <w:rPr>
+          <w:rFonts w:ascii="Courier New" w:hAnsi="Courier New" w:cs="Courier New"/>
+          <w:sz w:val="20"/>
+          <w:szCs w:val="18"/>
+        </w:rPr>
+        <w:t xml:space="preserve">            "media": [</w:t>
+      </w:r>
+    </w:p>
+    <w:p>
+      <w:pPr>
+        <w:rPr>
+          <w:rFonts w:ascii="Courier New" w:hAnsi="Courier New" w:cs="Courier New"/>
+          <w:sz w:val="20"/>
+          <w:szCs w:val="18"/>
+        </w:rPr>
+      </w:pPr>
+      <w:r>
+        <w:rPr>
+          <w:rFonts w:ascii="Courier New" w:hAnsi="Courier New" w:cs="Courier New"/>
+          <w:sz w:val="20"/>
+          <w:szCs w:val="18"/>
+        </w:rPr>
+        <w:t xml:space="preserve">                "file3.jpg"</w:t>
+      </w:r>
+    </w:p>
+    <w:p>
+      <w:pPr>
+        <w:rPr>
+          <w:rFonts w:ascii="Courier New" w:hAnsi="Courier New" w:cs="Courier New"/>
+          <w:sz w:val="20"/>
+          <w:szCs w:val="18"/>
+        </w:rPr>
+      </w:pPr>
+      <w:r>
+        <w:rPr>
+          <w:rFonts w:ascii="Courier New" w:hAnsi="Courier New" w:cs="Courier New"/>
+          <w:sz w:val="20"/>
+          <w:szCs w:val="18"/>
+        </w:rPr>
+        <w:t xml:space="preserve">            ]</w:t>
+      </w:r>
+    </w:p>
+    <w:p>
+      <w:pPr>
+        <w:rPr>
+          <w:rFonts w:ascii="Courier New" w:hAnsi="Courier New" w:cs="Courier New"/>
+          <w:sz w:val="20"/>
+          <w:szCs w:val="18"/>
+        </w:rPr>
+      </w:pPr>
+      <w:r>
+        <w:rPr>
+          <w:rFonts w:ascii="Courier New" w:hAnsi="Courier New" w:cs="Courier New"/>
+          <w:sz w:val="20"/>
+          <w:szCs w:val="18"/>
+        </w:rPr>
+        <w:t xml:space="preserve">        }</w:t>
+      </w:r>
+    </w:p>
+    <w:p>
+      <w:pPr>
+        <w:rPr>
+          <w:rFonts w:ascii="Courier New" w:hAnsi="Courier New" w:cs="Courier New"/>
+          <w:sz w:val="20"/>
+          <w:szCs w:val="18"/>
+        </w:rPr>
+      </w:pPr>
+      <w:r>
+        <w:rPr>
+          <w:rFonts w:ascii="Courier New" w:hAnsi="Courier New" w:cs="Courier New"/>
+          <w:sz w:val="20"/>
+          <w:szCs w:val="18"/>
+        </w:rPr>
+        <w:t xml:space="preserve">    ],</w:t>
+      </w:r>
+    </w:p>
+    <w:p>
+      <w:pPr>
+        <w:rPr>
+          <w:rFonts w:ascii="Courier New" w:hAnsi="Courier New" w:cs="Courier New"/>
+          <w:sz w:val="20"/>
+          <w:szCs w:val="18"/>
+        </w:rPr>
+      </w:pPr>
+      <w:r>
+        <w:rPr>
+          <w:rFonts w:ascii="Courier New" w:hAnsi="Courier New" w:cs="Courier New"/>
+          <w:sz w:val="20"/>
+          <w:szCs w:val="18"/>
+        </w:rPr>
+        <w:t xml:space="preserve">    "time": 45676,</w:t>
+      </w:r>
+    </w:p>
+    <w:p>
+      <w:pPr>
+        <w:rPr>
+          <w:rFonts w:ascii="Courier New" w:hAnsi="Courier New" w:cs="Courier New"/>
+          <w:sz w:val="20"/>
+          <w:szCs w:val="18"/>
+        </w:rPr>
+      </w:pPr>
+      <w:r>
+        <w:rPr>
+          <w:rFonts w:ascii="Courier New" w:hAnsi="Courier New" w:cs="Courier New"/>
+          <w:sz w:val="20"/>
+          <w:szCs w:val="18"/>
+        </w:rPr>
+        <w:t xml:space="preserve">    "distance": 23454</w:t>
+      </w:r>
+    </w:p>
+    <w:p>
+      <w:pPr>
+        <w:rPr>
+          <w:rFonts w:ascii="Courier New" w:hAnsi="Courier New" w:cs="Courier New"/>
+          <w:sz w:val="20"/>
+          <w:szCs w:val="18"/>
+        </w:rPr>
+      </w:pPr>
+      <w:r>
+        <w:rPr>
+          <w:rFonts w:ascii="Courier New" w:hAnsi="Courier New" w:cs="Courier New"/>
+          <w:sz w:val="20"/>
+          <w:szCs w:val="18"/>
+        </w:rPr>
+        <w:t>}</w:t>
+      </w:r>
+    </w:p>
+    <w:p>
+      <w:pPr>
+        <w:pStyle w:val="Heading2"/>
+      </w:pPr>
+      <w:bookmarkStart w:id="9" w:name="_Toc247355173"/>
+      <w:r>
+        <w:t>Data Delivery Algorithm</w:t>
+      </w:r>
       <w:bookmarkEnd w:id="9"/>
-    </w:p>
-    <w:p>
-      <w:pPr>
-        <w:rPr>
-          <w:rFonts w:ascii="Courier New" w:hAnsi="Courier New" w:cs="Courier New"/>
-          <w:sz w:val="20"/>
-          <w:szCs w:val="18"/>
-        </w:rPr>
-      </w:pPr>
-      <w:r>
-        <w:rPr>
-          <w:rFonts w:ascii="Courier New" w:hAnsi="Courier New" w:cs="Courier New"/>
-          <w:sz w:val="20"/>
-          <w:szCs w:val="18"/>
-        </w:rPr>
-        <w:t>{</w:t>
-      </w:r>
-    </w:p>
-    <w:p>
-      <w:pPr>
-        <w:rPr>
-          <w:rFonts w:ascii="Courier New" w:hAnsi="Courier New" w:cs="Courier New"/>
-          <w:sz w:val="20"/>
-          <w:szCs w:val="18"/>
-        </w:rPr>
-      </w:pPr>
-      <w:r>
-        <w:rPr>
-          <w:rFonts w:ascii="Courier New" w:hAnsi="Courier New" w:cs="Courier New"/>
-          <w:sz w:val="20"/>
-          <w:szCs w:val="18"/>
-        </w:rPr>
-        <w:t xml:space="preserve">    "Title": "My Walk",</w:t>
-      </w:r>
-    </w:p>
-    <w:p>
-      <w:pPr>
-        <w:rPr>
-          <w:rFonts w:ascii="Courier New" w:hAnsi="Courier New" w:cs="Courier New"/>
-          <w:sz w:val="20"/>
-          <w:szCs w:val="18"/>
-        </w:rPr>
-      </w:pPr>
-      <w:r>
-        <w:rPr>
-          <w:rFonts w:ascii="Courier New" w:hAnsi="Courier New" w:cs="Courier New"/>
-          <w:sz w:val="20"/>
-          <w:szCs w:val="18"/>
-        </w:rPr>
-        <w:t xml:space="preserve">    "</w:t>
-      </w:r>
-      <w:proofErr w:type="spellStart"/>
-      <w:proofErr w:type="gramStart"/>
-      <w:r>
-        <w:rPr>
-          <w:rFonts w:ascii="Courier New" w:hAnsi="Courier New" w:cs="Courier New"/>
-          <w:sz w:val="20"/>
-          <w:szCs w:val="18"/>
-        </w:rPr>
-        <w:t>shortDesc</w:t>
-      </w:r>
-      <w:proofErr w:type="spellEnd"/>
-      <w:proofErr w:type="gramEnd"/>
-      <w:r>
-        <w:rPr>
-          <w:rFonts w:ascii="Courier New" w:hAnsi="Courier New" w:cs="Courier New"/>
-          <w:sz w:val="20"/>
-          <w:szCs w:val="18"/>
-        </w:rPr>
-        <w:t>": "A walk from grans house to my house",</w:t>
-      </w:r>
-    </w:p>
-    <w:p>
-      <w:pPr>
-        <w:rPr>
-          <w:rFonts w:ascii="Courier New" w:hAnsi="Courier New" w:cs="Courier New"/>
-          <w:sz w:val="20"/>
-          <w:szCs w:val="18"/>
-        </w:rPr>
-      </w:pPr>
-      <w:r>
-        <w:rPr>
-          <w:rFonts w:ascii="Courier New" w:hAnsi="Courier New" w:cs="Courier New"/>
-          <w:sz w:val="20"/>
-          <w:szCs w:val="18"/>
-        </w:rPr>
-        <w:t xml:space="preserve">    "</w:t>
-      </w:r>
-      <w:proofErr w:type="spellStart"/>
-      <w:proofErr w:type="gramStart"/>
-      <w:r>
-        <w:rPr>
-          <w:rFonts w:ascii="Courier New" w:hAnsi="Courier New" w:cs="Courier New"/>
-          <w:sz w:val="20"/>
-          <w:szCs w:val="18"/>
-        </w:rPr>
-        <w:t>longDesc</w:t>
-      </w:r>
-      <w:proofErr w:type="spellEnd"/>
-      <w:proofErr w:type="gramEnd"/>
-      <w:r>
-        <w:rPr>
-          <w:rFonts w:ascii="Courier New" w:hAnsi="Courier New" w:cs="Courier New"/>
-          <w:sz w:val="20"/>
-          <w:szCs w:val="18"/>
-        </w:rPr>
-        <w:t>": "This is a walk that I take from my house to my nans. I hope you enjoy it…</w:t>
-      </w:r>
-      <w:proofErr w:type="gramStart"/>
-      <w:r>
-        <w:rPr>
-          <w:rFonts w:ascii="Courier New" w:hAnsi="Courier New" w:cs="Courier New"/>
-          <w:sz w:val="20"/>
-          <w:szCs w:val="18"/>
-        </w:rPr>
-        <w:t>",</w:t>
-      </w:r>
-      <w:proofErr w:type="gramEnd"/>
-    </w:p>
-    <w:p>
-      <w:pPr>
-        <w:rPr>
-          <w:rFonts w:ascii="Courier New" w:hAnsi="Courier New" w:cs="Courier New"/>
-          <w:sz w:val="20"/>
-          <w:szCs w:val="18"/>
-        </w:rPr>
-      </w:pPr>
-      <w:r>
-        <w:rPr>
-          <w:rFonts w:ascii="Courier New" w:hAnsi="Courier New" w:cs="Courier New"/>
-          <w:sz w:val="20"/>
-          <w:szCs w:val="18"/>
-        </w:rPr>
-        <w:t xml:space="preserve">    "</w:t>
-      </w:r>
-      <w:proofErr w:type="gramStart"/>
-      <w:r>
-        <w:rPr>
-          <w:rFonts w:ascii="Courier New" w:hAnsi="Courier New" w:cs="Courier New"/>
-          <w:sz w:val="20"/>
-          <w:szCs w:val="18"/>
-        </w:rPr>
-        <w:t>route</w:t>
-      </w:r>
-      <w:proofErr w:type="gramEnd"/>
-      <w:r>
-        <w:rPr>
-          <w:rFonts w:ascii="Courier New" w:hAnsi="Courier New" w:cs="Courier New"/>
-          <w:sz w:val="20"/>
-          <w:szCs w:val="18"/>
-        </w:rPr>
-        <w:t>": [</w:t>
-      </w:r>
-    </w:p>
-    <w:p>
-      <w:pPr>
-        <w:rPr>
-          <w:rFonts w:ascii="Courier New" w:hAnsi="Courier New" w:cs="Courier New"/>
-          <w:sz w:val="20"/>
-          <w:szCs w:val="18"/>
-        </w:rPr>
-      </w:pPr>
-      <w:r>
-        <w:rPr>
-          <w:rFonts w:ascii="Courier New" w:hAnsi="Courier New" w:cs="Courier New"/>
-          <w:sz w:val="20"/>
-          <w:szCs w:val="18"/>
-        </w:rPr>
-        <w:t xml:space="preserve">        {</w:t>
-      </w:r>
-    </w:p>
-    <w:p>
-      <w:pPr>
-        <w:rPr>
-          <w:rFonts w:ascii="Courier New" w:hAnsi="Courier New" w:cs="Courier New"/>
-          <w:sz w:val="20"/>
-          <w:szCs w:val="18"/>
-        </w:rPr>
-      </w:pPr>
-      <w:r>
-        <w:rPr>
-          <w:rFonts w:ascii="Courier New" w:hAnsi="Courier New" w:cs="Courier New"/>
-          <w:sz w:val="20"/>
-          <w:szCs w:val="18"/>
-        </w:rPr>
-        <w:t xml:space="preserve">            "</w:t>
-      </w:r>
-      <w:proofErr w:type="gramStart"/>
-      <w:r>
-        <w:rPr>
-          <w:rFonts w:ascii="Courier New" w:hAnsi="Courier New" w:cs="Courier New"/>
-          <w:sz w:val="20"/>
-          <w:szCs w:val="18"/>
-        </w:rPr>
-        <w:t>id</w:t>
-      </w:r>
-      <w:proofErr w:type="gramEnd"/>
-      <w:r>
-        <w:rPr>
-          <w:rFonts w:ascii="Courier New" w:hAnsi="Courier New" w:cs="Courier New"/>
-          <w:sz w:val="20"/>
-          <w:szCs w:val="18"/>
-        </w:rPr>
-        <w:t>": 0,</w:t>
-      </w:r>
-    </w:p>
-    <w:p>
-      <w:pPr>
-        <w:rPr>
-          <w:rFonts w:ascii="Courier New" w:hAnsi="Courier New" w:cs="Courier New"/>
-          <w:sz w:val="20"/>
-          <w:szCs w:val="18"/>
-        </w:rPr>
-      </w:pPr>
-      <w:r>
-        <w:rPr>
-          <w:rFonts w:ascii="Courier New" w:hAnsi="Courier New" w:cs="Courier New"/>
-          <w:sz w:val="20"/>
-          <w:szCs w:val="18"/>
-        </w:rPr>
-        <w:t xml:space="preserve">            "</w:t>
-      </w:r>
-      <w:proofErr w:type="gramStart"/>
-      <w:r>
-        <w:rPr>
-          <w:rFonts w:ascii="Courier New" w:hAnsi="Courier New" w:cs="Courier New"/>
-          <w:sz w:val="20"/>
-          <w:szCs w:val="18"/>
-        </w:rPr>
-        <w:t>longitude</w:t>
-      </w:r>
-      <w:proofErr w:type="gramEnd"/>
-      <w:r>
-        <w:rPr>
-          <w:rFonts w:ascii="Courier New" w:hAnsi="Courier New" w:cs="Courier New"/>
-          <w:sz w:val="20"/>
-          <w:szCs w:val="18"/>
-        </w:rPr>
-        <w:t>": 345674,</w:t>
-      </w:r>
-    </w:p>
-    <w:p>
-      <w:pPr>
-        <w:rPr>
-          <w:rFonts w:ascii="Courier New" w:hAnsi="Courier New" w:cs="Courier New"/>
-          <w:sz w:val="20"/>
-          <w:szCs w:val="18"/>
-        </w:rPr>
-      </w:pPr>
-      <w:r>
-        <w:rPr>
-          <w:rFonts w:ascii="Courier New" w:hAnsi="Courier New" w:cs="Courier New"/>
-          <w:sz w:val="20"/>
-          <w:szCs w:val="18"/>
-        </w:rPr>
-        <w:t xml:space="preserve">            "</w:t>
-      </w:r>
-      <w:proofErr w:type="gramStart"/>
-      <w:r>
-        <w:rPr>
-          <w:rFonts w:ascii="Courier New" w:hAnsi="Courier New" w:cs="Courier New"/>
-          <w:sz w:val="20"/>
-          <w:szCs w:val="18"/>
-        </w:rPr>
-        <w:t>latitude</w:t>
-      </w:r>
-      <w:proofErr w:type="gramEnd"/>
-      <w:r>
-        <w:rPr>
-          <w:rFonts w:ascii="Courier New" w:hAnsi="Courier New" w:cs="Courier New"/>
-          <w:sz w:val="20"/>
-          <w:szCs w:val="18"/>
-        </w:rPr>
-        <w:t>": 583848,</w:t>
-      </w:r>
-    </w:p>
-    <w:p>
-      <w:pPr>
-        <w:rPr>
-          <w:rFonts w:ascii="Courier New" w:hAnsi="Courier New" w:cs="Courier New"/>
-          <w:sz w:val="20"/>
-          <w:szCs w:val="18"/>
-        </w:rPr>
-      </w:pPr>
-      <w:r>
-        <w:rPr>
-          <w:rFonts w:ascii="Courier New" w:hAnsi="Courier New" w:cs="Courier New"/>
-          <w:sz w:val="20"/>
-          <w:szCs w:val="18"/>
-        </w:rPr>
-        <w:t xml:space="preserve">            "</w:t>
-      </w:r>
-      <w:proofErr w:type="gramStart"/>
-      <w:r>
-        <w:rPr>
-          <w:rFonts w:ascii="Courier New" w:hAnsi="Courier New" w:cs="Courier New"/>
-          <w:sz w:val="20"/>
-          <w:szCs w:val="18"/>
-        </w:rPr>
-        <w:t>time</w:t>
-      </w:r>
-      <w:proofErr w:type="gramEnd"/>
-      <w:r>
-        <w:rPr>
-          <w:rFonts w:ascii="Courier New" w:hAnsi="Courier New" w:cs="Courier New"/>
-          <w:sz w:val="20"/>
-          <w:szCs w:val="18"/>
-        </w:rPr>
-        <w:t>": 0</w:t>
-      </w:r>
-    </w:p>
-    <w:p>
-      <w:pPr>
-        <w:rPr>
-          <w:rFonts w:ascii="Courier New" w:hAnsi="Courier New" w:cs="Courier New"/>
-          <w:sz w:val="20"/>
-          <w:szCs w:val="18"/>
-        </w:rPr>
-      </w:pPr>
-      <w:r>
-        <w:rPr>
-          <w:rFonts w:ascii="Courier New" w:hAnsi="Courier New" w:cs="Courier New"/>
-          <w:sz w:val="20"/>
-          <w:szCs w:val="18"/>
-        </w:rPr>
-        <w:t xml:space="preserve">        },</w:t>
-      </w:r>
-    </w:p>
-    <w:p>
-      <w:pPr>
-        <w:rPr>
-          <w:rFonts w:ascii="Courier New" w:hAnsi="Courier New" w:cs="Courier New"/>
-          <w:sz w:val="20"/>
-          <w:szCs w:val="18"/>
-        </w:rPr>
-      </w:pPr>
-      <w:r>
-        <w:rPr>
-          <w:rFonts w:ascii="Courier New" w:hAnsi="Courier New" w:cs="Courier New"/>
-          <w:sz w:val="20"/>
-          <w:szCs w:val="18"/>
-        </w:rPr>
-        <w:t xml:space="preserve">        {</w:t>
-      </w:r>
-    </w:p>
-    <w:p>
-      <w:pPr>
-        <w:rPr>
-          <w:rFonts w:ascii="Courier New" w:hAnsi="Courier New" w:cs="Courier New"/>
-          <w:sz w:val="20"/>
-          <w:szCs w:val="18"/>
-        </w:rPr>
-      </w:pPr>
-      <w:r>
-        <w:rPr>
-          <w:rFonts w:ascii="Courier New" w:hAnsi="Courier New" w:cs="Courier New"/>
-          <w:sz w:val="20"/>
-          <w:szCs w:val="18"/>
-        </w:rPr>
-        <w:t xml:space="preserve">            "</w:t>
-      </w:r>
-      <w:proofErr w:type="gramStart"/>
-      <w:r>
-        <w:rPr>
-          <w:rFonts w:ascii="Courier New" w:hAnsi="Courier New" w:cs="Courier New"/>
-          <w:sz w:val="20"/>
-          <w:szCs w:val="18"/>
-        </w:rPr>
-        <w:t>id</w:t>
-      </w:r>
-      <w:proofErr w:type="gramEnd"/>
-      <w:r>
-        <w:rPr>
-          <w:rFonts w:ascii="Courier New" w:hAnsi="Courier New" w:cs="Courier New"/>
-          <w:sz w:val="20"/>
-          <w:szCs w:val="18"/>
-        </w:rPr>
-        <w:t>": 1,</w:t>
-      </w:r>
-    </w:p>
-    <w:p>
-      <w:pPr>
-        <w:rPr>
-          <w:rFonts w:ascii="Courier New" w:hAnsi="Courier New" w:cs="Courier New"/>
-          <w:sz w:val="20"/>
-          <w:szCs w:val="18"/>
-        </w:rPr>
-      </w:pPr>
-      <w:r>
-        <w:rPr>
-          <w:rFonts w:ascii="Courier New" w:hAnsi="Courier New" w:cs="Courier New"/>
-          <w:sz w:val="20"/>
-          <w:szCs w:val="18"/>
-        </w:rPr>
-        <w:t xml:space="preserve">            "</w:t>
-      </w:r>
-      <w:proofErr w:type="gramStart"/>
-      <w:r>
-        <w:rPr>
-          <w:rFonts w:ascii="Courier New" w:hAnsi="Courier New" w:cs="Courier New"/>
-          <w:sz w:val="20"/>
-          <w:szCs w:val="18"/>
-        </w:rPr>
-        <w:t>longitude</w:t>
-      </w:r>
-      <w:proofErr w:type="gramEnd"/>
-      <w:r>
-        <w:rPr>
-          <w:rFonts w:ascii="Courier New" w:hAnsi="Courier New" w:cs="Courier New"/>
-          <w:sz w:val="20"/>
-          <w:szCs w:val="18"/>
-        </w:rPr>
-        <w:t>": 345684,</w:t>
-      </w:r>
-    </w:p>
-    <w:p>
-      <w:pPr>
-        <w:rPr>
-          <w:rFonts w:ascii="Courier New" w:hAnsi="Courier New" w:cs="Courier New"/>
-          <w:sz w:val="20"/>
-          <w:szCs w:val="18"/>
-        </w:rPr>
-      </w:pPr>
-      <w:r>
-        <w:rPr>
-          <w:rFonts w:ascii="Courier New" w:hAnsi="Courier New" w:cs="Courier New"/>
-          <w:sz w:val="20"/>
-          <w:szCs w:val="18"/>
-        </w:rPr>
-        <w:t xml:space="preserve">            "</w:t>
-      </w:r>
-      <w:proofErr w:type="gramStart"/>
-      <w:r>
-        <w:rPr>
-          <w:rFonts w:ascii="Courier New" w:hAnsi="Courier New" w:cs="Courier New"/>
-          <w:sz w:val="20"/>
-          <w:szCs w:val="18"/>
-        </w:rPr>
-        <w:t>latitude</w:t>
-      </w:r>
-      <w:proofErr w:type="gramEnd"/>
-      <w:r>
-        <w:rPr>
-          <w:rFonts w:ascii="Courier New" w:hAnsi="Courier New" w:cs="Courier New"/>
-          <w:sz w:val="20"/>
-          <w:szCs w:val="18"/>
-        </w:rPr>
-        <w:t>": 583848,</w:t>
-      </w:r>
-    </w:p>
-    <w:p>
-      <w:pPr>
-        <w:rPr>
-          <w:rFonts w:ascii="Courier New" w:hAnsi="Courier New" w:cs="Courier New"/>
-          <w:sz w:val="20"/>
-          <w:szCs w:val="18"/>
-        </w:rPr>
-      </w:pPr>
-      <w:r>
-        <w:rPr>
-          <w:rFonts w:ascii="Courier New" w:hAnsi="Courier New" w:cs="Courier New"/>
-          <w:sz w:val="20"/>
-          <w:szCs w:val="18"/>
-        </w:rPr>
-        <w:t xml:space="preserve">            "</w:t>
-      </w:r>
-      <w:proofErr w:type="gramStart"/>
-      <w:r>
-        <w:rPr>
-          <w:rFonts w:ascii="Courier New" w:hAnsi="Courier New" w:cs="Courier New"/>
-          <w:sz w:val="20"/>
-          <w:szCs w:val="18"/>
-        </w:rPr>
-        <w:t>time</w:t>
-      </w:r>
-      <w:proofErr w:type="gramEnd"/>
-      <w:r>
-        <w:rPr>
-          <w:rFonts w:ascii="Courier New" w:hAnsi="Courier New" w:cs="Courier New"/>
-          <w:sz w:val="20"/>
-          <w:szCs w:val="18"/>
-        </w:rPr>
-        <w:t>": 5</w:t>
-      </w:r>
-    </w:p>
-    <w:p>
-      <w:pPr>
-        <w:rPr>
-          <w:rFonts w:ascii="Courier New" w:hAnsi="Courier New" w:cs="Courier New"/>
-          <w:sz w:val="20"/>
-          <w:szCs w:val="18"/>
-        </w:rPr>
-      </w:pPr>
-      <w:r>
-        <w:rPr>
-          <w:rFonts w:ascii="Courier New" w:hAnsi="Courier New" w:cs="Courier New"/>
-          <w:sz w:val="20"/>
-          <w:szCs w:val="18"/>
-        </w:rPr>
-        <w:t xml:space="preserve">        },</w:t>
-      </w:r>
-    </w:p>
-    <w:p>
-      <w:pPr>
-        <w:rPr>
-          <w:rFonts w:ascii="Courier New" w:hAnsi="Courier New" w:cs="Courier New"/>
-          <w:sz w:val="20"/>
-          <w:szCs w:val="18"/>
-        </w:rPr>
-      </w:pPr>
-      <w:r>
-        <w:rPr>
-          <w:rFonts w:ascii="Courier New" w:hAnsi="Courier New" w:cs="Courier New"/>
-          <w:sz w:val="20"/>
-          <w:szCs w:val="18"/>
-        </w:rPr>
-        <w:t>//LOTS MORE HERE…</w:t>
-      </w:r>
-    </w:p>
-    <w:p>
-      <w:pPr>
-        <w:rPr>
-          <w:rFonts w:ascii="Courier New" w:hAnsi="Courier New" w:cs="Courier New"/>
-          <w:sz w:val="20"/>
-          <w:szCs w:val="18"/>
-        </w:rPr>
-      </w:pPr>
-      <w:r>
-        <w:rPr>
-          <w:rFonts w:ascii="Courier New" w:hAnsi="Courier New" w:cs="Courier New"/>
-          <w:sz w:val="20"/>
-          <w:szCs w:val="18"/>
-        </w:rPr>
-        <w:t xml:space="preserve">    ],</w:t>
-      </w:r>
-    </w:p>
-    <w:p>
-      <w:pPr>
-        <w:rPr>
-          <w:rFonts w:ascii="Courier New" w:hAnsi="Courier New" w:cs="Courier New"/>
-          <w:sz w:val="20"/>
-          <w:szCs w:val="18"/>
-        </w:rPr>
-      </w:pPr>
-      <w:r>
-        <w:rPr>
-          <w:rFonts w:ascii="Courier New" w:hAnsi="Courier New" w:cs="Courier New"/>
-          <w:sz w:val="20"/>
-          <w:szCs w:val="18"/>
-        </w:rPr>
-        <w:t xml:space="preserve">    "</w:t>
-      </w:r>
-      <w:proofErr w:type="spellStart"/>
-      <w:proofErr w:type="gramStart"/>
-      <w:r>
-        <w:rPr>
-          <w:rFonts w:ascii="Courier New" w:hAnsi="Courier New" w:cs="Courier New"/>
-          <w:sz w:val="20"/>
-          <w:szCs w:val="18"/>
-        </w:rPr>
-        <w:t>pointOfInts</w:t>
-      </w:r>
-      <w:proofErr w:type="spellEnd"/>
-      <w:proofErr w:type="gramEnd"/>
-      <w:r>
-        <w:rPr>
-          <w:rFonts w:ascii="Courier New" w:hAnsi="Courier New" w:cs="Courier New"/>
-          <w:sz w:val="20"/>
-          <w:szCs w:val="18"/>
-        </w:rPr>
-        <w:t>": [</w:t>
-      </w:r>
-    </w:p>
-    <w:p>
-      <w:pPr>
-        <w:rPr>
-          <w:rFonts w:ascii="Courier New" w:hAnsi="Courier New" w:cs="Courier New"/>
-          <w:sz w:val="20"/>
-          <w:szCs w:val="18"/>
-        </w:rPr>
-      </w:pPr>
-      <w:r>
-        <w:rPr>
-          <w:rFonts w:ascii="Courier New" w:hAnsi="Courier New" w:cs="Courier New"/>
-          <w:sz w:val="20"/>
-          <w:szCs w:val="18"/>
-        </w:rPr>
-        <w:t xml:space="preserve">        {</w:t>
-      </w:r>
-    </w:p>
-    <w:p>
-      <w:pPr>
-        <w:rPr>
-          <w:rFonts w:ascii="Courier New" w:hAnsi="Courier New" w:cs="Courier New"/>
-          <w:sz w:val="20"/>
-          <w:szCs w:val="18"/>
-        </w:rPr>
-      </w:pPr>
-      <w:r>
-        <w:rPr>
-          <w:rFonts w:ascii="Courier New" w:hAnsi="Courier New" w:cs="Courier New"/>
-          <w:sz w:val="20"/>
-          <w:szCs w:val="18"/>
-        </w:rPr>
-        <w:t xml:space="preserve">            "</w:t>
-      </w:r>
-      <w:proofErr w:type="spellStart"/>
-      <w:proofErr w:type="gramStart"/>
-      <w:r>
-        <w:rPr>
-          <w:rFonts w:ascii="Courier New" w:hAnsi="Courier New" w:cs="Courier New"/>
-          <w:sz w:val="20"/>
-          <w:szCs w:val="18"/>
-        </w:rPr>
-        <w:t>coord</w:t>
-      </w:r>
-      <w:proofErr w:type="spellEnd"/>
-      <w:proofErr w:type="gramEnd"/>
-      <w:r>
-        <w:rPr>
-          <w:rFonts w:ascii="Courier New" w:hAnsi="Courier New" w:cs="Courier New"/>
-          <w:sz w:val="20"/>
-          <w:szCs w:val="18"/>
-        </w:rPr>
-        <w:t>": 5,</w:t>
-      </w:r>
-    </w:p>
-    <w:p>
-      <w:pPr>
-        <w:rPr>
-          <w:rFonts w:ascii="Courier New" w:hAnsi="Courier New" w:cs="Courier New"/>
-          <w:sz w:val="20"/>
-          <w:szCs w:val="18"/>
-        </w:rPr>
-      </w:pPr>
-      <w:r>
-        <w:rPr>
-          <w:rFonts w:ascii="Courier New" w:hAnsi="Courier New" w:cs="Courier New"/>
-          <w:sz w:val="20"/>
-          <w:szCs w:val="18"/>
-        </w:rPr>
-        <w:t xml:space="preserve">            "</w:t>
-      </w:r>
-      <w:proofErr w:type="gramStart"/>
-      <w:r>
-        <w:rPr>
-          <w:rFonts w:ascii="Courier New" w:hAnsi="Courier New" w:cs="Courier New"/>
-          <w:sz w:val="20"/>
-          <w:szCs w:val="18"/>
-        </w:rPr>
-        <w:t>description</w:t>
-      </w:r>
-      <w:proofErr w:type="gramEnd"/>
-      <w:r>
-        <w:rPr>
-          <w:rFonts w:ascii="Courier New" w:hAnsi="Courier New" w:cs="Courier New"/>
-          <w:sz w:val="20"/>
-          <w:szCs w:val="18"/>
-        </w:rPr>
-        <w:t>": "This is where I live",</w:t>
-      </w:r>
-    </w:p>
-    <w:p>
-      <w:pPr>
-        <w:rPr>
-          <w:rFonts w:ascii="Courier New" w:hAnsi="Courier New" w:cs="Courier New"/>
-          <w:sz w:val="20"/>
-          <w:szCs w:val="18"/>
-          <w:lang w:val="fr-FR"/>
-        </w:rPr>
-      </w:pPr>
-      <w:r>
-        <w:rPr>
-          <w:rFonts w:ascii="Courier New" w:hAnsi="Courier New" w:cs="Courier New"/>
-          <w:sz w:val="20"/>
-          <w:szCs w:val="18"/>
-        </w:rPr>
-        <w:t xml:space="preserve">            </w:t>
-      </w:r>
-      <w:r>
-        <w:rPr>
-          <w:rFonts w:ascii="Courier New" w:hAnsi="Courier New" w:cs="Courier New"/>
-          <w:sz w:val="20"/>
-          <w:szCs w:val="18"/>
-          <w:lang w:val="fr-FR"/>
-        </w:rPr>
-        <w:t>"</w:t>
-      </w:r>
-      <w:proofErr w:type="gramStart"/>
-      <w:r>
-        <w:rPr>
-          <w:rFonts w:ascii="Courier New" w:hAnsi="Courier New" w:cs="Courier New"/>
-          <w:sz w:val="20"/>
-          <w:szCs w:val="18"/>
-          <w:lang w:val="fr-FR"/>
-        </w:rPr>
-        <w:t>media</w:t>
-      </w:r>
-      <w:proofErr w:type="gramEnd"/>
-      <w:r>
-        <w:rPr>
-          <w:rFonts w:ascii="Courier New" w:hAnsi="Courier New" w:cs="Courier New"/>
-          <w:sz w:val="20"/>
-          <w:szCs w:val="18"/>
-          <w:lang w:val="fr-FR"/>
-        </w:rPr>
-        <w:t>": [</w:t>
-      </w:r>
-    </w:p>
-    <w:p>
-      <w:pPr>
-        <w:rPr>
-          <w:rFonts w:ascii="Courier New" w:hAnsi="Courier New" w:cs="Courier New"/>
-          <w:sz w:val="20"/>
-          <w:szCs w:val="18"/>
-          <w:lang w:val="fr-FR"/>
-        </w:rPr>
-      </w:pPr>
-      <w:r>
-        <w:rPr>
-          <w:rFonts w:ascii="Courier New" w:hAnsi="Courier New" w:cs="Courier New"/>
-          <w:sz w:val="20"/>
-          <w:szCs w:val="18"/>
-          <w:lang w:val="fr-FR"/>
-        </w:rPr>
-        <w:t xml:space="preserve">                "file1.jpg",</w:t>
-      </w:r>
-    </w:p>
-    <w:p>
-      <w:pPr>
-        <w:rPr>
-          <w:rFonts w:ascii="Courier New" w:hAnsi="Courier New" w:cs="Courier New"/>
-          <w:sz w:val="20"/>
-          <w:szCs w:val="18"/>
-          <w:lang w:val="fr-FR"/>
-        </w:rPr>
-      </w:pPr>
-      <w:r>
-        <w:rPr>
-          <w:rFonts w:ascii="Courier New" w:hAnsi="Courier New" w:cs="Courier New"/>
-          <w:sz w:val="20"/>
-          <w:szCs w:val="18"/>
-          <w:lang w:val="fr-FR"/>
-        </w:rPr>
-        <w:t xml:space="preserve">                "file2.jpg"</w:t>
-      </w:r>
-    </w:p>
-    <w:p>
-      <w:pPr>
-        <w:rPr>
-          <w:rFonts w:ascii="Courier New" w:hAnsi="Courier New" w:cs="Courier New"/>
-          <w:sz w:val="20"/>
-          <w:szCs w:val="18"/>
-        </w:rPr>
-      </w:pPr>
-      <w:r>
-        <w:rPr>
-          <w:rFonts w:ascii="Courier New" w:hAnsi="Courier New" w:cs="Courier New"/>
-          <w:sz w:val="20"/>
-          <w:szCs w:val="18"/>
-          <w:lang w:val="fr-FR"/>
-        </w:rPr>
-        <w:t xml:space="preserve">            </w:t>
-      </w:r>
-      <w:r>
-        <w:rPr>
-          <w:rFonts w:ascii="Courier New" w:hAnsi="Courier New" w:cs="Courier New"/>
-          <w:sz w:val="20"/>
-          <w:szCs w:val="18"/>
-        </w:rPr>
-        <w:t>]</w:t>
-      </w:r>
-    </w:p>
-    <w:p>
-      <w:pPr>
-        <w:rPr>
-          <w:rFonts w:ascii="Courier New" w:hAnsi="Courier New" w:cs="Courier New"/>
-          <w:sz w:val="20"/>
-          <w:szCs w:val="18"/>
-        </w:rPr>
-      </w:pPr>
-      <w:r>
-        <w:rPr>
-          <w:rFonts w:ascii="Courier New" w:hAnsi="Courier New" w:cs="Courier New"/>
-          <w:sz w:val="20"/>
-          <w:szCs w:val="18"/>
-        </w:rPr>
-        <w:t xml:space="preserve">        },</w:t>
-      </w:r>
-    </w:p>
-    <w:p>
-      <w:pPr>
-        <w:rPr>
-          <w:rFonts w:ascii="Courier New" w:hAnsi="Courier New" w:cs="Courier New"/>
-          <w:sz w:val="20"/>
-          <w:szCs w:val="18"/>
-        </w:rPr>
-      </w:pPr>
-      <w:r>
-        <w:rPr>
-          <w:rFonts w:ascii="Courier New" w:hAnsi="Courier New" w:cs="Courier New"/>
-          <w:sz w:val="20"/>
-          <w:szCs w:val="18"/>
-        </w:rPr>
-        <w:t xml:space="preserve">        {</w:t>
-      </w:r>
-    </w:p>
-    <w:p>
-      <w:pPr>
-        <w:rPr>
-          <w:rFonts w:ascii="Courier New" w:hAnsi="Courier New" w:cs="Courier New"/>
-          <w:sz w:val="20"/>
-          <w:szCs w:val="18"/>
-        </w:rPr>
-      </w:pPr>
-      <w:r>
-        <w:rPr>
-          <w:rFonts w:ascii="Courier New" w:hAnsi="Courier New" w:cs="Courier New"/>
-          <w:sz w:val="20"/>
-          <w:szCs w:val="18"/>
-        </w:rPr>
-        <w:t xml:space="preserve">            "</w:t>
-      </w:r>
-      <w:proofErr w:type="spellStart"/>
-      <w:proofErr w:type="gramStart"/>
-      <w:r>
-        <w:rPr>
-          <w:rFonts w:ascii="Courier New" w:hAnsi="Courier New" w:cs="Courier New"/>
-          <w:sz w:val="20"/>
-          <w:szCs w:val="18"/>
-        </w:rPr>
-        <w:t>coord</w:t>
-      </w:r>
-      <w:proofErr w:type="spellEnd"/>
-      <w:proofErr w:type="gramEnd"/>
-      <w:r>
-        <w:rPr>
-          <w:rFonts w:ascii="Courier New" w:hAnsi="Courier New" w:cs="Courier New"/>
-          <w:sz w:val="20"/>
-          <w:szCs w:val="18"/>
-        </w:rPr>
-        <w:t>": 17,</w:t>
-      </w:r>
-    </w:p>
-    <w:p>
-      <w:pPr>
-        <w:rPr>
-          <w:rFonts w:ascii="Courier New" w:hAnsi="Courier New" w:cs="Courier New"/>
-          <w:sz w:val="20"/>
-          <w:szCs w:val="18"/>
-        </w:rPr>
-      </w:pPr>
-      <w:r>
-        <w:rPr>
-          <w:rFonts w:ascii="Courier New" w:hAnsi="Courier New" w:cs="Courier New"/>
-          <w:sz w:val="20"/>
-          <w:szCs w:val="18"/>
-        </w:rPr>
-        <w:t xml:space="preserve">            "</w:t>
-      </w:r>
-      <w:proofErr w:type="gramStart"/>
-      <w:r>
-        <w:rPr>
-          <w:rFonts w:ascii="Courier New" w:hAnsi="Courier New" w:cs="Courier New"/>
-          <w:sz w:val="20"/>
-          <w:szCs w:val="18"/>
-        </w:rPr>
-        <w:t>description</w:t>
-      </w:r>
-      <w:proofErr w:type="gramEnd"/>
-      <w:r>
-        <w:rPr>
-          <w:rFonts w:ascii="Courier New" w:hAnsi="Courier New" w:cs="Courier New"/>
-          <w:sz w:val="20"/>
-          <w:szCs w:val="18"/>
-        </w:rPr>
-        <w:t>": "This is about half way",</w:t>
-      </w:r>
-    </w:p>
-    <w:p>
-      <w:pPr>
-        <w:rPr>
-          <w:rFonts w:ascii="Courier New" w:hAnsi="Courier New" w:cs="Courier New"/>
-          <w:sz w:val="20"/>
-          <w:szCs w:val="18"/>
-        </w:rPr>
-      </w:pPr>
-      <w:r>
-        <w:rPr>
-          <w:rFonts w:ascii="Courier New" w:hAnsi="Courier New" w:cs="Courier New"/>
-          <w:sz w:val="20"/>
-          <w:szCs w:val="18"/>
-        </w:rPr>
-        <w:t xml:space="preserve">            "</w:t>
-      </w:r>
-      <w:proofErr w:type="gramStart"/>
-      <w:r>
-        <w:rPr>
-          <w:rFonts w:ascii="Courier New" w:hAnsi="Courier New" w:cs="Courier New"/>
-          <w:sz w:val="20"/>
-          <w:szCs w:val="18"/>
-        </w:rPr>
-        <w:t>media</w:t>
-      </w:r>
-      <w:proofErr w:type="gramEnd"/>
-      <w:r>
-        <w:rPr>
-          <w:rFonts w:ascii="Courier New" w:hAnsi="Courier New" w:cs="Courier New"/>
-          <w:sz w:val="20"/>
-          <w:szCs w:val="18"/>
-        </w:rPr>
-        <w:t>": []</w:t>
-      </w:r>
-    </w:p>
-    <w:p>
-      <w:pPr>
-        <w:rPr>
-          <w:rFonts w:ascii="Courier New" w:hAnsi="Courier New" w:cs="Courier New"/>
-          <w:sz w:val="20"/>
-          <w:szCs w:val="18"/>
-        </w:rPr>
-      </w:pPr>
-      <w:r>
-        <w:rPr>
-          <w:rFonts w:ascii="Courier New" w:hAnsi="Courier New" w:cs="Courier New"/>
-          <w:sz w:val="20"/>
-          <w:szCs w:val="18"/>
-        </w:rPr>
-        <w:t xml:space="preserve">        },</w:t>
-      </w:r>
-    </w:p>
-    <w:p>
-      <w:pPr>
-        <w:rPr>
-          <w:rFonts w:ascii="Courier New" w:hAnsi="Courier New" w:cs="Courier New"/>
-          <w:sz w:val="20"/>
-          <w:szCs w:val="18"/>
-        </w:rPr>
-      </w:pPr>
-      <w:r>
-        <w:rPr>
-          <w:rFonts w:ascii="Courier New" w:hAnsi="Courier New" w:cs="Courier New"/>
-          <w:sz w:val="20"/>
-          <w:szCs w:val="18"/>
-        </w:rPr>
-        <w:t xml:space="preserve">        {</w:t>
-      </w:r>
-    </w:p>
-    <w:p>
-      <w:pPr>
-        <w:rPr>
-          <w:rFonts w:ascii="Courier New" w:hAnsi="Courier New" w:cs="Courier New"/>
-          <w:sz w:val="20"/>
-          <w:szCs w:val="18"/>
-        </w:rPr>
-      </w:pPr>
-      <w:r>
-        <w:rPr>
-          <w:rFonts w:ascii="Courier New" w:hAnsi="Courier New" w:cs="Courier New"/>
-          <w:sz w:val="20"/>
-          <w:szCs w:val="18"/>
-        </w:rPr>
-        <w:t xml:space="preserve">            "</w:t>
-      </w:r>
-      <w:proofErr w:type="spellStart"/>
-      <w:proofErr w:type="gramStart"/>
-      <w:r>
-        <w:rPr>
-          <w:rFonts w:ascii="Courier New" w:hAnsi="Courier New" w:cs="Courier New"/>
-          <w:sz w:val="20"/>
-          <w:szCs w:val="18"/>
-        </w:rPr>
-        <w:t>coord</w:t>
-      </w:r>
-      <w:proofErr w:type="spellEnd"/>
-      <w:proofErr w:type="gramEnd"/>
-      <w:r>
-        <w:rPr>
-          <w:rFonts w:ascii="Courier New" w:hAnsi="Courier New" w:cs="Courier New"/>
-          <w:sz w:val="20"/>
-          <w:szCs w:val="18"/>
-        </w:rPr>
-        <w:t>": 25,</w:t>
-      </w:r>
-    </w:p>
-    <w:p>
-      <w:pPr>
-        <w:rPr>
-          <w:rFonts w:ascii="Courier New" w:hAnsi="Courier New" w:cs="Courier New"/>
-          <w:sz w:val="20"/>
-          <w:szCs w:val="18"/>
-        </w:rPr>
-      </w:pPr>
-      <w:r>
-        <w:rPr>
-          <w:rFonts w:ascii="Courier New" w:hAnsi="Courier New" w:cs="Courier New"/>
-          <w:sz w:val="20"/>
-          <w:szCs w:val="18"/>
-        </w:rPr>
-        <w:t xml:space="preserve">            "</w:t>
-      </w:r>
-      <w:proofErr w:type="gramStart"/>
-      <w:r>
-        <w:rPr>
-          <w:rFonts w:ascii="Courier New" w:hAnsi="Courier New" w:cs="Courier New"/>
-          <w:sz w:val="20"/>
-          <w:szCs w:val="18"/>
-        </w:rPr>
-        <w:t>description</w:t>
-      </w:r>
-      <w:proofErr w:type="gramEnd"/>
-      <w:r>
-        <w:rPr>
-          <w:rFonts w:ascii="Courier New" w:hAnsi="Courier New" w:cs="Courier New"/>
-          <w:sz w:val="20"/>
-          <w:szCs w:val="18"/>
-        </w:rPr>
-        <w:t>": "This is where my gran lives",</w:t>
-      </w:r>
-    </w:p>
-    <w:p>
-      <w:pPr>
-        <w:rPr>
-          <w:rFonts w:ascii="Courier New" w:hAnsi="Courier New" w:cs="Courier New"/>
-          <w:sz w:val="20"/>
-          <w:szCs w:val="18"/>
-        </w:rPr>
-      </w:pPr>
-      <w:r>
-        <w:rPr>
-          <w:rFonts w:ascii="Courier New" w:hAnsi="Courier New" w:cs="Courier New"/>
-          <w:sz w:val="20"/>
-          <w:szCs w:val="18"/>
-        </w:rPr>
-        <w:t xml:space="preserve">            "</w:t>
-      </w:r>
-      <w:proofErr w:type="gramStart"/>
-      <w:r>
-        <w:rPr>
-          <w:rFonts w:ascii="Courier New" w:hAnsi="Courier New" w:cs="Courier New"/>
-          <w:sz w:val="20"/>
-          <w:szCs w:val="18"/>
-        </w:rPr>
-        <w:t>media</w:t>
-      </w:r>
-      <w:proofErr w:type="gramEnd"/>
-      <w:r>
-        <w:rPr>
-          <w:rFonts w:ascii="Courier New" w:hAnsi="Courier New" w:cs="Courier New"/>
-          <w:sz w:val="20"/>
-          <w:szCs w:val="18"/>
-        </w:rPr>
-        <w:t>": [</w:t>
-      </w:r>
-    </w:p>
-    <w:p>
-      <w:pPr>
-        <w:rPr>
-          <w:rFonts w:ascii="Courier New" w:hAnsi="Courier New" w:cs="Courier New"/>
-          <w:sz w:val="20"/>
-          <w:szCs w:val="18"/>
-        </w:rPr>
-      </w:pPr>
-      <w:r>
-        <w:rPr>
-          <w:rFonts w:ascii="Courier New" w:hAnsi="Courier New" w:cs="Courier New"/>
-          <w:sz w:val="20"/>
-          <w:szCs w:val="18"/>
-        </w:rPr>
-        <w:t xml:space="preserve">                "</w:t>
-      </w:r>
-      <w:proofErr w:type="gramStart"/>
-      <w:r>
-        <w:rPr>
-          <w:rFonts w:ascii="Courier New" w:hAnsi="Courier New" w:cs="Courier New"/>
-          <w:sz w:val="20"/>
-          <w:szCs w:val="18"/>
-        </w:rPr>
-        <w:t>file3.jpg</w:t>
-      </w:r>
-      <w:proofErr w:type="gramEnd"/>
-      <w:r>
-        <w:rPr>
-          <w:rFonts w:ascii="Courier New" w:hAnsi="Courier New" w:cs="Courier New"/>
-          <w:sz w:val="20"/>
-          <w:szCs w:val="18"/>
-        </w:rPr>
-        <w:t>"</w:t>
-      </w:r>
-    </w:p>
-    <w:p>
-      <w:pPr>
-        <w:rPr>
-          <w:rFonts w:ascii="Courier New" w:hAnsi="Courier New" w:cs="Courier New"/>
-          <w:sz w:val="20"/>
-          <w:szCs w:val="18"/>
-        </w:rPr>
-      </w:pPr>
-      <w:r>
-        <w:rPr>
-          <w:rFonts w:ascii="Courier New" w:hAnsi="Courier New" w:cs="Courier New"/>
-          <w:sz w:val="20"/>
-          <w:szCs w:val="18"/>
-        </w:rPr>
-        <w:t xml:space="preserve">            ]</w:t>
-      </w:r>
-    </w:p>
-    <w:p>
-      <w:pPr>
-        <w:rPr>
-          <w:rFonts w:ascii="Courier New" w:hAnsi="Courier New" w:cs="Courier New"/>
-          <w:sz w:val="20"/>
-          <w:szCs w:val="18"/>
-        </w:rPr>
-      </w:pPr>
-      <w:r>
-        <w:rPr>
-          <w:rFonts w:ascii="Courier New" w:hAnsi="Courier New" w:cs="Courier New"/>
-          <w:sz w:val="20"/>
-          <w:szCs w:val="18"/>
-        </w:rPr>
-        <w:t xml:space="preserve">        }</w:t>
-      </w:r>
-    </w:p>
-    <w:p>
-      <w:pPr>
-        <w:rPr>
-          <w:rFonts w:ascii="Courier New" w:hAnsi="Courier New" w:cs="Courier New"/>
-          <w:sz w:val="20"/>
-          <w:szCs w:val="18"/>
-        </w:rPr>
-      </w:pPr>
-      <w:r>
-        <w:rPr>
-          <w:rFonts w:ascii="Courier New" w:hAnsi="Courier New" w:cs="Courier New"/>
-          <w:sz w:val="20"/>
-          <w:szCs w:val="18"/>
-        </w:rPr>
-        <w:t xml:space="preserve">    ],</w:t>
-      </w:r>
-    </w:p>
-    <w:p>
-      <w:pPr>
-        <w:rPr>
-          <w:rFonts w:ascii="Courier New" w:hAnsi="Courier New" w:cs="Courier New"/>
-          <w:sz w:val="20"/>
-          <w:szCs w:val="18"/>
-        </w:rPr>
-      </w:pPr>
-      <w:r>
-        <w:rPr>
-          <w:rFonts w:ascii="Courier New" w:hAnsi="Courier New" w:cs="Courier New"/>
-          <w:sz w:val="20"/>
-          <w:szCs w:val="18"/>
-        </w:rPr>
-        <w:t xml:space="preserve">    "</w:t>
-      </w:r>
-      <w:proofErr w:type="gramStart"/>
-      <w:r>
-        <w:rPr>
-          <w:rFonts w:ascii="Courier New" w:hAnsi="Courier New" w:cs="Courier New"/>
-          <w:sz w:val="20"/>
-          <w:szCs w:val="18"/>
-        </w:rPr>
-        <w:t>time</w:t>
-      </w:r>
-      <w:proofErr w:type="gramEnd"/>
-      <w:r>
-        <w:rPr>
-          <w:rFonts w:ascii="Courier New" w:hAnsi="Courier New" w:cs="Courier New"/>
-          <w:sz w:val="20"/>
-          <w:szCs w:val="18"/>
-        </w:rPr>
-        <w:t>": 45676,</w:t>
-      </w:r>
-    </w:p>
-    <w:p>
-      <w:pPr>
-        <w:rPr>
-          <w:rFonts w:ascii="Courier New" w:hAnsi="Courier New" w:cs="Courier New"/>
-          <w:sz w:val="20"/>
-          <w:szCs w:val="18"/>
-        </w:rPr>
-      </w:pPr>
-      <w:r>
-        <w:rPr>
-          <w:rFonts w:ascii="Courier New" w:hAnsi="Courier New" w:cs="Courier New"/>
-          <w:sz w:val="20"/>
-          <w:szCs w:val="18"/>
-        </w:rPr>
-        <w:t xml:space="preserve">    "</w:t>
-      </w:r>
-      <w:proofErr w:type="gramStart"/>
-      <w:r>
-        <w:rPr>
-          <w:rFonts w:ascii="Courier New" w:hAnsi="Courier New" w:cs="Courier New"/>
-          <w:sz w:val="20"/>
-          <w:szCs w:val="18"/>
-        </w:rPr>
-        <w:t>distance</w:t>
-      </w:r>
-      <w:proofErr w:type="gramEnd"/>
-      <w:r>
-        <w:rPr>
-          <w:rFonts w:ascii="Courier New" w:hAnsi="Courier New" w:cs="Courier New"/>
-          <w:sz w:val="20"/>
-          <w:szCs w:val="18"/>
-        </w:rPr>
-        <w:t>": 23454</w:t>
-      </w:r>
-    </w:p>
-    <w:p>
-      <w:pPr>
-        <w:rPr>
-          <w:rFonts w:ascii="Courier New" w:hAnsi="Courier New" w:cs="Courier New"/>
-          <w:sz w:val="20"/>
-          <w:szCs w:val="18"/>
-        </w:rPr>
-      </w:pPr>
-      <w:r>
-        <w:rPr>
-          <w:rFonts w:ascii="Courier New" w:hAnsi="Courier New" w:cs="Courier New"/>
-          <w:sz w:val="20"/>
-          <w:szCs w:val="18"/>
-        </w:rPr>
-        <w:t>}</w:t>
-      </w:r>
-    </w:p>
-    <w:p>
-      <w:pPr>
-        <w:pStyle w:val="Heading2"/>
-      </w:pPr>
-      <w:bookmarkStart w:id="10" w:name="_Toc247355173"/>
-      <w:r>
-        <w:t>Data Delivery Algorithm</w:t>
-      </w:r>
-      <w:bookmarkEnd w:id="10"/>
     </w:p>
     <w:p>
       <w:pPr>
@@ -5111,31 +4526,7 @@
         </w:numPr>
       </w:pPr>
       <w:r>
-        <w:t xml:space="preserve">The PHP file </w:t>
-      </w:r>
-      <w:proofErr w:type="spellStart"/>
-      <w:r>
-        <w:t>unpackages</w:t>
-      </w:r>
-      <w:proofErr w:type="spellEnd"/>
-      <w:r>
-        <w:t xml:space="preserve"> the image attachments and saves them to a temporary directory with a unique name (</w:t>
-      </w:r>
-      <w:proofErr w:type="spellStart"/>
-      <w:r>
-        <w:t>ie</w:t>
-      </w:r>
-      <w:proofErr w:type="spellEnd"/>
-      <w:r>
-        <w:t xml:space="preserve"> </w:t>
-      </w:r>
-      <w:proofErr w:type="spellStart"/>
-      <w:r>
-        <w:t>tmp</w:t>
-      </w:r>
-      <w:proofErr w:type="spellEnd"/>
-      <w:r>
-        <w:t>/05012013my_tour). It records success/ failure to the server log and if successful, will progress to step 5.</w:t>
+        <w:t>The PHP file unpackages the image attachments and saves them to a temporary directory with a unique name (ie tmp/05012013my_tour). It records success/ failure to the server log and if successful, will progress to step 5.</w:t>
       </w:r>
     </w:p>
     <w:p>
@@ -5159,56 +4550,410 @@
         </w:numPr>
       </w:pPr>
       <w:r>
-        <w:t xml:space="preserve">The files are moved from the </w:t>
-      </w:r>
-      <w:proofErr w:type="spellStart"/>
-      <w:r>
-        <w:t>tmp</w:t>
-      </w:r>
-      <w:proofErr w:type="spellEnd"/>
-      <w:r>
-        <w:t xml:space="preserve"> directory to a permanent directory with a unique name. (The primary key of the tour in the database)</w:t>
+        <w:t>The files are moved from the tmp directory to a permanent directory with a unique name. (The primary key of the tour in the database)</w:t>
       </w:r>
     </w:p>
     <w:p>
       <w:pPr>
         <w:pStyle w:val="Heading1"/>
       </w:pPr>
-      <w:bookmarkStart w:id="11" w:name="_Toc247355174"/>
+      <w:bookmarkStart w:id="10" w:name="_Toc247355174"/>
       <w:r>
         <w:t>Website Design</w:t>
       </w:r>
+      <w:bookmarkEnd w:id="10"/>
+    </w:p>
+    <w:p>
+      <w:pPr>
+        <w:pStyle w:val="Heading2"/>
+      </w:pPr>
+      <w:bookmarkStart w:id="11" w:name="_Toc247355175"/>
+      <w:r>
+        <w:t>Site map</w:t>
+      </w:r>
       <w:bookmarkEnd w:id="11"/>
     </w:p>
     <w:p>
+      <w:r>
+        <w:rPr>
+          <w:noProof/>
+          <w:sz w:val="28"/>
+          <w:szCs w:val="28"/>
+          <w:u w:val="single"/>
+        </w:rPr>
+        <mc:AlternateContent>
+          <mc:Choice Requires="wpg">
+            <w:drawing>
+              <wp:inline distT="0" distB="0" distL="0" distR="0" wp14:anchorId="7E307C6A" wp14:editId="771C3791">
+                <wp:extent cx="3314700" cy="3428365"/>
+                <wp:effectExtent l="0" t="0" r="38100" b="26035"/>
+                <wp:docPr id="1" name="Group 1"/>
+                <wp:cNvGraphicFramePr/>
+                <a:graphic xmlns:a="http://schemas.openxmlformats.org/drawingml/2006/main">
+                  <a:graphicData uri="http://schemas.microsoft.com/office/word/2010/wordprocessingGroup">
+                    <wpg:wgp>
+                      <wpg:cNvGrpSpPr/>
+                      <wpg:grpSpPr>
+                        <a:xfrm>
+                          <a:off x="0" y="0"/>
+                          <a:ext cx="3314700" cy="3428365"/>
+                          <a:chOff x="0" y="0"/>
+                          <a:chExt cx="3314700" cy="3428365"/>
+                        </a:xfrm>
+                      </wpg:grpSpPr>
+                      <wps:wsp>
+                        <wps:cNvPr id="3" name="Rectangle 3"/>
+                        <wps:cNvSpPr/>
+                        <wps:spPr>
+                          <a:xfrm>
+                            <a:off x="1143000" y="0"/>
+                            <a:ext cx="1143000" cy="799465"/>
+                          </a:xfrm>
+                          <a:prstGeom prst="rect">
+                            <a:avLst/>
+                          </a:prstGeom>
+                        </wps:spPr>
+                        <wps:style>
+                          <a:lnRef idx="2">
+                            <a:schemeClr val="dk1"/>
+                          </a:lnRef>
+                          <a:fillRef idx="1">
+                            <a:schemeClr val="lt1"/>
+                          </a:fillRef>
+                          <a:effectRef idx="0">
+                            <a:schemeClr val="dk1"/>
+                          </a:effectRef>
+                          <a:fontRef idx="minor">
+                            <a:schemeClr val="dk1"/>
+                          </a:fontRef>
+                        </wps:style>
+                        <wps:txbx>
+                          <w:txbxContent>
+                            <w:p>
+                              <w:pPr>
+                                <w:jc w:val="center"/>
+                              </w:pPr>
+                              <w:r>
+                                <w:t>Home Page</w:t>
+                              </w:r>
+                            </w:p>
+                          </w:txbxContent>
+                        </wps:txbx>
+                        <wps:bodyPr rot="0" spcFirstLastPara="0" vertOverflow="overflow" horzOverflow="overflow" vert="horz" wrap="square" lIns="91440" tIns="45720" rIns="91440" bIns="45720" numCol="1" spcCol="0" rtlCol="0" fromWordArt="0" anchor="ctr" anchorCtr="0" forceAA="0" compatLnSpc="1">
+                          <a:prstTxWarp prst="textNoShape">
+                            <a:avLst/>
+                          </a:prstTxWarp>
+                          <a:noAutofit/>
+                        </wps:bodyPr>
+                      </wps:wsp>
+                      <wps:wsp>
+                        <wps:cNvPr id="4" name="Rectangle 4"/>
+                        <wps:cNvSpPr/>
+                        <wps:spPr>
+                          <a:xfrm>
+                            <a:off x="0" y="1371600"/>
+                            <a:ext cx="1143000" cy="799465"/>
+                          </a:xfrm>
+                          <a:prstGeom prst="rect">
+                            <a:avLst/>
+                          </a:prstGeom>
+                        </wps:spPr>
+                        <wps:style>
+                          <a:lnRef idx="2">
+                            <a:schemeClr val="dk1"/>
+                          </a:lnRef>
+                          <a:fillRef idx="1">
+                            <a:schemeClr val="lt1"/>
+                          </a:fillRef>
+                          <a:effectRef idx="0">
+                            <a:schemeClr val="dk1"/>
+                          </a:effectRef>
+                          <a:fontRef idx="minor">
+                            <a:schemeClr val="dk1"/>
+                          </a:fontRef>
+                        </wps:style>
+                        <wps:txbx>
+                          <w:txbxContent>
+                            <w:p>
+                              <w:pPr>
+                                <w:jc w:val="center"/>
+                              </w:pPr>
+                              <w:r>
+                                <w:t>List of walks</w:t>
+                              </w:r>
+                            </w:p>
+                          </w:txbxContent>
+                        </wps:txbx>
+                        <wps:bodyPr rot="0" spcFirstLastPara="0" vertOverflow="overflow" horzOverflow="overflow" vert="horz" wrap="square" lIns="91440" tIns="45720" rIns="91440" bIns="45720" numCol="1" spcCol="0" rtlCol="0" fromWordArt="0" anchor="ctr" anchorCtr="0" forceAA="0" compatLnSpc="1">
+                          <a:prstTxWarp prst="textNoShape">
+                            <a:avLst/>
+                          </a:prstTxWarp>
+                          <a:noAutofit/>
+                        </wps:bodyPr>
+                      </wps:wsp>
+                      <wps:wsp>
+                        <wps:cNvPr id="5" name="Rectangle 5"/>
+                        <wps:cNvSpPr/>
+                        <wps:spPr>
+                          <a:xfrm>
+                            <a:off x="2171700" y="1371600"/>
+                            <a:ext cx="1143000" cy="799465"/>
+                          </a:xfrm>
+                          <a:prstGeom prst="rect">
+                            <a:avLst/>
+                          </a:prstGeom>
+                        </wps:spPr>
+                        <wps:style>
+                          <a:lnRef idx="2">
+                            <a:schemeClr val="dk1"/>
+                          </a:lnRef>
+                          <a:fillRef idx="1">
+                            <a:schemeClr val="lt1"/>
+                          </a:fillRef>
+                          <a:effectRef idx="0">
+                            <a:schemeClr val="dk1"/>
+                          </a:effectRef>
+                          <a:fontRef idx="minor">
+                            <a:schemeClr val="dk1"/>
+                          </a:fontRef>
+                        </wps:style>
+                        <wps:txbx>
+                          <w:txbxContent>
+                            <w:p>
+                              <w:r>
+                                <w:t>Contact Page</w:t>
+                              </w:r>
+                            </w:p>
+                          </w:txbxContent>
+                        </wps:txbx>
+                        <wps:bodyPr rot="0" spcFirstLastPara="0" vertOverflow="overflow" horzOverflow="overflow" vert="horz" wrap="square" lIns="91440" tIns="45720" rIns="91440" bIns="45720" numCol="1" spcCol="0" rtlCol="0" fromWordArt="0" anchor="ctr" anchorCtr="0" forceAA="0" compatLnSpc="1">
+                          <a:prstTxWarp prst="textNoShape">
+                            <a:avLst/>
+                          </a:prstTxWarp>
+                          <a:noAutofit/>
+                        </wps:bodyPr>
+                      </wps:wsp>
+                      <wps:wsp>
+                        <wps:cNvPr id="6" name="Rectangle 6"/>
+                        <wps:cNvSpPr/>
+                        <wps:spPr>
+                          <a:xfrm>
+                            <a:off x="0" y="2628900"/>
+                            <a:ext cx="1143000" cy="799465"/>
+                          </a:xfrm>
+                          <a:prstGeom prst="rect">
+                            <a:avLst/>
+                          </a:prstGeom>
+                        </wps:spPr>
+                        <wps:style>
+                          <a:lnRef idx="2">
+                            <a:schemeClr val="dk1"/>
+                          </a:lnRef>
+                          <a:fillRef idx="1">
+                            <a:schemeClr val="lt1"/>
+                          </a:fillRef>
+                          <a:effectRef idx="0">
+                            <a:schemeClr val="dk1"/>
+                          </a:effectRef>
+                          <a:fontRef idx="minor">
+                            <a:schemeClr val="dk1"/>
+                          </a:fontRef>
+                        </wps:style>
+                        <wps:txbx>
+                          <w:txbxContent>
+                            <w:p>
+                              <w:pPr>
+                                <w:jc w:val="center"/>
+                              </w:pPr>
+                              <w:r>
+                                <w:t>Map Displaying chosen walk</w:t>
+                              </w:r>
+                            </w:p>
+                          </w:txbxContent>
+                        </wps:txbx>
+                        <wps:bodyPr rot="0" spcFirstLastPara="0" vertOverflow="overflow" horzOverflow="overflow" vert="horz" wrap="square" lIns="91440" tIns="45720" rIns="91440" bIns="45720" numCol="1" spcCol="0" rtlCol="0" fromWordArt="0" anchor="ctr" anchorCtr="0" forceAA="0" compatLnSpc="1">
+                          <a:prstTxWarp prst="textNoShape">
+                            <a:avLst/>
+                          </a:prstTxWarp>
+                          <a:noAutofit/>
+                        </wps:bodyPr>
+                      </wps:wsp>
+                      <wps:wsp>
+                        <wps:cNvPr id="7" name="Straight Connector 7"/>
+                        <wps:cNvCnPr/>
+                        <wps:spPr>
+                          <a:xfrm flipH="1">
+                            <a:off x="571500" y="800100"/>
+                            <a:ext cx="1143000" cy="571500"/>
+                          </a:xfrm>
+                          <a:prstGeom prst="line">
+                            <a:avLst/>
+                          </a:prstGeom>
+                        </wps:spPr>
+                        <wps:style>
+                          <a:lnRef idx="2">
+                            <a:schemeClr val="dk1"/>
+                          </a:lnRef>
+                          <a:fillRef idx="0">
+                            <a:schemeClr val="dk1"/>
+                          </a:fillRef>
+                          <a:effectRef idx="1">
+                            <a:schemeClr val="dk1"/>
+                          </a:effectRef>
+                          <a:fontRef idx="minor">
+                            <a:schemeClr val="tx1"/>
+                          </a:fontRef>
+                        </wps:style>
+                        <wps:bodyPr/>
+                      </wps:wsp>
+                      <wps:wsp>
+                        <wps:cNvPr id="8" name="Straight Connector 8"/>
+                        <wps:cNvCnPr/>
+                        <wps:spPr>
+                          <a:xfrm>
+                            <a:off x="1714500" y="800100"/>
+                            <a:ext cx="1028700" cy="571500"/>
+                          </a:xfrm>
+                          <a:prstGeom prst="line">
+                            <a:avLst/>
+                          </a:prstGeom>
+                        </wps:spPr>
+                        <wps:style>
+                          <a:lnRef idx="2">
+                            <a:schemeClr val="dk1"/>
+                          </a:lnRef>
+                          <a:fillRef idx="0">
+                            <a:schemeClr val="dk1"/>
+                          </a:fillRef>
+                          <a:effectRef idx="1">
+                            <a:schemeClr val="dk1"/>
+                          </a:effectRef>
+                          <a:fontRef idx="minor">
+                            <a:schemeClr val="tx1"/>
+                          </a:fontRef>
+                        </wps:style>
+                        <wps:bodyPr/>
+                      </wps:wsp>
+                      <wps:wsp>
+                        <wps:cNvPr id="9" name="Straight Connector 9"/>
+                        <wps:cNvCnPr/>
+                        <wps:spPr>
+                          <a:xfrm>
+                            <a:off x="571500" y="2171700"/>
+                            <a:ext cx="0" cy="457200"/>
+                          </a:xfrm>
+                          <a:prstGeom prst="line">
+                            <a:avLst/>
+                          </a:prstGeom>
+                        </wps:spPr>
+                        <wps:style>
+                          <a:lnRef idx="2">
+                            <a:schemeClr val="dk1"/>
+                          </a:lnRef>
+                          <a:fillRef idx="0">
+                            <a:schemeClr val="dk1"/>
+                          </a:fillRef>
+                          <a:effectRef idx="1">
+                            <a:schemeClr val="dk1"/>
+                          </a:effectRef>
+                          <a:fontRef idx="minor">
+                            <a:schemeClr val="tx1"/>
+                          </a:fontRef>
+                        </wps:style>
+                        <wps:bodyPr/>
+                      </wps:wsp>
+                    </wpg:wgp>
+                  </a:graphicData>
+                </a:graphic>
+              </wp:inline>
+            </w:drawing>
+          </mc:Choice>
+          <mc:Fallback>
+            <w:pict>
+              <v:group id="Group 1" o:spid="_x0000_s1026" style="width:261pt;height:269.95pt;mso-position-horizontal-relative:char;mso-position-vertical-relative:line" coordsize="3314700,3428365" o:gfxdata="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">
+                <v:rect id="Rectangle 3" o:spid="_x0000_s1027" style="position:absolute;left:1143000;width:1143000;height:799465;visibility:visible;mso-wrap-style:square;v-text-anchor:middle" o:gfxdata="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" fillcolor="white [3201]" strokecolor="black [3200]" strokeweight="2pt">
+                  <v:textbox>
+                    <w:txbxContent>
+                      <w:p>
+                        <w:pPr>
+                          <w:jc w:val="center"/>
+                        </w:pPr>
+                        <w:r>
+                          <w:t>Home Page</w:t>
+                        </w:r>
+                      </w:p>
+                    </w:txbxContent>
+                  </v:textbox>
+                </v:rect>
+                <v:rect id="Rectangle 4" o:spid="_x0000_s1028" style="position:absolute;top:1371600;width:1143000;height:799465;visibility:visible;mso-wrap-style:square;v-text-anchor:middle" o:gfxdata="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" fillcolor="white [3201]" strokecolor="black [3200]" strokeweight="2pt">
+                  <v:textbox>
+                    <w:txbxContent>
+                      <w:p>
+                        <w:pPr>
+                          <w:jc w:val="center"/>
+                        </w:pPr>
+                        <w:r>
+                          <w:t>List of walks</w:t>
+                        </w:r>
+                      </w:p>
+                    </w:txbxContent>
+                  </v:textbox>
+                </v:rect>
+                <v:rect id="Rectangle 5" o:spid="_x0000_s1029" style="position:absolute;left:2171700;top:1371600;width:1143000;height:799465;visibility:visible;mso-wrap-style:square;v-text-anchor:middle" o:gfxdata="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" fillcolor="white [3201]" strokecolor="black [3200]" strokeweight="2pt">
+                  <v:textbox>
+                    <w:txbxContent>
+                      <w:p>
+                        <w:r>
+                          <w:t>Contact Page</w:t>
+                        </w:r>
+                      </w:p>
+                    </w:txbxContent>
+                  </v:textbox>
+                </v:rect>
+                <v:rect id="Rectangle 6" o:spid="_x0000_s1030" style="position:absolute;top:2628900;width:1143000;height:799465;visibility:visible;mso-wrap-style:square;v-text-anchor:middle" o:gfxdata="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" fillcolor="white [3201]" strokecolor="black [3200]" strokeweight="2pt">
+                  <v:textbox>
+                    <w:txbxContent>
+                      <w:p>
+                        <w:pPr>
+                          <w:jc w:val="center"/>
+                        </w:pPr>
+                        <w:r>
+                          <w:t>Map Displaying chosen walk</w:t>
+                        </w:r>
+                      </w:p>
+                    </w:txbxContent>
+                  </v:textbox>
+                </v:rect>
+                <v:line id="Straight Connector 7" o:spid="_x0000_s1031" style="position:absolute;flip:x;visibility:visible;mso-wrap-style:square" from="571500,800100" to="1714500,1371600" o:connectortype="straight" o:gfxdata="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" strokecolor="black [3200]" strokeweight="2pt">
+                  <v:shadow on="t" opacity="24903f" mv:blur="40000f" origin=",.5" offset="0,20000emu"/>
+                </v:line>
+                <v:line id="Straight Connector 8" o:spid="_x0000_s1032" style="position:absolute;visibility:visible;mso-wrap-style:square" from="1714500,800100" to="2743200,1371600" o:connectortype="straight" o:gfxdata="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" strokecolor="black [3200]" strokeweight="2pt">
+                  <v:shadow on="t" opacity="24903f" mv:blur="40000f" origin=",.5" offset="0,20000emu"/>
+                </v:line>
+                <v:line id="Straight Connector 9" o:spid="_x0000_s1033" style="position:absolute;visibility:visible;mso-wrap-style:square" from="571500,2171700" to="571500,2628900" o:connectortype="straight" o:gfxdata="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" strokecolor="black [3200]" strokeweight="2pt">
+                  <v:shadow on="t" opacity="24903f" mv:blur="40000f" origin=",.5" offset="0,20000emu"/>
+                </v:line>
+                <w10:anchorlock/>
+              </v:group>
+            </w:pict>
+          </mc:Fallback>
+        </mc:AlternateContent>
+      </w:r>
+    </w:p>
+    <w:p>
       <w:pPr>
         <w:pStyle w:val="Heading2"/>
       </w:pPr>
-      <w:bookmarkStart w:id="12" w:name="_Toc247355175"/>
-      <w:r>
-        <w:t>Site map</w:t>
+      <w:bookmarkStart w:id="12" w:name="_Toc247355176"/>
+      <w:r>
+        <w:t>U</w:t>
+      </w:r>
+      <w:bookmarkStart w:id="13" w:name="_GoBack"/>
+      <w:bookmarkEnd w:id="13"/>
+      <w:r>
+        <w:t>ser System Design</w:t>
       </w:r>
       <w:bookmarkEnd w:id="12"/>
-    </w:p>
-    <w:p>
-      <w:r>
-        <w:t>Site structure…</w:t>
-      </w:r>
-    </w:p>
-    <w:p>
-      <w:r>
-        <w:t>Tree diagram…</w:t>
-      </w:r>
-    </w:p>
-    <w:p>
-      <w:pPr>
-        <w:pStyle w:val="Heading2"/>
-      </w:pPr>
-      <w:bookmarkStart w:id="13" w:name="_Toc247355176"/>
-      <w:r>
-        <w:t>User System Design</w:t>
-      </w:r>
-      <w:bookmarkEnd w:id="13"/>
     </w:p>
     <w:p>
       <w:r>
@@ -7237,7 +6982,7 @@
 </file>
 
 <file path=customXml/itemProps1.xml><?xml version="1.0" encoding="utf-8"?>
-<ds:datastoreItem xmlns:ds="http://schemas.openxmlformats.org/officeDocument/2006/customXml" ds:itemID="{DB8821B4-505A-F04E-ACD4-27F2365F832A}">
+<ds:datastoreItem xmlns:ds="http://schemas.openxmlformats.org/officeDocument/2006/customXml" ds:itemID="{07622086-054A-F243-AF82-968EDAA32E7C}">
   <ds:schemaRefs>
     <ds:schemaRef ds:uri="http://schemas.openxmlformats.org/officeDocument/2006/bibliography"/>
   </ds:schemaRefs>

</xml_diff>